<commit_message>
delete old stuff, add changes to resume no acomplishments, add actual bg
</commit_message>
<xml_diff>
--- a/RESUME.docx
+++ b/RESUME.docx
@@ -322,61 +322,6 @@
           <w:szCs w:val="24"/>
           <w:rtl w:val="0"/>
         </w:rPr>
-        <w:t xml:space="preserve">ACADEMIC PROJECTS</w:t>
-      </w:r>
-    </w:p>
-    <w:p>
-      <w:pPr>
-        <w:spacing w:line="240" w:lineRule="auto"/>
-        <w:rPr>
-          <w:rFonts w:ascii="Times New Roman" w:cs="Times New Roman" w:eastAsia="Times New Roman" w:hAnsi="Times New Roman"/>
-          <w:sz w:val="24"/>
-          <w:szCs w:val="24"/>
-        </w:rPr>
-      </w:pPr>
-      <w:r>
-        <w:rPr>
-          <w:rFonts w:ascii="Times New Roman" w:cs="Times New Roman" w:eastAsia="Times New Roman" w:hAnsi="Times New Roman"/>
-          <w:sz w:val="24"/>
-          <w:szCs w:val="24"/>
-          <w:rtl w:val="0"/>
-        </w:rPr>
-        <w:t xml:space="preserve">None</w:t>
-      </w:r>
-    </w:p>
-    <w:p>
-      <w:pPr>
-        <w:spacing w:line="240" w:lineRule="auto"/>
-        <w:rPr>
-          <w:rFonts w:ascii="Times New Roman" w:cs="Times New Roman" w:eastAsia="Times New Roman" w:hAnsi="Times New Roman"/>
-          <w:sz w:val="24"/>
-          <w:szCs w:val="24"/>
-        </w:rPr>
-      </w:pPr>
-      <w:r>
-        <w:rPr>
-          <w:rtl w:val="0"/>
-        </w:rPr>
-      </w:r>
-    </w:p>
-    <w:p>
-      <w:pPr>
-        <w:spacing w:line="240" w:lineRule="auto"/>
-        <w:rPr>
-          <w:rFonts w:ascii="Times New Roman" w:cs="Times New Roman" w:eastAsia="Times New Roman" w:hAnsi="Times New Roman"/>
-          <w:b w:val="1"/>
-          <w:sz w:val="24"/>
-          <w:szCs w:val="24"/>
-        </w:rPr>
-      </w:pPr>
-      <w:r>
-        <w:rPr>
-          <w:rFonts w:ascii="Times New Roman" w:cs="Times New Roman" w:eastAsia="Times New Roman" w:hAnsi="Times New Roman"/>
-          <w:b w:val="1"/>
-          <w:sz w:val="24"/>
-          <w:szCs w:val="24"/>
-          <w:rtl w:val="0"/>
-        </w:rPr>
         <w:t xml:space="preserve">WORK EXPERIENCE</w:t>
       </w:r>
     </w:p>
@@ -587,116 +532,6 @@
           <w:rtl w:val="0"/>
         </w:rPr>
         <w:t xml:space="preserve">Successfully handled a 40+ consultant transfer from different suppliers at Chevron to S3. Had to speak daily with many individual business owners and CEO/business leaders of different supplier companies. </w:t>
-      </w:r>
-    </w:p>
-    <w:p>
-      <w:pPr>
-        <w:spacing w:line="240" w:lineRule="auto"/>
-        <w:rPr>
-          <w:rFonts w:ascii="Times New Roman" w:cs="Times New Roman" w:eastAsia="Times New Roman" w:hAnsi="Times New Roman"/>
-          <w:sz w:val="24"/>
-          <w:szCs w:val="24"/>
-        </w:rPr>
-      </w:pPr>
-      <w:r>
-        <w:rPr>
-          <w:rtl w:val="0"/>
-        </w:rPr>
-      </w:r>
-    </w:p>
-    <w:p>
-      <w:pPr>
-        <w:spacing w:line="240" w:lineRule="auto"/>
-        <w:rPr>
-          <w:rFonts w:ascii="Times New Roman" w:cs="Times New Roman" w:eastAsia="Times New Roman" w:hAnsi="Times New Roman"/>
-          <w:b w:val="1"/>
-          <w:sz w:val="24"/>
-          <w:szCs w:val="24"/>
-        </w:rPr>
-      </w:pPr>
-      <w:r>
-        <w:rPr>
-          <w:rFonts w:ascii="Times New Roman" w:cs="Times New Roman" w:eastAsia="Times New Roman" w:hAnsi="Times New Roman"/>
-          <w:b w:val="1"/>
-          <w:sz w:val="24"/>
-          <w:szCs w:val="24"/>
-          <w:rtl w:val="0"/>
-        </w:rPr>
-        <w:t xml:space="preserve">HONORS AND AWARDS</w:t>
-      </w:r>
-    </w:p>
-    <w:p>
-      <w:pPr>
-        <w:spacing w:line="240" w:lineRule="auto"/>
-        <w:rPr>
-          <w:rFonts w:ascii="Times New Roman" w:cs="Times New Roman" w:eastAsia="Times New Roman" w:hAnsi="Times New Roman"/>
-          <w:sz w:val="24"/>
-          <w:szCs w:val="24"/>
-        </w:rPr>
-      </w:pPr>
-      <w:r>
-        <w:rPr>
-          <w:rFonts w:ascii="Times New Roman" w:cs="Times New Roman" w:eastAsia="Times New Roman" w:hAnsi="Times New Roman"/>
-          <w:sz w:val="24"/>
-          <w:szCs w:val="24"/>
-          <w:rtl w:val="0"/>
-        </w:rPr>
-        <w:t xml:space="preserve">None</w:t>
-      </w:r>
-    </w:p>
-    <w:p>
-      <w:pPr>
-        <w:spacing w:line="240" w:lineRule="auto"/>
-        <w:rPr>
-          <w:rFonts w:ascii="Times New Roman" w:cs="Times New Roman" w:eastAsia="Times New Roman" w:hAnsi="Times New Roman"/>
-          <w:sz w:val="24"/>
-          <w:szCs w:val="24"/>
-        </w:rPr>
-      </w:pPr>
-      <w:r>
-        <w:rPr>
-          <w:rtl w:val="0"/>
-        </w:rPr>
-      </w:r>
-    </w:p>
-    <w:p>
-      <w:pPr>
-        <w:spacing w:line="240" w:lineRule="auto"/>
-        <w:rPr>
-          <w:rFonts w:ascii="Times New Roman" w:cs="Times New Roman" w:eastAsia="Times New Roman" w:hAnsi="Times New Roman"/>
-          <w:b w:val="1"/>
-          <w:sz w:val="24"/>
-          <w:szCs w:val="24"/>
-        </w:rPr>
-      </w:pPr>
-      <w:r>
-        <w:rPr>
-          <w:rFonts w:ascii="Times New Roman" w:cs="Times New Roman" w:eastAsia="Times New Roman" w:hAnsi="Times New Roman"/>
-          <w:b w:val="1"/>
-          <w:sz w:val="24"/>
-          <w:szCs w:val="24"/>
-          <w:rtl w:val="0"/>
-        </w:rPr>
-        <w:t xml:space="preserve">ACTIVITIES</w:t>
-      </w:r>
-    </w:p>
-    <w:p>
-      <w:pPr>
-        <w:spacing w:line="240" w:lineRule="auto"/>
-        <w:rPr>
-          <w:rFonts w:ascii="Times New Roman" w:cs="Times New Roman" w:eastAsia="Times New Roman" w:hAnsi="Times New Roman"/>
-          <w:sz w:val="24"/>
-          <w:szCs w:val="24"/>
-        </w:rPr>
-      </w:pPr>
-      <w:r>
-        <w:rPr>
-          <w:rFonts w:ascii="Times New Roman" w:cs="Times New Roman" w:eastAsia="Times New Roman" w:hAnsi="Times New Roman"/>
-          <w:sz w:val="24"/>
-          <w:szCs w:val="24"/>
-          <w:rtl w:val="0"/>
-        </w:rPr>
-        <w:t xml:space="preserve">None</w:t>
       </w:r>
     </w:p>
     <w:p>

</xml_diff>

<commit_message>
add more formatting updates
</commit_message>
<xml_diff>
--- a/RESUME.docx
+++ b/RESUME.docx
@@ -289,7 +289,15 @@
           <w:sz w:val="20"/>
           <w:szCs w:val="20"/>
         </w:rPr>
-        <w:t>May 2021 – June 2024</w:t>
+        <w:t>June</w:t>
+      </w:r>
+      <w:r>
+        <w:rPr>
+          <w:b/>
+          <w:sz w:val="20"/>
+          <w:szCs w:val="20"/>
+        </w:rPr>
+        <w:t xml:space="preserve"> 2021 – June 2024</w:t>
       </w:r>
     </w:p>
     <w:p>
@@ -756,7 +764,7 @@
     <w:pPr>
       <w:jc w:val="center"/>
       <w:rPr>
-        <w:rFonts w:ascii="Times New Roman" w:eastAsia="Times New Roman" w:hAnsi="Times New Roman" w:cs="Times New Roman"/>
+        <w:rFonts w:asciiTheme="majorHAnsi" w:eastAsia="Times New Roman" w:hAnsiTheme="majorHAnsi" w:cstheme="majorHAnsi"/>
         <w:b/>
         <w:sz w:val="30"/>
         <w:szCs w:val="30"/>
@@ -764,7 +772,7 @@
     </w:pPr>
     <w:r>
       <w:rPr>
-        <w:rFonts w:ascii="Times New Roman" w:eastAsia="Times New Roman" w:hAnsi="Times New Roman" w:cs="Times New Roman"/>
+        <w:rFonts w:asciiTheme="majorHAnsi" w:eastAsia="Times New Roman" w:hAnsiTheme="majorHAnsi" w:cstheme="majorHAnsi"/>
         <w:b/>
         <w:sz w:val="30"/>
         <w:szCs w:val="30"/>
@@ -776,14 +784,14 @@
     <w:pPr>
       <w:jc w:val="center"/>
       <w:rPr>
-        <w:rFonts w:ascii="Times New Roman" w:eastAsia="Times New Roman" w:hAnsi="Times New Roman" w:cs="Times New Roman"/>
+        <w:rFonts w:asciiTheme="majorHAnsi" w:eastAsia="Times New Roman" w:hAnsiTheme="majorHAnsi" w:cstheme="majorHAnsi"/>
         <w:sz w:val="24"/>
         <w:szCs w:val="24"/>
       </w:rPr>
     </w:pPr>
     <w:r>
       <w:rPr>
-        <w:rFonts w:ascii="Times New Roman" w:eastAsia="Times New Roman" w:hAnsi="Times New Roman" w:cs="Times New Roman"/>
+        <w:rFonts w:asciiTheme="majorHAnsi" w:eastAsia="Times New Roman" w:hAnsiTheme="majorHAnsi" w:cstheme="majorHAnsi"/>
         <w:sz w:val="24"/>
         <w:szCs w:val="24"/>
       </w:rPr>
@@ -1602,6 +1610,50 @@
       <w:szCs w:val="30"/>
     </w:rPr>
   </w:style>
+  <w:style w:type="paragraph" w:styleId="Header">
+    <w:name w:val="header"/>
+    <w:basedOn w:val="Normal"/>
+    <w:link w:val="HeaderChar"/>
+    <w:uiPriority w:val="99"/>
+    <w:unhideWhenUsed/>
+    <w:rsid w:val="00444E6F"/>
+    <w:pPr>
+      <w:tabs>
+        <w:tab w:val="center" w:pos="4680"/>
+        <w:tab w:val="right" w:pos="9360"/>
+      </w:tabs>
+      <w:spacing w:line="240" w:lineRule="auto"/>
+    </w:pPr>
+  </w:style>
+  <w:style w:type="character" w:customStyle="1" w:styleId="HeaderChar">
+    <w:name w:val="Header Char"/>
+    <w:basedOn w:val="DefaultParagraphFont"/>
+    <w:link w:val="Header"/>
+    <w:uiPriority w:val="99"/>
+    <w:rsid w:val="00444E6F"/>
+  </w:style>
+  <w:style w:type="paragraph" w:styleId="Footer">
+    <w:name w:val="footer"/>
+    <w:basedOn w:val="Normal"/>
+    <w:link w:val="FooterChar"/>
+    <w:uiPriority w:val="99"/>
+    <w:unhideWhenUsed/>
+    <w:rsid w:val="00444E6F"/>
+    <w:pPr>
+      <w:tabs>
+        <w:tab w:val="center" w:pos="4680"/>
+        <w:tab w:val="right" w:pos="9360"/>
+      </w:tabs>
+      <w:spacing w:line="240" w:lineRule="auto"/>
+    </w:pPr>
+  </w:style>
+  <w:style w:type="character" w:customStyle="1" w:styleId="FooterChar">
+    <w:name w:val="Footer Char"/>
+    <w:basedOn w:val="DefaultParagraphFont"/>
+    <w:link w:val="Footer"/>
+    <w:uiPriority w:val="99"/>
+    <w:rsid w:val="00444E6F"/>
+  </w:style>
 </w:styles>
 </file>
 

</xml_diff>

<commit_message>
add changes to main, remove acdemic, honors, and activites sections. Will add later once have those
</commit_message>
<xml_diff>
--- a/RESUME.docx
+++ b/RESUME.docx
@@ -296,54 +296,6 @@
           <w:sz w:val="24"/>
           <w:szCs w:val="24"/>
         </w:rPr>
-        <w:t>ACADEMIC PROJECTS</w:t>
-      </w:r>
-    </w:p>
-    <w:p>
-      <w:pPr>
-        <w:spacing w:line="240" w:lineRule="auto"/>
-        <w:rPr>
-          <w:rFonts w:ascii="Times New Roman" w:eastAsia="Times New Roman" w:hAnsi="Times New Roman" w:cs="Times New Roman"/>
-          <w:sz w:val="24"/>
-          <w:szCs w:val="24"/>
-        </w:rPr>
-      </w:pPr>
-      <w:r>
-        <w:rPr>
-          <w:rFonts w:ascii="Times New Roman" w:eastAsia="Times New Roman" w:hAnsi="Times New Roman" w:cs="Times New Roman"/>
-          <w:sz w:val="24"/>
-          <w:szCs w:val="24"/>
-        </w:rPr>
-        <w:t>None</w:t>
-      </w:r>
-    </w:p>
-    <w:p>
-      <w:pPr>
-        <w:spacing w:line="240" w:lineRule="auto"/>
-        <w:rPr>
-          <w:rFonts w:ascii="Times New Roman" w:eastAsia="Times New Roman" w:hAnsi="Times New Roman" w:cs="Times New Roman"/>
-          <w:sz w:val="24"/>
-          <w:szCs w:val="24"/>
-        </w:rPr>
-      </w:pPr>
-    </w:p>
-    <w:p>
-      <w:pPr>
-        <w:spacing w:line="240" w:lineRule="auto"/>
-        <w:rPr>
-          <w:rFonts w:ascii="Times New Roman" w:eastAsia="Times New Roman" w:hAnsi="Times New Roman" w:cs="Times New Roman"/>
-          <w:b/>
-          <w:sz w:val="24"/>
-          <w:szCs w:val="24"/>
-        </w:rPr>
-      </w:pPr>
-      <w:r>
-        <w:rPr>
-          <w:rFonts w:ascii="Times New Roman" w:eastAsia="Times New Roman" w:hAnsi="Times New Roman" w:cs="Times New Roman"/>
-          <w:b/>
-          <w:sz w:val="24"/>
-          <w:szCs w:val="24"/>
-        </w:rPr>
         <w:t>WORK EXPERIENCE</w:t>
       </w:r>
     </w:p>
@@ -422,39 +374,7 @@
           <w:sz w:val="24"/>
           <w:szCs w:val="24"/>
         </w:rPr>
-        <w:t>I started</w:t>
-      </w:r>
-      <w:r>
-        <w:rPr>
-          <w:rFonts w:ascii="Times New Roman" w:eastAsia="Times New Roman" w:hAnsi="Times New Roman" w:cs="Times New Roman"/>
-          <w:sz w:val="24"/>
-          <w:szCs w:val="24"/>
-        </w:rPr>
-        <w:t xml:space="preserve"> as an </w:t>
-      </w:r>
-      <w:r>
-        <w:rPr>
-          <w:rFonts w:ascii="Times New Roman" w:eastAsia="Times New Roman" w:hAnsi="Times New Roman" w:cs="Times New Roman"/>
-          <w:sz w:val="24"/>
-          <w:szCs w:val="24"/>
-        </w:rPr>
-        <w:t>intern in</w:t>
-      </w:r>
-      <w:r>
-        <w:rPr>
-          <w:rFonts w:ascii="Times New Roman" w:eastAsia="Times New Roman" w:hAnsi="Times New Roman" w:cs="Times New Roman"/>
-          <w:sz w:val="24"/>
-          <w:szCs w:val="24"/>
-        </w:rPr>
-        <w:t xml:space="preserve"> my first 6 months and transitioned to </w:t>
-      </w:r>
-      <w:r>
-        <w:rPr>
-          <w:rFonts w:ascii="Times New Roman" w:eastAsia="Times New Roman" w:hAnsi="Times New Roman" w:cs="Times New Roman"/>
-          <w:sz w:val="24"/>
-          <w:szCs w:val="24"/>
-        </w:rPr>
-        <w:t>a full-time service delivery specialist.</w:t>
+        <w:t>I started as an intern in my first 6 months and transitioned to a full-time service delivery specialist.</w:t>
       </w:r>
     </w:p>
     <w:p>
@@ -647,102 +567,6 @@
           <w:szCs w:val="24"/>
         </w:rPr>
         <w:t>compile and audit paperwork and COI.</w:t>
-      </w:r>
-    </w:p>
-    <w:p>
-      <w:pPr>
-        <w:spacing w:line="240" w:lineRule="auto"/>
-        <w:rPr>
-          <w:rFonts w:ascii="Times New Roman" w:eastAsia="Times New Roman" w:hAnsi="Times New Roman" w:cs="Times New Roman"/>
-          <w:sz w:val="24"/>
-          <w:szCs w:val="24"/>
-        </w:rPr>
-      </w:pPr>
-    </w:p>
-    <w:p>
-      <w:pPr>
-        <w:spacing w:line="240" w:lineRule="auto"/>
-        <w:rPr>
-          <w:rFonts w:ascii="Times New Roman" w:eastAsia="Times New Roman" w:hAnsi="Times New Roman" w:cs="Times New Roman"/>
-          <w:b/>
-          <w:sz w:val="24"/>
-          <w:szCs w:val="24"/>
-        </w:rPr>
-      </w:pPr>
-      <w:r>
-        <w:rPr>
-          <w:rFonts w:ascii="Times New Roman" w:eastAsia="Times New Roman" w:hAnsi="Times New Roman" w:cs="Times New Roman"/>
-          <w:b/>
-          <w:sz w:val="24"/>
-          <w:szCs w:val="24"/>
-        </w:rPr>
-        <w:t>HONORS AND AWARDS</w:t>
-      </w:r>
-    </w:p>
-    <w:p>
-      <w:pPr>
-        <w:spacing w:line="240" w:lineRule="auto"/>
-        <w:rPr>
-          <w:rFonts w:ascii="Times New Roman" w:eastAsia="Times New Roman" w:hAnsi="Times New Roman" w:cs="Times New Roman"/>
-          <w:sz w:val="24"/>
-          <w:szCs w:val="24"/>
-        </w:rPr>
-      </w:pPr>
-      <w:r>
-        <w:rPr>
-          <w:rFonts w:ascii="Times New Roman" w:eastAsia="Times New Roman" w:hAnsi="Times New Roman" w:cs="Times New Roman"/>
-          <w:sz w:val="24"/>
-          <w:szCs w:val="24"/>
-        </w:rPr>
-        <w:t>None</w:t>
-      </w:r>
-    </w:p>
-    <w:p>
-      <w:pPr>
-        <w:spacing w:line="240" w:lineRule="auto"/>
-        <w:rPr>
-          <w:rFonts w:ascii="Times New Roman" w:eastAsia="Times New Roman" w:hAnsi="Times New Roman" w:cs="Times New Roman"/>
-          <w:sz w:val="24"/>
-          <w:szCs w:val="24"/>
-        </w:rPr>
-      </w:pPr>
-    </w:p>
-    <w:p>
-      <w:pPr>
-        <w:spacing w:line="240" w:lineRule="auto"/>
-        <w:rPr>
-          <w:rFonts w:ascii="Times New Roman" w:eastAsia="Times New Roman" w:hAnsi="Times New Roman" w:cs="Times New Roman"/>
-          <w:b/>
-          <w:sz w:val="24"/>
-          <w:szCs w:val="24"/>
-        </w:rPr>
-      </w:pPr>
-      <w:r>
-        <w:rPr>
-          <w:rFonts w:ascii="Times New Roman" w:eastAsia="Times New Roman" w:hAnsi="Times New Roman" w:cs="Times New Roman"/>
-          <w:b/>
-          <w:sz w:val="24"/>
-          <w:szCs w:val="24"/>
-        </w:rPr>
-        <w:t>ACTIVITIES</w:t>
-      </w:r>
-    </w:p>
-    <w:p>
-      <w:pPr>
-        <w:spacing w:line="240" w:lineRule="auto"/>
-        <w:rPr>
-          <w:rFonts w:ascii="Times New Roman" w:eastAsia="Times New Roman" w:hAnsi="Times New Roman" w:cs="Times New Roman"/>
-          <w:sz w:val="24"/>
-          <w:szCs w:val="24"/>
-        </w:rPr>
-      </w:pPr>
-      <w:r>
-        <w:rPr>
-          <w:rFonts w:ascii="Times New Roman" w:eastAsia="Times New Roman" w:hAnsi="Times New Roman" w:cs="Times New Roman"/>
-          <w:sz w:val="24"/>
-          <w:szCs w:val="24"/>
-        </w:rPr>
-        <w:t>None</w:t>
       </w:r>
     </w:p>
     <w:p>
@@ -1681,6 +1505,7 @@
   <w:style w:type="character" w:default="1" w:styleId="DefaultParagraphFont">
     <w:name w:val="Default Paragraph Font"/>
     <w:uiPriority w:val="1"/>
+    <w:semiHidden/>
     <w:unhideWhenUsed/>
   </w:style>
   <w:style w:type="table" w:default="1" w:styleId="TableNormal">

</xml_diff>

<commit_message>
add academic works, changed the dates to be in correct order from newest to oldeest, and added honors college activites and some skill word changes
</commit_message>
<xml_diff>
--- a/RESUME.docx
+++ b/RESUME.docx
@@ -32,6 +32,108 @@
         </w:rPr>
         <w:t>EDUCATION</w:t>
       </w:r>
+    </w:p>
+    <w:p>
+      <w:pPr>
+        <w:spacing w:line="240" w:lineRule="auto"/>
+        <w:rPr>
+          <w:rFonts w:ascii="Times New Roman" w:eastAsia="Times New Roman" w:hAnsi="Times New Roman" w:cs="Times New Roman"/>
+          <w:b/>
+          <w:bCs/>
+          <w:sz w:val="24"/>
+          <w:szCs w:val="24"/>
+        </w:rPr>
+      </w:pPr>
+      <w:r>
+        <w:rPr>
+          <w:rFonts w:ascii="Times New Roman" w:eastAsia="Times New Roman" w:hAnsi="Times New Roman" w:cs="Times New Roman"/>
+          <w:b/>
+          <w:bCs/>
+          <w:sz w:val="24"/>
+          <w:szCs w:val="24"/>
+        </w:rPr>
+        <w:t>C. T. Bauer College of Business, University of Houston, Houston, Texas</w:t>
+      </w:r>
+    </w:p>
+    <w:p>
+      <w:pPr>
+        <w:spacing w:line="240" w:lineRule="auto"/>
+        <w:rPr>
+          <w:rFonts w:ascii="Times New Roman" w:eastAsia="Times New Roman" w:hAnsi="Times New Roman" w:cs="Times New Roman"/>
+          <w:sz w:val="24"/>
+          <w:szCs w:val="24"/>
+        </w:rPr>
+      </w:pPr>
+      <w:r>
+        <w:rPr>
+          <w:rFonts w:ascii="Times New Roman" w:eastAsia="Times New Roman" w:hAnsi="Times New Roman" w:cs="Times New Roman"/>
+          <w:sz w:val="24"/>
+          <w:szCs w:val="24"/>
+        </w:rPr>
+        <w:t>Bachelor of Business Administration in Management Information Systems</w:t>
+      </w:r>
+      <w:r>
+        <w:rPr>
+          <w:rFonts w:ascii="Times New Roman" w:eastAsia="Times New Roman" w:hAnsi="Times New Roman" w:cs="Times New Roman"/>
+          <w:sz w:val="24"/>
+          <w:szCs w:val="24"/>
+        </w:rPr>
+        <w:tab/>
+      </w:r>
+      <w:r>
+        <w:rPr>
+          <w:rFonts w:ascii="Times New Roman" w:eastAsia="Times New Roman" w:hAnsi="Times New Roman" w:cs="Times New Roman"/>
+          <w:sz w:val="24"/>
+          <w:szCs w:val="24"/>
+        </w:rPr>
+        <w:tab/>
+      </w:r>
+      <w:r>
+        <w:rPr>
+          <w:rFonts w:ascii="Times New Roman" w:eastAsia="Times New Roman" w:hAnsi="Times New Roman" w:cs="Times New Roman"/>
+          <w:sz w:val="24"/>
+          <w:szCs w:val="24"/>
+        </w:rPr>
+        <w:tab/>
+      </w:r>
+      <w:r>
+        <w:rPr>
+          <w:rFonts w:ascii="Times New Roman" w:eastAsia="Times New Roman" w:hAnsi="Times New Roman" w:cs="Times New Roman"/>
+          <w:sz w:val="24"/>
+          <w:szCs w:val="24"/>
+        </w:rPr>
+        <w:tab/>
+        <w:t xml:space="preserve">       May 2027</w:t>
+      </w:r>
+    </w:p>
+    <w:p>
+      <w:pPr>
+        <w:spacing w:line="240" w:lineRule="auto"/>
+        <w:rPr>
+          <w:rFonts w:ascii="Times New Roman" w:eastAsia="Times New Roman" w:hAnsi="Times New Roman" w:cs="Times New Roman"/>
+          <w:sz w:val="24"/>
+          <w:szCs w:val="24"/>
+        </w:rPr>
+      </w:pPr>
+      <w:r>
+        <w:rPr>
+          <w:rFonts w:ascii="Times New Roman" w:eastAsia="Times New Roman" w:hAnsi="Times New Roman" w:cs="Times New Roman"/>
+          <w:sz w:val="24"/>
+          <w:szCs w:val="24"/>
+        </w:rPr>
+        <w:t>Cumulative GPA: 3.8</w:t>
+      </w:r>
+    </w:p>
+    <w:p>
+      <w:pPr>
+        <w:spacing w:line="240" w:lineRule="auto"/>
+        <w:rPr>
+          <w:rFonts w:ascii="Times New Roman" w:eastAsia="Times New Roman" w:hAnsi="Times New Roman" w:cs="Times New Roman"/>
+          <w:b/>
+          <w:sz w:val="24"/>
+          <w:szCs w:val="24"/>
+        </w:rPr>
+      </w:pPr>
     </w:p>
     <w:p>
       <w:pPr>
@@ -99,6 +201,103 @@
         </w:rPr>
         <w:t>Associates of Science</w:t>
       </w:r>
+      <w:r>
+        <w:rPr>
+          <w:rFonts w:ascii="Times New Roman" w:eastAsia="Times New Roman" w:hAnsi="Times New Roman" w:cs="Times New Roman"/>
+          <w:sz w:val="24"/>
+          <w:szCs w:val="24"/>
+        </w:rPr>
+        <w:tab/>
+      </w:r>
+      <w:r>
+        <w:rPr>
+          <w:rFonts w:ascii="Times New Roman" w:eastAsia="Times New Roman" w:hAnsi="Times New Roman" w:cs="Times New Roman"/>
+          <w:sz w:val="24"/>
+          <w:szCs w:val="24"/>
+        </w:rPr>
+        <w:tab/>
+      </w:r>
+      <w:r>
+        <w:rPr>
+          <w:rFonts w:ascii="Times New Roman" w:eastAsia="Times New Roman" w:hAnsi="Times New Roman" w:cs="Times New Roman"/>
+          <w:sz w:val="24"/>
+          <w:szCs w:val="24"/>
+        </w:rPr>
+        <w:tab/>
+      </w:r>
+      <w:r>
+        <w:rPr>
+          <w:rFonts w:ascii="Times New Roman" w:eastAsia="Times New Roman" w:hAnsi="Times New Roman" w:cs="Times New Roman"/>
+          <w:sz w:val="24"/>
+          <w:szCs w:val="24"/>
+        </w:rPr>
+        <w:tab/>
+      </w:r>
+      <w:r>
+        <w:rPr>
+          <w:rFonts w:ascii="Times New Roman" w:eastAsia="Times New Roman" w:hAnsi="Times New Roman" w:cs="Times New Roman"/>
+          <w:sz w:val="24"/>
+          <w:szCs w:val="24"/>
+        </w:rPr>
+        <w:tab/>
+      </w:r>
+      <w:r>
+        <w:rPr>
+          <w:rFonts w:ascii="Times New Roman" w:eastAsia="Times New Roman" w:hAnsi="Times New Roman" w:cs="Times New Roman"/>
+          <w:sz w:val="24"/>
+          <w:szCs w:val="24"/>
+        </w:rPr>
+        <w:tab/>
+      </w:r>
+      <w:r>
+        <w:rPr>
+          <w:rFonts w:ascii="Times New Roman" w:eastAsia="Times New Roman" w:hAnsi="Times New Roman" w:cs="Times New Roman"/>
+          <w:sz w:val="24"/>
+          <w:szCs w:val="24"/>
+        </w:rPr>
+        <w:tab/>
+      </w:r>
+      <w:r>
+        <w:rPr>
+          <w:rFonts w:ascii="Times New Roman" w:eastAsia="Times New Roman" w:hAnsi="Times New Roman" w:cs="Times New Roman"/>
+          <w:sz w:val="24"/>
+          <w:szCs w:val="24"/>
+        </w:rPr>
+        <w:tab/>
+      </w:r>
+      <w:r>
+        <w:rPr>
+          <w:rFonts w:ascii="Times New Roman" w:eastAsia="Times New Roman" w:hAnsi="Times New Roman" w:cs="Times New Roman"/>
+          <w:sz w:val="24"/>
+          <w:szCs w:val="24"/>
+        </w:rPr>
+        <w:tab/>
+      </w:r>
+      <w:r>
+        <w:rPr>
+          <w:rFonts w:ascii="Times New Roman" w:eastAsia="Times New Roman" w:hAnsi="Times New Roman" w:cs="Times New Roman"/>
+          <w:sz w:val="24"/>
+          <w:szCs w:val="24"/>
+        </w:rPr>
+        <w:tab/>
+      </w:r>
+      <w:r>
+        <w:rPr>
+          <w:rFonts w:ascii="Times New Roman" w:eastAsia="Times New Roman" w:hAnsi="Times New Roman" w:cs="Times New Roman"/>
+          <w:sz w:val="24"/>
+          <w:szCs w:val="24"/>
+        </w:rPr>
+        <w:tab/>
+        <w:t xml:space="preserve">       </w:t>
+      </w:r>
+      <w:r>
+        <w:rPr>
+          <w:rFonts w:ascii="Times New Roman" w:eastAsia="Times New Roman" w:hAnsi="Times New Roman" w:cs="Times New Roman"/>
+          <w:sz w:val="24"/>
+          <w:szCs w:val="24"/>
+        </w:rPr>
+        <w:t>Dec 2021</w:t>
+      </w:r>
     </w:p>
     <w:p>
       <w:pPr>
@@ -122,31 +321,6 @@
           <w:sz w:val="24"/>
           <w:szCs w:val="24"/>
         </w:rPr>
-        <w:t>Dec 2021</w:t>
-      </w:r>
-    </w:p>
-    <w:p>
-      <w:pPr>
-        <w:pBdr>
-          <w:top w:val="nil"/>
-          <w:left w:val="nil"/>
-          <w:bottom w:val="nil"/>
-          <w:right w:val="nil"/>
-          <w:between w:val="nil"/>
-        </w:pBdr>
-        <w:spacing w:line="240" w:lineRule="auto"/>
-        <w:rPr>
-          <w:rFonts w:ascii="Times New Roman" w:eastAsia="Times New Roman" w:hAnsi="Times New Roman" w:cs="Times New Roman"/>
-          <w:sz w:val="24"/>
-          <w:szCs w:val="24"/>
-        </w:rPr>
-      </w:pPr>
-      <w:r>
-        <w:rPr>
-          <w:rFonts w:ascii="Times New Roman" w:eastAsia="Times New Roman" w:hAnsi="Times New Roman" w:cs="Times New Roman"/>
-          <w:sz w:val="24"/>
-          <w:szCs w:val="24"/>
-        </w:rPr>
         <w:t>Cumulative GPA: 3.56</w:t>
       </w:r>
     </w:p>
@@ -155,21 +329,42 @@
         <w:spacing w:line="240" w:lineRule="auto"/>
         <w:rPr>
           <w:rFonts w:ascii="Times New Roman" w:eastAsia="Times New Roman" w:hAnsi="Times New Roman" w:cs="Times New Roman"/>
-          <w:b/>
-          <w:sz w:val="24"/>
-          <w:szCs w:val="24"/>
-        </w:rPr>
-      </w:pPr>
-    </w:p>
-    <w:p>
-      <w:pPr>
-        <w:spacing w:line="240" w:lineRule="auto"/>
+          <w:sz w:val="24"/>
+          <w:szCs w:val="24"/>
+        </w:rPr>
+      </w:pPr>
+    </w:p>
+    <w:p>
+      <w:pPr>
+        <w:spacing w:line="240" w:lineRule="auto"/>
+        <w:rPr>
+          <w:rFonts w:ascii="Times New Roman" w:eastAsia="Times New Roman" w:hAnsi="Times New Roman" w:cs="Times New Roman"/>
+          <w:b/>
+          <w:sz w:val="24"/>
+          <w:szCs w:val="24"/>
+        </w:rPr>
+      </w:pPr>
+      <w:r>
+        <w:rPr>
+          <w:rFonts w:ascii="Times New Roman" w:eastAsia="Times New Roman" w:hAnsi="Times New Roman" w:cs="Times New Roman"/>
+          <w:b/>
+          <w:sz w:val="24"/>
+          <w:szCs w:val="24"/>
+        </w:rPr>
+        <w:t>ACADEMIC PROJECTS</w:t>
+      </w:r>
+    </w:p>
+    <w:p>
+      <w:pPr>
+        <w:widowControl w:val="0"/>
+        <w:spacing w:line="263" w:lineRule="exact"/>
+        <w:outlineLvl w:val="0"/>
         <w:rPr>
           <w:rFonts w:ascii="Times New Roman" w:eastAsia="Times New Roman" w:hAnsi="Times New Roman" w:cs="Times New Roman"/>
           <w:b/>
           <w:bCs/>
-          <w:sz w:val="24"/>
-          <w:szCs w:val="24"/>
+          <w:color w:val="000000"/>
+          <w:lang w:val="en-US"/>
         </w:rPr>
       </w:pPr>
       <w:r>
@@ -177,153 +372,669 @@
           <w:rFonts w:ascii="Times New Roman" w:eastAsia="Times New Roman" w:hAnsi="Times New Roman" w:cs="Times New Roman"/>
           <w:b/>
           <w:bCs/>
-          <w:sz w:val="24"/>
-          <w:szCs w:val="24"/>
-        </w:rPr>
-        <w:t>C. T. Bauer College of Business, University of Houston, Houston, Texas</w:t>
-      </w:r>
-    </w:p>
-    <w:p>
-      <w:pPr>
-        <w:spacing w:line="240" w:lineRule="auto"/>
-        <w:rPr>
-          <w:rFonts w:ascii="Times New Roman" w:eastAsia="Times New Roman" w:hAnsi="Times New Roman" w:cs="Times New Roman"/>
-          <w:sz w:val="24"/>
-          <w:szCs w:val="24"/>
-        </w:rPr>
-      </w:pPr>
-      <w:r>
-        <w:rPr>
-          <w:rFonts w:ascii="Times New Roman" w:eastAsia="Times New Roman" w:hAnsi="Times New Roman" w:cs="Times New Roman"/>
-          <w:sz w:val="24"/>
-          <w:szCs w:val="24"/>
-        </w:rPr>
-        <w:t xml:space="preserve">Bachelor of </w:t>
-      </w:r>
-      <w:r>
-        <w:rPr>
-          <w:rFonts w:ascii="Times New Roman" w:eastAsia="Times New Roman" w:hAnsi="Times New Roman" w:cs="Times New Roman"/>
-          <w:sz w:val="24"/>
-          <w:szCs w:val="24"/>
-        </w:rPr>
-        <w:t>Business Administration</w:t>
-      </w:r>
-      <w:r>
-        <w:rPr>
-          <w:rFonts w:ascii="Times New Roman" w:eastAsia="Times New Roman" w:hAnsi="Times New Roman" w:cs="Times New Roman"/>
-          <w:sz w:val="24"/>
-          <w:szCs w:val="24"/>
-        </w:rPr>
-        <w:t xml:space="preserve"> in </w:t>
-      </w:r>
-      <w:r>
-        <w:rPr>
-          <w:rFonts w:ascii="Times New Roman" w:eastAsia="Times New Roman" w:hAnsi="Times New Roman" w:cs="Times New Roman"/>
-          <w:sz w:val="24"/>
-          <w:szCs w:val="24"/>
-        </w:rPr>
-        <w:t>Management Information Systems</w:t>
-      </w:r>
-    </w:p>
-    <w:p>
-      <w:pPr>
-        <w:spacing w:line="240" w:lineRule="auto"/>
-        <w:rPr>
-          <w:rFonts w:ascii="Times New Roman" w:eastAsia="Times New Roman" w:hAnsi="Times New Roman" w:cs="Times New Roman"/>
-          <w:sz w:val="24"/>
-          <w:szCs w:val="24"/>
-        </w:rPr>
-      </w:pPr>
-      <w:r>
-        <w:rPr>
-          <w:rFonts w:ascii="Times New Roman" w:eastAsia="Times New Roman" w:hAnsi="Times New Roman" w:cs="Times New Roman"/>
-          <w:sz w:val="24"/>
-          <w:szCs w:val="24"/>
-        </w:rPr>
-        <w:t>Expected Graduation: May 2026</w:t>
-      </w:r>
-    </w:p>
-    <w:p>
-      <w:pPr>
-        <w:spacing w:line="240" w:lineRule="auto"/>
-        <w:rPr>
-          <w:rFonts w:ascii="Times New Roman" w:eastAsia="Times New Roman" w:hAnsi="Times New Roman" w:cs="Times New Roman"/>
-          <w:sz w:val="24"/>
-          <w:szCs w:val="24"/>
-        </w:rPr>
-      </w:pPr>
-      <w:r>
-        <w:rPr>
-          <w:rFonts w:ascii="Times New Roman" w:eastAsia="Times New Roman" w:hAnsi="Times New Roman" w:cs="Times New Roman"/>
-          <w:sz w:val="24"/>
-          <w:szCs w:val="24"/>
-        </w:rPr>
-        <w:t xml:space="preserve">Cumulative GPA: </w:t>
-      </w:r>
-      <w:r>
-        <w:rPr>
-          <w:rFonts w:ascii="Times New Roman" w:eastAsia="Times New Roman" w:hAnsi="Times New Roman" w:cs="Times New Roman"/>
-          <w:sz w:val="24"/>
-          <w:szCs w:val="24"/>
-        </w:rPr>
-        <w:t>3.8</w:t>
-      </w:r>
-    </w:p>
-    <w:p>
-      <w:pPr>
-        <w:spacing w:line="240" w:lineRule="auto"/>
-        <w:rPr>
-          <w:rFonts w:ascii="Times New Roman" w:eastAsia="Times New Roman" w:hAnsi="Times New Roman" w:cs="Times New Roman"/>
-          <w:sz w:val="24"/>
-          <w:szCs w:val="24"/>
-        </w:rPr>
-      </w:pPr>
-    </w:p>
-    <w:p>
-      <w:pPr>
-        <w:spacing w:line="240" w:lineRule="auto"/>
-        <w:rPr>
-          <w:rFonts w:ascii="Times New Roman" w:eastAsia="Times New Roman" w:hAnsi="Times New Roman" w:cs="Times New Roman"/>
-          <w:b/>
-          <w:sz w:val="24"/>
-          <w:szCs w:val="24"/>
-        </w:rPr>
-      </w:pPr>
-      <w:r>
-        <w:rPr>
-          <w:rFonts w:ascii="Times New Roman" w:eastAsia="Times New Roman" w:hAnsi="Times New Roman" w:cs="Times New Roman"/>
-          <w:b/>
-          <w:sz w:val="24"/>
-          <w:szCs w:val="24"/>
-        </w:rPr>
-        <w:t>ACADEMIC PROJECTS</w:t>
-      </w:r>
-    </w:p>
-    <w:p>
-      <w:pPr>
-        <w:spacing w:line="240" w:lineRule="auto"/>
-        <w:rPr>
-          <w:rFonts w:ascii="Times New Roman" w:eastAsia="Times New Roman" w:hAnsi="Times New Roman" w:cs="Times New Roman"/>
-          <w:sz w:val="24"/>
-          <w:szCs w:val="24"/>
-        </w:rPr>
-      </w:pPr>
-      <w:r>
-        <w:rPr>
-          <w:rFonts w:ascii="Times New Roman" w:eastAsia="Times New Roman" w:hAnsi="Times New Roman" w:cs="Times New Roman"/>
-          <w:sz w:val="24"/>
-          <w:szCs w:val="24"/>
-        </w:rPr>
-        <w:t>None</w:t>
-      </w:r>
-    </w:p>
-    <w:p>
-      <w:pPr>
-        <w:spacing w:line="240" w:lineRule="auto"/>
-        <w:rPr>
-          <w:rFonts w:ascii="Times New Roman" w:eastAsia="Times New Roman" w:hAnsi="Times New Roman" w:cs="Times New Roman"/>
-          <w:sz w:val="24"/>
-          <w:szCs w:val="24"/>
+          <w:color w:val="000000"/>
+          <w:lang w:val="en-US"/>
+        </w:rPr>
+        <w:t>University of Houston, BUSI 1301</w:t>
+      </w:r>
+      <w:r>
+        <w:rPr>
+          <w:rFonts w:ascii="Times New Roman" w:eastAsia="Times New Roman" w:hAnsi="Times New Roman" w:cs="Times New Roman"/>
+          <w:b/>
+          <w:bCs/>
+          <w:color w:val="000000"/>
+          <w:lang w:val="en-US"/>
+        </w:rPr>
+        <w:t>:</w:t>
+      </w:r>
+      <w:r>
+        <w:rPr>
+          <w:rFonts w:ascii="Times New Roman" w:eastAsia="Times New Roman" w:hAnsi="Times New Roman" w:cs="Times New Roman"/>
+          <w:b/>
+          <w:bCs/>
+          <w:color w:val="000000"/>
+          <w:lang w:val="en-US"/>
+        </w:rPr>
+        <w:t xml:space="preserve"> Business Principles </w:t>
+      </w:r>
+      <w:r>
+        <w:rPr>
+          <w:rFonts w:ascii="Times New Roman" w:eastAsia="Times New Roman" w:hAnsi="Times New Roman" w:cs="Times New Roman"/>
+          <w:b/>
+          <w:bCs/>
+          <w:color w:val="000000"/>
+          <w:lang w:val="en-US"/>
+        </w:rPr>
+        <w:tab/>
+      </w:r>
+      <w:r>
+        <w:rPr>
+          <w:rFonts w:ascii="Times New Roman" w:eastAsia="Times New Roman" w:hAnsi="Times New Roman" w:cs="Times New Roman"/>
+          <w:b/>
+          <w:bCs/>
+          <w:color w:val="000000"/>
+          <w:lang w:val="en-US"/>
+        </w:rPr>
+        <w:tab/>
+      </w:r>
+      <w:r>
+        <w:rPr>
+          <w:rFonts w:ascii="Times New Roman" w:eastAsia="Times New Roman" w:hAnsi="Times New Roman" w:cs="Times New Roman"/>
+          <w:b/>
+          <w:bCs/>
+          <w:color w:val="000000"/>
+          <w:lang w:val="en-US"/>
+        </w:rPr>
+        <w:tab/>
+      </w:r>
+      <w:r>
+        <w:rPr>
+          <w:rFonts w:ascii="Times New Roman" w:eastAsia="Times New Roman" w:hAnsi="Times New Roman" w:cs="Times New Roman"/>
+          <w:b/>
+          <w:bCs/>
+          <w:color w:val="000000"/>
+          <w:lang w:val="en-US"/>
+        </w:rPr>
+        <w:tab/>
+      </w:r>
+      <w:r>
+        <w:rPr>
+          <w:rFonts w:ascii="Times New Roman" w:eastAsia="Times New Roman" w:hAnsi="Times New Roman" w:cs="Times New Roman"/>
+          <w:b/>
+          <w:bCs/>
+          <w:color w:val="000000"/>
+          <w:lang w:val="en-US"/>
+        </w:rPr>
+        <w:tab/>
+      </w:r>
+      <w:r>
+        <w:rPr>
+          <w:rFonts w:ascii="Times New Roman" w:eastAsia="Times New Roman" w:hAnsi="Times New Roman" w:cs="Times New Roman"/>
+          <w:b/>
+          <w:bCs/>
+          <w:color w:val="000000"/>
+          <w:lang w:val="en-US"/>
+        </w:rPr>
+        <w:tab/>
+        <w:t xml:space="preserve">          </w:t>
+      </w:r>
+      <w:r>
+        <w:rPr>
+          <w:rFonts w:ascii="Times New Roman" w:eastAsia="Times New Roman" w:hAnsi="Times New Roman" w:cs="Times New Roman"/>
+          <w:color w:val="000000"/>
+          <w:lang w:val="en-US"/>
+        </w:rPr>
+        <w:t>Fall</w:t>
+      </w:r>
+      <w:r>
+        <w:rPr>
+          <w:rFonts w:ascii="Times New Roman" w:eastAsia="Times New Roman" w:hAnsi="Times New Roman" w:cs="Times New Roman"/>
+          <w:color w:val="000000"/>
+          <w:lang w:val="en-US"/>
+        </w:rPr>
+        <w:t xml:space="preserve"> </w:t>
+      </w:r>
+      <w:r>
+        <w:rPr>
+          <w:rFonts w:ascii="Times New Roman" w:eastAsia="Times New Roman" w:hAnsi="Times New Roman" w:cs="Times New Roman"/>
+          <w:color w:val="000000"/>
+          <w:lang w:val="en-US"/>
+        </w:rPr>
+        <w:t>2024</w:t>
+      </w:r>
+    </w:p>
+    <w:p>
+      <w:pPr>
+        <w:widowControl w:val="0"/>
+        <w:spacing w:line="263" w:lineRule="exact"/>
+        <w:outlineLvl w:val="0"/>
+        <w:rPr>
+          <w:rFonts w:ascii="Times New Roman" w:eastAsia="Times New Roman" w:hAnsi="Times New Roman" w:cs="Times New Roman"/>
+          <w:color w:val="000000"/>
+          <w:lang w:val="en-US"/>
+        </w:rPr>
+      </w:pPr>
+      <w:r>
+        <w:rPr>
+          <w:rFonts w:ascii="Times New Roman" w:eastAsia="Times New Roman" w:hAnsi="Times New Roman" w:cs="Times New Roman"/>
+          <w:color w:val="000000"/>
+          <w:lang w:val="en-US"/>
+        </w:rPr>
+        <w:t>Nvidia’s Future Centric Focus:</w:t>
+      </w:r>
+      <w:r>
+        <w:rPr>
+          <w:rFonts w:ascii="Times New Roman" w:eastAsia="Times New Roman" w:hAnsi="Times New Roman" w:cs="Times New Roman"/>
+          <w:color w:val="000000"/>
+          <w:lang w:val="en-US"/>
+        </w:rPr>
+        <w:t xml:space="preserve"> </w:t>
+      </w:r>
+      <w:r>
+        <w:rPr>
+          <w:rFonts w:ascii="Times New Roman" w:eastAsia="Times New Roman" w:hAnsi="Times New Roman" w:cs="Times New Roman"/>
+          <w:color w:val="000000"/>
+          <w:lang w:val="en-US"/>
+        </w:rPr>
+        <w:t>Long-Term Strategies to Prepare for a Rising China</w:t>
+      </w:r>
+    </w:p>
+    <w:p>
+      <w:pPr>
+        <w:widowControl w:val="0"/>
+        <w:numPr>
+          <w:ilvl w:val="0"/>
+          <w:numId w:val="2"/>
+        </w:numPr>
+        <w:spacing w:line="263" w:lineRule="exact"/>
+        <w:outlineLvl w:val="0"/>
+        <w:rPr>
+          <w:rFonts w:ascii="Times New Roman" w:eastAsia="Times New Roman" w:hAnsi="Times New Roman" w:cs="Times New Roman"/>
+          <w:color w:val="000000"/>
+          <w:spacing w:val="-1"/>
+          <w:lang w:val="en-US"/>
+        </w:rPr>
+      </w:pPr>
+      <w:r>
+        <w:rPr>
+          <w:rFonts w:ascii="Times New Roman" w:eastAsia="Times New Roman" w:hAnsi="Times New Roman" w:cs="Times New Roman"/>
+          <w:color w:val="000000"/>
+          <w:lang w:val="en-US"/>
+        </w:rPr>
+        <w:t>Researched recent Chinese history, history of Nvidia, U.S. and Chinese relations and where Nvidia fits into this, and Nvidia’s most vulnerable input, the chip manufacturing plants in Taiwan.</w:t>
+      </w:r>
+    </w:p>
+    <w:p>
+      <w:pPr>
+        <w:widowControl w:val="0"/>
+        <w:numPr>
+          <w:ilvl w:val="0"/>
+          <w:numId w:val="2"/>
+        </w:numPr>
+        <w:spacing w:line="263" w:lineRule="exact"/>
+        <w:outlineLvl w:val="0"/>
+        <w:rPr>
+          <w:rFonts w:ascii="Times New Roman" w:eastAsia="Times New Roman" w:hAnsi="Times New Roman" w:cs="Times New Roman"/>
+          <w:color w:val="000000"/>
+          <w:spacing w:val="-1"/>
+          <w:lang w:val="en-US"/>
+        </w:rPr>
+      </w:pPr>
+      <w:r>
+        <w:rPr>
+          <w:rFonts w:ascii="Times New Roman" w:eastAsia="Times New Roman" w:hAnsi="Times New Roman" w:cs="Times New Roman"/>
+          <w:color w:val="000000"/>
+          <w:lang w:val="en-US"/>
+        </w:rPr>
+        <w:t xml:space="preserve">Contextualized, rudimentarily, the recent history of China’s most prominent phases with Mao Zedong, Deng Xiaoping, and </w:t>
+      </w:r>
+      <w:r>
+        <w:rPr>
+          <w:rFonts w:ascii="Times New Roman" w:eastAsia="Times New Roman" w:hAnsi="Times New Roman" w:cs="Times New Roman"/>
+          <w:color w:val="000000"/>
+          <w:lang w:val="en-US"/>
+        </w:rPr>
+        <w:t>Xi Jinping</w:t>
+      </w:r>
+      <w:r>
+        <w:rPr>
+          <w:rFonts w:ascii="Times New Roman" w:eastAsia="Times New Roman" w:hAnsi="Times New Roman" w:cs="Times New Roman"/>
+          <w:color w:val="000000"/>
+          <w:lang w:val="en-US"/>
+        </w:rPr>
+        <w:t xml:space="preserve"> and how that has shaped and formed one of the most formidable challenges to Nvidia.</w:t>
+      </w:r>
+    </w:p>
+    <w:p>
+      <w:pPr>
+        <w:widowControl w:val="0"/>
+        <w:numPr>
+          <w:ilvl w:val="0"/>
+          <w:numId w:val="2"/>
+        </w:numPr>
+        <w:spacing w:line="263" w:lineRule="exact"/>
+        <w:outlineLvl w:val="0"/>
+        <w:rPr>
+          <w:rFonts w:ascii="Times New Roman" w:eastAsia="Times New Roman" w:hAnsi="Times New Roman" w:cs="Times New Roman"/>
+          <w:color w:val="000000"/>
+          <w:spacing w:val="-1"/>
+          <w:lang w:val="en-US"/>
+        </w:rPr>
+      </w:pPr>
+      <w:r>
+        <w:rPr>
+          <w:rFonts w:ascii="Times New Roman" w:eastAsia="Times New Roman" w:hAnsi="Times New Roman" w:cs="Times New Roman"/>
+          <w:color w:val="000000"/>
+          <w:spacing w:val="-1"/>
+          <w:lang w:val="en-US"/>
+        </w:rPr>
+        <w:t>Utilized a positive and normative analysis to conclude that the Chinese tech industry would challenge and possibly overtake Nvidia’s dominance.</w:t>
+      </w:r>
+    </w:p>
+    <w:p>
+      <w:pPr>
+        <w:widowControl w:val="0"/>
+        <w:numPr>
+          <w:ilvl w:val="0"/>
+          <w:numId w:val="2"/>
+        </w:numPr>
+        <w:spacing w:line="263" w:lineRule="exact"/>
+        <w:outlineLvl w:val="0"/>
+        <w:rPr>
+          <w:rFonts w:ascii="Times New Roman" w:eastAsia="Times New Roman" w:hAnsi="Times New Roman" w:cs="Times New Roman"/>
+          <w:color w:val="000000"/>
+          <w:spacing w:val="-1"/>
+          <w:lang w:val="en-US"/>
+        </w:rPr>
+      </w:pPr>
+      <w:r>
+        <w:rPr>
+          <w:rFonts w:ascii="Times New Roman" w:eastAsia="Times New Roman" w:hAnsi="Times New Roman" w:cs="Times New Roman"/>
+          <w:color w:val="000000"/>
+          <w:spacing w:val="-1"/>
+          <w:lang w:val="en-US"/>
+        </w:rPr>
+        <w:t>Reviewing the recent events (around January 2025), China’s DeepSeek AI model showed a significant reduction in production costs and training times with an almost identical product caused major pullback in all tech stock, including Nvidia. My paper made predictive conclusions of China’s emerging dominance in the tech sector during the fall semester 2024.</w:t>
+      </w:r>
+    </w:p>
+    <w:p>
+      <w:pPr>
+        <w:spacing w:line="240" w:lineRule="auto"/>
+        <w:rPr>
+          <w:rFonts w:ascii="Times New Roman" w:eastAsia="Times New Roman" w:hAnsi="Times New Roman" w:cs="Times New Roman"/>
+          <w:b/>
+          <w:sz w:val="24"/>
+          <w:szCs w:val="24"/>
+          <w:lang w:val="en-US"/>
+        </w:rPr>
+      </w:pPr>
+    </w:p>
+    <w:p>
+      <w:pPr>
+        <w:widowControl w:val="0"/>
+        <w:spacing w:line="263" w:lineRule="exact"/>
+        <w:outlineLvl w:val="0"/>
+        <w:rPr>
+          <w:rFonts w:ascii="Times New Roman" w:eastAsia="Times New Roman" w:hAnsi="Times New Roman" w:cs="Times New Roman"/>
+          <w:b/>
+          <w:bCs/>
+          <w:color w:val="000000"/>
+          <w:lang w:val="en-US"/>
+        </w:rPr>
+      </w:pPr>
+      <w:r>
+        <w:rPr>
+          <w:rFonts w:ascii="Times New Roman" w:eastAsia="Times New Roman" w:hAnsi="Times New Roman" w:cs="Times New Roman"/>
+          <w:b/>
+          <w:bCs/>
+          <w:color w:val="000000"/>
+          <w:lang w:val="en-US"/>
+        </w:rPr>
+        <w:t>Lone</w:t>
+      </w:r>
+      <w:r>
+        <w:rPr>
+          <w:rFonts w:ascii="Times New Roman" w:eastAsia="Times New Roman" w:hAnsi="Times New Roman" w:cs="Times New Roman"/>
+          <w:b/>
+          <w:bCs/>
+          <w:color w:val="000000"/>
+          <w:lang w:val="en-US"/>
+        </w:rPr>
+        <w:t xml:space="preserve"> </w:t>
+      </w:r>
+      <w:r>
+        <w:rPr>
+          <w:rFonts w:ascii="Times New Roman" w:eastAsia="Times New Roman" w:hAnsi="Times New Roman" w:cs="Times New Roman"/>
+          <w:b/>
+          <w:bCs/>
+          <w:color w:val="000000"/>
+          <w:lang w:val="en-US"/>
+        </w:rPr>
+        <w:t>Star College System-North Harris</w:t>
+      </w:r>
+      <w:r>
+        <w:rPr>
+          <w:rFonts w:ascii="Times New Roman" w:eastAsia="Times New Roman" w:hAnsi="Times New Roman" w:cs="Times New Roman"/>
+          <w:b/>
+          <w:bCs/>
+          <w:color w:val="000000"/>
+          <w:lang w:val="en-US"/>
+        </w:rPr>
+        <w:t xml:space="preserve">, </w:t>
+      </w:r>
+      <w:r>
+        <w:rPr>
+          <w:rFonts w:ascii="Times New Roman" w:eastAsia="Times New Roman" w:hAnsi="Times New Roman" w:cs="Times New Roman"/>
+          <w:b/>
+          <w:bCs/>
+          <w:color w:val="000000"/>
+          <w:lang w:val="en-US"/>
+        </w:rPr>
+        <w:t xml:space="preserve">HONORS </w:t>
+      </w:r>
+      <w:r>
+        <w:rPr>
+          <w:rFonts w:ascii="Times New Roman" w:eastAsia="Times New Roman" w:hAnsi="Times New Roman" w:cs="Times New Roman"/>
+          <w:b/>
+          <w:bCs/>
+          <w:color w:val="000000"/>
+          <w:lang w:val="en-US"/>
+        </w:rPr>
+        <w:t>GOVT 2305: US Government</w:t>
+      </w:r>
+      <w:r>
+        <w:rPr>
+          <w:rFonts w:ascii="Times New Roman" w:eastAsia="Times New Roman" w:hAnsi="Times New Roman" w:cs="Times New Roman"/>
+          <w:b/>
+          <w:bCs/>
+          <w:color w:val="000000"/>
+          <w:lang w:val="en-US"/>
+        </w:rPr>
+        <w:tab/>
+      </w:r>
+      <w:r>
+        <w:rPr>
+          <w:rFonts w:ascii="Times New Roman" w:eastAsia="Times New Roman" w:hAnsi="Times New Roman" w:cs="Times New Roman"/>
+          <w:b/>
+          <w:bCs/>
+          <w:color w:val="000000"/>
+          <w:lang w:val="en-US"/>
+        </w:rPr>
+        <w:tab/>
+      </w:r>
+      <w:r>
+        <w:rPr>
+          <w:rFonts w:ascii="Times New Roman" w:eastAsia="Times New Roman" w:hAnsi="Times New Roman" w:cs="Times New Roman"/>
+          <w:b/>
+          <w:bCs/>
+          <w:color w:val="000000"/>
+          <w:lang w:val="en-US"/>
+        </w:rPr>
+        <w:t xml:space="preserve"> </w:t>
+      </w:r>
+      <w:r>
+        <w:rPr>
+          <w:rFonts w:ascii="Times New Roman" w:eastAsia="Times New Roman" w:hAnsi="Times New Roman" w:cs="Times New Roman"/>
+          <w:b/>
+          <w:bCs/>
+          <w:color w:val="000000"/>
+          <w:lang w:val="en-US"/>
+        </w:rPr>
+        <w:tab/>
+        <w:t xml:space="preserve">          </w:t>
+      </w:r>
+      <w:r>
+        <w:rPr>
+          <w:rFonts w:ascii="Times New Roman" w:eastAsia="Times New Roman" w:hAnsi="Times New Roman" w:cs="Times New Roman"/>
+          <w:color w:val="000000"/>
+          <w:lang w:val="en-US"/>
+        </w:rPr>
+        <w:t>Fall</w:t>
+      </w:r>
+      <w:r>
+        <w:rPr>
+          <w:rFonts w:ascii="Times New Roman" w:eastAsia="Times New Roman" w:hAnsi="Times New Roman" w:cs="Times New Roman"/>
+          <w:color w:val="000000"/>
+          <w:lang w:val="en-US"/>
+        </w:rPr>
+        <w:t xml:space="preserve"> </w:t>
+      </w:r>
+      <w:r>
+        <w:rPr>
+          <w:rFonts w:ascii="Times New Roman" w:eastAsia="Times New Roman" w:hAnsi="Times New Roman" w:cs="Times New Roman"/>
+          <w:color w:val="000000"/>
+          <w:lang w:val="en-US"/>
+        </w:rPr>
+        <w:t>2019</w:t>
+      </w:r>
+    </w:p>
+    <w:p>
+      <w:pPr>
+        <w:widowControl w:val="0"/>
+        <w:spacing w:line="263" w:lineRule="exact"/>
+        <w:outlineLvl w:val="0"/>
+        <w:rPr>
+          <w:rFonts w:ascii="Times New Roman" w:eastAsia="Times New Roman" w:hAnsi="Times New Roman" w:cs="Times New Roman"/>
+          <w:color w:val="000000"/>
+          <w:lang w:val="en-US"/>
+        </w:rPr>
+      </w:pPr>
+      <w:r>
+        <w:rPr>
+          <w:rFonts w:ascii="Times New Roman" w:eastAsia="Times New Roman" w:hAnsi="Times New Roman" w:cs="Times New Roman"/>
+          <w:color w:val="000000"/>
+          <w:lang w:val="en-US"/>
+        </w:rPr>
+        <w:t xml:space="preserve">Consequential Views: An Evaluation of the Role Public Opinion has on </w:t>
+      </w:r>
+    </w:p>
+    <w:p>
+      <w:pPr>
+        <w:widowControl w:val="0"/>
+        <w:spacing w:line="263" w:lineRule="exact"/>
+        <w:outlineLvl w:val="0"/>
+        <w:rPr>
+          <w:rFonts w:ascii="Times New Roman" w:eastAsia="Times New Roman" w:hAnsi="Times New Roman" w:cs="Times New Roman"/>
+          <w:color w:val="000000"/>
+          <w:lang w:val="en-US"/>
+        </w:rPr>
+      </w:pPr>
+      <w:r>
+        <w:rPr>
+          <w:rFonts w:ascii="Times New Roman" w:eastAsia="Times New Roman" w:hAnsi="Times New Roman" w:cs="Times New Roman"/>
+          <w:color w:val="000000"/>
+          <w:lang w:val="en-US"/>
+        </w:rPr>
+        <w:t>Federal</w:t>
+      </w:r>
+      <w:r>
+        <w:rPr>
+          <w:rFonts w:ascii="Times New Roman" w:eastAsia="Times New Roman" w:hAnsi="Times New Roman" w:cs="Times New Roman"/>
+          <w:color w:val="000000"/>
+          <w:lang w:val="en-US"/>
+        </w:rPr>
+        <w:t xml:space="preserve"> </w:t>
+      </w:r>
+      <w:r>
+        <w:rPr>
+          <w:rFonts w:ascii="Times New Roman" w:eastAsia="Times New Roman" w:hAnsi="Times New Roman" w:cs="Times New Roman"/>
+          <w:color w:val="000000"/>
+          <w:lang w:val="en-US"/>
+        </w:rPr>
+        <w:t>Climate Policies in the United States and Canada</w:t>
+      </w:r>
+      <w:r>
+        <w:rPr>
+          <w:rFonts w:ascii="Times New Roman" w:eastAsia="Times New Roman" w:hAnsi="Times New Roman" w:cs="Times New Roman"/>
+          <w:b/>
+          <w:bCs/>
+          <w:color w:val="000000"/>
+          <w:lang w:val="en-US"/>
+        </w:rPr>
+        <w:tab/>
+      </w:r>
+      <w:r>
+        <w:rPr>
+          <w:rFonts w:ascii="Times New Roman" w:eastAsia="Times New Roman" w:hAnsi="Times New Roman" w:cs="Times New Roman"/>
+          <w:b/>
+          <w:bCs/>
+          <w:color w:val="000000"/>
+          <w:lang w:val="en-US"/>
+        </w:rPr>
+        <w:tab/>
+      </w:r>
+      <w:r>
+        <w:rPr>
+          <w:rFonts w:ascii="Times New Roman" w:eastAsia="Times New Roman" w:hAnsi="Times New Roman" w:cs="Times New Roman"/>
+          <w:b/>
+          <w:bCs/>
+          <w:color w:val="000000"/>
+          <w:lang w:val="en-US"/>
+        </w:rPr>
+        <w:tab/>
+      </w:r>
+      <w:r>
+        <w:rPr>
+          <w:rFonts w:ascii="Times New Roman" w:eastAsia="Times New Roman" w:hAnsi="Times New Roman" w:cs="Times New Roman"/>
+          <w:b/>
+          <w:bCs/>
+          <w:color w:val="000000"/>
+          <w:lang w:val="en-US"/>
+        </w:rPr>
+        <w:tab/>
+      </w:r>
+      <w:r>
+        <w:rPr>
+          <w:rFonts w:ascii="Times New Roman" w:eastAsia="Times New Roman" w:hAnsi="Times New Roman" w:cs="Times New Roman"/>
+          <w:b/>
+          <w:bCs/>
+          <w:color w:val="000000"/>
+          <w:lang w:val="en-US"/>
+        </w:rPr>
+        <w:tab/>
+      </w:r>
+      <w:r>
+        <w:rPr>
+          <w:rFonts w:ascii="Times New Roman" w:eastAsia="Times New Roman" w:hAnsi="Times New Roman" w:cs="Times New Roman"/>
+          <w:b/>
+          <w:bCs/>
+          <w:color w:val="000000"/>
+          <w:lang w:val="en-US"/>
+        </w:rPr>
+        <w:tab/>
+      </w:r>
+      <w:r>
+        <w:rPr>
+          <w:rFonts w:ascii="Times New Roman" w:eastAsia="Times New Roman" w:hAnsi="Times New Roman" w:cs="Times New Roman"/>
+          <w:b/>
+          <w:bCs/>
+          <w:color w:val="000000"/>
+          <w:lang w:val="en-US"/>
+        </w:rPr>
+        <w:tab/>
+        <w:t xml:space="preserve">      </w:t>
+      </w:r>
+    </w:p>
+    <w:p>
+      <w:pPr>
+        <w:widowControl w:val="0"/>
+        <w:numPr>
+          <w:ilvl w:val="0"/>
+          <w:numId w:val="2"/>
+        </w:numPr>
+        <w:spacing w:line="263" w:lineRule="exact"/>
+        <w:outlineLvl w:val="0"/>
+        <w:rPr>
+          <w:rFonts w:ascii="Times New Roman" w:eastAsia="Times New Roman" w:hAnsi="Times New Roman" w:cs="Times New Roman"/>
+          <w:color w:val="000000"/>
+          <w:spacing w:val="-1"/>
+          <w:lang w:val="en-US"/>
+        </w:rPr>
+      </w:pPr>
+      <w:r>
+        <w:rPr>
+          <w:rFonts w:ascii="Times New Roman" w:eastAsia="Times New Roman" w:hAnsi="Times New Roman" w:cs="Times New Roman"/>
+          <w:color w:val="000000"/>
+          <w:lang w:val="en-US"/>
+        </w:rPr>
+        <w:t>Analyzed some of the contemporary literature surrounding the history surrounding climate change and climate change policies internationally and domestically</w:t>
+      </w:r>
+      <w:r>
+        <w:rPr>
+          <w:rFonts w:ascii="Times New Roman" w:eastAsia="Times New Roman" w:hAnsi="Times New Roman" w:cs="Times New Roman"/>
+          <w:color w:val="000000"/>
+          <w:lang w:val="en-US"/>
+        </w:rPr>
+        <w:t>.</w:t>
+      </w:r>
+    </w:p>
+    <w:p>
+      <w:pPr>
+        <w:widowControl w:val="0"/>
+        <w:numPr>
+          <w:ilvl w:val="0"/>
+          <w:numId w:val="2"/>
+        </w:numPr>
+        <w:spacing w:line="263" w:lineRule="exact"/>
+        <w:outlineLvl w:val="0"/>
+        <w:rPr>
+          <w:rFonts w:ascii="Times New Roman" w:eastAsia="Times New Roman" w:hAnsi="Times New Roman" w:cs="Times New Roman"/>
+          <w:color w:val="000000"/>
+          <w:spacing w:val="-1"/>
+          <w:lang w:val="en-US"/>
+        </w:rPr>
+      </w:pPr>
+      <w:r>
+        <w:rPr>
+          <w:rFonts w:ascii="Times New Roman" w:eastAsia="Times New Roman" w:hAnsi="Times New Roman" w:cs="Times New Roman"/>
+          <w:color w:val="000000"/>
+          <w:spacing w:val="-1"/>
+          <w:lang w:val="en-US"/>
+        </w:rPr>
+        <w:t>U</w:t>
+      </w:r>
+      <w:r>
+        <w:rPr>
+          <w:rFonts w:ascii="Times New Roman" w:eastAsia="Times New Roman" w:hAnsi="Times New Roman" w:cs="Times New Roman"/>
+          <w:color w:val="000000"/>
+          <w:spacing w:val="-1"/>
+          <w:lang w:val="en-US"/>
+        </w:rPr>
+        <w:t xml:space="preserve">tilized </w:t>
+      </w:r>
+      <w:r>
+        <w:rPr>
+          <w:rFonts w:ascii="Times New Roman" w:eastAsia="Times New Roman" w:hAnsi="Times New Roman" w:cs="Times New Roman"/>
+          <w:color w:val="000000"/>
+          <w:spacing w:val="-1"/>
+          <w:lang w:val="en-US"/>
+        </w:rPr>
+        <w:t xml:space="preserve">a </w:t>
+      </w:r>
+      <w:r>
+        <w:rPr>
+          <w:rFonts w:ascii="Times New Roman" w:eastAsia="Times New Roman" w:hAnsi="Times New Roman" w:cs="Times New Roman"/>
+          <w:color w:val="000000"/>
+          <w:spacing w:val="-1"/>
+          <w:lang w:val="en-US"/>
+        </w:rPr>
+        <w:t>qualitative comparative lens to deconstruct the literature and derive common findings and themes to help identify if public opinion plays any role in setting climate policy.</w:t>
+      </w:r>
+    </w:p>
+    <w:p>
+      <w:pPr>
+        <w:widowControl w:val="0"/>
+        <w:numPr>
+          <w:ilvl w:val="0"/>
+          <w:numId w:val="2"/>
+        </w:numPr>
+        <w:spacing w:line="263" w:lineRule="exact"/>
+        <w:outlineLvl w:val="0"/>
+        <w:rPr>
+          <w:rFonts w:ascii="Times New Roman" w:eastAsia="Times New Roman" w:hAnsi="Times New Roman" w:cs="Times New Roman"/>
+          <w:color w:val="000000"/>
+          <w:spacing w:val="-1"/>
+          <w:lang w:val="en-US"/>
+        </w:rPr>
+      </w:pPr>
+      <w:r>
+        <w:rPr>
+          <w:rFonts w:ascii="Times New Roman" w:eastAsia="Times New Roman" w:hAnsi="Times New Roman" w:cs="Times New Roman"/>
+          <w:color w:val="000000"/>
+          <w:spacing w:val="-1"/>
+          <w:lang w:val="en-US"/>
+        </w:rPr>
+        <w:t xml:space="preserve">Presented results in front of my class and was selected to present findings within the Lone Star College System honors college and regionally amongst other honors colleges. </w:t>
+      </w:r>
+    </w:p>
+    <w:p>
+      <w:pPr>
+        <w:spacing w:line="240" w:lineRule="auto"/>
+        <w:rPr>
+          <w:rFonts w:ascii="Times New Roman" w:eastAsia="Times New Roman" w:hAnsi="Times New Roman" w:cs="Times New Roman"/>
+          <w:sz w:val="24"/>
+          <w:szCs w:val="24"/>
+          <w:lang w:val="en-US"/>
         </w:rPr>
       </w:pPr>
     </w:p>
@@ -416,45 +1127,31 @@
           <w:szCs w:val="24"/>
         </w:rPr>
       </w:pPr>
-      <w:r>
-        <w:rPr>
-          <w:rFonts w:ascii="Times New Roman" w:eastAsia="Times New Roman" w:hAnsi="Times New Roman" w:cs="Times New Roman"/>
-          <w:sz w:val="24"/>
-          <w:szCs w:val="24"/>
-        </w:rPr>
-        <w:t>I started</w:t>
-      </w:r>
-      <w:r>
-        <w:rPr>
-          <w:rFonts w:ascii="Times New Roman" w:eastAsia="Times New Roman" w:hAnsi="Times New Roman" w:cs="Times New Roman"/>
-          <w:sz w:val="24"/>
-          <w:szCs w:val="24"/>
-        </w:rPr>
-        <w:t xml:space="preserve"> as an </w:t>
-      </w:r>
-      <w:r>
-        <w:rPr>
-          <w:rFonts w:ascii="Times New Roman" w:eastAsia="Times New Roman" w:hAnsi="Times New Roman" w:cs="Times New Roman"/>
-          <w:sz w:val="24"/>
-          <w:szCs w:val="24"/>
-        </w:rPr>
-        <w:t>intern in</w:t>
-      </w:r>
-      <w:r>
-        <w:rPr>
-          <w:rFonts w:ascii="Times New Roman" w:eastAsia="Times New Roman" w:hAnsi="Times New Roman" w:cs="Times New Roman"/>
-          <w:sz w:val="24"/>
-          <w:szCs w:val="24"/>
-        </w:rPr>
-        <w:t xml:space="preserve"> my first 6 months and transitioned to </w:t>
-      </w:r>
-      <w:r>
-        <w:rPr>
-          <w:rFonts w:ascii="Times New Roman" w:eastAsia="Times New Roman" w:hAnsi="Times New Roman" w:cs="Times New Roman"/>
-          <w:sz w:val="24"/>
-          <w:szCs w:val="24"/>
-        </w:rPr>
-        <w:t>a full-time service delivery specialist.</w:t>
+      <w:proofErr w:type="gramStart"/>
+      <w:r>
+        <w:rPr>
+          <w:rFonts w:ascii="Times New Roman" w:eastAsia="Times New Roman" w:hAnsi="Times New Roman" w:cs="Times New Roman"/>
+          <w:sz w:val="24"/>
+          <w:szCs w:val="24"/>
+        </w:rPr>
+        <w:t>Started</w:t>
+      </w:r>
+      <w:proofErr w:type="gramEnd"/>
+      <w:r>
+        <w:rPr>
+          <w:rFonts w:ascii="Times New Roman" w:eastAsia="Times New Roman" w:hAnsi="Times New Roman" w:cs="Times New Roman"/>
+          <w:sz w:val="24"/>
+          <w:szCs w:val="24"/>
+        </w:rPr>
+        <w:t xml:space="preserve"> </w:t>
+      </w:r>
+      <w:r>
+        <w:rPr>
+          <w:rFonts w:ascii="Times New Roman" w:eastAsia="Times New Roman" w:hAnsi="Times New Roman" w:cs="Times New Roman"/>
+          <w:sz w:val="24"/>
+          <w:szCs w:val="24"/>
+        </w:rPr>
+        <w:t>as an intern in my first 6 months and transitioned to a full-time service delivery specialist.</w:t>
       </w:r>
     </w:p>
     <w:p>
@@ -476,7 +1173,15 @@
           <w:sz w:val="24"/>
           <w:szCs w:val="24"/>
         </w:rPr>
-        <w:t xml:space="preserve">Responsible for all onboarding and offboarding of consultants from a wide market consisting of Houston, Florida, Dallas, California, and some international </w:t>
+        <w:t>Worked on</w:t>
+      </w:r>
+      <w:r>
+        <w:rPr>
+          <w:rFonts w:ascii="Times New Roman" w:eastAsia="Times New Roman" w:hAnsi="Times New Roman" w:cs="Times New Roman"/>
+          <w:sz w:val="24"/>
+          <w:szCs w:val="24"/>
+        </w:rPr>
+        <w:t xml:space="preserve"> onboarding and offboarding consultants from a wide market consisting of Houston, Florida, Dallas, California, and some international </w:t>
       </w:r>
       <w:r>
         <w:rPr>
@@ -514,15 +1219,23 @@
           <w:sz w:val="24"/>
           <w:szCs w:val="24"/>
         </w:rPr>
-        <w:t xml:space="preserve">Daily workflow consisted of working in and out of </w:t>
-      </w:r>
-      <w:r>
-        <w:rPr>
-          <w:rFonts w:ascii="Times New Roman" w:eastAsia="Times New Roman" w:hAnsi="Times New Roman" w:cs="Times New Roman"/>
-          <w:sz w:val="24"/>
-          <w:szCs w:val="24"/>
-        </w:rPr>
-        <w:t>applicant tracking systems, CIS, Excel and Microsoft Office products.</w:t>
+        <w:t>Created an onboarding tracking spreadsheet</w:t>
+      </w:r>
+      <w:r>
+        <w:rPr>
+          <w:rFonts w:ascii="Times New Roman" w:eastAsia="Times New Roman" w:hAnsi="Times New Roman" w:cs="Times New Roman"/>
+          <w:sz w:val="24"/>
+          <w:szCs w:val="24"/>
+        </w:rPr>
+        <w:t xml:space="preserve"> for my regional branch</w:t>
+      </w:r>
+      <w:r>
+        <w:rPr>
+          <w:rFonts w:ascii="Times New Roman" w:eastAsia="Times New Roman" w:hAnsi="Times New Roman" w:cs="Times New Roman"/>
+          <w:sz w:val="24"/>
+          <w:szCs w:val="24"/>
+        </w:rPr>
+        <w:t xml:space="preserve"> that is still being used in the company after I left in June 2024. </w:t>
       </w:r>
     </w:p>
     <w:p>
@@ -544,23 +1257,47 @@
           <w:sz w:val="24"/>
           <w:szCs w:val="24"/>
         </w:rPr>
-        <w:t>Created an onboarding tracking spreadsheet</w:t>
-      </w:r>
-      <w:r>
-        <w:rPr>
-          <w:rFonts w:ascii="Times New Roman" w:eastAsia="Times New Roman" w:hAnsi="Times New Roman" w:cs="Times New Roman"/>
-          <w:sz w:val="24"/>
-          <w:szCs w:val="24"/>
-        </w:rPr>
-        <w:t xml:space="preserve"> for my regional branch</w:t>
-      </w:r>
-      <w:r>
-        <w:rPr>
-          <w:rFonts w:ascii="Times New Roman" w:eastAsia="Times New Roman" w:hAnsi="Times New Roman" w:cs="Times New Roman"/>
-          <w:sz w:val="24"/>
-          <w:szCs w:val="24"/>
-        </w:rPr>
-        <w:t xml:space="preserve"> that is still being used in the company after I left in June 2024. </w:t>
+        <w:t>Succeeded in a</w:t>
+      </w:r>
+      <w:r>
+        <w:rPr>
+          <w:rFonts w:ascii="Times New Roman" w:eastAsia="Times New Roman" w:hAnsi="Times New Roman" w:cs="Times New Roman"/>
+          <w:sz w:val="24"/>
+          <w:szCs w:val="24"/>
+        </w:rPr>
+        <w:t xml:space="preserve"> </w:t>
+      </w:r>
+      <w:r>
+        <w:rPr>
+          <w:rFonts w:ascii="Times New Roman" w:eastAsia="Times New Roman" w:hAnsi="Times New Roman" w:cs="Times New Roman"/>
+          <w:sz w:val="24"/>
+          <w:szCs w:val="24"/>
+        </w:rPr>
+        <w:t>40</w:t>
+      </w:r>
+      <w:r>
+        <w:rPr>
+          <w:rFonts w:ascii="Times New Roman" w:eastAsia="Times New Roman" w:hAnsi="Times New Roman" w:cs="Times New Roman"/>
+          <w:sz w:val="24"/>
+          <w:szCs w:val="24"/>
+        </w:rPr>
+        <w:t xml:space="preserve">+ </w:t>
+      </w:r>
+      <w:r>
+        <w:rPr>
+          <w:rFonts w:ascii="Times New Roman" w:eastAsia="Times New Roman" w:hAnsi="Times New Roman" w:cs="Times New Roman"/>
+          <w:sz w:val="24"/>
+          <w:szCs w:val="24"/>
+        </w:rPr>
+        <w:t>consultant transfer from Chevron suppliers to Strategic Staffing Solutions</w:t>
+      </w:r>
+      <w:r>
+        <w:rPr>
+          <w:rFonts w:ascii="Times New Roman" w:eastAsia="Times New Roman" w:hAnsi="Times New Roman" w:cs="Times New Roman"/>
+          <w:sz w:val="24"/>
+          <w:szCs w:val="24"/>
+        </w:rPr>
+        <w:t xml:space="preserve">. </w:t>
       </w:r>
     </w:p>
     <w:p>
@@ -582,71 +1319,71 @@
           <w:sz w:val="24"/>
           <w:szCs w:val="24"/>
         </w:rPr>
-        <w:t xml:space="preserve">Successfully handled </w:t>
-      </w:r>
-      <w:r>
-        <w:rPr>
-          <w:rFonts w:ascii="Times New Roman" w:eastAsia="Times New Roman" w:hAnsi="Times New Roman" w:cs="Times New Roman"/>
-          <w:sz w:val="24"/>
-          <w:szCs w:val="24"/>
-        </w:rPr>
-        <w:t>40</w:t>
-      </w:r>
-      <w:r>
-        <w:rPr>
-          <w:rFonts w:ascii="Times New Roman" w:eastAsia="Times New Roman" w:hAnsi="Times New Roman" w:cs="Times New Roman"/>
-          <w:sz w:val="24"/>
-          <w:szCs w:val="24"/>
-        </w:rPr>
-        <w:t>+ consultant t</w:t>
-      </w:r>
-      <w:r>
-        <w:rPr>
-          <w:rFonts w:ascii="Times New Roman" w:eastAsia="Times New Roman" w:hAnsi="Times New Roman" w:cs="Times New Roman"/>
-          <w:sz w:val="24"/>
-          <w:szCs w:val="24"/>
-        </w:rPr>
-        <w:t>ransfers from different suppliers to the company</w:t>
-      </w:r>
-      <w:r>
-        <w:rPr>
-          <w:rFonts w:ascii="Times New Roman" w:eastAsia="Times New Roman" w:hAnsi="Times New Roman" w:cs="Times New Roman"/>
-          <w:sz w:val="24"/>
-          <w:szCs w:val="24"/>
-        </w:rPr>
-        <w:t xml:space="preserve">. </w:t>
-      </w:r>
-      <w:r>
-        <w:rPr>
-          <w:rFonts w:ascii="Times New Roman" w:eastAsia="Times New Roman" w:hAnsi="Times New Roman" w:cs="Times New Roman"/>
-          <w:sz w:val="24"/>
-          <w:szCs w:val="24"/>
-        </w:rPr>
-        <w:t>I had</w:t>
-      </w:r>
-      <w:r>
-        <w:rPr>
-          <w:rFonts w:ascii="Times New Roman" w:eastAsia="Times New Roman" w:hAnsi="Times New Roman" w:cs="Times New Roman"/>
-          <w:sz w:val="24"/>
-          <w:szCs w:val="24"/>
-        </w:rPr>
-        <w:t xml:space="preserve"> to </w:t>
-      </w:r>
-      <w:r>
-        <w:rPr>
-          <w:rFonts w:ascii="Times New Roman" w:eastAsia="Times New Roman" w:hAnsi="Times New Roman" w:cs="Times New Roman"/>
-          <w:sz w:val="24"/>
-          <w:szCs w:val="24"/>
-        </w:rPr>
-        <w:t xml:space="preserve">coordinate with many sole proprietorship companies and S-Corporations to </w:t>
-      </w:r>
-      <w:r>
-        <w:rPr>
-          <w:rFonts w:ascii="Times New Roman" w:eastAsia="Times New Roman" w:hAnsi="Times New Roman" w:cs="Times New Roman"/>
-          <w:sz w:val="24"/>
-          <w:szCs w:val="24"/>
-        </w:rPr>
-        <w:t>compile and audit paperwork and COI.</w:t>
+        <w:t>C</w:t>
+      </w:r>
+      <w:r>
+        <w:rPr>
+          <w:rFonts w:ascii="Times New Roman" w:eastAsia="Times New Roman" w:hAnsi="Times New Roman" w:cs="Times New Roman"/>
+          <w:sz w:val="24"/>
+          <w:szCs w:val="24"/>
+        </w:rPr>
+        <w:t>oordinate</w:t>
+      </w:r>
+      <w:r>
+        <w:rPr>
+          <w:rFonts w:ascii="Times New Roman" w:eastAsia="Times New Roman" w:hAnsi="Times New Roman" w:cs="Times New Roman"/>
+          <w:sz w:val="24"/>
+          <w:szCs w:val="24"/>
+        </w:rPr>
+        <w:t>d</w:t>
+      </w:r>
+      <w:r>
+        <w:rPr>
+          <w:rFonts w:ascii="Times New Roman" w:eastAsia="Times New Roman" w:hAnsi="Times New Roman" w:cs="Times New Roman"/>
+          <w:sz w:val="24"/>
+          <w:szCs w:val="24"/>
+        </w:rPr>
+        <w:t xml:space="preserve"> with many sole proprietorshi</w:t>
+      </w:r>
+      <w:r>
+        <w:rPr>
+          <w:rFonts w:ascii="Times New Roman" w:eastAsia="Times New Roman" w:hAnsi="Times New Roman" w:cs="Times New Roman"/>
+          <w:sz w:val="24"/>
+          <w:szCs w:val="24"/>
+        </w:rPr>
+        <w:t xml:space="preserve">ps, partnerships, and S-corps </w:t>
+      </w:r>
+      <w:r>
+        <w:rPr>
+          <w:rFonts w:ascii="Times New Roman" w:eastAsia="Times New Roman" w:hAnsi="Times New Roman" w:cs="Times New Roman"/>
+          <w:sz w:val="24"/>
+          <w:szCs w:val="24"/>
+        </w:rPr>
+        <w:t xml:space="preserve">to </w:t>
+      </w:r>
+      <w:r>
+        <w:rPr>
+          <w:rFonts w:ascii="Times New Roman" w:eastAsia="Times New Roman" w:hAnsi="Times New Roman" w:cs="Times New Roman"/>
+          <w:sz w:val="24"/>
+          <w:szCs w:val="24"/>
+        </w:rPr>
+        <w:t>compile and audit paperwork and COI</w:t>
+      </w:r>
+      <w:r>
+        <w:rPr>
+          <w:rFonts w:ascii="Times New Roman" w:eastAsia="Times New Roman" w:hAnsi="Times New Roman" w:cs="Times New Roman"/>
+          <w:sz w:val="24"/>
+          <w:szCs w:val="24"/>
+        </w:rPr>
+        <w:t>s</w:t>
+      </w:r>
+      <w:r>
+        <w:rPr>
+          <w:rFonts w:ascii="Times New Roman" w:eastAsia="Times New Roman" w:hAnsi="Times New Roman" w:cs="Times New Roman"/>
+          <w:sz w:val="24"/>
+          <w:szCs w:val="24"/>
+        </w:rPr>
+        <w:t>.</w:t>
       </w:r>
     </w:p>
     <w:p>
@@ -724,32 +1461,196 @@
           <w:sz w:val="24"/>
           <w:szCs w:val="24"/>
         </w:rPr>
+        <w:lastRenderedPageBreak/>
         <w:t>ACTIVITIES</w:t>
       </w:r>
     </w:p>
     <w:p>
       <w:pPr>
-        <w:spacing w:line="240" w:lineRule="auto"/>
-        <w:rPr>
-          <w:rFonts w:ascii="Times New Roman" w:eastAsia="Times New Roman" w:hAnsi="Times New Roman" w:cs="Times New Roman"/>
-          <w:sz w:val="24"/>
-          <w:szCs w:val="24"/>
-        </w:rPr>
-      </w:pPr>
-      <w:r>
-        <w:rPr>
-          <w:rFonts w:ascii="Times New Roman" w:eastAsia="Times New Roman" w:hAnsi="Times New Roman" w:cs="Times New Roman"/>
-          <w:sz w:val="24"/>
-          <w:szCs w:val="24"/>
-        </w:rPr>
-        <w:t>None</w:t>
-      </w:r>
-    </w:p>
-    <w:p>
-      <w:pPr>
-        <w:spacing w:line="240" w:lineRule="auto"/>
-        <w:rPr>
-          <w:rFonts w:ascii="Times New Roman" w:eastAsia="Times New Roman" w:hAnsi="Times New Roman" w:cs="Times New Roman"/>
+        <w:pStyle w:val="BodyText"/>
+        <w:spacing w:line="262" w:lineRule="exact"/>
+        <w:ind w:left="0"/>
+        <w:rPr>
+          <w:rFonts w:cs="Times New Roman"/>
+          <w:sz w:val="22"/>
+          <w:szCs w:val="22"/>
+        </w:rPr>
+      </w:pPr>
+      <w:r>
+        <w:rPr>
+          <w:rFonts w:cs="Times New Roman"/>
+          <w:spacing w:val="-1"/>
+          <w:sz w:val="22"/>
+          <w:szCs w:val="22"/>
+        </w:rPr>
+        <w:t>Lone Star College-North Harris Honors College,</w:t>
+      </w:r>
+      <w:r>
+        <w:rPr>
+          <w:rFonts w:cs="Times New Roman"/>
+          <w:sz w:val="22"/>
+          <w:szCs w:val="22"/>
+        </w:rPr>
+        <w:t xml:space="preserve"> </w:t>
+      </w:r>
+      <w:r>
+        <w:rPr>
+          <w:rFonts w:cs="Times New Roman"/>
+          <w:sz w:val="22"/>
+          <w:szCs w:val="22"/>
+        </w:rPr>
+        <w:t>Leadership Committee Member</w:t>
+      </w:r>
+      <w:r>
+        <w:rPr>
+          <w:rFonts w:cs="Times New Roman"/>
+          <w:sz w:val="22"/>
+          <w:szCs w:val="22"/>
+        </w:rPr>
+        <w:t>,</w:t>
+      </w:r>
+      <w:r>
+        <w:rPr>
+          <w:rFonts w:cs="Times New Roman"/>
+          <w:spacing w:val="1"/>
+          <w:sz w:val="22"/>
+          <w:szCs w:val="22"/>
+        </w:rPr>
+        <w:t xml:space="preserve"> </w:t>
+      </w:r>
+      <w:proofErr w:type="gramStart"/>
+      <w:r>
+        <w:rPr>
+          <w:rFonts w:cs="Times New Roman"/>
+          <w:sz w:val="22"/>
+          <w:szCs w:val="22"/>
+        </w:rPr>
+        <w:t>Fall</w:t>
+      </w:r>
+      <w:proofErr w:type="gramEnd"/>
+      <w:r>
+        <w:rPr>
+          <w:rFonts w:cs="Times New Roman"/>
+          <w:spacing w:val="-1"/>
+          <w:sz w:val="22"/>
+          <w:szCs w:val="22"/>
+        </w:rPr>
+        <w:t xml:space="preserve"> </w:t>
+      </w:r>
+      <w:r>
+        <w:rPr>
+          <w:rFonts w:cs="Times New Roman"/>
+          <w:sz w:val="22"/>
+          <w:szCs w:val="22"/>
+        </w:rPr>
+        <w:t>2018</w:t>
+      </w:r>
+      <w:r>
+        <w:rPr>
+          <w:rFonts w:cs="Times New Roman"/>
+          <w:sz w:val="22"/>
+          <w:szCs w:val="22"/>
+        </w:rPr>
+        <w:t xml:space="preserve"> – </w:t>
+      </w:r>
+      <w:r>
+        <w:rPr>
+          <w:rFonts w:cs="Times New Roman"/>
+          <w:sz w:val="22"/>
+          <w:szCs w:val="22"/>
+        </w:rPr>
+        <w:t>Fall 2020</w:t>
+      </w:r>
+    </w:p>
+    <w:p>
+      <w:pPr>
+        <w:pStyle w:val="BodyText"/>
+        <w:numPr>
+          <w:ilvl w:val="0"/>
+          <w:numId w:val="3"/>
+        </w:numPr>
+        <w:tabs>
+          <w:tab w:val="left" w:pos="860"/>
+        </w:tabs>
+        <w:spacing w:line="281" w:lineRule="exact"/>
+        <w:rPr>
+          <w:rFonts w:cs="Times New Roman"/>
+          <w:sz w:val="22"/>
+          <w:szCs w:val="22"/>
+        </w:rPr>
+      </w:pPr>
+      <w:r>
+        <w:rPr>
+          <w:rFonts w:cs="Times New Roman"/>
+          <w:spacing w:val="-1"/>
+          <w:sz w:val="22"/>
+          <w:szCs w:val="22"/>
+        </w:rPr>
+        <w:t xml:space="preserve">Collaborated with a committee of 12 other members to organize events, track student progress, </w:t>
+      </w:r>
+      <w:r>
+        <w:rPr>
+          <w:rFonts w:cs="Times New Roman"/>
+          <w:spacing w:val="-1"/>
+          <w:sz w:val="22"/>
+          <w:szCs w:val="22"/>
+        </w:rPr>
+        <w:t>set meetings</w:t>
+      </w:r>
+      <w:r>
+        <w:rPr>
+          <w:rFonts w:cs="Times New Roman"/>
+          <w:spacing w:val="-1"/>
+          <w:sz w:val="22"/>
+          <w:szCs w:val="22"/>
+        </w:rPr>
+        <w:t>, and select research papers for the North Harris location</w:t>
+      </w:r>
+      <w:r>
+        <w:rPr>
+          <w:rFonts w:cs="Times New Roman"/>
+          <w:spacing w:val="-1"/>
+          <w:sz w:val="22"/>
+          <w:szCs w:val="22"/>
+        </w:rPr>
+        <w:t xml:space="preserve"> each semester.</w:t>
+      </w:r>
+    </w:p>
+    <w:p>
+      <w:pPr>
+        <w:pStyle w:val="BodyText"/>
+        <w:numPr>
+          <w:ilvl w:val="0"/>
+          <w:numId w:val="3"/>
+        </w:numPr>
+        <w:tabs>
+          <w:tab w:val="left" w:pos="860"/>
+        </w:tabs>
+        <w:rPr>
+          <w:rFonts w:cs="Times New Roman"/>
+          <w:sz w:val="24"/>
+          <w:szCs w:val="24"/>
+        </w:rPr>
+      </w:pPr>
+      <w:r>
+        <w:rPr>
+          <w:rFonts w:cs="Times New Roman"/>
+          <w:spacing w:val="-1"/>
+          <w:sz w:val="22"/>
+          <w:szCs w:val="22"/>
+        </w:rPr>
+        <w:t>Assisted in fundraising events for the Lone Star College Honors College system.</w:t>
+      </w:r>
+    </w:p>
+    <w:p>
+      <w:pPr>
+        <w:pStyle w:val="BodyText"/>
+        <w:tabs>
+          <w:tab w:val="left" w:pos="860"/>
+        </w:tabs>
+        <w:ind w:left="720"/>
+        <w:rPr>
+          <w:rFonts w:cs="Times New Roman"/>
           <w:sz w:val="24"/>
           <w:szCs w:val="24"/>
         </w:rPr>
@@ -790,7 +1691,7 @@
           <w:sz w:val="24"/>
           <w:szCs w:val="24"/>
         </w:rPr>
-        <w:t xml:space="preserve">Intermediate skill in Microsoft Excel, </w:t>
+        <w:t xml:space="preserve">Intermediate skill in </w:t>
       </w:r>
       <w:r>
         <w:rPr>
@@ -823,6 +1724,74 @@
           <w:szCs w:val="24"/>
         </w:rPr>
         <w:t>, and google adjacent products</w:t>
+      </w:r>
+    </w:p>
+    <w:p>
+      <w:pPr>
+        <w:spacing w:line="240" w:lineRule="auto"/>
+        <w:rPr>
+          <w:rFonts w:ascii="Times New Roman" w:eastAsia="Times New Roman" w:hAnsi="Times New Roman" w:cs="Times New Roman"/>
+          <w:sz w:val="24"/>
+          <w:szCs w:val="24"/>
+        </w:rPr>
+      </w:pPr>
+      <w:r>
+        <w:rPr>
+          <w:rFonts w:ascii="Times New Roman" w:eastAsia="Times New Roman" w:hAnsi="Times New Roman" w:cs="Times New Roman"/>
+          <w:sz w:val="24"/>
+          <w:szCs w:val="24"/>
+        </w:rPr>
+        <w:t xml:space="preserve">Intermediate skill in Excel (Pivot tables, data consistency, </w:t>
+      </w:r>
+      <w:r>
+        <w:rPr>
+          <w:rFonts w:ascii="Times New Roman" w:eastAsia="Times New Roman" w:hAnsi="Times New Roman" w:cs="Times New Roman"/>
+          <w:sz w:val="24"/>
+          <w:szCs w:val="24"/>
+        </w:rPr>
+        <w:t xml:space="preserve">data </w:t>
+      </w:r>
+      <w:r>
+        <w:rPr>
+          <w:rFonts w:ascii="Times New Roman" w:eastAsia="Times New Roman" w:hAnsi="Times New Roman" w:cs="Times New Roman"/>
+          <w:sz w:val="24"/>
+          <w:szCs w:val="24"/>
+        </w:rPr>
+        <w:t>manipulation, conditional formatting</w:t>
+      </w:r>
+      <w:r>
+        <w:rPr>
+          <w:rFonts w:ascii="Times New Roman" w:eastAsia="Times New Roman" w:hAnsi="Times New Roman" w:cs="Times New Roman"/>
+          <w:sz w:val="24"/>
+          <w:szCs w:val="24"/>
+        </w:rPr>
+        <w:t>, functions</w:t>
+      </w:r>
+      <w:r>
+        <w:rPr>
+          <w:rFonts w:ascii="Times New Roman" w:eastAsia="Times New Roman" w:hAnsi="Times New Roman" w:cs="Times New Roman"/>
+          <w:sz w:val="24"/>
+          <w:szCs w:val="24"/>
+        </w:rPr>
+        <w:t>)</w:t>
+      </w:r>
+    </w:p>
+    <w:p>
+      <w:pPr>
+        <w:spacing w:line="240" w:lineRule="auto"/>
+        <w:rPr>
+          <w:rFonts w:ascii="Times New Roman" w:eastAsia="Times New Roman" w:hAnsi="Times New Roman" w:cs="Times New Roman"/>
+          <w:sz w:val="24"/>
+          <w:szCs w:val="24"/>
+        </w:rPr>
+      </w:pPr>
+      <w:r>
+        <w:rPr>
+          <w:rFonts w:ascii="Times New Roman" w:eastAsia="Times New Roman" w:hAnsi="Times New Roman" w:cs="Times New Roman"/>
+          <w:sz w:val="24"/>
+          <w:szCs w:val="24"/>
+        </w:rPr>
+        <w:t>Beginner skills in Power BI desktop and web application</w:t>
       </w:r>
     </w:p>
     <w:p>
@@ -894,9 +1863,10 @@
     <w:sectPr>
       <w:headerReference w:type="default" r:id="rId7"/>
       <w:pgSz w:w="12240" w:h="15840"/>
-      <w:pgMar w:top="1440" w:right="1440" w:bottom="1440" w:left="1440" w:header="431" w:footer="720" w:gutter="0"/>
+      <w:pgMar w:top="720" w:right="720" w:bottom="720" w:left="720" w:header="431" w:footer="720" w:gutter="0"/>
       <w:pgNumType w:start="1"/>
       <w:cols w:space="720"/>
+      <w:docGrid w:linePitch="299"/>
     </w:sectPr>
   </w:body>
 </w:document>
@@ -1048,6 +2018,119 @@
 <file path=word/numbering.xml><?xml version="1.0" encoding="utf-8"?>
 <w:numbering xmlns:wpc="http://schemas.microsoft.com/office/word/2010/wordprocessingCanvas" xmlns:cx="http://schemas.microsoft.com/office/drawing/2014/chartex" xmlns:cx1="http://schemas.microsoft.com/office/drawing/2015/9/8/chartex" xmlns:cx2="http://schemas.microsoft.com/office/drawing/2015/10/21/chartex" xmlns:cx3="http://schemas.microsoft.com/office/drawing/2016/5/9/chartex" xmlns:cx4="http://schemas.microsoft.com/office/drawing/2016/5/10/chartex" xmlns:cx5="http://schemas.microsoft.com/office/drawing/2016/5/11/chartex" xmlns:cx6="http://schemas.microsoft.com/office/drawing/2016/5/12/chartex" xmlns:cx7="http://schemas.microsoft.com/office/drawing/2016/5/13/chartex" xmlns:cx8="http://schemas.microsoft.com/office/drawing/2016/5/14/chartex" xmlns:mc="http://schemas.openxmlformats.org/markup-compatibility/2006" xmlns:aink="http://schemas.microsoft.com/office/drawing/2016/ink" xmlns:am3d="http://schemas.microsoft.com/office/drawing/2017/model3d" xmlns:o="urn:schemas-microsoft-com:office:office" xmlns:oel="http://schemas.microsoft.com/office/2019/extlst" xmlns:r="http://schemas.openxmlformats.org/officeDocument/2006/relationships" xmlns:m="http://schemas.openxmlformats.org/officeDocument/2006/math" xmlns:v="urn:schemas-microsoft-com:vml" xmlns:wp14="http://schemas.microsoft.com/office/word/2010/wordprocessingDrawing" xmlns:wp="http://schemas.openxmlformats.org/drawingml/2006/wordprocessingDrawing" xmlns:w10="urn:schemas-microsoft-com:office:word" xmlns:w="http://schemas.openxmlformats.org/wordprocessingml/2006/main" xmlns:w14="http://schemas.microsoft.com/office/word/2010/wordml" xmlns:w15="http://schemas.microsoft.com/office/word/2012/wordml" xmlns:w16cex="http://schemas.microsoft.com/office/word/2018/wordml/cex" xmlns:w16cid="http://schemas.microsoft.com/office/word/2016/wordml/cid" xmlns:w16="http://schemas.microsoft.com/office/word/2018/wordml" xmlns:w16du="http://schemas.microsoft.com/office/word/2023/wordml/word16du" xmlns:w16sdtdh="http://schemas.microsoft.com/office/word/2020/wordml/sdtdatahash" xmlns:w16sdtfl="http://schemas.microsoft.com/office/word/2024/wordml/sdtformatlock" xmlns:w16se="http://schemas.microsoft.com/office/word/2015/wordml/symex" xmlns:wpg="http://schemas.microsoft.com/office/word/2010/wordprocessingGroup" xmlns:wpi="http://schemas.microsoft.com/office/word/2010/wordprocessingInk" xmlns:wne="http://schemas.microsoft.com/office/word/2006/wordml" xmlns:wps="http://schemas.microsoft.com/office/word/2010/wordprocessingShape" mc:Ignorable="w14 w15 w16se w16cid w16 w16cex w16sdtdh w16sdtfl w16du wp14">
   <w:abstractNum w:abstractNumId="0" w15:restartNumberingAfterBreak="0">
+    <w:nsid w:val="10D87400"/>
+    <w:multiLevelType w:val="hybridMultilevel"/>
+    <w:tmpl w:val="E1424506"/>
+    <w:lvl w:ilvl="0" w:tplc="04090001">
+      <w:start w:val="1"/>
+      <w:numFmt w:val="bullet"/>
+      <w:lvlText w:val=""/>
+      <w:lvlJc w:val="left"/>
+      <w:pPr>
+        <w:ind w:left="720" w:hanging="360"/>
+      </w:pPr>
+      <w:rPr>
+        <w:rFonts w:ascii="Symbol" w:hAnsi="Symbol" w:hint="default"/>
+      </w:rPr>
+    </w:lvl>
+    <w:lvl w:ilvl="1" w:tplc="04090003" w:tentative="1">
+      <w:start w:val="1"/>
+      <w:numFmt w:val="bullet"/>
+      <w:lvlText w:val="o"/>
+      <w:lvlJc w:val="left"/>
+      <w:pPr>
+        <w:ind w:left="1440" w:hanging="360"/>
+      </w:pPr>
+      <w:rPr>
+        <w:rFonts w:ascii="Courier New" w:hAnsi="Courier New" w:cs="Courier New" w:hint="default"/>
+      </w:rPr>
+    </w:lvl>
+    <w:lvl w:ilvl="2" w:tplc="04090005" w:tentative="1">
+      <w:start w:val="1"/>
+      <w:numFmt w:val="bullet"/>
+      <w:lvlText w:val=""/>
+      <w:lvlJc w:val="left"/>
+      <w:pPr>
+        <w:ind w:left="2160" w:hanging="360"/>
+      </w:pPr>
+      <w:rPr>
+        <w:rFonts w:ascii="Wingdings" w:hAnsi="Wingdings" w:hint="default"/>
+      </w:rPr>
+    </w:lvl>
+    <w:lvl w:ilvl="3" w:tplc="04090001" w:tentative="1">
+      <w:start w:val="1"/>
+      <w:numFmt w:val="bullet"/>
+      <w:lvlText w:val=""/>
+      <w:lvlJc w:val="left"/>
+      <w:pPr>
+        <w:ind w:left="2880" w:hanging="360"/>
+      </w:pPr>
+      <w:rPr>
+        <w:rFonts w:ascii="Symbol" w:hAnsi="Symbol" w:hint="default"/>
+      </w:rPr>
+    </w:lvl>
+    <w:lvl w:ilvl="4" w:tplc="04090003" w:tentative="1">
+      <w:start w:val="1"/>
+      <w:numFmt w:val="bullet"/>
+      <w:lvlText w:val="o"/>
+      <w:lvlJc w:val="left"/>
+      <w:pPr>
+        <w:ind w:left="3600" w:hanging="360"/>
+      </w:pPr>
+      <w:rPr>
+        <w:rFonts w:ascii="Courier New" w:hAnsi="Courier New" w:cs="Courier New" w:hint="default"/>
+      </w:rPr>
+    </w:lvl>
+    <w:lvl w:ilvl="5" w:tplc="04090005" w:tentative="1">
+      <w:start w:val="1"/>
+      <w:numFmt w:val="bullet"/>
+      <w:lvlText w:val=""/>
+      <w:lvlJc w:val="left"/>
+      <w:pPr>
+        <w:ind w:left="4320" w:hanging="360"/>
+      </w:pPr>
+      <w:rPr>
+        <w:rFonts w:ascii="Wingdings" w:hAnsi="Wingdings" w:hint="default"/>
+      </w:rPr>
+    </w:lvl>
+    <w:lvl w:ilvl="6" w:tplc="04090001" w:tentative="1">
+      <w:start w:val="1"/>
+      <w:numFmt w:val="bullet"/>
+      <w:lvlText w:val=""/>
+      <w:lvlJc w:val="left"/>
+      <w:pPr>
+        <w:ind w:left="5040" w:hanging="360"/>
+      </w:pPr>
+      <w:rPr>
+        <w:rFonts w:ascii="Symbol" w:hAnsi="Symbol" w:hint="default"/>
+      </w:rPr>
+    </w:lvl>
+    <w:lvl w:ilvl="7" w:tplc="04090003" w:tentative="1">
+      <w:start w:val="1"/>
+      <w:numFmt w:val="bullet"/>
+      <w:lvlText w:val="o"/>
+      <w:lvlJc w:val="left"/>
+      <w:pPr>
+        <w:ind w:left="5760" w:hanging="360"/>
+      </w:pPr>
+      <w:rPr>
+        <w:rFonts w:ascii="Courier New" w:hAnsi="Courier New" w:cs="Courier New" w:hint="default"/>
+      </w:rPr>
+    </w:lvl>
+    <w:lvl w:ilvl="8" w:tplc="04090005" w:tentative="1">
+      <w:start w:val="1"/>
+      <w:numFmt w:val="bullet"/>
+      <w:lvlText w:val=""/>
+      <w:lvlJc w:val="left"/>
+      <w:pPr>
+        <w:ind w:left="6480" w:hanging="360"/>
+      </w:pPr>
+      <w:rPr>
+        <w:rFonts w:ascii="Wingdings" w:hAnsi="Wingdings" w:hint="default"/>
+      </w:rPr>
+    </w:lvl>
+  </w:abstractNum>
+  <w:abstractNum w:abstractNumId="1" w15:restartNumberingAfterBreak="0">
     <w:nsid w:val="6F0F618A"/>
     <w:multiLevelType w:val="multilevel"/>
     <w:tmpl w:val="4D7612D8"/>
@@ -1160,7 +2243,126 @@
       </w:rPr>
     </w:lvl>
   </w:abstractNum>
+  <w:abstractNum w:abstractNumId="2" w15:restartNumberingAfterBreak="0">
+    <w:nsid w:val="7194084A"/>
+    <w:multiLevelType w:val="hybridMultilevel"/>
+    <w:tmpl w:val="801E6024"/>
+    <w:lvl w:ilvl="0" w:tplc="04090001">
+      <w:start w:val="1"/>
+      <w:numFmt w:val="bullet"/>
+      <w:lvlText w:val=""/>
+      <w:lvlJc w:val="left"/>
+      <w:pPr>
+        <w:ind w:left="720" w:hanging="360"/>
+      </w:pPr>
+      <w:rPr>
+        <w:rFonts w:ascii="Symbol" w:hAnsi="Symbol" w:hint="default"/>
+      </w:rPr>
+    </w:lvl>
+    <w:lvl w:ilvl="1" w:tplc="04090003" w:tentative="1">
+      <w:start w:val="1"/>
+      <w:numFmt w:val="bullet"/>
+      <w:lvlText w:val="o"/>
+      <w:lvlJc w:val="left"/>
+      <w:pPr>
+        <w:ind w:left="1440" w:hanging="360"/>
+      </w:pPr>
+      <w:rPr>
+        <w:rFonts w:ascii="Courier New" w:hAnsi="Courier New" w:cs="Courier New" w:hint="default"/>
+      </w:rPr>
+    </w:lvl>
+    <w:lvl w:ilvl="2" w:tplc="04090005" w:tentative="1">
+      <w:start w:val="1"/>
+      <w:numFmt w:val="bullet"/>
+      <w:lvlText w:val=""/>
+      <w:lvlJc w:val="left"/>
+      <w:pPr>
+        <w:ind w:left="2160" w:hanging="360"/>
+      </w:pPr>
+      <w:rPr>
+        <w:rFonts w:ascii="Wingdings" w:hAnsi="Wingdings" w:hint="default"/>
+      </w:rPr>
+    </w:lvl>
+    <w:lvl w:ilvl="3" w:tplc="04090001" w:tentative="1">
+      <w:start w:val="1"/>
+      <w:numFmt w:val="bullet"/>
+      <w:lvlText w:val=""/>
+      <w:lvlJc w:val="left"/>
+      <w:pPr>
+        <w:ind w:left="2880" w:hanging="360"/>
+      </w:pPr>
+      <w:rPr>
+        <w:rFonts w:ascii="Symbol" w:hAnsi="Symbol" w:hint="default"/>
+      </w:rPr>
+    </w:lvl>
+    <w:lvl w:ilvl="4" w:tplc="04090003" w:tentative="1">
+      <w:start w:val="1"/>
+      <w:numFmt w:val="bullet"/>
+      <w:lvlText w:val="o"/>
+      <w:lvlJc w:val="left"/>
+      <w:pPr>
+        <w:ind w:left="3600" w:hanging="360"/>
+      </w:pPr>
+      <w:rPr>
+        <w:rFonts w:ascii="Courier New" w:hAnsi="Courier New" w:cs="Courier New" w:hint="default"/>
+      </w:rPr>
+    </w:lvl>
+    <w:lvl w:ilvl="5" w:tplc="04090005" w:tentative="1">
+      <w:start w:val="1"/>
+      <w:numFmt w:val="bullet"/>
+      <w:lvlText w:val=""/>
+      <w:lvlJc w:val="left"/>
+      <w:pPr>
+        <w:ind w:left="4320" w:hanging="360"/>
+      </w:pPr>
+      <w:rPr>
+        <w:rFonts w:ascii="Wingdings" w:hAnsi="Wingdings" w:hint="default"/>
+      </w:rPr>
+    </w:lvl>
+    <w:lvl w:ilvl="6" w:tplc="04090001" w:tentative="1">
+      <w:start w:val="1"/>
+      <w:numFmt w:val="bullet"/>
+      <w:lvlText w:val=""/>
+      <w:lvlJc w:val="left"/>
+      <w:pPr>
+        <w:ind w:left="5040" w:hanging="360"/>
+      </w:pPr>
+      <w:rPr>
+        <w:rFonts w:ascii="Symbol" w:hAnsi="Symbol" w:hint="default"/>
+      </w:rPr>
+    </w:lvl>
+    <w:lvl w:ilvl="7" w:tplc="04090003" w:tentative="1">
+      <w:start w:val="1"/>
+      <w:numFmt w:val="bullet"/>
+      <w:lvlText w:val="o"/>
+      <w:lvlJc w:val="left"/>
+      <w:pPr>
+        <w:ind w:left="5760" w:hanging="360"/>
+      </w:pPr>
+      <w:rPr>
+        <w:rFonts w:ascii="Courier New" w:hAnsi="Courier New" w:cs="Courier New" w:hint="default"/>
+      </w:rPr>
+    </w:lvl>
+    <w:lvl w:ilvl="8" w:tplc="04090005" w:tentative="1">
+      <w:start w:val="1"/>
+      <w:numFmt w:val="bullet"/>
+      <w:lvlText w:val=""/>
+      <w:lvlJc w:val="left"/>
+      <w:pPr>
+        <w:ind w:left="6480" w:hanging="360"/>
+      </w:pPr>
+      <w:rPr>
+        <w:rFonts w:ascii="Wingdings" w:hAnsi="Wingdings" w:hint="default"/>
+      </w:rPr>
+    </w:lvl>
+  </w:abstractNum>
   <w:num w:numId="1" w16cid:durableId="820122117">
+    <w:abstractNumId w:val="1"/>
+  </w:num>
+  <w:num w:numId="2" w16cid:durableId="2114011562">
+    <w:abstractNumId w:val="2"/>
+  </w:num>
+  <w:num w:numId="3" w16cid:durableId="432013805">
     <w:abstractNumId w:val="0"/>
   </w:num>
 </w:numbering>
@@ -1250,7 +2452,7 @@
     <w:lsdException w:name="Closing" w:semiHidden="1" w:unhideWhenUsed="1"/>
     <w:lsdException w:name="Signature" w:semiHidden="1" w:unhideWhenUsed="1"/>
     <w:lsdException w:name="Default Paragraph Font" w:semiHidden="1" w:uiPriority="1" w:unhideWhenUsed="1"/>
-    <w:lsdException w:name="Body Text" w:semiHidden="1" w:unhideWhenUsed="1"/>
+    <w:lsdException w:name="Body Text" w:semiHidden="1" w:uiPriority="1" w:unhideWhenUsed="1" w:qFormat="1"/>
     <w:lsdException w:name="Body Text Indent" w:semiHidden="1" w:unhideWhenUsed="1"/>
     <w:lsdException w:name="List Continue" w:semiHidden="1" w:unhideWhenUsed="1"/>
     <w:lsdException w:name="List Continue 2" w:semiHidden="1" w:unhideWhenUsed="1"/>
@@ -1681,6 +2883,7 @@
   <w:style w:type="character" w:default="1" w:styleId="DefaultParagraphFont">
     <w:name w:val="Default Paragraph Font"/>
     <w:uiPriority w:val="1"/>
+    <w:semiHidden/>
     <w:unhideWhenUsed/>
   </w:style>
   <w:style w:type="table" w:default="1" w:styleId="TableNormal">
@@ -1735,6 +2938,38 @@
       <w:color w:val="666666"/>
       <w:sz w:val="30"/>
       <w:szCs w:val="30"/>
+    </w:rPr>
+  </w:style>
+  <w:style w:type="paragraph" w:styleId="BodyText">
+    <w:name w:val="Body Text"/>
+    <w:basedOn w:val="Normal"/>
+    <w:link w:val="BodyTextChar"/>
+    <w:uiPriority w:val="1"/>
+    <w:qFormat/>
+    <w:rsid w:val="008D5885"/>
+    <w:pPr>
+      <w:widowControl w:val="0"/>
+      <w:spacing w:line="240" w:lineRule="auto"/>
+      <w:ind w:left="859"/>
+    </w:pPr>
+    <w:rPr>
+      <w:rFonts w:ascii="Times New Roman" w:eastAsia="Times New Roman" w:hAnsi="Times New Roman" w:cstheme="minorBidi"/>
+      <w:sz w:val="23"/>
+      <w:szCs w:val="23"/>
+      <w:lang w:val="en-US"/>
+    </w:rPr>
+  </w:style>
+  <w:style w:type="character" w:customStyle="1" w:styleId="BodyTextChar">
+    <w:name w:val="Body Text Char"/>
+    <w:basedOn w:val="DefaultParagraphFont"/>
+    <w:link w:val="BodyText"/>
+    <w:uiPriority w:val="1"/>
+    <w:rsid w:val="008D5885"/>
+    <w:rPr>
+      <w:rFonts w:ascii="Times New Roman" w:eastAsia="Times New Roman" w:hAnsi="Times New Roman" w:cstheme="minorBidi"/>
+      <w:sz w:val="23"/>
+      <w:szCs w:val="23"/>
+      <w:lang w:val="en-US"/>
     </w:rPr>
   </w:style>
 </w:styles>

</xml_diff>

<commit_message>
removed awards and rearranged the skills and academic projects sections. Skills are closer to the top and acdemice projects are closer to the bottom
</commit_message>
<xml_diff>
--- a/RESUME.docx
+++ b/RESUME.docx
@@ -296,6 +296,14 @@
           <w:sz w:val="24"/>
           <w:szCs w:val="24"/>
         </w:rPr>
+        <w:t xml:space="preserve"> </w:t>
+      </w:r>
+      <w:r>
+        <w:rPr>
+          <w:rFonts w:ascii="Times New Roman" w:eastAsia="Times New Roman" w:hAnsi="Times New Roman" w:cs="Times New Roman"/>
+          <w:sz w:val="24"/>
+          <w:szCs w:val="24"/>
+        </w:rPr>
         <w:t>Dec 2021</w:t>
       </w:r>
     </w:p>
@@ -351,6 +359,454 @@
           <w:sz w:val="24"/>
           <w:szCs w:val="24"/>
         </w:rPr>
+        <w:t>SKILLS AND CERTIFICATES</w:t>
+      </w:r>
+    </w:p>
+    <w:p>
+      <w:pPr>
+        <w:spacing w:line="240" w:lineRule="auto"/>
+        <w:rPr>
+          <w:rFonts w:ascii="Times New Roman" w:eastAsia="Times New Roman" w:hAnsi="Times New Roman" w:cs="Times New Roman"/>
+          <w:sz w:val="24"/>
+          <w:szCs w:val="24"/>
+        </w:rPr>
+      </w:pPr>
+      <w:r>
+        <w:rPr>
+          <w:rFonts w:ascii="Times New Roman" w:eastAsia="Times New Roman" w:hAnsi="Times New Roman" w:cs="Times New Roman"/>
+          <w:sz w:val="24"/>
+          <w:szCs w:val="24"/>
+        </w:rPr>
+        <w:t>Intermediate skill in Word, PowerPoint, and google adjacent products</w:t>
+      </w:r>
+    </w:p>
+    <w:p>
+      <w:pPr>
+        <w:spacing w:line="240" w:lineRule="auto"/>
+        <w:rPr>
+          <w:rFonts w:ascii="Times New Roman" w:eastAsia="Times New Roman" w:hAnsi="Times New Roman" w:cs="Times New Roman"/>
+          <w:sz w:val="24"/>
+          <w:szCs w:val="24"/>
+        </w:rPr>
+      </w:pPr>
+      <w:r>
+        <w:rPr>
+          <w:rFonts w:ascii="Times New Roman" w:eastAsia="Times New Roman" w:hAnsi="Times New Roman" w:cs="Times New Roman"/>
+          <w:sz w:val="24"/>
+          <w:szCs w:val="24"/>
+        </w:rPr>
+        <w:t>Intermediate skill in Excel (Pivot tables, data consistency, data manipulation, conditional formatting, functions)</w:t>
+      </w:r>
+    </w:p>
+    <w:p>
+      <w:pPr>
+        <w:spacing w:line="240" w:lineRule="auto"/>
+        <w:rPr>
+          <w:rFonts w:ascii="Times New Roman" w:eastAsia="Times New Roman" w:hAnsi="Times New Roman" w:cs="Times New Roman"/>
+          <w:sz w:val="24"/>
+          <w:szCs w:val="24"/>
+        </w:rPr>
+      </w:pPr>
+      <w:r>
+        <w:rPr>
+          <w:rFonts w:ascii="Times New Roman" w:eastAsia="Times New Roman" w:hAnsi="Times New Roman" w:cs="Times New Roman"/>
+          <w:sz w:val="24"/>
+          <w:szCs w:val="24"/>
+        </w:rPr>
+        <w:t>Beginner skills in Power BI desktop and web application</w:t>
+      </w:r>
+    </w:p>
+    <w:p>
+      <w:pPr>
+        <w:spacing w:line="240" w:lineRule="auto"/>
+        <w:rPr>
+          <w:rFonts w:ascii="Times New Roman" w:eastAsia="Times New Roman" w:hAnsi="Times New Roman" w:cs="Times New Roman"/>
+          <w:sz w:val="24"/>
+          <w:szCs w:val="24"/>
+        </w:rPr>
+      </w:pPr>
+      <w:r>
+        <w:rPr>
+          <w:rFonts w:ascii="Times New Roman" w:eastAsia="Times New Roman" w:hAnsi="Times New Roman" w:cs="Times New Roman"/>
+          <w:sz w:val="24"/>
+          <w:szCs w:val="24"/>
+        </w:rPr>
+        <w:t>Intermediate skill in Python 3.12.4</w:t>
+      </w:r>
+    </w:p>
+    <w:p>
+      <w:pPr>
+        <w:spacing w:line="240" w:lineRule="auto"/>
+        <w:rPr>
+          <w:rFonts w:ascii="Times New Roman" w:eastAsia="Times New Roman" w:hAnsi="Times New Roman" w:cs="Times New Roman"/>
+          <w:sz w:val="24"/>
+          <w:szCs w:val="24"/>
+        </w:rPr>
+      </w:pPr>
+      <w:r>
+        <w:rPr>
+          <w:rFonts w:ascii="Times New Roman" w:eastAsia="Times New Roman" w:hAnsi="Times New Roman" w:cs="Times New Roman"/>
+          <w:sz w:val="24"/>
+          <w:szCs w:val="24"/>
+        </w:rPr>
+        <w:t>Beginner skill in web development (Full stack)</w:t>
+      </w:r>
+    </w:p>
+    <w:p>
+      <w:pPr>
+        <w:spacing w:line="240" w:lineRule="auto"/>
+        <w:rPr>
+          <w:rFonts w:ascii="Times New Roman" w:eastAsia="Times New Roman" w:hAnsi="Times New Roman" w:cs="Times New Roman"/>
+          <w:sz w:val="24"/>
+          <w:szCs w:val="24"/>
+          <w:lang w:val="en-US"/>
+        </w:rPr>
+      </w:pPr>
+    </w:p>
+    <w:p>
+      <w:pPr>
+        <w:spacing w:line="240" w:lineRule="auto"/>
+        <w:rPr>
+          <w:rFonts w:ascii="Times New Roman" w:eastAsia="Times New Roman" w:hAnsi="Times New Roman" w:cs="Times New Roman"/>
+          <w:b/>
+          <w:sz w:val="24"/>
+          <w:szCs w:val="24"/>
+        </w:rPr>
+      </w:pPr>
+      <w:r>
+        <w:rPr>
+          <w:rFonts w:ascii="Times New Roman" w:eastAsia="Times New Roman" w:hAnsi="Times New Roman" w:cs="Times New Roman"/>
+          <w:b/>
+          <w:sz w:val="24"/>
+          <w:szCs w:val="24"/>
+        </w:rPr>
+        <w:t>WORK EXPERIENCE</w:t>
+      </w:r>
+    </w:p>
+    <w:p>
+      <w:pPr>
+        <w:spacing w:line="240" w:lineRule="auto"/>
+        <w:rPr>
+          <w:rFonts w:ascii="Times New Roman" w:eastAsia="Times New Roman" w:hAnsi="Times New Roman" w:cs="Times New Roman"/>
+          <w:b/>
+          <w:sz w:val="24"/>
+          <w:szCs w:val="24"/>
+        </w:rPr>
+      </w:pPr>
+      <w:r>
+        <w:rPr>
+          <w:rFonts w:ascii="Times New Roman" w:eastAsia="Times New Roman" w:hAnsi="Times New Roman" w:cs="Times New Roman"/>
+          <w:b/>
+          <w:sz w:val="24"/>
+          <w:szCs w:val="24"/>
+        </w:rPr>
+        <w:t>Strategic Staffing Solutions, Houston, Texas</w:t>
+      </w:r>
+    </w:p>
+    <w:p>
+      <w:pPr>
+        <w:spacing w:line="240" w:lineRule="auto"/>
+        <w:rPr>
+          <w:rFonts w:ascii="Times New Roman" w:eastAsia="Times New Roman" w:hAnsi="Times New Roman" w:cs="Times New Roman"/>
+          <w:sz w:val="24"/>
+          <w:szCs w:val="24"/>
+        </w:rPr>
+      </w:pPr>
+      <w:r>
+        <w:rPr>
+          <w:rFonts w:ascii="Times New Roman" w:eastAsia="Times New Roman" w:hAnsi="Times New Roman" w:cs="Times New Roman"/>
+          <w:sz w:val="24"/>
+          <w:szCs w:val="24"/>
+        </w:rPr>
+        <w:t>May 2021 – June 2024</w:t>
+      </w:r>
+    </w:p>
+    <w:p>
+      <w:pPr>
+        <w:spacing w:line="240" w:lineRule="auto"/>
+        <w:rPr>
+          <w:rFonts w:ascii="Times New Roman" w:eastAsia="Times New Roman" w:hAnsi="Times New Roman" w:cs="Times New Roman"/>
+          <w:sz w:val="24"/>
+          <w:szCs w:val="24"/>
+        </w:rPr>
+      </w:pPr>
+      <w:r>
+        <w:rPr>
+          <w:rFonts w:ascii="Times New Roman" w:eastAsia="Times New Roman" w:hAnsi="Times New Roman" w:cs="Times New Roman"/>
+          <w:sz w:val="24"/>
+          <w:szCs w:val="24"/>
+        </w:rPr>
+        <w:t>Service Delivery Specialist</w:t>
+      </w:r>
+    </w:p>
+    <w:p>
+      <w:pPr>
+        <w:numPr>
+          <w:ilvl w:val="0"/>
+          <w:numId w:val="1"/>
+        </w:numPr>
+        <w:spacing w:line="240" w:lineRule="auto"/>
+        <w:rPr>
+          <w:rFonts w:ascii="Times New Roman" w:eastAsia="Times New Roman" w:hAnsi="Times New Roman" w:cs="Times New Roman"/>
+          <w:sz w:val="24"/>
+          <w:szCs w:val="24"/>
+        </w:rPr>
+      </w:pPr>
+      <w:proofErr w:type="gramStart"/>
+      <w:r>
+        <w:rPr>
+          <w:rFonts w:ascii="Times New Roman" w:eastAsia="Times New Roman" w:hAnsi="Times New Roman" w:cs="Times New Roman"/>
+          <w:sz w:val="24"/>
+          <w:szCs w:val="24"/>
+        </w:rPr>
+        <w:t>Started</w:t>
+      </w:r>
+      <w:proofErr w:type="gramEnd"/>
+      <w:r>
+        <w:rPr>
+          <w:rFonts w:ascii="Times New Roman" w:eastAsia="Times New Roman" w:hAnsi="Times New Roman" w:cs="Times New Roman"/>
+          <w:sz w:val="24"/>
+          <w:szCs w:val="24"/>
+        </w:rPr>
+        <w:t xml:space="preserve"> </w:t>
+      </w:r>
+      <w:r>
+        <w:rPr>
+          <w:rFonts w:ascii="Times New Roman" w:eastAsia="Times New Roman" w:hAnsi="Times New Roman" w:cs="Times New Roman"/>
+          <w:sz w:val="24"/>
+          <w:szCs w:val="24"/>
+        </w:rPr>
+        <w:t>as an intern in my first 6 months and transitioned to a full-time service delivery specialist.</w:t>
+      </w:r>
+    </w:p>
+    <w:p>
+      <w:pPr>
+        <w:numPr>
+          <w:ilvl w:val="0"/>
+          <w:numId w:val="1"/>
+        </w:numPr>
+        <w:spacing w:line="240" w:lineRule="auto"/>
+        <w:rPr>
+          <w:rFonts w:ascii="Times New Roman" w:eastAsia="Times New Roman" w:hAnsi="Times New Roman" w:cs="Times New Roman"/>
+          <w:sz w:val="24"/>
+          <w:szCs w:val="24"/>
+        </w:rPr>
+      </w:pPr>
+      <w:r>
+        <w:rPr>
+          <w:rFonts w:ascii="Times New Roman" w:eastAsia="Times New Roman" w:hAnsi="Times New Roman" w:cs="Times New Roman"/>
+          <w:sz w:val="24"/>
+          <w:szCs w:val="24"/>
+        </w:rPr>
+        <w:t xml:space="preserve">Worked on onboarding and offboarding consultants from a wide market consisting of Houston, Florida, Dallas, California, and some international </w:t>
+      </w:r>
+      <w:r>
+        <w:rPr>
+          <w:rFonts w:ascii="Times New Roman" w:eastAsia="Times New Roman" w:hAnsi="Times New Roman" w:cs="Times New Roman"/>
+          <w:sz w:val="24"/>
+          <w:szCs w:val="24"/>
+        </w:rPr>
+        <w:t xml:space="preserve">countries </w:t>
+      </w:r>
+      <w:r>
+        <w:rPr>
+          <w:rFonts w:ascii="Times New Roman" w:eastAsia="Times New Roman" w:hAnsi="Times New Roman" w:cs="Times New Roman"/>
+          <w:sz w:val="24"/>
+          <w:szCs w:val="24"/>
+        </w:rPr>
+        <w:t>Canada, Philippines, Lithuania, and Poland.</w:t>
+      </w:r>
+    </w:p>
+    <w:p>
+      <w:pPr>
+        <w:numPr>
+          <w:ilvl w:val="0"/>
+          <w:numId w:val="1"/>
+        </w:numPr>
+        <w:spacing w:line="240" w:lineRule="auto"/>
+        <w:rPr>
+          <w:rFonts w:ascii="Times New Roman" w:eastAsia="Times New Roman" w:hAnsi="Times New Roman" w:cs="Times New Roman"/>
+          <w:sz w:val="24"/>
+          <w:szCs w:val="24"/>
+        </w:rPr>
+      </w:pPr>
+      <w:r>
+        <w:rPr>
+          <w:rFonts w:ascii="Times New Roman" w:eastAsia="Times New Roman" w:hAnsi="Times New Roman" w:cs="Times New Roman"/>
+          <w:sz w:val="24"/>
+          <w:szCs w:val="24"/>
+        </w:rPr>
+        <w:t>Created an onboarding tracking spreadsheet</w:t>
+      </w:r>
+      <w:r>
+        <w:rPr>
+          <w:rFonts w:ascii="Times New Roman" w:eastAsia="Times New Roman" w:hAnsi="Times New Roman" w:cs="Times New Roman"/>
+          <w:sz w:val="24"/>
+          <w:szCs w:val="24"/>
+        </w:rPr>
+        <w:t xml:space="preserve"> for my regional branch</w:t>
+      </w:r>
+      <w:r>
+        <w:rPr>
+          <w:rFonts w:ascii="Times New Roman" w:eastAsia="Times New Roman" w:hAnsi="Times New Roman" w:cs="Times New Roman"/>
+          <w:sz w:val="24"/>
+          <w:szCs w:val="24"/>
+        </w:rPr>
+        <w:t xml:space="preserve"> that is still being used in the company after I left in June 2024. </w:t>
+      </w:r>
+    </w:p>
+    <w:p>
+      <w:pPr>
+        <w:numPr>
+          <w:ilvl w:val="0"/>
+          <w:numId w:val="1"/>
+        </w:numPr>
+        <w:spacing w:line="240" w:lineRule="auto"/>
+        <w:rPr>
+          <w:rFonts w:ascii="Times New Roman" w:eastAsia="Times New Roman" w:hAnsi="Times New Roman" w:cs="Times New Roman"/>
+          <w:sz w:val="24"/>
+          <w:szCs w:val="24"/>
+        </w:rPr>
+      </w:pPr>
+      <w:r>
+        <w:rPr>
+          <w:rFonts w:ascii="Times New Roman" w:eastAsia="Times New Roman" w:hAnsi="Times New Roman" w:cs="Times New Roman"/>
+          <w:sz w:val="24"/>
+          <w:szCs w:val="24"/>
+        </w:rPr>
+        <w:t xml:space="preserve">Succeeded in a </w:t>
+      </w:r>
+      <w:r>
+        <w:rPr>
+          <w:rFonts w:ascii="Times New Roman" w:eastAsia="Times New Roman" w:hAnsi="Times New Roman" w:cs="Times New Roman"/>
+          <w:sz w:val="24"/>
+          <w:szCs w:val="24"/>
+        </w:rPr>
+        <w:t>40</w:t>
+      </w:r>
+      <w:r>
+        <w:rPr>
+          <w:rFonts w:ascii="Times New Roman" w:eastAsia="Times New Roman" w:hAnsi="Times New Roman" w:cs="Times New Roman"/>
+          <w:sz w:val="24"/>
+          <w:szCs w:val="24"/>
+        </w:rPr>
+        <w:t xml:space="preserve">+ consultant transfer from Chevron suppliers to Strategic Staffing Solutions. </w:t>
+      </w:r>
+    </w:p>
+    <w:p>
+      <w:pPr>
+        <w:numPr>
+          <w:ilvl w:val="0"/>
+          <w:numId w:val="1"/>
+        </w:numPr>
+        <w:spacing w:line="240" w:lineRule="auto"/>
+        <w:rPr>
+          <w:rFonts w:ascii="Times New Roman" w:eastAsia="Times New Roman" w:hAnsi="Times New Roman" w:cs="Times New Roman"/>
+          <w:sz w:val="24"/>
+          <w:szCs w:val="24"/>
+        </w:rPr>
+      </w:pPr>
+      <w:r>
+        <w:rPr>
+          <w:rFonts w:ascii="Times New Roman" w:eastAsia="Times New Roman" w:hAnsi="Times New Roman" w:cs="Times New Roman"/>
+          <w:sz w:val="24"/>
+          <w:szCs w:val="24"/>
+        </w:rPr>
+        <w:t>C</w:t>
+      </w:r>
+      <w:r>
+        <w:rPr>
+          <w:rFonts w:ascii="Times New Roman" w:eastAsia="Times New Roman" w:hAnsi="Times New Roman" w:cs="Times New Roman"/>
+          <w:sz w:val="24"/>
+          <w:szCs w:val="24"/>
+        </w:rPr>
+        <w:t>oordinate</w:t>
+      </w:r>
+      <w:r>
+        <w:rPr>
+          <w:rFonts w:ascii="Times New Roman" w:eastAsia="Times New Roman" w:hAnsi="Times New Roman" w:cs="Times New Roman"/>
+          <w:sz w:val="24"/>
+          <w:szCs w:val="24"/>
+        </w:rPr>
+        <w:t>d</w:t>
+      </w:r>
+      <w:r>
+        <w:rPr>
+          <w:rFonts w:ascii="Times New Roman" w:eastAsia="Times New Roman" w:hAnsi="Times New Roman" w:cs="Times New Roman"/>
+          <w:sz w:val="24"/>
+          <w:szCs w:val="24"/>
+        </w:rPr>
+        <w:t xml:space="preserve"> with many sole proprietorshi</w:t>
+      </w:r>
+      <w:r>
+        <w:rPr>
+          <w:rFonts w:ascii="Times New Roman" w:eastAsia="Times New Roman" w:hAnsi="Times New Roman" w:cs="Times New Roman"/>
+          <w:sz w:val="24"/>
+          <w:szCs w:val="24"/>
+        </w:rPr>
+        <w:t xml:space="preserve">ps, partnerships, and S-corps </w:t>
+      </w:r>
+      <w:r>
+        <w:rPr>
+          <w:rFonts w:ascii="Times New Roman" w:eastAsia="Times New Roman" w:hAnsi="Times New Roman" w:cs="Times New Roman"/>
+          <w:sz w:val="24"/>
+          <w:szCs w:val="24"/>
+        </w:rPr>
+        <w:t xml:space="preserve">to </w:t>
+      </w:r>
+      <w:r>
+        <w:rPr>
+          <w:rFonts w:ascii="Times New Roman" w:eastAsia="Times New Roman" w:hAnsi="Times New Roman" w:cs="Times New Roman"/>
+          <w:sz w:val="24"/>
+          <w:szCs w:val="24"/>
+        </w:rPr>
+        <w:t>compile and audit paperwork and COI</w:t>
+      </w:r>
+      <w:r>
+        <w:rPr>
+          <w:rFonts w:ascii="Times New Roman" w:eastAsia="Times New Roman" w:hAnsi="Times New Roman" w:cs="Times New Roman"/>
+          <w:sz w:val="24"/>
+          <w:szCs w:val="24"/>
+        </w:rPr>
+        <w:t>s</w:t>
+      </w:r>
+      <w:r>
+        <w:rPr>
+          <w:rFonts w:ascii="Times New Roman" w:eastAsia="Times New Roman" w:hAnsi="Times New Roman" w:cs="Times New Roman"/>
+          <w:sz w:val="24"/>
+          <w:szCs w:val="24"/>
+        </w:rPr>
+        <w:t>.</w:t>
+      </w:r>
+    </w:p>
+    <w:p>
+      <w:pPr>
+        <w:spacing w:line="240" w:lineRule="auto"/>
+        <w:ind w:left="720"/>
+        <w:rPr>
+          <w:rFonts w:ascii="Times New Roman" w:eastAsia="Times New Roman" w:hAnsi="Times New Roman" w:cs="Times New Roman"/>
+          <w:sz w:val="24"/>
+          <w:szCs w:val="24"/>
+        </w:rPr>
+      </w:pPr>
+    </w:p>
+    <w:p>
+      <w:pPr>
+        <w:spacing w:line="240" w:lineRule="auto"/>
+        <w:rPr>
+          <w:rFonts w:ascii="Times New Roman" w:eastAsia="Times New Roman" w:hAnsi="Times New Roman" w:cs="Times New Roman"/>
+          <w:b/>
+          <w:sz w:val="24"/>
+          <w:szCs w:val="24"/>
+        </w:rPr>
+      </w:pPr>
+      <w:r>
+        <w:rPr>
+          <w:rFonts w:ascii="Times New Roman" w:eastAsia="Times New Roman" w:hAnsi="Times New Roman" w:cs="Times New Roman"/>
+          <w:b/>
+          <w:sz w:val="24"/>
+          <w:szCs w:val="24"/>
+        </w:rPr>
         <w:t>ACADEMIC PROJECTS</w:t>
       </w:r>
     </w:p>
@@ -375,27 +831,7 @@
           <w:color w:val="000000"/>
           <w:lang w:val="en-US"/>
         </w:rPr>
-        <w:t>University of Houston, BUSI 1301</w:t>
-      </w:r>
-      <w:r>
-        <w:rPr>
-          <w:rFonts w:ascii="Times New Roman" w:eastAsia="Times New Roman" w:hAnsi="Times New Roman" w:cs="Times New Roman"/>
-          <w:b/>
-          <w:bCs/>
-          <w:color w:val="000000"/>
-          <w:lang w:val="en-US"/>
-        </w:rPr>
-        <w:t>:</w:t>
-      </w:r>
-      <w:r>
-        <w:rPr>
-          <w:rFonts w:ascii="Times New Roman" w:eastAsia="Times New Roman" w:hAnsi="Times New Roman" w:cs="Times New Roman"/>
-          <w:b/>
-          <w:bCs/>
-          <w:color w:val="000000"/>
-          <w:lang w:val="en-US"/>
-        </w:rPr>
-        <w:t xml:space="preserve"> Business Principles </w:t>
+        <w:t xml:space="preserve">University of Houston, BUSI 1301: Business Principles </w:t>
       </w:r>
       <w:r>
         <w:rPr>
@@ -634,17 +1070,117 @@
           <w:spacing w:val="-1"/>
           <w:lang w:val="en-US"/>
         </w:rPr>
-        <w:t>Reviewing the recent events (around January 2025), China’s DeepSeek AI model showed a significant reduction in production costs and training times with an almost identical product caused major pullback in all tech stock, including Nvidia. My paper made predictive conclusions of China’s emerging dominance in the tech sector during the fall semester 2024.</w:t>
-      </w:r>
-    </w:p>
-    <w:p>
-      <w:pPr>
-        <w:spacing w:line="240" w:lineRule="auto"/>
-        <w:rPr>
-          <w:rFonts w:ascii="Times New Roman" w:eastAsia="Times New Roman" w:hAnsi="Times New Roman" w:cs="Times New Roman"/>
-          <w:b/>
-          <w:sz w:val="24"/>
-          <w:szCs w:val="24"/>
+        <w:t>Reviewing the recent events (around January 2025), China’s DeepSeek AI model showed a significant reduction in production costs and training times with an almost identical product caused major pullback in all tech stock, including Nvidia. My paper made correct predictive conclusions of China’s emerging dominance in the tech sector during the fall semester 2024.</w:t>
+      </w:r>
+    </w:p>
+    <w:p>
+      <w:pPr>
+        <w:widowControl w:val="0"/>
+        <w:spacing w:line="263" w:lineRule="exact"/>
+        <w:ind w:left="720"/>
+        <w:outlineLvl w:val="0"/>
+        <w:rPr>
+          <w:rFonts w:ascii="Times New Roman" w:eastAsia="Times New Roman" w:hAnsi="Times New Roman" w:cs="Times New Roman"/>
+          <w:color w:val="000000"/>
+          <w:spacing w:val="-1"/>
+          <w:lang w:val="en-US"/>
+        </w:rPr>
+      </w:pPr>
+    </w:p>
+    <w:p>
+      <w:pPr>
+        <w:widowControl w:val="0"/>
+        <w:spacing w:line="263" w:lineRule="exact"/>
+        <w:ind w:left="720"/>
+        <w:outlineLvl w:val="0"/>
+        <w:rPr>
+          <w:rFonts w:ascii="Times New Roman" w:eastAsia="Times New Roman" w:hAnsi="Times New Roman" w:cs="Times New Roman"/>
+          <w:color w:val="000000"/>
+          <w:spacing w:val="-1"/>
+          <w:lang w:val="en-US"/>
+        </w:rPr>
+      </w:pPr>
+    </w:p>
+    <w:p>
+      <w:pPr>
+        <w:widowControl w:val="0"/>
+        <w:spacing w:line="263" w:lineRule="exact"/>
+        <w:ind w:left="720"/>
+        <w:outlineLvl w:val="0"/>
+        <w:rPr>
+          <w:rFonts w:ascii="Times New Roman" w:eastAsia="Times New Roman" w:hAnsi="Times New Roman" w:cs="Times New Roman"/>
+          <w:color w:val="000000"/>
+          <w:spacing w:val="-1"/>
+          <w:lang w:val="en-US"/>
+        </w:rPr>
+      </w:pPr>
+    </w:p>
+    <w:p>
+      <w:pPr>
+        <w:widowControl w:val="0"/>
+        <w:spacing w:line="263" w:lineRule="exact"/>
+        <w:ind w:left="720"/>
+        <w:outlineLvl w:val="0"/>
+        <w:rPr>
+          <w:rFonts w:ascii="Times New Roman" w:eastAsia="Times New Roman" w:hAnsi="Times New Roman" w:cs="Times New Roman"/>
+          <w:color w:val="000000"/>
+          <w:spacing w:val="-1"/>
+          <w:lang w:val="en-US"/>
+        </w:rPr>
+      </w:pPr>
+    </w:p>
+    <w:p>
+      <w:pPr>
+        <w:widowControl w:val="0"/>
+        <w:spacing w:line="263" w:lineRule="exact"/>
+        <w:ind w:left="720"/>
+        <w:outlineLvl w:val="0"/>
+        <w:rPr>
+          <w:rFonts w:ascii="Times New Roman" w:eastAsia="Times New Roman" w:hAnsi="Times New Roman" w:cs="Times New Roman"/>
+          <w:color w:val="000000"/>
+          <w:spacing w:val="-1"/>
+          <w:lang w:val="en-US"/>
+        </w:rPr>
+      </w:pPr>
+    </w:p>
+    <w:p>
+      <w:pPr>
+        <w:widowControl w:val="0"/>
+        <w:spacing w:line="263" w:lineRule="exact"/>
+        <w:ind w:left="720"/>
+        <w:outlineLvl w:val="0"/>
+        <w:rPr>
+          <w:rFonts w:ascii="Times New Roman" w:eastAsia="Times New Roman" w:hAnsi="Times New Roman" w:cs="Times New Roman"/>
+          <w:color w:val="000000"/>
+          <w:spacing w:val="-1"/>
+          <w:lang w:val="en-US"/>
+        </w:rPr>
+      </w:pPr>
+    </w:p>
+    <w:p>
+      <w:pPr>
+        <w:widowControl w:val="0"/>
+        <w:spacing w:line="263" w:lineRule="exact"/>
+        <w:ind w:left="720"/>
+        <w:outlineLvl w:val="0"/>
+        <w:rPr>
+          <w:rFonts w:ascii="Times New Roman" w:eastAsia="Times New Roman" w:hAnsi="Times New Roman" w:cs="Times New Roman"/>
+          <w:color w:val="000000"/>
+          <w:spacing w:val="-1"/>
+          <w:lang w:val="en-US"/>
+        </w:rPr>
+      </w:pPr>
+    </w:p>
+    <w:p>
+      <w:pPr>
+        <w:widowControl w:val="0"/>
+        <w:spacing w:line="263" w:lineRule="exact"/>
+        <w:ind w:left="720"/>
+        <w:outlineLvl w:val="0"/>
+        <w:rPr>
+          <w:rFonts w:ascii="Times New Roman" w:eastAsia="Times New Roman" w:hAnsi="Times New Roman" w:cs="Times New Roman"/>
+          <w:color w:val="000000"/>
+          <w:spacing w:val="-1"/>
           <w:lang w:val="en-US"/>
         </w:rPr>
       </w:pPr>
@@ -670,7 +1206,7 @@
           <w:color w:val="000000"/>
           <w:lang w:val="en-US"/>
         </w:rPr>
-        <w:t>Lone</w:t>
+        <w:t>Lone Star College System-North Harris, HONORS GOVT 2305: US Government</w:t>
       </w:r>
       <w:r>
         <w:rPr>
@@ -680,7 +1216,7 @@
           <w:color w:val="000000"/>
           <w:lang w:val="en-US"/>
         </w:rPr>
-        <w:t xml:space="preserve"> </w:t>
+        <w:tab/>
       </w:r>
       <w:r>
         <w:rPr>
@@ -690,66 +1226,7 @@
           <w:color w:val="000000"/>
           <w:lang w:val="en-US"/>
         </w:rPr>
-        <w:t>Star College System-North Harris</w:t>
-      </w:r>
-      <w:r>
-        <w:rPr>
-          <w:rFonts w:ascii="Times New Roman" w:eastAsia="Times New Roman" w:hAnsi="Times New Roman" w:cs="Times New Roman"/>
-          <w:b/>
-          <w:bCs/>
-          <w:color w:val="000000"/>
-          <w:lang w:val="en-US"/>
-        </w:rPr>
-        <w:t xml:space="preserve">, </w:t>
-      </w:r>
-      <w:r>
-        <w:rPr>
-          <w:rFonts w:ascii="Times New Roman" w:eastAsia="Times New Roman" w:hAnsi="Times New Roman" w:cs="Times New Roman"/>
-          <w:b/>
-          <w:bCs/>
-          <w:color w:val="000000"/>
-          <w:lang w:val="en-US"/>
-        </w:rPr>
-        <w:t xml:space="preserve">HONORS </w:t>
-      </w:r>
-      <w:r>
-        <w:rPr>
-          <w:rFonts w:ascii="Times New Roman" w:eastAsia="Times New Roman" w:hAnsi="Times New Roman" w:cs="Times New Roman"/>
-          <w:b/>
-          <w:bCs/>
-          <w:color w:val="000000"/>
-          <w:lang w:val="en-US"/>
-        </w:rPr>
-        <w:t>GOVT 2305: US Government</w:t>
-      </w:r>
-      <w:r>
-        <w:rPr>
-          <w:rFonts w:ascii="Times New Roman" w:eastAsia="Times New Roman" w:hAnsi="Times New Roman" w:cs="Times New Roman"/>
-          <w:b/>
-          <w:bCs/>
-          <w:color w:val="000000"/>
-          <w:lang w:val="en-US"/>
-        </w:rPr>
-        <w:tab/>
-      </w:r>
-      <w:r>
-        <w:rPr>
-          <w:rFonts w:ascii="Times New Roman" w:eastAsia="Times New Roman" w:hAnsi="Times New Roman" w:cs="Times New Roman"/>
-          <w:b/>
-          <w:bCs/>
-          <w:color w:val="000000"/>
-          <w:lang w:val="en-US"/>
-        </w:rPr>
-        <w:tab/>
-      </w:r>
-      <w:r>
-        <w:rPr>
-          <w:rFonts w:ascii="Times New Roman" w:eastAsia="Times New Roman" w:hAnsi="Times New Roman" w:cs="Times New Roman"/>
-          <w:b/>
-          <w:bCs/>
-          <w:color w:val="000000"/>
-          <w:lang w:val="en-US"/>
-        </w:rPr>
+        <w:tab/>
         <w:t xml:space="preserve"> </w:t>
       </w:r>
       <w:r>
@@ -937,15 +1414,7 @@
           <w:color w:val="000000"/>
           <w:lang w:val="en-US"/>
         </w:rPr>
-        <w:t>Analyzed some of the contemporary literature surrounding the history surrounding climate change and climate change policies internationally and domestically</w:t>
-      </w:r>
-      <w:r>
-        <w:rPr>
-          <w:rFonts w:ascii="Times New Roman" w:eastAsia="Times New Roman" w:hAnsi="Times New Roman" w:cs="Times New Roman"/>
-          <w:color w:val="000000"/>
-          <w:lang w:val="en-US"/>
-        </w:rPr>
-        <w:t>.</w:t>
+        <w:t>Analyzed some of the contemporary literature surrounding the history surrounding climate change and climate change policies internationally and domestically.</w:t>
       </w:r>
     </w:p>
     <w:p>
@@ -971,34 +1440,7 @@
           <w:spacing w:val="-1"/>
           <w:lang w:val="en-US"/>
         </w:rPr>
-        <w:t>U</w:t>
-      </w:r>
-      <w:r>
-        <w:rPr>
-          <w:rFonts w:ascii="Times New Roman" w:eastAsia="Times New Roman" w:hAnsi="Times New Roman" w:cs="Times New Roman"/>
-          <w:color w:val="000000"/>
-          <w:spacing w:val="-1"/>
-          <w:lang w:val="en-US"/>
-        </w:rPr>
-        <w:t xml:space="preserve">tilized </w:t>
-      </w:r>
-      <w:r>
-        <w:rPr>
-          <w:rFonts w:ascii="Times New Roman" w:eastAsia="Times New Roman" w:hAnsi="Times New Roman" w:cs="Times New Roman"/>
-          <w:color w:val="000000"/>
-          <w:spacing w:val="-1"/>
-          <w:lang w:val="en-US"/>
-        </w:rPr>
-        <w:t xml:space="preserve">a </w:t>
-      </w:r>
-      <w:r>
-        <w:rPr>
-          <w:rFonts w:ascii="Times New Roman" w:eastAsia="Times New Roman" w:hAnsi="Times New Roman" w:cs="Times New Roman"/>
-          <w:color w:val="000000"/>
-          <w:spacing w:val="-1"/>
-          <w:lang w:val="en-US"/>
-        </w:rPr>
-        <w:t>qualitative comparative lens to deconstruct the literature and derive common findings and themes to help identify if public opinion plays any role in setting climate policy.</w:t>
+        <w:t>Utilized a qualitative comparative lens to deconstruct the literature and derive common findings and themes to help identify if public opinion plays any role in setting climate policy.</w:t>
       </w:r>
     </w:p>
     <w:p>
@@ -1032,436 +1474,29 @@
         <w:spacing w:line="240" w:lineRule="auto"/>
         <w:rPr>
           <w:rFonts w:ascii="Times New Roman" w:eastAsia="Times New Roman" w:hAnsi="Times New Roman" w:cs="Times New Roman"/>
-          <w:sz w:val="24"/>
-          <w:szCs w:val="24"/>
-          <w:lang w:val="en-US"/>
-        </w:rPr>
-      </w:pPr>
-    </w:p>
-    <w:p>
-      <w:pPr>
-        <w:spacing w:line="240" w:lineRule="auto"/>
-        <w:rPr>
-          <w:rFonts w:ascii="Times New Roman" w:eastAsia="Times New Roman" w:hAnsi="Times New Roman" w:cs="Times New Roman"/>
-          <w:b/>
-          <w:sz w:val="24"/>
-          <w:szCs w:val="24"/>
-        </w:rPr>
-      </w:pPr>
-      <w:r>
-        <w:rPr>
-          <w:rFonts w:ascii="Times New Roman" w:eastAsia="Times New Roman" w:hAnsi="Times New Roman" w:cs="Times New Roman"/>
-          <w:b/>
-          <w:sz w:val="24"/>
-          <w:szCs w:val="24"/>
-        </w:rPr>
-        <w:t>WORK EXPERIENCE</w:t>
-      </w:r>
-    </w:p>
-    <w:p>
-      <w:pPr>
-        <w:spacing w:line="240" w:lineRule="auto"/>
-        <w:rPr>
-          <w:rFonts w:ascii="Times New Roman" w:eastAsia="Times New Roman" w:hAnsi="Times New Roman" w:cs="Times New Roman"/>
-          <w:b/>
-          <w:sz w:val="24"/>
-          <w:szCs w:val="24"/>
-        </w:rPr>
-      </w:pPr>
-      <w:r>
-        <w:rPr>
-          <w:rFonts w:ascii="Times New Roman" w:eastAsia="Times New Roman" w:hAnsi="Times New Roman" w:cs="Times New Roman"/>
-          <w:b/>
-          <w:sz w:val="24"/>
-          <w:szCs w:val="24"/>
-        </w:rPr>
-        <w:t>Strategic Staffing Solutions, Houston, Texas</w:t>
-      </w:r>
-    </w:p>
-    <w:p>
-      <w:pPr>
-        <w:spacing w:line="240" w:lineRule="auto"/>
-        <w:rPr>
-          <w:rFonts w:ascii="Times New Roman" w:eastAsia="Times New Roman" w:hAnsi="Times New Roman" w:cs="Times New Roman"/>
-          <w:sz w:val="24"/>
-          <w:szCs w:val="24"/>
-        </w:rPr>
-      </w:pPr>
-      <w:r>
-        <w:rPr>
-          <w:rFonts w:ascii="Times New Roman" w:eastAsia="Times New Roman" w:hAnsi="Times New Roman" w:cs="Times New Roman"/>
-          <w:sz w:val="24"/>
-          <w:szCs w:val="24"/>
-        </w:rPr>
-        <w:t>May 2021 – June 2024</w:t>
-      </w:r>
-    </w:p>
-    <w:p>
-      <w:pPr>
-        <w:spacing w:line="240" w:lineRule="auto"/>
-        <w:rPr>
-          <w:rFonts w:ascii="Times New Roman" w:eastAsia="Times New Roman" w:hAnsi="Times New Roman" w:cs="Times New Roman"/>
-          <w:sz w:val="24"/>
-          <w:szCs w:val="24"/>
-        </w:rPr>
-      </w:pPr>
-      <w:r>
-        <w:rPr>
-          <w:rFonts w:ascii="Times New Roman" w:eastAsia="Times New Roman" w:hAnsi="Times New Roman" w:cs="Times New Roman"/>
-          <w:sz w:val="24"/>
-          <w:szCs w:val="24"/>
-        </w:rPr>
-        <w:t>Service Delivery Specialist</w:t>
-      </w:r>
-    </w:p>
-    <w:p>
-      <w:pPr>
-        <w:numPr>
-          <w:ilvl w:val="0"/>
-          <w:numId w:val="1"/>
-        </w:numPr>
-        <w:spacing w:line="240" w:lineRule="auto"/>
-        <w:rPr>
-          <w:rFonts w:ascii="Times New Roman" w:eastAsia="Times New Roman" w:hAnsi="Times New Roman" w:cs="Times New Roman"/>
-          <w:sz w:val="24"/>
-          <w:szCs w:val="24"/>
-        </w:rPr>
-      </w:pPr>
-      <w:proofErr w:type="gramStart"/>
-      <w:r>
-        <w:rPr>
-          <w:rFonts w:ascii="Times New Roman" w:eastAsia="Times New Roman" w:hAnsi="Times New Roman" w:cs="Times New Roman"/>
-          <w:sz w:val="24"/>
-          <w:szCs w:val="24"/>
-        </w:rPr>
-        <w:t>Started</w:t>
-      </w:r>
-      <w:proofErr w:type="gramEnd"/>
-      <w:r>
-        <w:rPr>
-          <w:rFonts w:ascii="Times New Roman" w:eastAsia="Times New Roman" w:hAnsi="Times New Roman" w:cs="Times New Roman"/>
-          <w:sz w:val="24"/>
-          <w:szCs w:val="24"/>
-        </w:rPr>
-        <w:t xml:space="preserve"> </w:t>
-      </w:r>
-      <w:r>
-        <w:rPr>
-          <w:rFonts w:ascii="Times New Roman" w:eastAsia="Times New Roman" w:hAnsi="Times New Roman" w:cs="Times New Roman"/>
-          <w:sz w:val="24"/>
-          <w:szCs w:val="24"/>
-        </w:rPr>
-        <w:t>as an intern in my first 6 months and transitioned to a full-time service delivery specialist.</w:t>
-      </w:r>
-    </w:p>
-    <w:p>
-      <w:pPr>
-        <w:numPr>
-          <w:ilvl w:val="0"/>
-          <w:numId w:val="1"/>
-        </w:numPr>
-        <w:spacing w:line="240" w:lineRule="auto"/>
-        <w:rPr>
-          <w:rFonts w:ascii="Times New Roman" w:eastAsia="Times New Roman" w:hAnsi="Times New Roman" w:cs="Times New Roman"/>
-          <w:sz w:val="24"/>
-          <w:szCs w:val="24"/>
-        </w:rPr>
-      </w:pPr>
-      <w:r>
-        <w:rPr>
-          <w:rFonts w:ascii="Times New Roman" w:eastAsia="Times New Roman" w:hAnsi="Times New Roman" w:cs="Times New Roman"/>
-          <w:sz w:val="24"/>
-          <w:szCs w:val="24"/>
-        </w:rPr>
-        <w:t>Worked on</w:t>
-      </w:r>
-      <w:r>
-        <w:rPr>
-          <w:rFonts w:ascii="Times New Roman" w:eastAsia="Times New Roman" w:hAnsi="Times New Roman" w:cs="Times New Roman"/>
-          <w:sz w:val="24"/>
-          <w:szCs w:val="24"/>
-        </w:rPr>
-        <w:t xml:space="preserve"> onboarding and offboarding consultants from a wide market consisting of Houston, Florida, Dallas, California, and some international </w:t>
-      </w:r>
-      <w:r>
-        <w:rPr>
-          <w:rFonts w:ascii="Times New Roman" w:eastAsia="Times New Roman" w:hAnsi="Times New Roman" w:cs="Times New Roman"/>
-          <w:sz w:val="24"/>
-          <w:szCs w:val="24"/>
-        </w:rPr>
-        <w:t xml:space="preserve">countries </w:t>
-      </w:r>
-      <w:r>
-        <w:rPr>
-          <w:rFonts w:ascii="Times New Roman" w:eastAsia="Times New Roman" w:hAnsi="Times New Roman" w:cs="Times New Roman"/>
-          <w:sz w:val="24"/>
-          <w:szCs w:val="24"/>
-        </w:rPr>
-        <w:t>Canada, Philippines, Lithuania, and Poland.</w:t>
-      </w:r>
-    </w:p>
-    <w:p>
-      <w:pPr>
-        <w:numPr>
-          <w:ilvl w:val="0"/>
-          <w:numId w:val="1"/>
-        </w:numPr>
-        <w:spacing w:line="240" w:lineRule="auto"/>
-        <w:rPr>
-          <w:rFonts w:ascii="Times New Roman" w:eastAsia="Times New Roman" w:hAnsi="Times New Roman" w:cs="Times New Roman"/>
-          <w:sz w:val="24"/>
-          <w:szCs w:val="24"/>
-        </w:rPr>
-      </w:pPr>
-      <w:r>
-        <w:rPr>
-          <w:rFonts w:ascii="Times New Roman" w:eastAsia="Times New Roman" w:hAnsi="Times New Roman" w:cs="Times New Roman"/>
-          <w:sz w:val="24"/>
-          <w:szCs w:val="24"/>
-        </w:rPr>
-        <w:t>Created an onboarding tracking spreadsheet</w:t>
-      </w:r>
-      <w:r>
-        <w:rPr>
-          <w:rFonts w:ascii="Times New Roman" w:eastAsia="Times New Roman" w:hAnsi="Times New Roman" w:cs="Times New Roman"/>
-          <w:sz w:val="24"/>
-          <w:szCs w:val="24"/>
-        </w:rPr>
-        <w:t xml:space="preserve"> for my regional branch</w:t>
-      </w:r>
-      <w:r>
-        <w:rPr>
-          <w:rFonts w:ascii="Times New Roman" w:eastAsia="Times New Roman" w:hAnsi="Times New Roman" w:cs="Times New Roman"/>
-          <w:sz w:val="24"/>
-          <w:szCs w:val="24"/>
-        </w:rPr>
-        <w:t xml:space="preserve"> that is still being used in the company after I left in June 2024. </w:t>
-      </w:r>
-    </w:p>
-    <w:p>
-      <w:pPr>
-        <w:numPr>
-          <w:ilvl w:val="0"/>
-          <w:numId w:val="1"/>
-        </w:numPr>
-        <w:spacing w:line="240" w:lineRule="auto"/>
-        <w:rPr>
-          <w:rFonts w:ascii="Times New Roman" w:eastAsia="Times New Roman" w:hAnsi="Times New Roman" w:cs="Times New Roman"/>
-          <w:sz w:val="24"/>
-          <w:szCs w:val="24"/>
-        </w:rPr>
-      </w:pPr>
-      <w:r>
-        <w:rPr>
-          <w:rFonts w:ascii="Times New Roman" w:eastAsia="Times New Roman" w:hAnsi="Times New Roman" w:cs="Times New Roman"/>
-          <w:sz w:val="24"/>
-          <w:szCs w:val="24"/>
-        </w:rPr>
-        <w:t>Succeeded in a</w:t>
-      </w:r>
-      <w:r>
-        <w:rPr>
-          <w:rFonts w:ascii="Times New Roman" w:eastAsia="Times New Roman" w:hAnsi="Times New Roman" w:cs="Times New Roman"/>
-          <w:sz w:val="24"/>
-          <w:szCs w:val="24"/>
-        </w:rPr>
-        <w:t xml:space="preserve"> </w:t>
-      </w:r>
-      <w:r>
-        <w:rPr>
-          <w:rFonts w:ascii="Times New Roman" w:eastAsia="Times New Roman" w:hAnsi="Times New Roman" w:cs="Times New Roman"/>
-          <w:sz w:val="24"/>
-          <w:szCs w:val="24"/>
-        </w:rPr>
-        <w:t>40</w:t>
-      </w:r>
-      <w:r>
-        <w:rPr>
-          <w:rFonts w:ascii="Times New Roman" w:eastAsia="Times New Roman" w:hAnsi="Times New Roman" w:cs="Times New Roman"/>
-          <w:sz w:val="24"/>
-          <w:szCs w:val="24"/>
-        </w:rPr>
-        <w:t xml:space="preserve">+ </w:t>
-      </w:r>
-      <w:r>
-        <w:rPr>
-          <w:rFonts w:ascii="Times New Roman" w:eastAsia="Times New Roman" w:hAnsi="Times New Roman" w:cs="Times New Roman"/>
-          <w:sz w:val="24"/>
-          <w:szCs w:val="24"/>
-        </w:rPr>
-        <w:t>consultant transfer from Chevron suppliers to Strategic Staffing Solutions</w:t>
-      </w:r>
-      <w:r>
-        <w:rPr>
-          <w:rFonts w:ascii="Times New Roman" w:eastAsia="Times New Roman" w:hAnsi="Times New Roman" w:cs="Times New Roman"/>
-          <w:sz w:val="24"/>
-          <w:szCs w:val="24"/>
-        </w:rPr>
-        <w:t xml:space="preserve">. </w:t>
-      </w:r>
-    </w:p>
-    <w:p>
-      <w:pPr>
-        <w:numPr>
-          <w:ilvl w:val="0"/>
-          <w:numId w:val="1"/>
-        </w:numPr>
-        <w:spacing w:line="240" w:lineRule="auto"/>
-        <w:rPr>
-          <w:rFonts w:ascii="Times New Roman" w:eastAsia="Times New Roman" w:hAnsi="Times New Roman" w:cs="Times New Roman"/>
-          <w:sz w:val="24"/>
-          <w:szCs w:val="24"/>
-        </w:rPr>
-      </w:pPr>
-      <w:r>
-        <w:rPr>
-          <w:rFonts w:ascii="Times New Roman" w:eastAsia="Times New Roman" w:hAnsi="Times New Roman" w:cs="Times New Roman"/>
-          <w:sz w:val="24"/>
-          <w:szCs w:val="24"/>
-        </w:rPr>
-        <w:t>C</w:t>
-      </w:r>
-      <w:r>
-        <w:rPr>
-          <w:rFonts w:ascii="Times New Roman" w:eastAsia="Times New Roman" w:hAnsi="Times New Roman" w:cs="Times New Roman"/>
-          <w:sz w:val="24"/>
-          <w:szCs w:val="24"/>
-        </w:rPr>
-        <w:t>oordinate</w:t>
-      </w:r>
-      <w:r>
-        <w:rPr>
-          <w:rFonts w:ascii="Times New Roman" w:eastAsia="Times New Roman" w:hAnsi="Times New Roman" w:cs="Times New Roman"/>
-          <w:sz w:val="24"/>
-          <w:szCs w:val="24"/>
-        </w:rPr>
-        <w:t>d</w:t>
-      </w:r>
-      <w:r>
-        <w:rPr>
-          <w:rFonts w:ascii="Times New Roman" w:eastAsia="Times New Roman" w:hAnsi="Times New Roman" w:cs="Times New Roman"/>
-          <w:sz w:val="24"/>
-          <w:szCs w:val="24"/>
-        </w:rPr>
-        <w:t xml:space="preserve"> with many sole proprietorshi</w:t>
-      </w:r>
-      <w:r>
-        <w:rPr>
-          <w:rFonts w:ascii="Times New Roman" w:eastAsia="Times New Roman" w:hAnsi="Times New Roman" w:cs="Times New Roman"/>
-          <w:sz w:val="24"/>
-          <w:szCs w:val="24"/>
-        </w:rPr>
-        <w:t xml:space="preserve">ps, partnerships, and S-corps </w:t>
-      </w:r>
-      <w:r>
-        <w:rPr>
-          <w:rFonts w:ascii="Times New Roman" w:eastAsia="Times New Roman" w:hAnsi="Times New Roman" w:cs="Times New Roman"/>
-          <w:sz w:val="24"/>
-          <w:szCs w:val="24"/>
-        </w:rPr>
-        <w:t xml:space="preserve">to </w:t>
-      </w:r>
-      <w:r>
-        <w:rPr>
-          <w:rFonts w:ascii="Times New Roman" w:eastAsia="Times New Roman" w:hAnsi="Times New Roman" w:cs="Times New Roman"/>
-          <w:sz w:val="24"/>
-          <w:szCs w:val="24"/>
-        </w:rPr>
-        <w:t>compile and audit paperwork and COI</w:t>
-      </w:r>
-      <w:r>
-        <w:rPr>
-          <w:rFonts w:ascii="Times New Roman" w:eastAsia="Times New Roman" w:hAnsi="Times New Roman" w:cs="Times New Roman"/>
-          <w:sz w:val="24"/>
-          <w:szCs w:val="24"/>
-        </w:rPr>
-        <w:t>s</w:t>
-      </w:r>
-      <w:r>
-        <w:rPr>
-          <w:rFonts w:ascii="Times New Roman" w:eastAsia="Times New Roman" w:hAnsi="Times New Roman" w:cs="Times New Roman"/>
-          <w:sz w:val="24"/>
-          <w:szCs w:val="24"/>
-        </w:rPr>
-        <w:t>.</w:t>
-      </w:r>
-    </w:p>
-    <w:p>
-      <w:pPr>
-        <w:spacing w:line="240" w:lineRule="auto"/>
-        <w:rPr>
-          <w:rFonts w:ascii="Times New Roman" w:eastAsia="Times New Roman" w:hAnsi="Times New Roman" w:cs="Times New Roman"/>
-          <w:sz w:val="24"/>
-          <w:szCs w:val="24"/>
-        </w:rPr>
-      </w:pPr>
-    </w:p>
-    <w:p>
-      <w:pPr>
-        <w:spacing w:line="240" w:lineRule="auto"/>
-        <w:rPr>
-          <w:rFonts w:ascii="Times New Roman" w:eastAsia="Times New Roman" w:hAnsi="Times New Roman" w:cs="Times New Roman"/>
-          <w:b/>
-          <w:sz w:val="24"/>
-          <w:szCs w:val="24"/>
-        </w:rPr>
-      </w:pPr>
-      <w:r>
-        <w:rPr>
-          <w:rFonts w:ascii="Times New Roman" w:eastAsia="Times New Roman" w:hAnsi="Times New Roman" w:cs="Times New Roman"/>
-          <w:b/>
-          <w:sz w:val="24"/>
-          <w:szCs w:val="24"/>
-        </w:rPr>
-        <w:t>HONORS AND AWARDS</w:t>
-      </w:r>
-    </w:p>
-    <w:p>
-      <w:pPr>
-        <w:spacing w:line="240" w:lineRule="auto"/>
-        <w:rPr>
-          <w:rFonts w:ascii="Times New Roman" w:eastAsia="Times New Roman" w:hAnsi="Times New Roman" w:cs="Times New Roman"/>
-          <w:sz w:val="24"/>
-          <w:szCs w:val="24"/>
-        </w:rPr>
-      </w:pPr>
-      <w:r>
-        <w:rPr>
-          <w:rFonts w:ascii="Times New Roman" w:eastAsia="Times New Roman" w:hAnsi="Times New Roman" w:cs="Times New Roman"/>
-          <w:sz w:val="24"/>
-          <w:szCs w:val="24"/>
-        </w:rPr>
-        <w:t>None</w:t>
-      </w:r>
-    </w:p>
-    <w:p>
-      <w:pPr>
-        <w:spacing w:line="240" w:lineRule="auto"/>
-        <w:rPr>
-          <w:rFonts w:ascii="Times New Roman" w:eastAsia="Times New Roman" w:hAnsi="Times New Roman" w:cs="Times New Roman"/>
-          <w:sz w:val="24"/>
-          <w:szCs w:val="24"/>
-        </w:rPr>
-      </w:pPr>
-    </w:p>
-    <w:p>
-      <w:pPr>
-        <w:spacing w:line="240" w:lineRule="auto"/>
-        <w:rPr>
-          <w:rFonts w:ascii="Times New Roman" w:eastAsia="Times New Roman" w:hAnsi="Times New Roman" w:cs="Times New Roman"/>
-          <w:b/>
-          <w:sz w:val="24"/>
-          <w:szCs w:val="24"/>
-        </w:rPr>
-      </w:pPr>
-      <w:r>
-        <w:rPr>
-          <w:rFonts w:ascii="Times New Roman" w:eastAsia="Times New Roman" w:hAnsi="Times New Roman" w:cs="Times New Roman"/>
-          <w:b/>
-          <w:sz w:val="24"/>
-          <w:szCs w:val="24"/>
-        </w:rPr>
-        <w:lastRenderedPageBreak/>
+          <w:b/>
+          <w:sz w:val="24"/>
+          <w:szCs w:val="24"/>
+        </w:rPr>
+      </w:pPr>
+    </w:p>
+    <w:p>
+      <w:pPr>
+        <w:spacing w:line="240" w:lineRule="auto"/>
+        <w:rPr>
+          <w:rFonts w:ascii="Times New Roman" w:eastAsia="Times New Roman" w:hAnsi="Times New Roman" w:cs="Times New Roman"/>
+          <w:b/>
+          <w:sz w:val="24"/>
+          <w:szCs w:val="24"/>
+        </w:rPr>
+      </w:pPr>
+      <w:r>
+        <w:rPr>
+          <w:rFonts w:ascii="Times New Roman" w:eastAsia="Times New Roman" w:hAnsi="Times New Roman" w:cs="Times New Roman"/>
+          <w:b/>
+          <w:sz w:val="24"/>
+          <w:szCs w:val="24"/>
+        </w:rPr>
         <w:t>ACTIVITIES</w:t>
       </w:r>
     </w:p>
@@ -1640,194 +1675,6 @@
           <w:szCs w:val="22"/>
         </w:rPr>
         <w:t>Assisted in fundraising events for the Lone Star College Honors College system.</w:t>
-      </w:r>
-    </w:p>
-    <w:p>
-      <w:pPr>
-        <w:pStyle w:val="BodyText"/>
-        <w:tabs>
-          <w:tab w:val="left" w:pos="860"/>
-        </w:tabs>
-        <w:ind w:left="720"/>
-        <w:rPr>
-          <w:rFonts w:cs="Times New Roman"/>
-          <w:sz w:val="24"/>
-          <w:szCs w:val="24"/>
-        </w:rPr>
-      </w:pPr>
-    </w:p>
-    <w:p>
-      <w:pPr>
-        <w:spacing w:line="240" w:lineRule="auto"/>
-        <w:rPr>
-          <w:rFonts w:ascii="Times New Roman" w:eastAsia="Times New Roman" w:hAnsi="Times New Roman" w:cs="Times New Roman"/>
-          <w:b/>
-          <w:sz w:val="24"/>
-          <w:szCs w:val="24"/>
-        </w:rPr>
-      </w:pPr>
-      <w:r>
-        <w:rPr>
-          <w:rFonts w:ascii="Times New Roman" w:eastAsia="Times New Roman" w:hAnsi="Times New Roman" w:cs="Times New Roman"/>
-          <w:b/>
-          <w:sz w:val="24"/>
-          <w:szCs w:val="24"/>
-        </w:rPr>
-        <w:t>SKILLS AND CERTIFICATES</w:t>
-      </w:r>
-    </w:p>
-    <w:p>
-      <w:pPr>
-        <w:spacing w:line="240" w:lineRule="auto"/>
-        <w:rPr>
-          <w:rFonts w:ascii="Times New Roman" w:eastAsia="Times New Roman" w:hAnsi="Times New Roman" w:cs="Times New Roman"/>
-          <w:sz w:val="24"/>
-          <w:szCs w:val="24"/>
-        </w:rPr>
-      </w:pPr>
-      <w:r>
-        <w:rPr>
-          <w:rFonts w:ascii="Times New Roman" w:eastAsia="Times New Roman" w:hAnsi="Times New Roman" w:cs="Times New Roman"/>
-          <w:sz w:val="24"/>
-          <w:szCs w:val="24"/>
-        </w:rPr>
-        <w:t xml:space="preserve">Intermediate skill in </w:t>
-      </w:r>
-      <w:r>
-        <w:rPr>
-          <w:rFonts w:ascii="Times New Roman" w:eastAsia="Times New Roman" w:hAnsi="Times New Roman" w:cs="Times New Roman"/>
-          <w:sz w:val="24"/>
-          <w:szCs w:val="24"/>
-        </w:rPr>
-        <w:t>W</w:t>
-      </w:r>
-      <w:r>
-        <w:rPr>
-          <w:rFonts w:ascii="Times New Roman" w:eastAsia="Times New Roman" w:hAnsi="Times New Roman" w:cs="Times New Roman"/>
-          <w:sz w:val="24"/>
-          <w:szCs w:val="24"/>
-        </w:rPr>
-        <w:t xml:space="preserve">ord, </w:t>
-      </w:r>
-      <w:r>
-        <w:rPr>
-          <w:rFonts w:ascii="Times New Roman" w:eastAsia="Times New Roman" w:hAnsi="Times New Roman" w:cs="Times New Roman"/>
-          <w:sz w:val="24"/>
-          <w:szCs w:val="24"/>
-        </w:rPr>
-        <w:t>PowerPoint</w:t>
-      </w:r>
-      <w:r>
-        <w:rPr>
-          <w:rFonts w:ascii="Times New Roman" w:eastAsia="Times New Roman" w:hAnsi="Times New Roman" w:cs="Times New Roman"/>
-          <w:sz w:val="24"/>
-          <w:szCs w:val="24"/>
-        </w:rPr>
-        <w:t>, and google adjacent products</w:t>
-      </w:r>
-    </w:p>
-    <w:p>
-      <w:pPr>
-        <w:spacing w:line="240" w:lineRule="auto"/>
-        <w:rPr>
-          <w:rFonts w:ascii="Times New Roman" w:eastAsia="Times New Roman" w:hAnsi="Times New Roman" w:cs="Times New Roman"/>
-          <w:sz w:val="24"/>
-          <w:szCs w:val="24"/>
-        </w:rPr>
-      </w:pPr>
-      <w:r>
-        <w:rPr>
-          <w:rFonts w:ascii="Times New Roman" w:eastAsia="Times New Roman" w:hAnsi="Times New Roman" w:cs="Times New Roman"/>
-          <w:sz w:val="24"/>
-          <w:szCs w:val="24"/>
-        </w:rPr>
-        <w:t xml:space="preserve">Intermediate skill in Excel (Pivot tables, data consistency, </w:t>
-      </w:r>
-      <w:r>
-        <w:rPr>
-          <w:rFonts w:ascii="Times New Roman" w:eastAsia="Times New Roman" w:hAnsi="Times New Roman" w:cs="Times New Roman"/>
-          <w:sz w:val="24"/>
-          <w:szCs w:val="24"/>
-        </w:rPr>
-        <w:t xml:space="preserve">data </w:t>
-      </w:r>
-      <w:r>
-        <w:rPr>
-          <w:rFonts w:ascii="Times New Roman" w:eastAsia="Times New Roman" w:hAnsi="Times New Roman" w:cs="Times New Roman"/>
-          <w:sz w:val="24"/>
-          <w:szCs w:val="24"/>
-        </w:rPr>
-        <w:t>manipulation, conditional formatting</w:t>
-      </w:r>
-      <w:r>
-        <w:rPr>
-          <w:rFonts w:ascii="Times New Roman" w:eastAsia="Times New Roman" w:hAnsi="Times New Roman" w:cs="Times New Roman"/>
-          <w:sz w:val="24"/>
-          <w:szCs w:val="24"/>
-        </w:rPr>
-        <w:t>, functions</w:t>
-      </w:r>
-      <w:r>
-        <w:rPr>
-          <w:rFonts w:ascii="Times New Roman" w:eastAsia="Times New Roman" w:hAnsi="Times New Roman" w:cs="Times New Roman"/>
-          <w:sz w:val="24"/>
-          <w:szCs w:val="24"/>
-        </w:rPr>
-        <w:t>)</w:t>
-      </w:r>
-    </w:p>
-    <w:p>
-      <w:pPr>
-        <w:spacing w:line="240" w:lineRule="auto"/>
-        <w:rPr>
-          <w:rFonts w:ascii="Times New Roman" w:eastAsia="Times New Roman" w:hAnsi="Times New Roman" w:cs="Times New Roman"/>
-          <w:sz w:val="24"/>
-          <w:szCs w:val="24"/>
-        </w:rPr>
-      </w:pPr>
-      <w:r>
-        <w:rPr>
-          <w:rFonts w:ascii="Times New Roman" w:eastAsia="Times New Roman" w:hAnsi="Times New Roman" w:cs="Times New Roman"/>
-          <w:sz w:val="24"/>
-          <w:szCs w:val="24"/>
-        </w:rPr>
-        <w:t>Beginner skills in Power BI desktop and web application</w:t>
-      </w:r>
-    </w:p>
-    <w:p>
-      <w:pPr>
-        <w:spacing w:line="240" w:lineRule="auto"/>
-        <w:rPr>
-          <w:rFonts w:ascii="Times New Roman" w:eastAsia="Times New Roman" w:hAnsi="Times New Roman" w:cs="Times New Roman"/>
-          <w:sz w:val="24"/>
-          <w:szCs w:val="24"/>
-        </w:rPr>
-      </w:pPr>
-      <w:r>
-        <w:rPr>
-          <w:rFonts w:ascii="Times New Roman" w:eastAsia="Times New Roman" w:hAnsi="Times New Roman" w:cs="Times New Roman"/>
-          <w:sz w:val="24"/>
-          <w:szCs w:val="24"/>
-        </w:rPr>
-        <w:t>Intermediate skill in Python 3.12.4</w:t>
-      </w:r>
-    </w:p>
-    <w:p>
-      <w:pPr>
-        <w:spacing w:line="240" w:lineRule="auto"/>
-        <w:rPr>
-          <w:rFonts w:ascii="Times New Roman" w:eastAsia="Times New Roman" w:hAnsi="Times New Roman" w:cs="Times New Roman"/>
-          <w:sz w:val="24"/>
-          <w:szCs w:val="24"/>
-        </w:rPr>
-      </w:pPr>
-      <w:r>
-        <w:rPr>
-          <w:rFonts w:ascii="Times New Roman" w:eastAsia="Times New Roman" w:hAnsi="Times New Roman" w:cs="Times New Roman"/>
-          <w:sz w:val="24"/>
-          <w:szCs w:val="24"/>
-        </w:rPr>
-        <w:t>Beginner skill in web development (Full stack)</w:t>
       </w:r>
     </w:p>
     <w:p>
@@ -2972,6 +2819,50 @@
       <w:lang w:val="en-US"/>
     </w:rPr>
   </w:style>
+  <w:style w:type="paragraph" w:styleId="Header">
+    <w:name w:val="header"/>
+    <w:basedOn w:val="Normal"/>
+    <w:link w:val="HeaderChar"/>
+    <w:uiPriority w:val="99"/>
+    <w:unhideWhenUsed/>
+    <w:rsid w:val="006E2040"/>
+    <w:pPr>
+      <w:tabs>
+        <w:tab w:val="center" w:pos="4680"/>
+        <w:tab w:val="right" w:pos="9360"/>
+      </w:tabs>
+      <w:spacing w:line="240" w:lineRule="auto"/>
+    </w:pPr>
+  </w:style>
+  <w:style w:type="character" w:customStyle="1" w:styleId="HeaderChar">
+    <w:name w:val="Header Char"/>
+    <w:basedOn w:val="DefaultParagraphFont"/>
+    <w:link w:val="Header"/>
+    <w:uiPriority w:val="99"/>
+    <w:rsid w:val="006E2040"/>
+  </w:style>
+  <w:style w:type="paragraph" w:styleId="Footer">
+    <w:name w:val="footer"/>
+    <w:basedOn w:val="Normal"/>
+    <w:link w:val="FooterChar"/>
+    <w:uiPriority w:val="99"/>
+    <w:unhideWhenUsed/>
+    <w:rsid w:val="006E2040"/>
+    <w:pPr>
+      <w:tabs>
+        <w:tab w:val="center" w:pos="4680"/>
+        <w:tab w:val="right" w:pos="9360"/>
+      </w:tabs>
+      <w:spacing w:line="240" w:lineRule="auto"/>
+    </w:pPr>
+  </w:style>
+  <w:style w:type="character" w:customStyle="1" w:styleId="FooterChar">
+    <w:name w:val="Footer Char"/>
+    <w:basedOn w:val="DefaultParagraphFont"/>
+    <w:link w:val="Footer"/>
+    <w:uiPriority w:val="99"/>
+    <w:rsid w:val="006E2040"/>
+  </w:style>
 </w:styles>
 </file>
 

</xml_diff>

<commit_message>
add changes to header
</commit_message>
<xml_diff>
--- a/RESUME.docx
+++ b/RESUME.docx
@@ -121,7 +121,15 @@
           <w:sz w:val="24"/>
           <w:szCs w:val="24"/>
         </w:rPr>
-        <w:t>Cumulative GPA: 3.8</w:t>
+        <w:t>Cumulative GPA: 3.</w:t>
+      </w:r>
+      <w:r>
+        <w:rPr>
+          <w:rFonts w:ascii="Times New Roman" w:eastAsia="Times New Roman" w:hAnsi="Times New Roman" w:cs="Times New Roman"/>
+          <w:sz w:val="24"/>
+          <w:szCs w:val="24"/>
+        </w:rPr>
+        <w:t>7</w:t>
       </w:r>
     </w:p>
     <w:p>
@@ -1181,6 +1189,20 @@
           <w:rFonts w:ascii="Times New Roman" w:eastAsia="Times New Roman" w:hAnsi="Times New Roman" w:cs="Times New Roman"/>
           <w:color w:val="000000"/>
           <w:spacing w:val="-1"/>
+          <w:lang w:val="en-US"/>
+        </w:rPr>
+      </w:pPr>
+    </w:p>
+    <w:p>
+      <w:pPr>
+        <w:widowControl w:val="0"/>
+        <w:spacing w:line="263" w:lineRule="exact"/>
+        <w:outlineLvl w:val="0"/>
+        <w:rPr>
+          <w:rFonts w:ascii="Times New Roman" w:eastAsia="Times New Roman" w:hAnsi="Times New Roman" w:cs="Times New Roman"/>
+          <w:b/>
+          <w:bCs/>
+          <w:color w:val="000000"/>
           <w:lang w:val="en-US"/>
         </w:rPr>
       </w:pPr>
@@ -1674,7 +1696,25 @@
           <w:sz w:val="22"/>
           <w:szCs w:val="22"/>
         </w:rPr>
-        <w:t>Assisted in fundraising events for the Lone Star College Honors College system.</w:t>
+        <w:t xml:space="preserve">Assisted in fundraising events for </w:t>
+      </w:r>
+      <w:r>
+        <w:rPr>
+          <w:rFonts w:cs="Times New Roman"/>
+          <w:spacing w:val="-1"/>
+          <w:sz w:val="22"/>
+          <w:szCs w:val="22"/>
+        </w:rPr>
+        <w:t>raising scholarship funds</w:t>
+      </w:r>
+      <w:r>
+        <w:rPr>
+          <w:rFonts w:cs="Times New Roman"/>
+          <w:spacing w:val="-1"/>
+          <w:sz w:val="22"/>
+          <w:szCs w:val="22"/>
+        </w:rPr>
+        <w:t>.</w:t>
       </w:r>
     </w:p>
     <w:p>
@@ -1806,29 +1846,20 @@
         <w:sz w:val="24"/>
         <w:szCs w:val="24"/>
       </w:rPr>
-      <w:t xml:space="preserve">832-296-0183 | Spring, TX, 77373 | </w:t>
+      <w:t xml:space="preserve"> Spring, TX| </w:t>
     </w:r>
-    <w:hyperlink r:id="rId1">
-      <w:proofErr w:type="spellStart"/>
-      <w:r>
-        <w:rPr>
-          <w:rFonts w:ascii="Times New Roman" w:eastAsia="Times New Roman" w:hAnsi="Times New Roman" w:cs="Times New Roman"/>
-          <w:color w:val="1155CC"/>
-          <w:sz w:val="24"/>
-          <w:szCs w:val="24"/>
-          <w:u w:val="single"/>
-        </w:rPr>
-        <w:t>mbcastan@cougarnet.uh.edu</w:t>
-      </w:r>
-      <w:proofErr w:type="spellEnd"/>
-    </w:hyperlink>
+    <w:proofErr w:type="spellStart"/>
+    <w:r>
+      <w:t>matthewcbusi455@gmail.com</w:t>
+    </w:r>
+    <w:proofErr w:type="spellEnd"/>
     <w:r>
       <w:rPr>
         <w:rFonts w:ascii="Times New Roman" w:eastAsia="Times New Roman" w:hAnsi="Times New Roman" w:cs="Times New Roman"/>
         <w:sz w:val="24"/>
         <w:szCs w:val="24"/>
       </w:rPr>
-      <w:t xml:space="preserve"> | </w:t>
+      <w:t xml:space="preserve"> | www.linkedin.co</w:t>
     </w:r>
     <w:proofErr w:type="spellStart"/>
     <w:r>
@@ -1837,7 +1868,7 @@
         <w:sz w:val="24"/>
         <w:szCs w:val="24"/>
       </w:rPr>
-      <w:t>www.linkedin.com</w:t>
+      <w:t>m</w:t>
     </w:r>
     <w:proofErr w:type="spellEnd"/>
     <w:r>
@@ -2730,7 +2761,6 @@
   <w:style w:type="character" w:default="1" w:styleId="DefaultParagraphFont">
     <w:name w:val="Default Paragraph Font"/>
     <w:uiPriority w:val="1"/>
-    <w:semiHidden/>
     <w:unhideWhenUsed/>
   </w:style>
   <w:style w:type="table" w:default="1" w:styleId="TableNormal">

</xml_diff>

<commit_message>
edit some changes in the descriptions. remove the paper about climate change about academic work. Now fits on one page
</commit_message>
<xml_diff>
--- a/RESUME.docx
+++ b/RESUME.docx
@@ -549,7 +549,23 @@
           <w:color w:val="000000"/>
           <w:lang w:val="en-US"/>
         </w:rPr>
-        <w:t>Researched recent Chinese history, history of Nvidia, U.S. and Chinese relations and where Nvidia fits into this, and Nvidia’s most vulnerable input, the chip manufacturing plants in Taiwan.</w:t>
+        <w:t>Researched recent Chinese history, history of Nvidia, U.S. and Chinese relation</w:t>
+      </w:r>
+      <w:r>
+        <w:rPr>
+          <w:rFonts w:ascii="Times New Roman" w:eastAsia="Times New Roman" w:hAnsi="Times New Roman" w:cs="Times New Roman"/>
+          <w:color w:val="000000"/>
+          <w:lang w:val="en-US"/>
+        </w:rPr>
+        <w:t>s</w:t>
+      </w:r>
+      <w:r>
+        <w:rPr>
+          <w:rFonts w:ascii="Times New Roman" w:eastAsia="Times New Roman" w:hAnsi="Times New Roman" w:cs="Times New Roman"/>
+          <w:color w:val="000000"/>
+          <w:lang w:val="en-US"/>
+        </w:rPr>
+        <w:t>, and Nvidia’s most vulnerable input, the chip manufacturing plants in Taiwan.</w:t>
       </w:r>
     </w:p>
     <w:p>
@@ -642,50 +658,31 @@
           <w:spacing w:val="-1"/>
           <w:lang w:val="en-US"/>
         </w:rPr>
-        <w:t>Reviewing the recent events (around January 2025), China’s DeepSeek AI model showed a significant reduction in production costs and training times with an almost identical product caused major pullback in all tech stock, including Nvidia. My paper made predictive conclusions of China’s emerging dominance in the tech sector during the fall semester 2024.</w:t>
-      </w:r>
-    </w:p>
-    <w:p>
-      <w:pPr>
-        <w:spacing w:line="240" w:lineRule="auto"/>
-        <w:rPr>
-          <w:rFonts w:ascii="Times New Roman" w:eastAsia="Times New Roman" w:hAnsi="Times New Roman" w:cs="Times New Roman"/>
-          <w:b/>
-          <w:sz w:val="24"/>
-          <w:szCs w:val="24"/>
-          <w:lang w:val="en-US"/>
-        </w:rPr>
-      </w:pPr>
-    </w:p>
-    <w:p>
-      <w:pPr>
-        <w:widowControl w:val="0"/>
-        <w:spacing w:line="263" w:lineRule="exact"/>
-        <w:outlineLvl w:val="0"/>
-        <w:rPr>
-          <w:rFonts w:ascii="Times New Roman" w:eastAsia="Times New Roman" w:hAnsi="Times New Roman" w:cs="Times New Roman"/>
-          <w:b/>
-          <w:bCs/>
-          <w:color w:val="000000"/>
-          <w:lang w:val="en-US"/>
-        </w:rPr>
-      </w:pPr>
-      <w:r>
-        <w:rPr>
-          <w:rFonts w:ascii="Times New Roman" w:eastAsia="Times New Roman" w:hAnsi="Times New Roman" w:cs="Times New Roman"/>
-          <w:b/>
-          <w:bCs/>
-          <w:color w:val="000000"/>
-          <w:lang w:val="en-US"/>
-        </w:rPr>
-        <w:t>Lone</w:t>
-      </w:r>
-      <w:r>
-        <w:rPr>
-          <w:rFonts w:ascii="Times New Roman" w:eastAsia="Times New Roman" w:hAnsi="Times New Roman" w:cs="Times New Roman"/>
-          <w:b/>
-          <w:bCs/>
-          <w:color w:val="000000"/>
+        <w:t>Predicted conclusions</w:t>
+      </w:r>
+      <w:r>
+        <w:rPr>
+          <w:rFonts w:ascii="Times New Roman" w:eastAsia="Times New Roman" w:hAnsi="Times New Roman" w:cs="Times New Roman"/>
+          <w:color w:val="000000"/>
+          <w:spacing w:val="-1"/>
+          <w:lang w:val="en-US"/>
+        </w:rPr>
+        <w:t xml:space="preserve"> of China’s emerging dominance in the tech sector</w:t>
+      </w:r>
+      <w:r>
+        <w:rPr>
+          <w:rFonts w:ascii="Times New Roman" w:eastAsia="Times New Roman" w:hAnsi="Times New Roman" w:cs="Times New Roman"/>
+          <w:color w:val="000000"/>
+          <w:spacing w:val="-1"/>
+          <w:lang w:val="en-US"/>
+        </w:rPr>
+        <w:t xml:space="preserve"> which</w:t>
+      </w:r>
+      <w:r>
+        <w:rPr>
+          <w:rFonts w:ascii="Times New Roman" w:eastAsia="Times New Roman" w:hAnsi="Times New Roman" w:cs="Times New Roman"/>
+          <w:color w:val="000000"/>
+          <w:spacing w:val="-1"/>
           <w:lang w:val="en-US"/>
         </w:rPr>
         <w:t xml:space="preserve"> </w:t>
@@ -693,346 +690,20 @@
       <w:r>
         <w:rPr>
           <w:rFonts w:ascii="Times New Roman" w:eastAsia="Times New Roman" w:hAnsi="Times New Roman" w:cs="Times New Roman"/>
-          <w:b/>
-          <w:bCs/>
-          <w:color w:val="000000"/>
-          <w:lang w:val="en-US"/>
-        </w:rPr>
-        <w:t>Star College System-North Harris</w:t>
-      </w:r>
-      <w:r>
-        <w:rPr>
-          <w:rFonts w:ascii="Times New Roman" w:eastAsia="Times New Roman" w:hAnsi="Times New Roman" w:cs="Times New Roman"/>
-          <w:b/>
-          <w:bCs/>
-          <w:color w:val="000000"/>
-          <w:lang w:val="en-US"/>
-        </w:rPr>
-        <w:t xml:space="preserve">, </w:t>
-      </w:r>
-      <w:r>
-        <w:rPr>
-          <w:rFonts w:ascii="Times New Roman" w:eastAsia="Times New Roman" w:hAnsi="Times New Roman" w:cs="Times New Roman"/>
-          <w:b/>
-          <w:bCs/>
-          <w:color w:val="000000"/>
-          <w:lang w:val="en-US"/>
-        </w:rPr>
-        <w:t xml:space="preserve">HONORS </w:t>
-      </w:r>
-      <w:r>
-        <w:rPr>
-          <w:rFonts w:ascii="Times New Roman" w:eastAsia="Times New Roman" w:hAnsi="Times New Roman" w:cs="Times New Roman"/>
-          <w:b/>
-          <w:bCs/>
-          <w:color w:val="000000"/>
-          <w:lang w:val="en-US"/>
-        </w:rPr>
-        <w:t>GOVT 2305: US Government</w:t>
-      </w:r>
-      <w:r>
-        <w:rPr>
-          <w:rFonts w:ascii="Times New Roman" w:eastAsia="Times New Roman" w:hAnsi="Times New Roman" w:cs="Times New Roman"/>
-          <w:b/>
-          <w:bCs/>
-          <w:color w:val="000000"/>
-          <w:lang w:val="en-US"/>
-        </w:rPr>
-        <w:tab/>
-      </w:r>
-      <w:r>
-        <w:rPr>
-          <w:rFonts w:ascii="Times New Roman" w:eastAsia="Times New Roman" w:hAnsi="Times New Roman" w:cs="Times New Roman"/>
-          <w:b/>
-          <w:bCs/>
-          <w:color w:val="000000"/>
-          <w:lang w:val="en-US"/>
-        </w:rPr>
-        <w:tab/>
-      </w:r>
-      <w:r>
-        <w:rPr>
-          <w:rFonts w:ascii="Times New Roman" w:eastAsia="Times New Roman" w:hAnsi="Times New Roman" w:cs="Times New Roman"/>
-          <w:b/>
-          <w:bCs/>
-          <w:color w:val="000000"/>
-          <w:lang w:val="en-US"/>
-        </w:rPr>
-        <w:t xml:space="preserve"> </w:t>
-      </w:r>
-      <w:r>
-        <w:rPr>
-          <w:rFonts w:ascii="Times New Roman" w:eastAsia="Times New Roman" w:hAnsi="Times New Roman" w:cs="Times New Roman"/>
-          <w:b/>
-          <w:bCs/>
-          <w:color w:val="000000"/>
-          <w:lang w:val="en-US"/>
-        </w:rPr>
-        <w:tab/>
-        <w:t xml:space="preserve">          </w:t>
-      </w:r>
-      <w:r>
-        <w:rPr>
-          <w:rFonts w:ascii="Times New Roman" w:eastAsia="Times New Roman" w:hAnsi="Times New Roman" w:cs="Times New Roman"/>
-          <w:color w:val="000000"/>
-          <w:lang w:val="en-US"/>
-        </w:rPr>
-        <w:t>Fall</w:t>
-      </w:r>
-      <w:r>
-        <w:rPr>
-          <w:rFonts w:ascii="Times New Roman" w:eastAsia="Times New Roman" w:hAnsi="Times New Roman" w:cs="Times New Roman"/>
-          <w:color w:val="000000"/>
-          <w:lang w:val="en-US"/>
-        </w:rPr>
-        <w:t xml:space="preserve"> </w:t>
-      </w:r>
-      <w:r>
-        <w:rPr>
-          <w:rFonts w:ascii="Times New Roman" w:eastAsia="Times New Roman" w:hAnsi="Times New Roman" w:cs="Times New Roman"/>
-          <w:color w:val="000000"/>
-          <w:lang w:val="en-US"/>
-        </w:rPr>
-        <w:t>2019</w:t>
-      </w:r>
-    </w:p>
-    <w:p>
-      <w:pPr>
-        <w:widowControl w:val="0"/>
-        <w:spacing w:line="263" w:lineRule="exact"/>
-        <w:outlineLvl w:val="0"/>
-        <w:rPr>
-          <w:rFonts w:ascii="Times New Roman" w:eastAsia="Times New Roman" w:hAnsi="Times New Roman" w:cs="Times New Roman"/>
-          <w:color w:val="000000"/>
-          <w:lang w:val="en-US"/>
-        </w:rPr>
-      </w:pPr>
-      <w:r>
-        <w:rPr>
-          <w:rFonts w:ascii="Times New Roman" w:eastAsia="Times New Roman" w:hAnsi="Times New Roman" w:cs="Times New Roman"/>
-          <w:color w:val="000000"/>
-          <w:lang w:val="en-US"/>
-        </w:rPr>
-        <w:t xml:space="preserve">Consequential Views: An Evaluation of the Role Public Opinion has on </w:t>
-      </w:r>
-    </w:p>
-    <w:p>
-      <w:pPr>
-        <w:widowControl w:val="0"/>
-        <w:spacing w:line="263" w:lineRule="exact"/>
-        <w:outlineLvl w:val="0"/>
-        <w:rPr>
-          <w:rFonts w:ascii="Times New Roman" w:eastAsia="Times New Roman" w:hAnsi="Times New Roman" w:cs="Times New Roman"/>
-          <w:color w:val="000000"/>
-          <w:lang w:val="en-US"/>
-        </w:rPr>
-      </w:pPr>
-      <w:r>
-        <w:rPr>
-          <w:rFonts w:ascii="Times New Roman" w:eastAsia="Times New Roman" w:hAnsi="Times New Roman" w:cs="Times New Roman"/>
-          <w:color w:val="000000"/>
-          <w:lang w:val="en-US"/>
-        </w:rPr>
-        <w:t>Federal</w:t>
-      </w:r>
-      <w:r>
-        <w:rPr>
-          <w:rFonts w:ascii="Times New Roman" w:eastAsia="Times New Roman" w:hAnsi="Times New Roman" w:cs="Times New Roman"/>
-          <w:color w:val="000000"/>
-          <w:lang w:val="en-US"/>
-        </w:rPr>
-        <w:t xml:space="preserve"> </w:t>
-      </w:r>
-      <w:r>
-        <w:rPr>
-          <w:rFonts w:ascii="Times New Roman" w:eastAsia="Times New Roman" w:hAnsi="Times New Roman" w:cs="Times New Roman"/>
-          <w:color w:val="000000"/>
-          <w:lang w:val="en-US"/>
-        </w:rPr>
-        <w:t>Climate Policies in the United States and Canada</w:t>
-      </w:r>
-      <w:r>
-        <w:rPr>
-          <w:rFonts w:ascii="Times New Roman" w:eastAsia="Times New Roman" w:hAnsi="Times New Roman" w:cs="Times New Roman"/>
-          <w:b/>
-          <w:bCs/>
-          <w:color w:val="000000"/>
-          <w:lang w:val="en-US"/>
-        </w:rPr>
-        <w:tab/>
-      </w:r>
-      <w:r>
-        <w:rPr>
-          <w:rFonts w:ascii="Times New Roman" w:eastAsia="Times New Roman" w:hAnsi="Times New Roman" w:cs="Times New Roman"/>
-          <w:b/>
-          <w:bCs/>
-          <w:color w:val="000000"/>
-          <w:lang w:val="en-US"/>
-        </w:rPr>
-        <w:tab/>
-      </w:r>
-      <w:r>
-        <w:rPr>
-          <w:rFonts w:ascii="Times New Roman" w:eastAsia="Times New Roman" w:hAnsi="Times New Roman" w:cs="Times New Roman"/>
-          <w:b/>
-          <w:bCs/>
-          <w:color w:val="000000"/>
-          <w:lang w:val="en-US"/>
-        </w:rPr>
-        <w:tab/>
-      </w:r>
-      <w:r>
-        <w:rPr>
-          <w:rFonts w:ascii="Times New Roman" w:eastAsia="Times New Roman" w:hAnsi="Times New Roman" w:cs="Times New Roman"/>
-          <w:b/>
-          <w:bCs/>
-          <w:color w:val="000000"/>
-          <w:lang w:val="en-US"/>
-        </w:rPr>
-        <w:tab/>
-      </w:r>
-      <w:r>
-        <w:rPr>
-          <w:rFonts w:ascii="Times New Roman" w:eastAsia="Times New Roman" w:hAnsi="Times New Roman" w:cs="Times New Roman"/>
-          <w:b/>
-          <w:bCs/>
-          <w:color w:val="000000"/>
-          <w:lang w:val="en-US"/>
-        </w:rPr>
-        <w:tab/>
-      </w:r>
-      <w:r>
-        <w:rPr>
-          <w:rFonts w:ascii="Times New Roman" w:eastAsia="Times New Roman" w:hAnsi="Times New Roman" w:cs="Times New Roman"/>
-          <w:b/>
-          <w:bCs/>
-          <w:color w:val="000000"/>
-          <w:lang w:val="en-US"/>
-        </w:rPr>
-        <w:tab/>
-      </w:r>
-      <w:r>
-        <w:rPr>
-          <w:rFonts w:ascii="Times New Roman" w:eastAsia="Times New Roman" w:hAnsi="Times New Roman" w:cs="Times New Roman"/>
-          <w:b/>
-          <w:bCs/>
-          <w:color w:val="000000"/>
-          <w:lang w:val="en-US"/>
-        </w:rPr>
-        <w:tab/>
-        <w:t xml:space="preserve">      </w:t>
-      </w:r>
-    </w:p>
-    <w:p>
-      <w:pPr>
-        <w:widowControl w:val="0"/>
-        <w:numPr>
-          <w:ilvl w:val="0"/>
-          <w:numId w:val="2"/>
-        </w:numPr>
-        <w:spacing w:line="263" w:lineRule="exact"/>
-        <w:outlineLvl w:val="0"/>
-        <w:rPr>
-          <w:rFonts w:ascii="Times New Roman" w:eastAsia="Times New Roman" w:hAnsi="Times New Roman" w:cs="Times New Roman"/>
           <w:color w:val="000000"/>
           <w:spacing w:val="-1"/>
           <w:lang w:val="en-US"/>
         </w:rPr>
-      </w:pPr>
-      <w:r>
-        <w:rPr>
-          <w:rFonts w:ascii="Times New Roman" w:eastAsia="Times New Roman" w:hAnsi="Times New Roman" w:cs="Times New Roman"/>
-          <w:color w:val="000000"/>
-          <w:lang w:val="en-US"/>
-        </w:rPr>
-        <w:t>Analyzed some of the contemporary literature surrounding the history surrounding climate change and climate change policies internationally and domestically</w:t>
-      </w:r>
-      <w:r>
-        <w:rPr>
-          <w:rFonts w:ascii="Times New Roman" w:eastAsia="Times New Roman" w:hAnsi="Times New Roman" w:cs="Times New Roman"/>
-          <w:color w:val="000000"/>
+        <w:t>showed their effect in the stock market in early 2025</w:t>
+      </w:r>
+      <w:r>
+        <w:rPr>
+          <w:rFonts w:ascii="Times New Roman" w:eastAsia="Times New Roman" w:hAnsi="Times New Roman" w:cs="Times New Roman"/>
+          <w:color w:val="000000"/>
+          <w:spacing w:val="-1"/>
           <w:lang w:val="en-US"/>
         </w:rPr>
         <w:t>.</w:t>
-      </w:r>
-    </w:p>
-    <w:p>
-      <w:pPr>
-        <w:widowControl w:val="0"/>
-        <w:numPr>
-          <w:ilvl w:val="0"/>
-          <w:numId w:val="2"/>
-        </w:numPr>
-        <w:spacing w:line="263" w:lineRule="exact"/>
-        <w:outlineLvl w:val="0"/>
-        <w:rPr>
-          <w:rFonts w:ascii="Times New Roman" w:eastAsia="Times New Roman" w:hAnsi="Times New Roman" w:cs="Times New Roman"/>
-          <w:color w:val="000000"/>
-          <w:spacing w:val="-1"/>
-          <w:lang w:val="en-US"/>
-        </w:rPr>
-      </w:pPr>
-      <w:r>
-        <w:rPr>
-          <w:rFonts w:ascii="Times New Roman" w:eastAsia="Times New Roman" w:hAnsi="Times New Roman" w:cs="Times New Roman"/>
-          <w:color w:val="000000"/>
-          <w:spacing w:val="-1"/>
-          <w:lang w:val="en-US"/>
-        </w:rPr>
-        <w:t>U</w:t>
-      </w:r>
-      <w:r>
-        <w:rPr>
-          <w:rFonts w:ascii="Times New Roman" w:eastAsia="Times New Roman" w:hAnsi="Times New Roman" w:cs="Times New Roman"/>
-          <w:color w:val="000000"/>
-          <w:spacing w:val="-1"/>
-          <w:lang w:val="en-US"/>
-        </w:rPr>
-        <w:t xml:space="preserve">tilized </w:t>
-      </w:r>
-      <w:r>
-        <w:rPr>
-          <w:rFonts w:ascii="Times New Roman" w:eastAsia="Times New Roman" w:hAnsi="Times New Roman" w:cs="Times New Roman"/>
-          <w:color w:val="000000"/>
-          <w:spacing w:val="-1"/>
-          <w:lang w:val="en-US"/>
-        </w:rPr>
-        <w:t xml:space="preserve">a </w:t>
-      </w:r>
-      <w:r>
-        <w:rPr>
-          <w:rFonts w:ascii="Times New Roman" w:eastAsia="Times New Roman" w:hAnsi="Times New Roman" w:cs="Times New Roman"/>
-          <w:color w:val="000000"/>
-          <w:spacing w:val="-1"/>
-          <w:lang w:val="en-US"/>
-        </w:rPr>
-        <w:t>qualitative comparative lens to deconstruct the literature and derive common findings and themes to help identify if public opinion plays any role in setting climate policy.</w:t>
-      </w:r>
-    </w:p>
-    <w:p>
-      <w:pPr>
-        <w:widowControl w:val="0"/>
-        <w:numPr>
-          <w:ilvl w:val="0"/>
-          <w:numId w:val="2"/>
-        </w:numPr>
-        <w:spacing w:line="263" w:lineRule="exact"/>
-        <w:outlineLvl w:val="0"/>
-        <w:rPr>
-          <w:rFonts w:ascii="Times New Roman" w:eastAsia="Times New Roman" w:hAnsi="Times New Roman" w:cs="Times New Roman"/>
-          <w:color w:val="000000"/>
-          <w:spacing w:val="-1"/>
-          <w:lang w:val="en-US"/>
-        </w:rPr>
-      </w:pPr>
-      <w:r>
-        <w:rPr>
-          <w:rFonts w:ascii="Times New Roman" w:eastAsia="Times New Roman" w:hAnsi="Times New Roman" w:cs="Times New Roman"/>
-          <w:color w:val="000000"/>
-          <w:spacing w:val="-1"/>
-          <w:lang w:val="en-US"/>
-        </w:rPr>
-        <w:t xml:space="preserve">Presented results in front of my class and was selected to present findings within the Lone Star College System honors college and regionally amongst other honors colleges. </w:t>
       </w:r>
     </w:p>
     <w:p>
@@ -1135,13 +806,23 @@
           <w:szCs w:val="24"/>
         </w:rPr>
       </w:pPr>
-      <w:r>
-        <w:rPr>
-          <w:rFonts w:ascii="Times New Roman" w:eastAsia="Times New Roman" w:hAnsi="Times New Roman" w:cs="Times New Roman"/>
-          <w:sz w:val="24"/>
-          <w:szCs w:val="24"/>
-        </w:rPr>
-        <w:t xml:space="preserve">Started </w:t>
+      <w:proofErr w:type="gramStart"/>
+      <w:r>
+        <w:rPr>
+          <w:rFonts w:ascii="Times New Roman" w:eastAsia="Times New Roman" w:hAnsi="Times New Roman" w:cs="Times New Roman"/>
+          <w:sz w:val="24"/>
+          <w:szCs w:val="24"/>
+        </w:rPr>
+        <w:t>Started</w:t>
+      </w:r>
+      <w:proofErr w:type="gramEnd"/>
+      <w:r>
+        <w:rPr>
+          <w:rFonts w:ascii="Times New Roman" w:eastAsia="Times New Roman" w:hAnsi="Times New Roman" w:cs="Times New Roman"/>
+          <w:sz w:val="24"/>
+          <w:szCs w:val="24"/>
+        </w:rPr>
+        <w:t xml:space="preserve"> </w:t>
       </w:r>
       <w:r>
         <w:rPr>
@@ -1209,7 +890,31 @@
           <w:sz w:val="24"/>
           <w:szCs w:val="24"/>
         </w:rPr>
-        <w:t>Created an onboarding tracking spreadsheet</w:t>
+        <w:t xml:space="preserve">Created </w:t>
+      </w:r>
+      <w:r>
+        <w:rPr>
+          <w:rFonts w:ascii="Times New Roman" w:eastAsia="Times New Roman" w:hAnsi="Times New Roman" w:cs="Times New Roman"/>
+          <w:sz w:val="24"/>
+          <w:szCs w:val="24"/>
+        </w:rPr>
+        <w:t>onboarding</w:t>
+      </w:r>
+      <w:r>
+        <w:rPr>
+          <w:rFonts w:ascii="Times New Roman" w:eastAsia="Times New Roman" w:hAnsi="Times New Roman" w:cs="Times New Roman"/>
+          <w:sz w:val="24"/>
+          <w:szCs w:val="24"/>
+        </w:rPr>
+        <w:t xml:space="preserve"> tracking spreadsheet</w:t>
+      </w:r>
+      <w:r>
+        <w:rPr>
+          <w:rFonts w:ascii="Times New Roman" w:eastAsia="Times New Roman" w:hAnsi="Times New Roman" w:cs="Times New Roman"/>
+          <w:sz w:val="24"/>
+          <w:szCs w:val="24"/>
+        </w:rPr>
+        <w:t>s</w:t>
       </w:r>
       <w:r>
         <w:rPr>
@@ -1225,7 +930,23 @@
           <w:sz w:val="24"/>
           <w:szCs w:val="24"/>
         </w:rPr>
-        <w:t xml:space="preserve"> that is still being used in the company after I left in June 2024. </w:t>
+        <w:t xml:space="preserve"> </w:t>
+      </w:r>
+      <w:r>
+        <w:rPr>
+          <w:rFonts w:ascii="Times New Roman" w:eastAsia="Times New Roman" w:hAnsi="Times New Roman" w:cs="Times New Roman"/>
+          <w:sz w:val="24"/>
+          <w:szCs w:val="24"/>
+        </w:rPr>
+        <w:t>and reported daily updates to the recruiting team</w:t>
+      </w:r>
+      <w:r>
+        <w:rPr>
+          <w:rFonts w:ascii="Times New Roman" w:eastAsia="Times New Roman" w:hAnsi="Times New Roman" w:cs="Times New Roman"/>
+          <w:sz w:val="24"/>
+          <w:szCs w:val="24"/>
+        </w:rPr>
+        <w:t xml:space="preserve">. </w:t>
       </w:r>
     </w:p>
     <w:p>
@@ -1255,6 +976,14 @@
           <w:sz w:val="24"/>
           <w:szCs w:val="24"/>
         </w:rPr>
+        <w:t xml:space="preserve">rapid transition of </w:t>
+      </w:r>
+      <w:r>
+        <w:rPr>
+          <w:rFonts w:ascii="Times New Roman" w:eastAsia="Times New Roman" w:hAnsi="Times New Roman" w:cs="Times New Roman"/>
+          <w:sz w:val="24"/>
+          <w:szCs w:val="24"/>
+        </w:rPr>
         <w:t>40</w:t>
       </w:r>
       <w:r>
@@ -1263,7 +992,15 @@
           <w:sz w:val="24"/>
           <w:szCs w:val="24"/>
         </w:rPr>
-        <w:t xml:space="preserve">+ consultant transfer from Chevron suppliers to Strategic Staffing Solutions. </w:t>
+        <w:t>+ consultant transfer from Chevron suppliers to Strategic Staffing Solutions</w:t>
+      </w:r>
+      <w:r>
+        <w:rPr>
+          <w:rFonts w:ascii="Times New Roman" w:eastAsia="Times New Roman" w:hAnsi="Times New Roman" w:cs="Times New Roman"/>
+          <w:sz w:val="24"/>
+          <w:szCs w:val="24"/>
+        </w:rPr>
+        <w:t>.</w:t>
       </w:r>
     </w:p>
     <w:p>
@@ -1333,15 +1070,39 @@
           <w:sz w:val="24"/>
           <w:szCs w:val="24"/>
         </w:rPr>
-        <w:t>compile and audit paperwork and COI</w:t>
-      </w:r>
-      <w:r>
-        <w:rPr>
-          <w:rFonts w:ascii="Times New Roman" w:eastAsia="Times New Roman" w:hAnsi="Times New Roman" w:cs="Times New Roman"/>
-          <w:sz w:val="24"/>
-          <w:szCs w:val="24"/>
-        </w:rPr>
-        <w:t>s</w:t>
+        <w:t>compile</w:t>
+      </w:r>
+      <w:r>
+        <w:rPr>
+          <w:rFonts w:ascii="Times New Roman" w:eastAsia="Times New Roman" w:hAnsi="Times New Roman" w:cs="Times New Roman"/>
+          <w:sz w:val="24"/>
+          <w:szCs w:val="24"/>
+        </w:rPr>
+        <w:t xml:space="preserve"> and</w:t>
+      </w:r>
+      <w:r>
+        <w:rPr>
+          <w:rFonts w:ascii="Times New Roman" w:eastAsia="Times New Roman" w:hAnsi="Times New Roman" w:cs="Times New Roman"/>
+          <w:sz w:val="24"/>
+          <w:szCs w:val="24"/>
+        </w:rPr>
+        <w:t xml:space="preserve"> </w:t>
+      </w:r>
+      <w:r>
+        <w:rPr>
+          <w:rFonts w:ascii="Times New Roman" w:eastAsia="Times New Roman" w:hAnsi="Times New Roman" w:cs="Times New Roman"/>
+          <w:sz w:val="24"/>
+          <w:szCs w:val="24"/>
+        </w:rPr>
+        <w:t>audit</w:t>
+      </w:r>
+      <w:r>
+        <w:rPr>
+          <w:rFonts w:ascii="Times New Roman" w:eastAsia="Times New Roman" w:hAnsi="Times New Roman" w:cs="Times New Roman"/>
+          <w:sz w:val="24"/>
+          <w:szCs w:val="24"/>
+        </w:rPr>
+        <w:t xml:space="preserve"> paperwork</w:t>
       </w:r>
       <w:r>
         <w:rPr>
@@ -1399,16 +1160,6 @@
         </w:rPr>
         <w:t>None</w:t>
       </w:r>
-    </w:p>
-    <w:p>
-      <w:pPr>
-        <w:spacing w:line="240" w:lineRule="auto"/>
-        <w:rPr>
-          <w:rFonts w:ascii="Times New Roman" w:eastAsia="Times New Roman" w:hAnsi="Times New Roman" w:cs="Times New Roman"/>
-          <w:sz w:val="24"/>
-          <w:szCs w:val="24"/>
-        </w:rPr>
-      </w:pPr>
     </w:p>
     <w:p>
       <w:pPr>
@@ -1494,6 +1245,7 @@
         </w:rPr>
         <w:t xml:space="preserve"> </w:t>
       </w:r>
+      <w:proofErr w:type="gramStart"/>
       <w:r>
         <w:rPr>
           <w:rFonts w:cs="Times New Roman"/>
@@ -1502,6 +1254,7 @@
         </w:rPr>
         <w:t>Fall</w:t>
       </w:r>
+      <w:proofErr w:type="gramEnd"/>
       <w:r>
         <w:rPr>
           <w:rFonts w:cs="Times New Roman"/>
@@ -1785,34 +1538,6 @@
         </w:rPr>
         <w:t>Intermediate skill in Python 3.12.4</w:t>
       </w:r>
-    </w:p>
-    <w:p>
-      <w:pPr>
-        <w:spacing w:line="240" w:lineRule="auto"/>
-        <w:rPr>
-          <w:rFonts w:ascii="Times New Roman" w:eastAsia="Times New Roman" w:hAnsi="Times New Roman" w:cs="Times New Roman"/>
-          <w:sz w:val="24"/>
-          <w:szCs w:val="24"/>
-        </w:rPr>
-      </w:pPr>
-      <w:r>
-        <w:rPr>
-          <w:rFonts w:ascii="Times New Roman" w:eastAsia="Times New Roman" w:hAnsi="Times New Roman" w:cs="Times New Roman"/>
-          <w:sz w:val="24"/>
-          <w:szCs w:val="24"/>
-        </w:rPr>
-        <w:t>Beginner skill in web development (Full stack)</w:t>
-      </w:r>
-    </w:p>
-    <w:p>
-      <w:pPr>
-        <w:spacing w:line="240" w:lineRule="auto"/>
-        <w:rPr>
-          <w:rFonts w:ascii="Times New Roman" w:eastAsia="Times New Roman" w:hAnsi="Times New Roman" w:cs="Times New Roman"/>
-          <w:sz w:val="24"/>
-          <w:szCs w:val="24"/>
-        </w:rPr>
-      </w:pPr>
     </w:p>
     <w:p>
       <w:pPr>
@@ -1981,6 +1706,7 @@
       <w:t xml:space="preserve">Spring, TX | </w:t>
     </w:r>
     <w:hyperlink r:id="rId1">
+      <w:proofErr w:type="spellStart"/>
       <w:r>
         <w:rPr>
           <w:rFonts w:ascii="Times New Roman" w:eastAsia="Times New Roman" w:hAnsi="Times New Roman" w:cs="Times New Roman"/>
@@ -1991,6 +1717,7 @@
         </w:rPr>
         <w:t>mbcastan@cougarnet.uh.edu</w:t>
       </w:r>
+      <w:proofErr w:type="spellEnd"/>
     </w:hyperlink>
     <w:r>
       <w:rPr>
@@ -1998,8 +1725,36 @@
         <w:sz w:val="24"/>
         <w:szCs w:val="24"/>
       </w:rPr>
-      <w:t xml:space="preserve"> | www.linkedin.com/in/matthew-castaneda-7b382a1a7</w:t>
+      <w:t xml:space="preserve"> | </w:t>
     </w:r>
+    <w:proofErr w:type="spellStart"/>
+    <w:r>
+      <w:rPr>
+        <w:rFonts w:ascii="Times New Roman" w:eastAsia="Times New Roman" w:hAnsi="Times New Roman" w:cs="Times New Roman"/>
+        <w:sz w:val="24"/>
+        <w:szCs w:val="24"/>
+      </w:rPr>
+      <w:t>www.linkedin.com</w:t>
+    </w:r>
+    <w:proofErr w:type="spellEnd"/>
+    <w:r>
+      <w:rPr>
+        <w:rFonts w:ascii="Times New Roman" w:eastAsia="Times New Roman" w:hAnsi="Times New Roman" w:cs="Times New Roman"/>
+        <w:sz w:val="24"/>
+        <w:szCs w:val="24"/>
+      </w:rPr>
+      <w:t>/in/</w:t>
+    </w:r>
+    <w:proofErr w:type="spellStart"/>
+    <w:r>
+      <w:rPr>
+        <w:rFonts w:ascii="Times New Roman" w:eastAsia="Times New Roman" w:hAnsi="Times New Roman" w:cs="Times New Roman"/>
+        <w:sz w:val="24"/>
+        <w:szCs w:val="24"/>
+      </w:rPr>
+      <w:t>matthew-castaneda-7b382a1a7</w:t>
+    </w:r>
+    <w:proofErr w:type="spellEnd"/>
   </w:p>
 </w:hdr>
 </file>

</xml_diff>

<commit_message>
made some edits to formatting.
</commit_message>
<xml_diff>
--- a/RESUME.docx
+++ b/RESUME.docx
@@ -304,6 +304,14 @@
           <w:sz w:val="24"/>
           <w:szCs w:val="24"/>
         </w:rPr>
+        <w:t xml:space="preserve"> </w:t>
+      </w:r>
+      <w:r>
+        <w:rPr>
+          <w:rFonts w:ascii="Times New Roman" w:eastAsia="Times New Roman" w:hAnsi="Times New Roman" w:cs="Times New Roman"/>
+          <w:sz w:val="24"/>
+          <w:szCs w:val="24"/>
+        </w:rPr>
         <w:t>Dec 2021</w:t>
       </w:r>
     </w:p>
@@ -369,124 +377,96 @@
         <w:outlineLvl w:val="0"/>
         <w:rPr>
           <w:rFonts w:ascii="Times New Roman" w:eastAsia="Times New Roman" w:hAnsi="Times New Roman" w:cs="Times New Roman"/>
-          <w:b/>
-          <w:bCs/>
-          <w:color w:val="000000"/>
-          <w:lang w:val="en-US"/>
-        </w:rPr>
-      </w:pPr>
-      <w:r>
-        <w:rPr>
-          <w:rFonts w:ascii="Times New Roman" w:eastAsia="Times New Roman" w:hAnsi="Times New Roman" w:cs="Times New Roman"/>
-          <w:b/>
-          <w:bCs/>
-          <w:color w:val="000000"/>
-          <w:lang w:val="en-US"/>
+          <w:sz w:val="24"/>
+          <w:szCs w:val="24"/>
+        </w:rPr>
+      </w:pPr>
+      <w:r>
+        <w:rPr>
+          <w:rFonts w:ascii="Times New Roman" w:eastAsia="Times New Roman" w:hAnsi="Times New Roman" w:cs="Times New Roman"/>
+          <w:sz w:val="24"/>
+          <w:szCs w:val="24"/>
         </w:rPr>
         <w:t>University of Houston, BUSI 1301</w:t>
       </w:r>
       <w:r>
         <w:rPr>
           <w:rFonts w:ascii="Times New Roman" w:eastAsia="Times New Roman" w:hAnsi="Times New Roman" w:cs="Times New Roman"/>
-          <w:b/>
-          <w:bCs/>
-          <w:color w:val="000000"/>
-          <w:lang w:val="en-US"/>
+          <w:sz w:val="24"/>
+          <w:szCs w:val="24"/>
         </w:rPr>
         <w:t>:</w:t>
       </w:r>
       <w:r>
         <w:rPr>
           <w:rFonts w:ascii="Times New Roman" w:eastAsia="Times New Roman" w:hAnsi="Times New Roman" w:cs="Times New Roman"/>
-          <w:b/>
-          <w:bCs/>
-          <w:color w:val="000000"/>
-          <w:lang w:val="en-US"/>
+          <w:sz w:val="24"/>
+          <w:szCs w:val="24"/>
         </w:rPr>
         <w:t xml:space="preserve"> Business Principles </w:t>
       </w:r>
       <w:r>
         <w:rPr>
           <w:rFonts w:ascii="Times New Roman" w:eastAsia="Times New Roman" w:hAnsi="Times New Roman" w:cs="Times New Roman"/>
-          <w:b/>
-          <w:bCs/>
-          <w:color w:val="000000"/>
-          <w:lang w:val="en-US"/>
+          <w:sz w:val="24"/>
+          <w:szCs w:val="24"/>
         </w:rPr>
         <w:tab/>
       </w:r>
       <w:r>
         <w:rPr>
           <w:rFonts w:ascii="Times New Roman" w:eastAsia="Times New Roman" w:hAnsi="Times New Roman" w:cs="Times New Roman"/>
-          <w:b/>
-          <w:bCs/>
-          <w:color w:val="000000"/>
-          <w:lang w:val="en-US"/>
+          <w:sz w:val="24"/>
+          <w:szCs w:val="24"/>
         </w:rPr>
         <w:tab/>
       </w:r>
       <w:r>
         <w:rPr>
           <w:rFonts w:ascii="Times New Roman" w:eastAsia="Times New Roman" w:hAnsi="Times New Roman" w:cs="Times New Roman"/>
-          <w:b/>
-          <w:bCs/>
-          <w:color w:val="000000"/>
-          <w:lang w:val="en-US"/>
+          <w:sz w:val="24"/>
+          <w:szCs w:val="24"/>
         </w:rPr>
         <w:tab/>
       </w:r>
       <w:r>
         <w:rPr>
           <w:rFonts w:ascii="Times New Roman" w:eastAsia="Times New Roman" w:hAnsi="Times New Roman" w:cs="Times New Roman"/>
-          <w:b/>
-          <w:bCs/>
-          <w:color w:val="000000"/>
-          <w:lang w:val="en-US"/>
+          <w:sz w:val="24"/>
+          <w:szCs w:val="24"/>
         </w:rPr>
         <w:tab/>
       </w:r>
       <w:r>
         <w:rPr>
           <w:rFonts w:ascii="Times New Roman" w:eastAsia="Times New Roman" w:hAnsi="Times New Roman" w:cs="Times New Roman"/>
-          <w:b/>
-          <w:bCs/>
-          <w:color w:val="000000"/>
-          <w:lang w:val="en-US"/>
+          <w:sz w:val="24"/>
+          <w:szCs w:val="24"/>
         </w:rPr>
         <w:tab/>
       </w:r>
       <w:r>
         <w:rPr>
           <w:rFonts w:ascii="Times New Roman" w:eastAsia="Times New Roman" w:hAnsi="Times New Roman" w:cs="Times New Roman"/>
-          <w:b/>
-          <w:bCs/>
-          <w:color w:val="000000"/>
-          <w:lang w:val="en-US"/>
+          <w:sz w:val="24"/>
+          <w:szCs w:val="24"/>
         </w:rPr>
         <w:tab/>
-        <w:t xml:space="preserve">          </w:t>
-      </w:r>
-      <w:r>
-        <w:rPr>
-          <w:rFonts w:ascii="Times New Roman" w:eastAsia="Times New Roman" w:hAnsi="Times New Roman" w:cs="Times New Roman"/>
-          <w:color w:val="000000"/>
-          <w:lang w:val="en-US"/>
-        </w:rPr>
-        <w:t>Fall</w:t>
-      </w:r>
-      <w:r>
-        <w:rPr>
-          <w:rFonts w:ascii="Times New Roman" w:eastAsia="Times New Roman" w:hAnsi="Times New Roman" w:cs="Times New Roman"/>
-          <w:color w:val="000000"/>
-          <w:lang w:val="en-US"/>
+        <w:t xml:space="preserve">        Fall</w:t>
+      </w:r>
+      <w:r>
+        <w:rPr>
+          <w:rFonts w:ascii="Times New Roman" w:eastAsia="Times New Roman" w:hAnsi="Times New Roman" w:cs="Times New Roman"/>
+          <w:sz w:val="24"/>
+          <w:szCs w:val="24"/>
         </w:rPr>
         <w:t xml:space="preserve"> </w:t>
       </w:r>
       <w:r>
         <w:rPr>
           <w:rFonts w:ascii="Times New Roman" w:eastAsia="Times New Roman" w:hAnsi="Times New Roman" w:cs="Times New Roman"/>
-          <w:color w:val="000000"/>
-          <w:lang w:val="en-US"/>
+          <w:sz w:val="24"/>
+          <w:szCs w:val="24"/>
         </w:rPr>
         <w:t>2024</w:t>
       </w:r>
@@ -498,33 +478,17 @@
         <w:outlineLvl w:val="0"/>
         <w:rPr>
           <w:rFonts w:ascii="Times New Roman" w:eastAsia="Times New Roman" w:hAnsi="Times New Roman" w:cs="Times New Roman"/>
-          <w:color w:val="000000"/>
-          <w:lang w:val="en-US"/>
-        </w:rPr>
-      </w:pPr>
-      <w:r>
-        <w:rPr>
-          <w:rFonts w:ascii="Times New Roman" w:eastAsia="Times New Roman" w:hAnsi="Times New Roman" w:cs="Times New Roman"/>
-          <w:color w:val="000000"/>
-          <w:lang w:val="en-US"/>
-        </w:rPr>
-        <w:t>Nvidia’s Future Centric Focus:</w:t>
-      </w:r>
-      <w:r>
-        <w:rPr>
-          <w:rFonts w:ascii="Times New Roman" w:eastAsia="Times New Roman" w:hAnsi="Times New Roman" w:cs="Times New Roman"/>
-          <w:color w:val="000000"/>
-          <w:lang w:val="en-US"/>
-        </w:rPr>
-        <w:t xml:space="preserve"> </w:t>
-      </w:r>
-      <w:r>
-        <w:rPr>
-          <w:rFonts w:ascii="Times New Roman" w:eastAsia="Times New Roman" w:hAnsi="Times New Roman" w:cs="Times New Roman"/>
-          <w:color w:val="000000"/>
-          <w:lang w:val="en-US"/>
-        </w:rPr>
-        <w:t>Long-Term Strategies to Prepare for a Rising China</w:t>
+          <w:sz w:val="24"/>
+          <w:szCs w:val="24"/>
+        </w:rPr>
+      </w:pPr>
+      <w:r>
+        <w:rPr>
+          <w:rFonts w:ascii="Times New Roman" w:eastAsia="Times New Roman" w:hAnsi="Times New Roman" w:cs="Times New Roman"/>
+          <w:sz w:val="24"/>
+          <w:szCs w:val="24"/>
+        </w:rPr>
+        <w:t>Nvidia’s Future Centric Focus: Long-Term Strategies to Prepare for a Rising China</w:t>
       </w:r>
     </w:p>
     <w:p>
@@ -538,32 +502,31 @@
         <w:outlineLvl w:val="0"/>
         <w:rPr>
           <w:rFonts w:ascii="Times New Roman" w:eastAsia="Times New Roman" w:hAnsi="Times New Roman" w:cs="Times New Roman"/>
-          <w:color w:val="000000"/>
-          <w:spacing w:val="-1"/>
-          <w:lang w:val="en-US"/>
-        </w:rPr>
-      </w:pPr>
-      <w:r>
-        <w:rPr>
-          <w:rFonts w:ascii="Times New Roman" w:eastAsia="Times New Roman" w:hAnsi="Times New Roman" w:cs="Times New Roman"/>
-          <w:color w:val="000000"/>
-          <w:lang w:val="en-US"/>
+          <w:sz w:val="24"/>
+          <w:szCs w:val="24"/>
+        </w:rPr>
+      </w:pPr>
+      <w:r>
+        <w:rPr>
+          <w:rFonts w:ascii="Times New Roman" w:eastAsia="Times New Roman" w:hAnsi="Times New Roman" w:cs="Times New Roman"/>
+          <w:sz w:val="24"/>
+          <w:szCs w:val="24"/>
         </w:rPr>
         <w:t>Researched recent Chinese history, history of Nvidia, U.S. and Chinese relation</w:t>
       </w:r>
       <w:r>
         <w:rPr>
           <w:rFonts w:ascii="Times New Roman" w:eastAsia="Times New Roman" w:hAnsi="Times New Roman" w:cs="Times New Roman"/>
-          <w:color w:val="000000"/>
-          <w:lang w:val="en-US"/>
+          <w:sz w:val="24"/>
+          <w:szCs w:val="24"/>
         </w:rPr>
         <w:t>s</w:t>
       </w:r>
       <w:r>
         <w:rPr>
           <w:rFonts w:ascii="Times New Roman" w:eastAsia="Times New Roman" w:hAnsi="Times New Roman" w:cs="Times New Roman"/>
-          <w:color w:val="000000"/>
-          <w:lang w:val="en-US"/>
+          <w:sz w:val="24"/>
+          <w:szCs w:val="24"/>
         </w:rPr>
         <w:t>, and Nvidia’s most vulnerable input, the chip manufacturing plants in Taiwan.</w:t>
       </w:r>
@@ -579,34 +542,17 @@
         <w:outlineLvl w:val="0"/>
         <w:rPr>
           <w:rFonts w:ascii="Times New Roman" w:eastAsia="Times New Roman" w:hAnsi="Times New Roman" w:cs="Times New Roman"/>
-          <w:color w:val="000000"/>
-          <w:spacing w:val="-1"/>
-          <w:lang w:val="en-US"/>
-        </w:rPr>
-      </w:pPr>
-      <w:r>
-        <w:rPr>
-          <w:rFonts w:ascii="Times New Roman" w:eastAsia="Times New Roman" w:hAnsi="Times New Roman" w:cs="Times New Roman"/>
-          <w:color w:val="000000"/>
-          <w:lang w:val="en-US"/>
-        </w:rPr>
-        <w:t xml:space="preserve">Contextualized, rudimentarily, the recent history of China’s most prominent phases with Mao Zedong, Deng Xiaoping, and </w:t>
-      </w:r>
-      <w:r>
-        <w:rPr>
-          <w:rFonts w:ascii="Times New Roman" w:eastAsia="Times New Roman" w:hAnsi="Times New Roman" w:cs="Times New Roman"/>
-          <w:color w:val="000000"/>
-          <w:lang w:val="en-US"/>
-        </w:rPr>
-        <w:t>Xi Jinping</w:t>
-      </w:r>
-      <w:r>
-        <w:rPr>
-          <w:rFonts w:ascii="Times New Roman" w:eastAsia="Times New Roman" w:hAnsi="Times New Roman" w:cs="Times New Roman"/>
-          <w:color w:val="000000"/>
-          <w:lang w:val="en-US"/>
-        </w:rPr>
-        <w:t xml:space="preserve"> and how that has shaped and formed one of the most formidable challenges to Nvidia.</w:t>
+          <w:sz w:val="24"/>
+          <w:szCs w:val="24"/>
+        </w:rPr>
+      </w:pPr>
+      <w:r>
+        <w:rPr>
+          <w:rFonts w:ascii="Times New Roman" w:eastAsia="Times New Roman" w:hAnsi="Times New Roman" w:cs="Times New Roman"/>
+          <w:sz w:val="24"/>
+          <w:szCs w:val="24"/>
+        </w:rPr>
+        <w:t>Contextualized, rudimentarily, the recent history of China’s most prominent phases with Mao Zedong, Deng Xiaoping, and Xi Jinping and how that has shaped and formed one of the most formidable challenges to Nvidia.</w:t>
       </w:r>
     </w:p>
     <w:p>
@@ -620,17 +566,15 @@
         <w:outlineLvl w:val="0"/>
         <w:rPr>
           <w:rFonts w:ascii="Times New Roman" w:eastAsia="Times New Roman" w:hAnsi="Times New Roman" w:cs="Times New Roman"/>
-          <w:color w:val="000000"/>
-          <w:spacing w:val="-1"/>
-          <w:lang w:val="en-US"/>
-        </w:rPr>
-      </w:pPr>
-      <w:r>
-        <w:rPr>
-          <w:rFonts w:ascii="Times New Roman" w:eastAsia="Times New Roman" w:hAnsi="Times New Roman" w:cs="Times New Roman"/>
-          <w:color w:val="000000"/>
-          <w:spacing w:val="-1"/>
-          <w:lang w:val="en-US"/>
+          <w:sz w:val="24"/>
+          <w:szCs w:val="24"/>
+        </w:rPr>
+      </w:pPr>
+      <w:r>
+        <w:rPr>
+          <w:rFonts w:ascii="Times New Roman" w:eastAsia="Times New Roman" w:hAnsi="Times New Roman" w:cs="Times New Roman"/>
+          <w:sz w:val="24"/>
+          <w:szCs w:val="24"/>
         </w:rPr>
         <w:t>Utilized a positive and normative analysis to conclude that the Chinese tech industry would challenge and possibly overtake Nvidia’s dominance.</w:t>
       </w:r>
@@ -646,76 +590,69 @@
         <w:outlineLvl w:val="0"/>
         <w:rPr>
           <w:rFonts w:ascii="Times New Roman" w:eastAsia="Times New Roman" w:hAnsi="Times New Roman" w:cs="Times New Roman"/>
-          <w:color w:val="000000"/>
-          <w:spacing w:val="-1"/>
+          <w:sz w:val="24"/>
+          <w:szCs w:val="24"/>
+        </w:rPr>
+      </w:pPr>
+      <w:r>
+        <w:rPr>
+          <w:rFonts w:ascii="Times New Roman" w:eastAsia="Times New Roman" w:hAnsi="Times New Roman" w:cs="Times New Roman"/>
+          <w:sz w:val="24"/>
+          <w:szCs w:val="24"/>
+        </w:rPr>
+        <w:t>Predicted conclusions</w:t>
+      </w:r>
+      <w:r>
+        <w:rPr>
+          <w:rFonts w:ascii="Times New Roman" w:eastAsia="Times New Roman" w:hAnsi="Times New Roman" w:cs="Times New Roman"/>
+          <w:sz w:val="24"/>
+          <w:szCs w:val="24"/>
+        </w:rPr>
+        <w:t xml:space="preserve"> of China’s emerging dominance in the tech sector</w:t>
+      </w:r>
+      <w:r>
+        <w:rPr>
+          <w:rFonts w:ascii="Times New Roman" w:eastAsia="Times New Roman" w:hAnsi="Times New Roman" w:cs="Times New Roman"/>
+          <w:sz w:val="24"/>
+          <w:szCs w:val="24"/>
+        </w:rPr>
+        <w:t xml:space="preserve"> which</w:t>
+      </w:r>
+      <w:r>
+        <w:rPr>
+          <w:rFonts w:ascii="Times New Roman" w:eastAsia="Times New Roman" w:hAnsi="Times New Roman" w:cs="Times New Roman"/>
+          <w:sz w:val="24"/>
+          <w:szCs w:val="24"/>
+        </w:rPr>
+        <w:t xml:space="preserve"> </w:t>
+      </w:r>
+      <w:r>
+        <w:rPr>
+          <w:rFonts w:ascii="Times New Roman" w:eastAsia="Times New Roman" w:hAnsi="Times New Roman" w:cs="Times New Roman"/>
+          <w:sz w:val="24"/>
+          <w:szCs w:val="24"/>
+        </w:rPr>
+        <w:t>showed their effect in the stock market in early 2025</w:t>
+      </w:r>
+      <w:r>
+        <w:rPr>
+          <w:rFonts w:ascii="Times New Roman" w:eastAsia="Times New Roman" w:hAnsi="Times New Roman" w:cs="Times New Roman"/>
+          <w:sz w:val="24"/>
+          <w:szCs w:val="24"/>
+        </w:rPr>
+        <w:t>.</w:t>
+      </w:r>
+    </w:p>
+    <w:p>
+      <w:pPr>
+        <w:spacing w:line="240" w:lineRule="auto"/>
+        <w:rPr>
+          <w:rFonts w:ascii="Times New Roman" w:eastAsia="Times New Roman" w:hAnsi="Times New Roman" w:cs="Times New Roman"/>
+          <w:sz w:val="24"/>
+          <w:szCs w:val="24"/>
           <w:lang w:val="en-US"/>
         </w:rPr>
       </w:pPr>
-      <w:r>
-        <w:rPr>
-          <w:rFonts w:ascii="Times New Roman" w:eastAsia="Times New Roman" w:hAnsi="Times New Roman" w:cs="Times New Roman"/>
-          <w:color w:val="000000"/>
-          <w:spacing w:val="-1"/>
-          <w:lang w:val="en-US"/>
-        </w:rPr>
-        <w:t>Predicted conclusions</w:t>
-      </w:r>
-      <w:r>
-        <w:rPr>
-          <w:rFonts w:ascii="Times New Roman" w:eastAsia="Times New Roman" w:hAnsi="Times New Roman" w:cs="Times New Roman"/>
-          <w:color w:val="000000"/>
-          <w:spacing w:val="-1"/>
-          <w:lang w:val="en-US"/>
-        </w:rPr>
-        <w:t xml:space="preserve"> of China’s emerging dominance in the tech sector</w:t>
-      </w:r>
-      <w:r>
-        <w:rPr>
-          <w:rFonts w:ascii="Times New Roman" w:eastAsia="Times New Roman" w:hAnsi="Times New Roman" w:cs="Times New Roman"/>
-          <w:color w:val="000000"/>
-          <w:spacing w:val="-1"/>
-          <w:lang w:val="en-US"/>
-        </w:rPr>
-        <w:t xml:space="preserve"> which</w:t>
-      </w:r>
-      <w:r>
-        <w:rPr>
-          <w:rFonts w:ascii="Times New Roman" w:eastAsia="Times New Roman" w:hAnsi="Times New Roman" w:cs="Times New Roman"/>
-          <w:color w:val="000000"/>
-          <w:spacing w:val="-1"/>
-          <w:lang w:val="en-US"/>
-        </w:rPr>
-        <w:t xml:space="preserve"> </w:t>
-      </w:r>
-      <w:r>
-        <w:rPr>
-          <w:rFonts w:ascii="Times New Roman" w:eastAsia="Times New Roman" w:hAnsi="Times New Roman" w:cs="Times New Roman"/>
-          <w:color w:val="000000"/>
-          <w:spacing w:val="-1"/>
-          <w:lang w:val="en-US"/>
-        </w:rPr>
-        <w:t>showed their effect in the stock market in early 2025</w:t>
-      </w:r>
-      <w:r>
-        <w:rPr>
-          <w:rFonts w:ascii="Times New Roman" w:eastAsia="Times New Roman" w:hAnsi="Times New Roman" w:cs="Times New Roman"/>
-          <w:color w:val="000000"/>
-          <w:spacing w:val="-1"/>
-          <w:lang w:val="en-US"/>
-        </w:rPr>
-        <w:t>.</w:t>
-      </w:r>
-    </w:p>
-    <w:p>
-      <w:pPr>
-        <w:spacing w:line="240" w:lineRule="auto"/>
-        <w:rPr>
-          <w:rFonts w:ascii="Times New Roman" w:eastAsia="Times New Roman" w:hAnsi="Times New Roman" w:cs="Times New Roman"/>
-          <w:sz w:val="24"/>
-          <w:szCs w:val="24"/>
-          <w:lang w:val="en-US"/>
-        </w:rPr>
-      </w:pPr>
     </w:p>
     <w:p>
       <w:pPr>
@@ -756,16 +693,52 @@
         </w:rPr>
         <w:t>Strategic Staffing Solutions, Houston, Texas</w:t>
       </w:r>
-    </w:p>
-    <w:p>
-      <w:pPr>
-        <w:spacing w:line="240" w:lineRule="auto"/>
-        <w:rPr>
-          <w:rFonts w:ascii="Times New Roman" w:eastAsia="Times New Roman" w:hAnsi="Times New Roman" w:cs="Times New Roman"/>
-          <w:sz w:val="24"/>
-          <w:szCs w:val="24"/>
-        </w:rPr>
-      </w:pPr>
+      <w:r>
+        <w:rPr>
+          <w:rFonts w:ascii="Times New Roman" w:eastAsia="Times New Roman" w:hAnsi="Times New Roman" w:cs="Times New Roman"/>
+          <w:b/>
+          <w:sz w:val="24"/>
+          <w:szCs w:val="24"/>
+        </w:rPr>
+        <w:tab/>
+      </w:r>
+      <w:r>
+        <w:rPr>
+          <w:rFonts w:ascii="Times New Roman" w:eastAsia="Times New Roman" w:hAnsi="Times New Roman" w:cs="Times New Roman"/>
+          <w:b/>
+          <w:sz w:val="24"/>
+          <w:szCs w:val="24"/>
+        </w:rPr>
+        <w:tab/>
+      </w:r>
+      <w:r>
+        <w:rPr>
+          <w:rFonts w:ascii="Times New Roman" w:eastAsia="Times New Roman" w:hAnsi="Times New Roman" w:cs="Times New Roman"/>
+          <w:b/>
+          <w:sz w:val="24"/>
+          <w:szCs w:val="24"/>
+        </w:rPr>
+        <w:tab/>
+      </w:r>
+      <w:r>
+        <w:rPr>
+          <w:rFonts w:ascii="Times New Roman" w:eastAsia="Times New Roman" w:hAnsi="Times New Roman" w:cs="Times New Roman"/>
+          <w:b/>
+          <w:sz w:val="24"/>
+          <w:szCs w:val="24"/>
+        </w:rPr>
+        <w:tab/>
+      </w:r>
+      <w:r>
+        <w:rPr>
+          <w:rFonts w:ascii="Times New Roman" w:eastAsia="Times New Roman" w:hAnsi="Times New Roman" w:cs="Times New Roman"/>
+          <w:b/>
+          <w:sz w:val="24"/>
+          <w:szCs w:val="24"/>
+        </w:rPr>
+        <w:tab/>
+        <w:t xml:space="preserve">           </w:t>
+      </w:r>
       <w:r>
         <w:rPr>
           <w:rFonts w:ascii="Times New Roman" w:eastAsia="Times New Roman" w:hAnsi="Times New Roman" w:cs="Times New Roman"/>
@@ -806,23 +779,13 @@
           <w:szCs w:val="24"/>
         </w:rPr>
       </w:pPr>
-      <w:proofErr w:type="gramStart"/>
-      <w:r>
-        <w:rPr>
-          <w:rFonts w:ascii="Times New Roman" w:eastAsia="Times New Roman" w:hAnsi="Times New Roman" w:cs="Times New Roman"/>
-          <w:sz w:val="24"/>
-          <w:szCs w:val="24"/>
-        </w:rPr>
-        <w:t>Started</w:t>
-      </w:r>
-      <w:proofErr w:type="gramEnd"/>
-      <w:r>
-        <w:rPr>
-          <w:rFonts w:ascii="Times New Roman" w:eastAsia="Times New Roman" w:hAnsi="Times New Roman" w:cs="Times New Roman"/>
-          <w:sz w:val="24"/>
-          <w:szCs w:val="24"/>
-        </w:rPr>
-        <w:t xml:space="preserve"> </w:t>
+      <w:r>
+        <w:rPr>
+          <w:rFonts w:ascii="Times New Roman" w:eastAsia="Times New Roman" w:hAnsi="Times New Roman" w:cs="Times New Roman"/>
+          <w:sz w:val="24"/>
+          <w:szCs w:val="24"/>
+        </w:rPr>
+        <w:t xml:space="preserve">Started </w:t>
       </w:r>
       <w:r>
         <w:rPr>
@@ -1199,94 +1162,103 @@
         <w:ind w:left="0"/>
         <w:rPr>
           <w:rFonts w:cs="Times New Roman"/>
-          <w:sz w:val="22"/>
-          <w:szCs w:val="22"/>
+          <w:sz w:val="24"/>
+          <w:szCs w:val="24"/>
+          <w:lang w:val="en"/>
         </w:rPr>
       </w:pPr>
       <w:r>
         <w:rPr>
           <w:rFonts w:cs="Times New Roman"/>
-          <w:spacing w:val="-1"/>
-          <w:sz w:val="22"/>
-          <w:szCs w:val="22"/>
-        </w:rPr>
-        <w:t>Lone Star College-North Harris Honors College,</w:t>
+          <w:b/>
+          <w:bCs/>
+          <w:sz w:val="24"/>
+          <w:szCs w:val="24"/>
+          <w:lang w:val="en"/>
+        </w:rPr>
+        <w:t>Lone Star College-North Harris Honors College</w:t>
       </w:r>
       <w:r>
         <w:rPr>
           <w:rFonts w:cs="Times New Roman"/>
-          <w:sz w:val="22"/>
-          <w:szCs w:val="22"/>
+          <w:b/>
+          <w:bCs/>
+          <w:sz w:val="24"/>
+          <w:szCs w:val="24"/>
+          <w:lang w:val="en"/>
+        </w:rPr>
+        <w:t>, Houston, Texas</w:t>
+      </w:r>
+      <w:r>
+        <w:rPr>
+          <w:rFonts w:cs="Times New Roman"/>
+          <w:b/>
+          <w:bCs/>
+          <w:sz w:val="24"/>
+          <w:szCs w:val="24"/>
+          <w:lang w:val="en"/>
+        </w:rPr>
+        <w:tab/>
+      </w:r>
+      <w:r>
+        <w:rPr>
+          <w:rFonts w:cs="Times New Roman"/>
+          <w:b/>
+          <w:bCs/>
+          <w:sz w:val="24"/>
+          <w:szCs w:val="24"/>
+          <w:lang w:val="en"/>
+        </w:rPr>
+        <w:tab/>
+      </w:r>
+      <w:r>
+        <w:rPr>
+          <w:rFonts w:cs="Times New Roman"/>
+          <w:sz w:val="24"/>
+          <w:szCs w:val="24"/>
+          <w:lang w:val="en"/>
+        </w:rPr>
+        <w:tab/>
+      </w:r>
+      <w:r>
+        <w:rPr>
+          <w:rFonts w:cs="Times New Roman"/>
+          <w:sz w:val="24"/>
+          <w:szCs w:val="24"/>
+          <w:lang w:val="en"/>
         </w:rPr>
         <w:t xml:space="preserve"> </w:t>
       </w:r>
       <w:r>
         <w:rPr>
           <w:rFonts w:cs="Times New Roman"/>
-          <w:sz w:val="22"/>
-          <w:szCs w:val="22"/>
+          <w:sz w:val="24"/>
+          <w:szCs w:val="24"/>
+          <w:lang w:val="en"/>
+        </w:rPr>
+        <w:t>Fall 2018 – Fall 2020</w:t>
+      </w:r>
+    </w:p>
+    <w:p>
+      <w:pPr>
+        <w:pStyle w:val="BodyText"/>
+        <w:spacing w:line="262" w:lineRule="exact"/>
+        <w:ind w:left="0"/>
+        <w:rPr>
+          <w:rFonts w:cs="Times New Roman"/>
+          <w:sz w:val="24"/>
+          <w:szCs w:val="24"/>
+          <w:lang w:val="en"/>
+        </w:rPr>
+      </w:pPr>
+      <w:r>
+        <w:rPr>
+          <w:rFonts w:cs="Times New Roman"/>
+          <w:sz w:val="24"/>
+          <w:szCs w:val="24"/>
+          <w:lang w:val="en"/>
         </w:rPr>
         <w:t>Leadership Committee Member</w:t>
-      </w:r>
-      <w:r>
-        <w:rPr>
-          <w:rFonts w:cs="Times New Roman"/>
-          <w:sz w:val="22"/>
-          <w:szCs w:val="22"/>
-        </w:rPr>
-        <w:t>,</w:t>
-      </w:r>
-      <w:r>
-        <w:rPr>
-          <w:rFonts w:cs="Times New Roman"/>
-          <w:spacing w:val="1"/>
-          <w:sz w:val="22"/>
-          <w:szCs w:val="22"/>
-        </w:rPr>
-        <w:t xml:space="preserve"> </w:t>
-      </w:r>
-      <w:proofErr w:type="gramStart"/>
-      <w:r>
-        <w:rPr>
-          <w:rFonts w:cs="Times New Roman"/>
-          <w:sz w:val="22"/>
-          <w:szCs w:val="22"/>
-        </w:rPr>
-        <w:t>Fall</w:t>
-      </w:r>
-      <w:proofErr w:type="gramEnd"/>
-      <w:r>
-        <w:rPr>
-          <w:rFonts w:cs="Times New Roman"/>
-          <w:spacing w:val="-1"/>
-          <w:sz w:val="22"/>
-          <w:szCs w:val="22"/>
-        </w:rPr>
-        <w:t xml:space="preserve"> </w:t>
-      </w:r>
-      <w:r>
-        <w:rPr>
-          <w:rFonts w:cs="Times New Roman"/>
-          <w:sz w:val="22"/>
-          <w:szCs w:val="22"/>
-        </w:rPr>
-        <w:t>2018</w:t>
-      </w:r>
-      <w:r>
-        <w:rPr>
-          <w:rFonts w:cs="Times New Roman"/>
-          <w:sz w:val="22"/>
-          <w:szCs w:val="22"/>
-        </w:rPr>
-        <w:t xml:space="preserve"> – </w:t>
-      </w:r>
-      <w:r>
-        <w:rPr>
-          <w:rFonts w:cs="Times New Roman"/>
-          <w:sz w:val="22"/>
-          <w:szCs w:val="22"/>
-        </w:rPr>
-        <w:t>Fall 2020</w:t>
       </w:r>
     </w:p>
     <w:p>
@@ -1302,43 +1274,44 @@
         <w:spacing w:line="281" w:lineRule="exact"/>
         <w:rPr>
           <w:rFonts w:cs="Times New Roman"/>
-          <w:sz w:val="22"/>
-          <w:szCs w:val="22"/>
+          <w:sz w:val="24"/>
+          <w:szCs w:val="24"/>
+          <w:lang w:val="en"/>
         </w:rPr>
       </w:pPr>
       <w:r>
         <w:rPr>
           <w:rFonts w:cs="Times New Roman"/>
-          <w:spacing w:val="-1"/>
-          <w:sz w:val="22"/>
-          <w:szCs w:val="22"/>
+          <w:sz w:val="24"/>
+          <w:szCs w:val="24"/>
+          <w:lang w:val="en"/>
         </w:rPr>
         <w:t xml:space="preserve">Collaborated with a committee of 12 other members to organize events, track student progress, </w:t>
       </w:r>
       <w:r>
         <w:rPr>
           <w:rFonts w:cs="Times New Roman"/>
-          <w:spacing w:val="-1"/>
-          <w:sz w:val="22"/>
-          <w:szCs w:val="22"/>
+          <w:sz w:val="24"/>
+          <w:szCs w:val="24"/>
+          <w:lang w:val="en"/>
         </w:rPr>
         <w:t>set meetings</w:t>
       </w:r>
       <w:r>
         <w:rPr>
           <w:rFonts w:cs="Times New Roman"/>
-          <w:spacing w:val="-1"/>
-          <w:sz w:val="22"/>
-          <w:szCs w:val="22"/>
+          <w:sz w:val="24"/>
+          <w:szCs w:val="24"/>
+          <w:lang w:val="en"/>
         </w:rPr>
         <w:t>, and select research papers for the North Harris location</w:t>
       </w:r>
       <w:r>
         <w:rPr>
           <w:rFonts w:cs="Times New Roman"/>
-          <w:spacing w:val="-1"/>
-          <w:sz w:val="22"/>
-          <w:szCs w:val="22"/>
+          <w:sz w:val="24"/>
+          <w:szCs w:val="24"/>
+          <w:lang w:val="en"/>
         </w:rPr>
         <w:t xml:space="preserve"> each semester.</w:t>
       </w:r>
@@ -1357,14 +1330,15 @@
           <w:rFonts w:cs="Times New Roman"/>
           <w:sz w:val="24"/>
           <w:szCs w:val="24"/>
+          <w:lang w:val="en"/>
         </w:rPr>
       </w:pPr>
       <w:r>
         <w:rPr>
           <w:rFonts w:cs="Times New Roman"/>
-          <w:spacing w:val="-1"/>
-          <w:sz w:val="22"/>
-          <w:szCs w:val="22"/>
+          <w:sz w:val="24"/>
+          <w:szCs w:val="24"/>
+          <w:lang w:val="en"/>
         </w:rPr>
         <w:t>Assisted in fundraising events for the Lone Star College Honors College system.</w:t>
       </w:r>
@@ -1405,136 +1379,156 @@
     </w:p>
     <w:p>
       <w:pPr>
-        <w:spacing w:line="240" w:lineRule="auto"/>
-        <w:rPr>
-          <w:rFonts w:ascii="Times New Roman" w:eastAsia="Times New Roman" w:hAnsi="Times New Roman" w:cs="Times New Roman"/>
-          <w:sz w:val="24"/>
-          <w:szCs w:val="24"/>
-        </w:rPr>
-      </w:pPr>
-      <w:r>
-        <w:rPr>
-          <w:rFonts w:ascii="Times New Roman" w:eastAsia="Times New Roman" w:hAnsi="Times New Roman" w:cs="Times New Roman"/>
-          <w:sz w:val="24"/>
-          <w:szCs w:val="24"/>
+        <w:pStyle w:val="ListParagraph"/>
+        <w:numPr>
+          <w:ilvl w:val="0"/>
+          <w:numId w:val="5"/>
+        </w:numPr>
+        <w:spacing w:line="240" w:lineRule="auto"/>
+        <w:rPr>
+          <w:rFonts w:ascii="Times New Roman" w:eastAsia="Times New Roman" w:hAnsi="Times New Roman" w:cs="Times New Roman"/>
+          <w:spacing w:val="-1"/>
+          <w:lang w:val="en-US"/>
+        </w:rPr>
+      </w:pPr>
+      <w:r>
+        <w:rPr>
+          <w:rFonts w:ascii="Times New Roman" w:eastAsia="Times New Roman" w:hAnsi="Times New Roman" w:cs="Times New Roman"/>
+          <w:spacing w:val="-1"/>
+          <w:lang w:val="en-US"/>
         </w:rPr>
         <w:t xml:space="preserve">Intermediate skill in </w:t>
       </w:r>
       <w:r>
         <w:rPr>
           <w:rFonts w:ascii="Times New Roman" w:eastAsia="Times New Roman" w:hAnsi="Times New Roman" w:cs="Times New Roman"/>
-          <w:sz w:val="24"/>
-          <w:szCs w:val="24"/>
+          <w:spacing w:val="-1"/>
+          <w:lang w:val="en-US"/>
         </w:rPr>
         <w:t>W</w:t>
       </w:r>
       <w:r>
         <w:rPr>
           <w:rFonts w:ascii="Times New Roman" w:eastAsia="Times New Roman" w:hAnsi="Times New Roman" w:cs="Times New Roman"/>
-          <w:sz w:val="24"/>
-          <w:szCs w:val="24"/>
+          <w:spacing w:val="-1"/>
+          <w:lang w:val="en-US"/>
         </w:rPr>
         <w:t xml:space="preserve">ord, </w:t>
       </w:r>
       <w:r>
         <w:rPr>
           <w:rFonts w:ascii="Times New Roman" w:eastAsia="Times New Roman" w:hAnsi="Times New Roman" w:cs="Times New Roman"/>
-          <w:sz w:val="24"/>
-          <w:szCs w:val="24"/>
+          <w:spacing w:val="-1"/>
+          <w:lang w:val="en-US"/>
         </w:rPr>
         <w:t>PowerPoint</w:t>
       </w:r>
       <w:r>
         <w:rPr>
           <w:rFonts w:ascii="Times New Roman" w:eastAsia="Times New Roman" w:hAnsi="Times New Roman" w:cs="Times New Roman"/>
-          <w:sz w:val="24"/>
-          <w:szCs w:val="24"/>
+          <w:spacing w:val="-1"/>
+          <w:lang w:val="en-US"/>
         </w:rPr>
         <w:t>, and google adjacent products</w:t>
       </w:r>
     </w:p>
     <w:p>
       <w:pPr>
-        <w:spacing w:line="240" w:lineRule="auto"/>
-        <w:rPr>
-          <w:rFonts w:ascii="Times New Roman" w:eastAsia="Times New Roman" w:hAnsi="Times New Roman" w:cs="Times New Roman"/>
-          <w:sz w:val="24"/>
-          <w:szCs w:val="24"/>
-        </w:rPr>
-      </w:pPr>
-      <w:r>
-        <w:rPr>
-          <w:rFonts w:ascii="Times New Roman" w:eastAsia="Times New Roman" w:hAnsi="Times New Roman" w:cs="Times New Roman"/>
-          <w:sz w:val="24"/>
-          <w:szCs w:val="24"/>
+        <w:pStyle w:val="ListParagraph"/>
+        <w:numPr>
+          <w:ilvl w:val="0"/>
+          <w:numId w:val="5"/>
+        </w:numPr>
+        <w:spacing w:line="240" w:lineRule="auto"/>
+        <w:rPr>
+          <w:rFonts w:ascii="Times New Roman" w:eastAsia="Times New Roman" w:hAnsi="Times New Roman" w:cs="Times New Roman"/>
+          <w:spacing w:val="-1"/>
+          <w:lang w:val="en-US"/>
+        </w:rPr>
+      </w:pPr>
+      <w:r>
+        <w:rPr>
+          <w:rFonts w:ascii="Times New Roman" w:eastAsia="Times New Roman" w:hAnsi="Times New Roman" w:cs="Times New Roman"/>
+          <w:spacing w:val="-1"/>
+          <w:lang w:val="en-US"/>
         </w:rPr>
         <w:t xml:space="preserve">Intermediate skill in Excel (Pivot tables, data consistency, </w:t>
       </w:r>
       <w:r>
         <w:rPr>
           <w:rFonts w:ascii="Times New Roman" w:eastAsia="Times New Roman" w:hAnsi="Times New Roman" w:cs="Times New Roman"/>
-          <w:sz w:val="24"/>
-          <w:szCs w:val="24"/>
+          <w:spacing w:val="-1"/>
+          <w:lang w:val="en-US"/>
         </w:rPr>
         <w:t xml:space="preserve">data </w:t>
       </w:r>
       <w:r>
         <w:rPr>
           <w:rFonts w:ascii="Times New Roman" w:eastAsia="Times New Roman" w:hAnsi="Times New Roman" w:cs="Times New Roman"/>
-          <w:sz w:val="24"/>
-          <w:szCs w:val="24"/>
+          <w:spacing w:val="-1"/>
+          <w:lang w:val="en-US"/>
         </w:rPr>
         <w:t>manipulation, conditional formatting</w:t>
       </w:r>
       <w:r>
         <w:rPr>
           <w:rFonts w:ascii="Times New Roman" w:eastAsia="Times New Roman" w:hAnsi="Times New Roman" w:cs="Times New Roman"/>
-          <w:sz w:val="24"/>
-          <w:szCs w:val="24"/>
+          <w:spacing w:val="-1"/>
+          <w:lang w:val="en-US"/>
         </w:rPr>
         <w:t>, functions</w:t>
       </w:r>
       <w:r>
         <w:rPr>
           <w:rFonts w:ascii="Times New Roman" w:eastAsia="Times New Roman" w:hAnsi="Times New Roman" w:cs="Times New Roman"/>
-          <w:sz w:val="24"/>
-          <w:szCs w:val="24"/>
+          <w:spacing w:val="-1"/>
+          <w:lang w:val="en-US"/>
         </w:rPr>
         <w:t>)</w:t>
       </w:r>
     </w:p>
     <w:p>
       <w:pPr>
-        <w:spacing w:line="240" w:lineRule="auto"/>
-        <w:rPr>
-          <w:rFonts w:ascii="Times New Roman" w:eastAsia="Times New Roman" w:hAnsi="Times New Roman" w:cs="Times New Roman"/>
-          <w:sz w:val="24"/>
-          <w:szCs w:val="24"/>
-        </w:rPr>
-      </w:pPr>
-      <w:r>
-        <w:rPr>
-          <w:rFonts w:ascii="Times New Roman" w:eastAsia="Times New Roman" w:hAnsi="Times New Roman" w:cs="Times New Roman"/>
-          <w:sz w:val="24"/>
-          <w:szCs w:val="24"/>
+        <w:pStyle w:val="ListParagraph"/>
+        <w:numPr>
+          <w:ilvl w:val="0"/>
+          <w:numId w:val="5"/>
+        </w:numPr>
+        <w:spacing w:line="240" w:lineRule="auto"/>
+        <w:rPr>
+          <w:rFonts w:ascii="Times New Roman" w:eastAsia="Times New Roman" w:hAnsi="Times New Roman" w:cs="Times New Roman"/>
+          <w:spacing w:val="-1"/>
+          <w:lang w:val="en-US"/>
+        </w:rPr>
+      </w:pPr>
+      <w:r>
+        <w:rPr>
+          <w:rFonts w:ascii="Times New Roman" w:eastAsia="Times New Roman" w:hAnsi="Times New Roman" w:cs="Times New Roman"/>
+          <w:spacing w:val="-1"/>
+          <w:lang w:val="en-US"/>
         </w:rPr>
         <w:t>Beginner skills in Power BI desktop and web application</w:t>
       </w:r>
     </w:p>
     <w:p>
       <w:pPr>
-        <w:spacing w:line="240" w:lineRule="auto"/>
-        <w:rPr>
-          <w:rFonts w:ascii="Times New Roman" w:eastAsia="Times New Roman" w:hAnsi="Times New Roman" w:cs="Times New Roman"/>
-          <w:sz w:val="24"/>
-          <w:szCs w:val="24"/>
-        </w:rPr>
-      </w:pPr>
-      <w:r>
-        <w:rPr>
-          <w:rFonts w:ascii="Times New Roman" w:eastAsia="Times New Roman" w:hAnsi="Times New Roman" w:cs="Times New Roman"/>
-          <w:sz w:val="24"/>
-          <w:szCs w:val="24"/>
+        <w:pStyle w:val="ListParagraph"/>
+        <w:numPr>
+          <w:ilvl w:val="0"/>
+          <w:numId w:val="5"/>
+        </w:numPr>
+        <w:spacing w:line="240" w:lineRule="auto"/>
+        <w:rPr>
+          <w:rFonts w:ascii="Times New Roman" w:eastAsia="Times New Roman" w:hAnsi="Times New Roman" w:cs="Times New Roman"/>
+          <w:spacing w:val="-1"/>
+          <w:lang w:val="en-US"/>
+        </w:rPr>
+      </w:pPr>
+      <w:r>
+        <w:rPr>
+          <w:rFonts w:ascii="Times New Roman" w:eastAsia="Times New Roman" w:hAnsi="Times New Roman" w:cs="Times New Roman"/>
+          <w:spacing w:val="-1"/>
+          <w:lang w:val="en-US"/>
         </w:rPr>
         <w:t>Intermediate skill in Python 3.12.4</w:t>
       </w:r>
@@ -1706,7 +1700,6 @@
       <w:t xml:space="preserve">Spring, TX | </w:t>
     </w:r>
     <w:hyperlink r:id="rId1">
-      <w:proofErr w:type="spellStart"/>
       <w:r>
         <w:rPr>
           <w:rFonts w:ascii="Times New Roman" w:eastAsia="Times New Roman" w:hAnsi="Times New Roman" w:cs="Times New Roman"/>
@@ -1717,7 +1710,6 @@
         </w:rPr>
         <w:t>mbcastan@cougarnet.uh.edu</w:t>
       </w:r>
-      <w:proofErr w:type="spellEnd"/>
     </w:hyperlink>
     <w:r>
       <w:rPr>
@@ -1725,36 +1717,8 @@
         <w:sz w:val="24"/>
         <w:szCs w:val="24"/>
       </w:rPr>
-      <w:t xml:space="preserve"> | </w:t>
+      <w:t xml:space="preserve"> | www.linkedin.com/in/matthew-castaneda-7b382a1a7</w:t>
     </w:r>
-    <w:proofErr w:type="spellStart"/>
-    <w:r>
-      <w:rPr>
-        <w:rFonts w:ascii="Times New Roman" w:eastAsia="Times New Roman" w:hAnsi="Times New Roman" w:cs="Times New Roman"/>
-        <w:sz w:val="24"/>
-        <w:szCs w:val="24"/>
-      </w:rPr>
-      <w:t>www.linkedin.com</w:t>
-    </w:r>
-    <w:proofErr w:type="spellEnd"/>
-    <w:r>
-      <w:rPr>
-        <w:rFonts w:ascii="Times New Roman" w:eastAsia="Times New Roman" w:hAnsi="Times New Roman" w:cs="Times New Roman"/>
-        <w:sz w:val="24"/>
-        <w:szCs w:val="24"/>
-      </w:rPr>
-      <w:t>/in/</w:t>
-    </w:r>
-    <w:proofErr w:type="spellStart"/>
-    <w:r>
-      <w:rPr>
-        <w:rFonts w:ascii="Times New Roman" w:eastAsia="Times New Roman" w:hAnsi="Times New Roman" w:cs="Times New Roman"/>
-        <w:sz w:val="24"/>
-        <w:szCs w:val="24"/>
-      </w:rPr>
-      <w:t>matthew-castaneda-7b382a1a7</w:t>
-    </w:r>
-    <w:proofErr w:type="spellEnd"/>
   </w:p>
 </w:hdr>
 </file>
@@ -1885,6 +1849,232 @@
     </w:lvl>
   </w:abstractNum>
   <w:abstractNum w:abstractNumId="1" w15:restartNumberingAfterBreak="0">
+    <w:nsid w:val="27B802E4"/>
+    <w:multiLevelType w:val="hybridMultilevel"/>
+    <w:tmpl w:val="2D2A1862"/>
+    <w:lvl w:ilvl="0" w:tplc="04090001">
+      <w:start w:val="1"/>
+      <w:numFmt w:val="bullet"/>
+      <w:lvlText w:val=""/>
+      <w:lvlJc w:val="left"/>
+      <w:pPr>
+        <w:ind w:left="720" w:hanging="360"/>
+      </w:pPr>
+      <w:rPr>
+        <w:rFonts w:ascii="Symbol" w:hAnsi="Symbol" w:hint="default"/>
+      </w:rPr>
+    </w:lvl>
+    <w:lvl w:ilvl="1" w:tplc="04090003" w:tentative="1">
+      <w:start w:val="1"/>
+      <w:numFmt w:val="bullet"/>
+      <w:lvlText w:val="o"/>
+      <w:lvlJc w:val="left"/>
+      <w:pPr>
+        <w:ind w:left="1440" w:hanging="360"/>
+      </w:pPr>
+      <w:rPr>
+        <w:rFonts w:ascii="Courier New" w:hAnsi="Courier New" w:cs="Courier New" w:hint="default"/>
+      </w:rPr>
+    </w:lvl>
+    <w:lvl w:ilvl="2" w:tplc="04090005" w:tentative="1">
+      <w:start w:val="1"/>
+      <w:numFmt w:val="bullet"/>
+      <w:lvlText w:val=""/>
+      <w:lvlJc w:val="left"/>
+      <w:pPr>
+        <w:ind w:left="2160" w:hanging="360"/>
+      </w:pPr>
+      <w:rPr>
+        <w:rFonts w:ascii="Wingdings" w:hAnsi="Wingdings" w:hint="default"/>
+      </w:rPr>
+    </w:lvl>
+    <w:lvl w:ilvl="3" w:tplc="04090001" w:tentative="1">
+      <w:start w:val="1"/>
+      <w:numFmt w:val="bullet"/>
+      <w:lvlText w:val=""/>
+      <w:lvlJc w:val="left"/>
+      <w:pPr>
+        <w:ind w:left="2880" w:hanging="360"/>
+      </w:pPr>
+      <w:rPr>
+        <w:rFonts w:ascii="Symbol" w:hAnsi="Symbol" w:hint="default"/>
+      </w:rPr>
+    </w:lvl>
+    <w:lvl w:ilvl="4" w:tplc="04090003" w:tentative="1">
+      <w:start w:val="1"/>
+      <w:numFmt w:val="bullet"/>
+      <w:lvlText w:val="o"/>
+      <w:lvlJc w:val="left"/>
+      <w:pPr>
+        <w:ind w:left="3600" w:hanging="360"/>
+      </w:pPr>
+      <w:rPr>
+        <w:rFonts w:ascii="Courier New" w:hAnsi="Courier New" w:cs="Courier New" w:hint="default"/>
+      </w:rPr>
+    </w:lvl>
+    <w:lvl w:ilvl="5" w:tplc="04090005" w:tentative="1">
+      <w:start w:val="1"/>
+      <w:numFmt w:val="bullet"/>
+      <w:lvlText w:val=""/>
+      <w:lvlJc w:val="left"/>
+      <w:pPr>
+        <w:ind w:left="4320" w:hanging="360"/>
+      </w:pPr>
+      <w:rPr>
+        <w:rFonts w:ascii="Wingdings" w:hAnsi="Wingdings" w:hint="default"/>
+      </w:rPr>
+    </w:lvl>
+    <w:lvl w:ilvl="6" w:tplc="04090001" w:tentative="1">
+      <w:start w:val="1"/>
+      <w:numFmt w:val="bullet"/>
+      <w:lvlText w:val=""/>
+      <w:lvlJc w:val="left"/>
+      <w:pPr>
+        <w:ind w:left="5040" w:hanging="360"/>
+      </w:pPr>
+      <w:rPr>
+        <w:rFonts w:ascii="Symbol" w:hAnsi="Symbol" w:hint="default"/>
+      </w:rPr>
+    </w:lvl>
+    <w:lvl w:ilvl="7" w:tplc="04090003" w:tentative="1">
+      <w:start w:val="1"/>
+      <w:numFmt w:val="bullet"/>
+      <w:lvlText w:val="o"/>
+      <w:lvlJc w:val="left"/>
+      <w:pPr>
+        <w:ind w:left="5760" w:hanging="360"/>
+      </w:pPr>
+      <w:rPr>
+        <w:rFonts w:ascii="Courier New" w:hAnsi="Courier New" w:cs="Courier New" w:hint="default"/>
+      </w:rPr>
+    </w:lvl>
+    <w:lvl w:ilvl="8" w:tplc="04090005" w:tentative="1">
+      <w:start w:val="1"/>
+      <w:numFmt w:val="bullet"/>
+      <w:lvlText w:val=""/>
+      <w:lvlJc w:val="left"/>
+      <w:pPr>
+        <w:ind w:left="6480" w:hanging="360"/>
+      </w:pPr>
+      <w:rPr>
+        <w:rFonts w:ascii="Wingdings" w:hAnsi="Wingdings" w:hint="default"/>
+      </w:rPr>
+    </w:lvl>
+  </w:abstractNum>
+  <w:abstractNum w:abstractNumId="2" w15:restartNumberingAfterBreak="0">
+    <w:nsid w:val="4FAE04BD"/>
+    <w:multiLevelType w:val="hybridMultilevel"/>
+    <w:tmpl w:val="AC34F026"/>
+    <w:lvl w:ilvl="0" w:tplc="30208EB8">
+      <w:start w:val="3"/>
+      <w:numFmt w:val="bullet"/>
+      <w:lvlText w:val="-"/>
+      <w:lvlJc w:val="left"/>
+      <w:pPr>
+        <w:ind w:left="720" w:hanging="360"/>
+      </w:pPr>
+      <w:rPr>
+        <w:rFonts w:ascii="Times New Roman" w:eastAsia="Times New Roman" w:hAnsi="Times New Roman" w:cs="Times New Roman" w:hint="default"/>
+      </w:rPr>
+    </w:lvl>
+    <w:lvl w:ilvl="1" w:tplc="04090003" w:tentative="1">
+      <w:start w:val="1"/>
+      <w:numFmt w:val="bullet"/>
+      <w:lvlText w:val="o"/>
+      <w:lvlJc w:val="left"/>
+      <w:pPr>
+        <w:ind w:left="1440" w:hanging="360"/>
+      </w:pPr>
+      <w:rPr>
+        <w:rFonts w:ascii="Courier New" w:hAnsi="Courier New" w:cs="Courier New" w:hint="default"/>
+      </w:rPr>
+    </w:lvl>
+    <w:lvl w:ilvl="2" w:tplc="04090005" w:tentative="1">
+      <w:start w:val="1"/>
+      <w:numFmt w:val="bullet"/>
+      <w:lvlText w:val=""/>
+      <w:lvlJc w:val="left"/>
+      <w:pPr>
+        <w:ind w:left="2160" w:hanging="360"/>
+      </w:pPr>
+      <w:rPr>
+        <w:rFonts w:ascii="Wingdings" w:hAnsi="Wingdings" w:hint="default"/>
+      </w:rPr>
+    </w:lvl>
+    <w:lvl w:ilvl="3" w:tplc="04090001" w:tentative="1">
+      <w:start w:val="1"/>
+      <w:numFmt w:val="bullet"/>
+      <w:lvlText w:val=""/>
+      <w:lvlJc w:val="left"/>
+      <w:pPr>
+        <w:ind w:left="2880" w:hanging="360"/>
+      </w:pPr>
+      <w:rPr>
+        <w:rFonts w:ascii="Symbol" w:hAnsi="Symbol" w:hint="default"/>
+      </w:rPr>
+    </w:lvl>
+    <w:lvl w:ilvl="4" w:tplc="04090003" w:tentative="1">
+      <w:start w:val="1"/>
+      <w:numFmt w:val="bullet"/>
+      <w:lvlText w:val="o"/>
+      <w:lvlJc w:val="left"/>
+      <w:pPr>
+        <w:ind w:left="3600" w:hanging="360"/>
+      </w:pPr>
+      <w:rPr>
+        <w:rFonts w:ascii="Courier New" w:hAnsi="Courier New" w:cs="Courier New" w:hint="default"/>
+      </w:rPr>
+    </w:lvl>
+    <w:lvl w:ilvl="5" w:tplc="04090005" w:tentative="1">
+      <w:start w:val="1"/>
+      <w:numFmt w:val="bullet"/>
+      <w:lvlText w:val=""/>
+      <w:lvlJc w:val="left"/>
+      <w:pPr>
+        <w:ind w:left="4320" w:hanging="360"/>
+      </w:pPr>
+      <w:rPr>
+        <w:rFonts w:ascii="Wingdings" w:hAnsi="Wingdings" w:hint="default"/>
+      </w:rPr>
+    </w:lvl>
+    <w:lvl w:ilvl="6" w:tplc="04090001" w:tentative="1">
+      <w:start w:val="1"/>
+      <w:numFmt w:val="bullet"/>
+      <w:lvlText w:val=""/>
+      <w:lvlJc w:val="left"/>
+      <w:pPr>
+        <w:ind w:left="5040" w:hanging="360"/>
+      </w:pPr>
+      <w:rPr>
+        <w:rFonts w:ascii="Symbol" w:hAnsi="Symbol" w:hint="default"/>
+      </w:rPr>
+    </w:lvl>
+    <w:lvl w:ilvl="7" w:tplc="04090003" w:tentative="1">
+      <w:start w:val="1"/>
+      <w:numFmt w:val="bullet"/>
+      <w:lvlText w:val="o"/>
+      <w:lvlJc w:val="left"/>
+      <w:pPr>
+        <w:ind w:left="5760" w:hanging="360"/>
+      </w:pPr>
+      <w:rPr>
+        <w:rFonts w:ascii="Courier New" w:hAnsi="Courier New" w:cs="Courier New" w:hint="default"/>
+      </w:rPr>
+    </w:lvl>
+    <w:lvl w:ilvl="8" w:tplc="04090005" w:tentative="1">
+      <w:start w:val="1"/>
+      <w:numFmt w:val="bullet"/>
+      <w:lvlText w:val=""/>
+      <w:lvlJc w:val="left"/>
+      <w:pPr>
+        <w:ind w:left="6480" w:hanging="360"/>
+      </w:pPr>
+      <w:rPr>
+        <w:rFonts w:ascii="Wingdings" w:hAnsi="Wingdings" w:hint="default"/>
+      </w:rPr>
+    </w:lvl>
+  </w:abstractNum>
+  <w:abstractNum w:abstractNumId="3" w15:restartNumberingAfterBreak="0">
     <w:nsid w:val="6F0F618A"/>
     <w:multiLevelType w:val="multilevel"/>
     <w:tmpl w:val="4D7612D8"/>
@@ -1997,7 +2187,7 @@
       </w:rPr>
     </w:lvl>
   </w:abstractNum>
-  <w:abstractNum w:abstractNumId="2" w15:restartNumberingAfterBreak="0">
+  <w:abstractNum w:abstractNumId="4" w15:restartNumberingAfterBreak="0">
     <w:nsid w:val="7194084A"/>
     <w:multiLevelType w:val="hybridMultilevel"/>
     <w:tmpl w:val="801E6024"/>
@@ -2111,13 +2301,19 @@
     </w:lvl>
   </w:abstractNum>
   <w:num w:numId="1" w16cid:durableId="820122117">
-    <w:abstractNumId w:val="1"/>
+    <w:abstractNumId w:val="3"/>
   </w:num>
   <w:num w:numId="2" w16cid:durableId="2114011562">
-    <w:abstractNumId w:val="2"/>
+    <w:abstractNumId w:val="4"/>
   </w:num>
   <w:num w:numId="3" w16cid:durableId="432013805">
     <w:abstractNumId w:val="0"/>
+  </w:num>
+  <w:num w:numId="4" w16cid:durableId="1226113337">
+    <w:abstractNumId w:val="2"/>
+  </w:num>
+  <w:num w:numId="5" w16cid:durableId="2046100737">
+    <w:abstractNumId w:val="1"/>
   </w:num>
 </w:numbering>
 </file>
@@ -2770,6 +2966,17 @@
     <w:uiPriority w:val="99"/>
     <w:rsid w:val="00507B43"/>
   </w:style>
+  <w:style w:type="paragraph" w:styleId="ListParagraph">
+    <w:name w:val="List Paragraph"/>
+    <w:basedOn w:val="Normal"/>
+    <w:uiPriority w:val="34"/>
+    <w:qFormat/>
+    <w:rsid w:val="005C64D1"/>
+    <w:pPr>
+      <w:ind w:left="720"/>
+      <w:contextualSpacing/>
+    </w:pPr>
+  </w:style>
 </w:styles>
 </file>
 

</xml_diff>

<commit_message>
add changes to format and content
</commit_message>
<xml_diff>
--- a/RESUME.docx
+++ b/RESUME.docx
@@ -8,8 +8,8 @@
         <w:rPr>
           <w:rFonts w:ascii="Times New Roman" w:eastAsia="Times New Roman" w:hAnsi="Times New Roman" w:cs="Times New Roman"/>
           <w:b/>
-          <w:sz w:val="28"/>
-          <w:szCs w:val="28"/>
+          <w:sz w:val="24"/>
+          <w:szCs w:val="24"/>
         </w:rPr>
       </w:pPr>
     </w:p>
@@ -121,15 +121,7 @@
           <w:sz w:val="24"/>
           <w:szCs w:val="24"/>
         </w:rPr>
-        <w:t>Cumulative GPA: 3.</w:t>
-      </w:r>
-      <w:r>
-        <w:rPr>
-          <w:rFonts w:ascii="Times New Roman" w:eastAsia="Times New Roman" w:hAnsi="Times New Roman" w:cs="Times New Roman"/>
-          <w:sz w:val="24"/>
-          <w:szCs w:val="24"/>
-        </w:rPr>
-        <w:t>7</w:t>
+        <w:t>Cumulative GPA: 3.7</w:t>
       </w:r>
     </w:p>
     <w:p>
@@ -145,13 +137,6 @@
     </w:p>
     <w:p>
       <w:pPr>
-        <w:pBdr>
-          <w:top w:val="nil"/>
-          <w:left w:val="nil"/>
-          <w:bottom w:val="nil"/>
-          <w:right w:val="nil"/>
-          <w:between w:val="nil"/>
-        </w:pBdr>
         <w:spacing w:line="240" w:lineRule="auto"/>
         <w:rPr>
           <w:rFonts w:ascii="Times New Roman" w:eastAsia="Times New Roman" w:hAnsi="Times New Roman" w:cs="Times New Roman"/>
@@ -187,13 +172,6 @@
     </w:p>
     <w:p>
       <w:pPr>
-        <w:pBdr>
-          <w:top w:val="nil"/>
-          <w:left w:val="nil"/>
-          <w:bottom w:val="nil"/>
-          <w:right w:val="nil"/>
-          <w:between w:val="nil"/>
-        </w:pBdr>
         <w:spacing w:line="240" w:lineRule="auto"/>
         <w:rPr>
           <w:rFonts w:ascii="Times New Roman" w:eastAsia="Times New Roman" w:hAnsi="Times New Roman" w:cs="Times New Roman"/>
@@ -296,34 +274,11 @@
           <w:szCs w:val="24"/>
         </w:rPr>
         <w:tab/>
-        <w:t xml:space="preserve">       </w:t>
-      </w:r>
-      <w:r>
-        <w:rPr>
-          <w:rFonts w:ascii="Times New Roman" w:eastAsia="Times New Roman" w:hAnsi="Times New Roman" w:cs="Times New Roman"/>
-          <w:sz w:val="24"/>
-          <w:szCs w:val="24"/>
-        </w:rPr>
-        <w:t xml:space="preserve"> </w:t>
-      </w:r>
-      <w:r>
-        <w:rPr>
-          <w:rFonts w:ascii="Times New Roman" w:eastAsia="Times New Roman" w:hAnsi="Times New Roman" w:cs="Times New Roman"/>
-          <w:sz w:val="24"/>
-          <w:szCs w:val="24"/>
-        </w:rPr>
-        <w:t>Dec 2021</w:t>
-      </w:r>
-    </w:p>
-    <w:p>
-      <w:pPr>
-        <w:pBdr>
-          <w:top w:val="nil"/>
-          <w:left w:val="nil"/>
-          <w:bottom w:val="nil"/>
-          <w:right w:val="nil"/>
-          <w:between w:val="nil"/>
-        </w:pBdr>
+        <w:t xml:space="preserve">        Dec 2021</w:t>
+      </w:r>
+    </w:p>
+    <w:p>
+      <w:pPr>
         <w:spacing w:line="240" w:lineRule="auto"/>
         <w:rPr>
           <w:rFonts w:ascii="Times New Roman" w:eastAsia="Times New Roman" w:hAnsi="Times New Roman" w:cs="Times New Roman"/>
@@ -343,454 +298,6 @@
     <w:p>
       <w:pPr>
         <w:spacing w:line="240" w:lineRule="auto"/>
-        <w:rPr>
-          <w:rFonts w:ascii="Times New Roman" w:eastAsia="Times New Roman" w:hAnsi="Times New Roman" w:cs="Times New Roman"/>
-          <w:sz w:val="24"/>
-          <w:szCs w:val="24"/>
-        </w:rPr>
-      </w:pPr>
-    </w:p>
-    <w:p>
-      <w:pPr>
-        <w:spacing w:line="240" w:lineRule="auto"/>
-        <w:rPr>
-          <w:rFonts w:ascii="Times New Roman" w:eastAsia="Times New Roman" w:hAnsi="Times New Roman" w:cs="Times New Roman"/>
-          <w:b/>
-          <w:sz w:val="24"/>
-          <w:szCs w:val="24"/>
-        </w:rPr>
-      </w:pPr>
-      <w:r>
-        <w:rPr>
-          <w:rFonts w:ascii="Times New Roman" w:eastAsia="Times New Roman" w:hAnsi="Times New Roman" w:cs="Times New Roman"/>
-          <w:b/>
-          <w:sz w:val="24"/>
-          <w:szCs w:val="24"/>
-        </w:rPr>
-        <w:t>SKILLS AND CERTIFICATES</w:t>
-      </w:r>
-    </w:p>
-    <w:p>
-      <w:pPr>
-        <w:spacing w:line="240" w:lineRule="auto"/>
-        <w:rPr>
-          <w:rFonts w:ascii="Times New Roman" w:eastAsia="Times New Roman" w:hAnsi="Times New Roman" w:cs="Times New Roman"/>
-          <w:sz w:val="24"/>
-          <w:szCs w:val="24"/>
-        </w:rPr>
-      </w:pPr>
-      <w:r>
-        <w:rPr>
-          <w:rFonts w:ascii="Times New Roman" w:eastAsia="Times New Roman" w:hAnsi="Times New Roman" w:cs="Times New Roman"/>
-          <w:sz w:val="24"/>
-          <w:szCs w:val="24"/>
-        </w:rPr>
-        <w:t>Intermediate skill in Word, PowerPoint, and google adjacent products</w:t>
-      </w:r>
-    </w:p>
-    <w:p>
-      <w:pPr>
-        <w:spacing w:line="240" w:lineRule="auto"/>
-        <w:rPr>
-          <w:rFonts w:ascii="Times New Roman" w:eastAsia="Times New Roman" w:hAnsi="Times New Roman" w:cs="Times New Roman"/>
-          <w:sz w:val="24"/>
-          <w:szCs w:val="24"/>
-        </w:rPr>
-      </w:pPr>
-      <w:r>
-        <w:rPr>
-          <w:rFonts w:ascii="Times New Roman" w:eastAsia="Times New Roman" w:hAnsi="Times New Roman" w:cs="Times New Roman"/>
-          <w:sz w:val="24"/>
-          <w:szCs w:val="24"/>
-        </w:rPr>
-        <w:t>Intermediate skill in Excel (Pivot tables, data consistency, data manipulation, conditional formatting, functions)</w:t>
-      </w:r>
-    </w:p>
-    <w:p>
-      <w:pPr>
-        <w:spacing w:line="240" w:lineRule="auto"/>
-        <w:rPr>
-          <w:rFonts w:ascii="Times New Roman" w:eastAsia="Times New Roman" w:hAnsi="Times New Roman" w:cs="Times New Roman"/>
-          <w:sz w:val="24"/>
-          <w:szCs w:val="24"/>
-        </w:rPr>
-      </w:pPr>
-      <w:r>
-        <w:rPr>
-          <w:rFonts w:ascii="Times New Roman" w:eastAsia="Times New Roman" w:hAnsi="Times New Roman" w:cs="Times New Roman"/>
-          <w:sz w:val="24"/>
-          <w:szCs w:val="24"/>
-        </w:rPr>
-        <w:t>Beginner skills in Power BI desktop and web application</w:t>
-      </w:r>
-    </w:p>
-    <w:p>
-      <w:pPr>
-        <w:spacing w:line="240" w:lineRule="auto"/>
-        <w:rPr>
-          <w:rFonts w:ascii="Times New Roman" w:eastAsia="Times New Roman" w:hAnsi="Times New Roman" w:cs="Times New Roman"/>
-          <w:sz w:val="24"/>
-          <w:szCs w:val="24"/>
-        </w:rPr>
-      </w:pPr>
-      <w:r>
-        <w:rPr>
-          <w:rFonts w:ascii="Times New Roman" w:eastAsia="Times New Roman" w:hAnsi="Times New Roman" w:cs="Times New Roman"/>
-          <w:sz w:val="24"/>
-          <w:szCs w:val="24"/>
-        </w:rPr>
-        <w:t>Intermediate skill in Python 3.12.4</w:t>
-      </w:r>
-    </w:p>
-    <w:p>
-      <w:pPr>
-        <w:spacing w:line="240" w:lineRule="auto"/>
-        <w:rPr>
-          <w:rFonts w:ascii="Times New Roman" w:eastAsia="Times New Roman" w:hAnsi="Times New Roman" w:cs="Times New Roman"/>
-          <w:sz w:val="24"/>
-          <w:szCs w:val="24"/>
-        </w:rPr>
-      </w:pPr>
-      <w:r>
-        <w:rPr>
-          <w:rFonts w:ascii="Times New Roman" w:eastAsia="Times New Roman" w:hAnsi="Times New Roman" w:cs="Times New Roman"/>
-          <w:sz w:val="24"/>
-          <w:szCs w:val="24"/>
-        </w:rPr>
-        <w:t>Beginner skill in web development (Full stack)</w:t>
-      </w:r>
-    </w:p>
-    <w:p>
-      <w:pPr>
-        <w:spacing w:line="240" w:lineRule="auto"/>
-        <w:rPr>
-          <w:rFonts w:ascii="Times New Roman" w:eastAsia="Times New Roman" w:hAnsi="Times New Roman" w:cs="Times New Roman"/>
-          <w:sz w:val="24"/>
-          <w:szCs w:val="24"/>
-          <w:lang w:val="en-US"/>
-        </w:rPr>
-      </w:pPr>
-    </w:p>
-    <w:p>
-      <w:pPr>
-        <w:spacing w:line="240" w:lineRule="auto"/>
-        <w:rPr>
-          <w:rFonts w:ascii="Times New Roman" w:eastAsia="Times New Roman" w:hAnsi="Times New Roman" w:cs="Times New Roman"/>
-          <w:b/>
-          <w:sz w:val="24"/>
-          <w:szCs w:val="24"/>
-        </w:rPr>
-      </w:pPr>
-      <w:r>
-        <w:rPr>
-          <w:rFonts w:ascii="Times New Roman" w:eastAsia="Times New Roman" w:hAnsi="Times New Roman" w:cs="Times New Roman"/>
-          <w:b/>
-          <w:sz w:val="24"/>
-          <w:szCs w:val="24"/>
-        </w:rPr>
-        <w:t>WORK EXPERIENCE</w:t>
-      </w:r>
-    </w:p>
-    <w:p>
-      <w:pPr>
-        <w:spacing w:line="240" w:lineRule="auto"/>
-        <w:rPr>
-          <w:rFonts w:ascii="Times New Roman" w:eastAsia="Times New Roman" w:hAnsi="Times New Roman" w:cs="Times New Roman"/>
-          <w:b/>
-          <w:sz w:val="24"/>
-          <w:szCs w:val="24"/>
-        </w:rPr>
-      </w:pPr>
-      <w:r>
-        <w:rPr>
-          <w:rFonts w:ascii="Times New Roman" w:eastAsia="Times New Roman" w:hAnsi="Times New Roman" w:cs="Times New Roman"/>
-          <w:b/>
-          <w:sz w:val="24"/>
-          <w:szCs w:val="24"/>
-        </w:rPr>
-        <w:t>Strategic Staffing Solutions, Houston, Texas</w:t>
-      </w:r>
-    </w:p>
-    <w:p>
-      <w:pPr>
-        <w:spacing w:line="240" w:lineRule="auto"/>
-        <w:rPr>
-          <w:rFonts w:ascii="Times New Roman" w:eastAsia="Times New Roman" w:hAnsi="Times New Roman" w:cs="Times New Roman"/>
-          <w:sz w:val="24"/>
-          <w:szCs w:val="24"/>
-        </w:rPr>
-      </w:pPr>
-      <w:r>
-        <w:rPr>
-          <w:rFonts w:ascii="Times New Roman" w:eastAsia="Times New Roman" w:hAnsi="Times New Roman" w:cs="Times New Roman"/>
-          <w:sz w:val="24"/>
-          <w:szCs w:val="24"/>
-        </w:rPr>
-        <w:t>May 2021 – June 2024</w:t>
-      </w:r>
-    </w:p>
-    <w:p>
-      <w:pPr>
-        <w:spacing w:line="240" w:lineRule="auto"/>
-        <w:rPr>
-          <w:rFonts w:ascii="Times New Roman" w:eastAsia="Times New Roman" w:hAnsi="Times New Roman" w:cs="Times New Roman"/>
-          <w:sz w:val="24"/>
-          <w:szCs w:val="24"/>
-        </w:rPr>
-      </w:pPr>
-      <w:r>
-        <w:rPr>
-          <w:rFonts w:ascii="Times New Roman" w:eastAsia="Times New Roman" w:hAnsi="Times New Roman" w:cs="Times New Roman"/>
-          <w:sz w:val="24"/>
-          <w:szCs w:val="24"/>
-        </w:rPr>
-        <w:t>Service Delivery Specialist</w:t>
-      </w:r>
-    </w:p>
-    <w:p>
-      <w:pPr>
-        <w:numPr>
-          <w:ilvl w:val="0"/>
-          <w:numId w:val="1"/>
-        </w:numPr>
-        <w:spacing w:line="240" w:lineRule="auto"/>
-        <w:rPr>
-          <w:rFonts w:ascii="Times New Roman" w:eastAsia="Times New Roman" w:hAnsi="Times New Roman" w:cs="Times New Roman"/>
-          <w:sz w:val="24"/>
-          <w:szCs w:val="24"/>
-        </w:rPr>
-      </w:pPr>
-      <w:proofErr w:type="gramStart"/>
-      <w:r>
-        <w:rPr>
-          <w:rFonts w:ascii="Times New Roman" w:eastAsia="Times New Roman" w:hAnsi="Times New Roman" w:cs="Times New Roman"/>
-          <w:sz w:val="24"/>
-          <w:szCs w:val="24"/>
-        </w:rPr>
-        <w:t>Started</w:t>
-      </w:r>
-      <w:proofErr w:type="gramEnd"/>
-      <w:r>
-        <w:rPr>
-          <w:rFonts w:ascii="Times New Roman" w:eastAsia="Times New Roman" w:hAnsi="Times New Roman" w:cs="Times New Roman"/>
-          <w:sz w:val="24"/>
-          <w:szCs w:val="24"/>
-        </w:rPr>
-        <w:t xml:space="preserve"> </w:t>
-      </w:r>
-      <w:r>
-        <w:rPr>
-          <w:rFonts w:ascii="Times New Roman" w:eastAsia="Times New Roman" w:hAnsi="Times New Roman" w:cs="Times New Roman"/>
-          <w:sz w:val="24"/>
-          <w:szCs w:val="24"/>
-        </w:rPr>
-        <w:t>as an intern in my first 6 months and transitioned to a full-time service delivery specialist.</w:t>
-      </w:r>
-    </w:p>
-    <w:p>
-      <w:pPr>
-        <w:numPr>
-          <w:ilvl w:val="0"/>
-          <w:numId w:val="1"/>
-        </w:numPr>
-        <w:spacing w:line="240" w:lineRule="auto"/>
-        <w:rPr>
-          <w:rFonts w:ascii="Times New Roman" w:eastAsia="Times New Roman" w:hAnsi="Times New Roman" w:cs="Times New Roman"/>
-          <w:sz w:val="24"/>
-          <w:szCs w:val="24"/>
-        </w:rPr>
-      </w:pPr>
-      <w:r>
-        <w:rPr>
-          <w:rFonts w:ascii="Times New Roman" w:eastAsia="Times New Roman" w:hAnsi="Times New Roman" w:cs="Times New Roman"/>
-          <w:sz w:val="24"/>
-          <w:szCs w:val="24"/>
-        </w:rPr>
-        <w:t xml:space="preserve">Worked on onboarding and offboarding consultants from a wide market consisting of Houston, Florida, Dallas, California, and some international </w:t>
-      </w:r>
-      <w:r>
-        <w:rPr>
-          <w:rFonts w:ascii="Times New Roman" w:eastAsia="Times New Roman" w:hAnsi="Times New Roman" w:cs="Times New Roman"/>
-          <w:sz w:val="24"/>
-          <w:szCs w:val="24"/>
-        </w:rPr>
-        <w:t xml:space="preserve">countries </w:t>
-      </w:r>
-      <w:r>
-        <w:rPr>
-          <w:rFonts w:ascii="Times New Roman" w:eastAsia="Times New Roman" w:hAnsi="Times New Roman" w:cs="Times New Roman"/>
-          <w:sz w:val="24"/>
-          <w:szCs w:val="24"/>
-        </w:rPr>
-        <w:t>Canada, Philippines, Lithuania, and Poland.</w:t>
-      </w:r>
-    </w:p>
-    <w:p>
-      <w:pPr>
-        <w:numPr>
-          <w:ilvl w:val="0"/>
-          <w:numId w:val="1"/>
-        </w:numPr>
-        <w:spacing w:line="240" w:lineRule="auto"/>
-        <w:rPr>
-          <w:rFonts w:ascii="Times New Roman" w:eastAsia="Times New Roman" w:hAnsi="Times New Roman" w:cs="Times New Roman"/>
-          <w:sz w:val="24"/>
-          <w:szCs w:val="24"/>
-        </w:rPr>
-      </w:pPr>
-      <w:r>
-        <w:rPr>
-          <w:rFonts w:ascii="Times New Roman" w:eastAsia="Times New Roman" w:hAnsi="Times New Roman" w:cs="Times New Roman"/>
-          <w:sz w:val="24"/>
-          <w:szCs w:val="24"/>
-        </w:rPr>
-        <w:t>Created an onboarding tracking spreadsheet</w:t>
-      </w:r>
-      <w:r>
-        <w:rPr>
-          <w:rFonts w:ascii="Times New Roman" w:eastAsia="Times New Roman" w:hAnsi="Times New Roman" w:cs="Times New Roman"/>
-          <w:sz w:val="24"/>
-          <w:szCs w:val="24"/>
-        </w:rPr>
-        <w:t xml:space="preserve"> for my regional branch</w:t>
-      </w:r>
-      <w:r>
-        <w:rPr>
-          <w:rFonts w:ascii="Times New Roman" w:eastAsia="Times New Roman" w:hAnsi="Times New Roman" w:cs="Times New Roman"/>
-          <w:sz w:val="24"/>
-          <w:szCs w:val="24"/>
-        </w:rPr>
-        <w:t xml:space="preserve"> that is still being used in the company after I left in June 2024. </w:t>
-      </w:r>
-    </w:p>
-    <w:p>
-      <w:pPr>
-        <w:numPr>
-          <w:ilvl w:val="0"/>
-          <w:numId w:val="1"/>
-        </w:numPr>
-        <w:spacing w:line="240" w:lineRule="auto"/>
-        <w:rPr>
-          <w:rFonts w:ascii="Times New Roman" w:eastAsia="Times New Roman" w:hAnsi="Times New Roman" w:cs="Times New Roman"/>
-          <w:sz w:val="24"/>
-          <w:szCs w:val="24"/>
-        </w:rPr>
-      </w:pPr>
-      <w:r>
-        <w:rPr>
-          <w:rFonts w:ascii="Times New Roman" w:eastAsia="Times New Roman" w:hAnsi="Times New Roman" w:cs="Times New Roman"/>
-          <w:sz w:val="24"/>
-          <w:szCs w:val="24"/>
-        </w:rPr>
-        <w:t xml:space="preserve">Succeeded in a </w:t>
-      </w:r>
-      <w:r>
-        <w:rPr>
-          <w:rFonts w:ascii="Times New Roman" w:eastAsia="Times New Roman" w:hAnsi="Times New Roman" w:cs="Times New Roman"/>
-          <w:sz w:val="24"/>
-          <w:szCs w:val="24"/>
-        </w:rPr>
-        <w:t>40</w:t>
-      </w:r>
-      <w:r>
-        <w:rPr>
-          <w:rFonts w:ascii="Times New Roman" w:eastAsia="Times New Roman" w:hAnsi="Times New Roman" w:cs="Times New Roman"/>
-          <w:sz w:val="24"/>
-          <w:szCs w:val="24"/>
-        </w:rPr>
-        <w:t xml:space="preserve">+ consultant transfer from Chevron suppliers to Strategic Staffing Solutions. </w:t>
-      </w:r>
-    </w:p>
-    <w:p>
-      <w:pPr>
-        <w:numPr>
-          <w:ilvl w:val="0"/>
-          <w:numId w:val="1"/>
-        </w:numPr>
-        <w:spacing w:line="240" w:lineRule="auto"/>
-        <w:rPr>
-          <w:rFonts w:ascii="Times New Roman" w:eastAsia="Times New Roman" w:hAnsi="Times New Roman" w:cs="Times New Roman"/>
-          <w:sz w:val="24"/>
-          <w:szCs w:val="24"/>
-        </w:rPr>
-      </w:pPr>
-      <w:r>
-        <w:rPr>
-          <w:rFonts w:ascii="Times New Roman" w:eastAsia="Times New Roman" w:hAnsi="Times New Roman" w:cs="Times New Roman"/>
-          <w:sz w:val="24"/>
-          <w:szCs w:val="24"/>
-        </w:rPr>
-        <w:t>C</w:t>
-      </w:r>
-      <w:r>
-        <w:rPr>
-          <w:rFonts w:ascii="Times New Roman" w:eastAsia="Times New Roman" w:hAnsi="Times New Roman" w:cs="Times New Roman"/>
-          <w:sz w:val="24"/>
-          <w:szCs w:val="24"/>
-        </w:rPr>
-        <w:t>oordinate</w:t>
-      </w:r>
-      <w:r>
-        <w:rPr>
-          <w:rFonts w:ascii="Times New Roman" w:eastAsia="Times New Roman" w:hAnsi="Times New Roman" w:cs="Times New Roman"/>
-          <w:sz w:val="24"/>
-          <w:szCs w:val="24"/>
-        </w:rPr>
-        <w:t>d</w:t>
-      </w:r>
-      <w:r>
-        <w:rPr>
-          <w:rFonts w:ascii="Times New Roman" w:eastAsia="Times New Roman" w:hAnsi="Times New Roman" w:cs="Times New Roman"/>
-          <w:sz w:val="24"/>
-          <w:szCs w:val="24"/>
-        </w:rPr>
-        <w:t xml:space="preserve"> with many sole proprietorshi</w:t>
-      </w:r>
-      <w:r>
-        <w:rPr>
-          <w:rFonts w:ascii="Times New Roman" w:eastAsia="Times New Roman" w:hAnsi="Times New Roman" w:cs="Times New Roman"/>
-          <w:sz w:val="24"/>
-          <w:szCs w:val="24"/>
-        </w:rPr>
-        <w:t xml:space="preserve">ps, partnerships, and S-corps </w:t>
-      </w:r>
-      <w:r>
-        <w:rPr>
-          <w:rFonts w:ascii="Times New Roman" w:eastAsia="Times New Roman" w:hAnsi="Times New Roman" w:cs="Times New Roman"/>
-          <w:sz w:val="24"/>
-          <w:szCs w:val="24"/>
-        </w:rPr>
-        <w:t xml:space="preserve">to </w:t>
-      </w:r>
-      <w:r>
-        <w:rPr>
-          <w:rFonts w:ascii="Times New Roman" w:eastAsia="Times New Roman" w:hAnsi="Times New Roman" w:cs="Times New Roman"/>
-          <w:sz w:val="24"/>
-          <w:szCs w:val="24"/>
-        </w:rPr>
-        <w:t>compile and audit paperwork and COI</w:t>
-      </w:r>
-      <w:r>
-        <w:rPr>
-          <w:rFonts w:ascii="Times New Roman" w:eastAsia="Times New Roman" w:hAnsi="Times New Roman" w:cs="Times New Roman"/>
-          <w:sz w:val="24"/>
-          <w:szCs w:val="24"/>
-        </w:rPr>
-        <w:t>s</w:t>
-      </w:r>
-      <w:r>
-        <w:rPr>
-          <w:rFonts w:ascii="Times New Roman" w:eastAsia="Times New Roman" w:hAnsi="Times New Roman" w:cs="Times New Roman"/>
-          <w:sz w:val="24"/>
-          <w:szCs w:val="24"/>
-        </w:rPr>
-        <w:t>.</w:t>
-      </w:r>
-    </w:p>
-    <w:p>
-      <w:pPr>
-        <w:spacing w:line="240" w:lineRule="auto"/>
-        <w:ind w:left="720"/>
         <w:rPr>
           <w:rFonts w:ascii="Times New Roman" w:eastAsia="Times New Roman" w:hAnsi="Times New Roman" w:cs="Times New Roman"/>
           <w:sz w:val="24"/>
@@ -825,106 +332,66 @@
         <w:outlineLvl w:val="0"/>
         <w:rPr>
           <w:rFonts w:ascii="Times New Roman" w:eastAsia="Times New Roman" w:hAnsi="Times New Roman" w:cs="Times New Roman"/>
-          <w:b/>
-          <w:bCs/>
-          <w:color w:val="000000"/>
-          <w:lang w:val="en-US"/>
-        </w:rPr>
-      </w:pPr>
-      <w:r>
-        <w:rPr>
-          <w:rFonts w:ascii="Times New Roman" w:eastAsia="Times New Roman" w:hAnsi="Times New Roman" w:cs="Times New Roman"/>
-          <w:b/>
-          <w:bCs/>
-          <w:color w:val="000000"/>
-          <w:lang w:val="en-US"/>
+          <w:sz w:val="24"/>
+          <w:szCs w:val="24"/>
+        </w:rPr>
+      </w:pPr>
+      <w:r>
+        <w:rPr>
+          <w:rFonts w:ascii="Times New Roman" w:eastAsia="Times New Roman" w:hAnsi="Times New Roman" w:cs="Times New Roman"/>
+          <w:sz w:val="24"/>
+          <w:szCs w:val="24"/>
         </w:rPr>
         <w:t xml:space="preserve">University of Houston, BUSI 1301: Business Principles </w:t>
       </w:r>
       <w:r>
         <w:rPr>
           <w:rFonts w:ascii="Times New Roman" w:eastAsia="Times New Roman" w:hAnsi="Times New Roman" w:cs="Times New Roman"/>
-          <w:b/>
-          <w:bCs/>
-          <w:color w:val="000000"/>
-          <w:lang w:val="en-US"/>
-        </w:rPr>
-        <w:tab/>
-      </w:r>
-      <w:r>
-        <w:rPr>
-          <w:rFonts w:ascii="Times New Roman" w:eastAsia="Times New Roman" w:hAnsi="Times New Roman" w:cs="Times New Roman"/>
-          <w:b/>
-          <w:bCs/>
-          <w:color w:val="000000"/>
-          <w:lang w:val="en-US"/>
-        </w:rPr>
-        <w:tab/>
-      </w:r>
-      <w:r>
-        <w:rPr>
-          <w:rFonts w:ascii="Times New Roman" w:eastAsia="Times New Roman" w:hAnsi="Times New Roman" w:cs="Times New Roman"/>
-          <w:b/>
-          <w:bCs/>
-          <w:color w:val="000000"/>
-          <w:lang w:val="en-US"/>
-        </w:rPr>
-        <w:tab/>
-      </w:r>
-      <w:r>
-        <w:rPr>
-          <w:rFonts w:ascii="Times New Roman" w:eastAsia="Times New Roman" w:hAnsi="Times New Roman" w:cs="Times New Roman"/>
-          <w:b/>
-          <w:bCs/>
-          <w:color w:val="000000"/>
-          <w:lang w:val="en-US"/>
-        </w:rPr>
-        <w:tab/>
-      </w:r>
-      <w:r>
-        <w:rPr>
-          <w:rFonts w:ascii="Times New Roman" w:eastAsia="Times New Roman" w:hAnsi="Times New Roman" w:cs="Times New Roman"/>
-          <w:b/>
-          <w:bCs/>
-          <w:color w:val="000000"/>
-          <w:lang w:val="en-US"/>
-        </w:rPr>
-        <w:tab/>
-      </w:r>
-      <w:r>
-        <w:rPr>
-          <w:rFonts w:ascii="Times New Roman" w:eastAsia="Times New Roman" w:hAnsi="Times New Roman" w:cs="Times New Roman"/>
-          <w:b/>
-          <w:bCs/>
-          <w:color w:val="000000"/>
-          <w:lang w:val="en-US"/>
-        </w:rPr>
-        <w:tab/>
-        <w:t xml:space="preserve">          </w:t>
-      </w:r>
-      <w:r>
-        <w:rPr>
-          <w:rFonts w:ascii="Times New Roman" w:eastAsia="Times New Roman" w:hAnsi="Times New Roman" w:cs="Times New Roman"/>
-          <w:color w:val="000000"/>
-          <w:lang w:val="en-US"/>
-        </w:rPr>
-        <w:t>Fall</w:t>
-      </w:r>
-      <w:r>
-        <w:rPr>
-          <w:rFonts w:ascii="Times New Roman" w:eastAsia="Times New Roman" w:hAnsi="Times New Roman" w:cs="Times New Roman"/>
-          <w:color w:val="000000"/>
-          <w:lang w:val="en-US"/>
-        </w:rPr>
-        <w:t xml:space="preserve"> </w:t>
-      </w:r>
-      <w:r>
-        <w:rPr>
-          <w:rFonts w:ascii="Times New Roman" w:eastAsia="Times New Roman" w:hAnsi="Times New Roman" w:cs="Times New Roman"/>
-          <w:color w:val="000000"/>
-          <w:lang w:val="en-US"/>
-        </w:rPr>
-        <w:t>2024</w:t>
+          <w:sz w:val="24"/>
+          <w:szCs w:val="24"/>
+        </w:rPr>
+        <w:tab/>
+      </w:r>
+      <w:r>
+        <w:rPr>
+          <w:rFonts w:ascii="Times New Roman" w:eastAsia="Times New Roman" w:hAnsi="Times New Roman" w:cs="Times New Roman"/>
+          <w:sz w:val="24"/>
+          <w:szCs w:val="24"/>
+        </w:rPr>
+        <w:tab/>
+      </w:r>
+      <w:r>
+        <w:rPr>
+          <w:rFonts w:ascii="Times New Roman" w:eastAsia="Times New Roman" w:hAnsi="Times New Roman" w:cs="Times New Roman"/>
+          <w:sz w:val="24"/>
+          <w:szCs w:val="24"/>
+        </w:rPr>
+        <w:tab/>
+      </w:r>
+      <w:r>
+        <w:rPr>
+          <w:rFonts w:ascii="Times New Roman" w:eastAsia="Times New Roman" w:hAnsi="Times New Roman" w:cs="Times New Roman"/>
+          <w:sz w:val="24"/>
+          <w:szCs w:val="24"/>
+        </w:rPr>
+        <w:tab/>
+      </w:r>
+      <w:r>
+        <w:rPr>
+          <w:rFonts w:ascii="Times New Roman" w:eastAsia="Times New Roman" w:hAnsi="Times New Roman" w:cs="Times New Roman"/>
+          <w:sz w:val="24"/>
+          <w:szCs w:val="24"/>
+        </w:rPr>
+        <w:tab/>
+      </w:r>
+      <w:r>
+        <w:rPr>
+          <w:rFonts w:ascii="Times New Roman" w:eastAsia="Times New Roman" w:hAnsi="Times New Roman" w:cs="Times New Roman"/>
+          <w:sz w:val="24"/>
+          <w:szCs w:val="24"/>
+        </w:rPr>
+        <w:tab/>
+        <w:t xml:space="preserve">        Fall 2024</w:t>
       </w:r>
     </w:p>
     <w:p>
@@ -934,33 +401,17 @@
         <w:outlineLvl w:val="0"/>
         <w:rPr>
           <w:rFonts w:ascii="Times New Roman" w:eastAsia="Times New Roman" w:hAnsi="Times New Roman" w:cs="Times New Roman"/>
-          <w:color w:val="000000"/>
-          <w:lang w:val="en-US"/>
-        </w:rPr>
-      </w:pPr>
-      <w:r>
-        <w:rPr>
-          <w:rFonts w:ascii="Times New Roman" w:eastAsia="Times New Roman" w:hAnsi="Times New Roman" w:cs="Times New Roman"/>
-          <w:color w:val="000000"/>
-          <w:lang w:val="en-US"/>
-        </w:rPr>
-        <w:t>Nvidia’s Future Centric Focus:</w:t>
-      </w:r>
-      <w:r>
-        <w:rPr>
-          <w:rFonts w:ascii="Times New Roman" w:eastAsia="Times New Roman" w:hAnsi="Times New Roman" w:cs="Times New Roman"/>
-          <w:color w:val="000000"/>
-          <w:lang w:val="en-US"/>
-        </w:rPr>
-        <w:t xml:space="preserve"> </w:t>
-      </w:r>
-      <w:r>
-        <w:rPr>
-          <w:rFonts w:ascii="Times New Roman" w:eastAsia="Times New Roman" w:hAnsi="Times New Roman" w:cs="Times New Roman"/>
-          <w:color w:val="000000"/>
-          <w:lang w:val="en-US"/>
-        </w:rPr>
-        <w:t>Long-Term Strategies to Prepare for a Rising China</w:t>
+          <w:sz w:val="24"/>
+          <w:szCs w:val="24"/>
+        </w:rPr>
+      </w:pPr>
+      <w:r>
+        <w:rPr>
+          <w:rFonts w:ascii="Times New Roman" w:eastAsia="Times New Roman" w:hAnsi="Times New Roman" w:cs="Times New Roman"/>
+          <w:sz w:val="24"/>
+          <w:szCs w:val="24"/>
+        </w:rPr>
+        <w:t>Nvidia’s Future Centric Focus: Long-Term Strategies to Prepare for a Rising China</w:t>
       </w:r>
     </w:p>
     <w:p>
@@ -968,24 +419,23 @@
         <w:widowControl w:val="0"/>
         <w:numPr>
           <w:ilvl w:val="0"/>
-          <w:numId w:val="2"/>
+          <w:numId w:val="4"/>
         </w:numPr>
         <w:spacing w:line="263" w:lineRule="exact"/>
         <w:outlineLvl w:val="0"/>
         <w:rPr>
           <w:rFonts w:ascii="Times New Roman" w:eastAsia="Times New Roman" w:hAnsi="Times New Roman" w:cs="Times New Roman"/>
-          <w:color w:val="000000"/>
-          <w:spacing w:val="-1"/>
-          <w:lang w:val="en-US"/>
-        </w:rPr>
-      </w:pPr>
-      <w:r>
-        <w:rPr>
-          <w:rFonts w:ascii="Times New Roman" w:eastAsia="Times New Roman" w:hAnsi="Times New Roman" w:cs="Times New Roman"/>
-          <w:color w:val="000000"/>
-          <w:lang w:val="en-US"/>
-        </w:rPr>
-        <w:t>Researched recent Chinese history, history of Nvidia, U.S. and Chinese relations and where Nvidia fits into this, and Nvidia’s most vulnerable input, the chip manufacturing plants in Taiwan.</w:t>
+          <w:sz w:val="24"/>
+          <w:szCs w:val="24"/>
+        </w:rPr>
+      </w:pPr>
+      <w:r>
+        <w:rPr>
+          <w:rFonts w:ascii="Times New Roman" w:eastAsia="Times New Roman" w:hAnsi="Times New Roman" w:cs="Times New Roman"/>
+          <w:sz w:val="24"/>
+          <w:szCs w:val="24"/>
+        </w:rPr>
+        <w:t>Researched recent Chinese history, history of Nvidia, U.S. and Chinese relations, and Nvidia’s most vulnerable input, the chip manufacturing plants in Taiwan.</w:t>
       </w:r>
     </w:p>
     <w:p>
@@ -993,40 +443,23 @@
         <w:widowControl w:val="0"/>
         <w:numPr>
           <w:ilvl w:val="0"/>
-          <w:numId w:val="2"/>
+          <w:numId w:val="4"/>
         </w:numPr>
         <w:spacing w:line="263" w:lineRule="exact"/>
         <w:outlineLvl w:val="0"/>
         <w:rPr>
           <w:rFonts w:ascii="Times New Roman" w:eastAsia="Times New Roman" w:hAnsi="Times New Roman" w:cs="Times New Roman"/>
-          <w:color w:val="000000"/>
-          <w:spacing w:val="-1"/>
-          <w:lang w:val="en-US"/>
-        </w:rPr>
-      </w:pPr>
-      <w:r>
-        <w:rPr>
-          <w:rFonts w:ascii="Times New Roman" w:eastAsia="Times New Roman" w:hAnsi="Times New Roman" w:cs="Times New Roman"/>
-          <w:color w:val="000000"/>
-          <w:lang w:val="en-US"/>
-        </w:rPr>
-        <w:t xml:space="preserve">Contextualized, rudimentarily, the recent history of China’s most prominent phases with Mao Zedong, Deng Xiaoping, and </w:t>
-      </w:r>
-      <w:r>
-        <w:rPr>
-          <w:rFonts w:ascii="Times New Roman" w:eastAsia="Times New Roman" w:hAnsi="Times New Roman" w:cs="Times New Roman"/>
-          <w:color w:val="000000"/>
-          <w:lang w:val="en-US"/>
-        </w:rPr>
-        <w:t>Xi Jinping</w:t>
-      </w:r>
-      <w:r>
-        <w:rPr>
-          <w:rFonts w:ascii="Times New Roman" w:eastAsia="Times New Roman" w:hAnsi="Times New Roman" w:cs="Times New Roman"/>
-          <w:color w:val="000000"/>
-          <w:lang w:val="en-US"/>
-        </w:rPr>
-        <w:t xml:space="preserve"> and how that has shaped and formed one of the most formidable challenges to Nvidia.</w:t>
+          <w:sz w:val="24"/>
+          <w:szCs w:val="24"/>
+        </w:rPr>
+      </w:pPr>
+      <w:r>
+        <w:rPr>
+          <w:rFonts w:ascii="Times New Roman" w:eastAsia="Times New Roman" w:hAnsi="Times New Roman" w:cs="Times New Roman"/>
+          <w:sz w:val="24"/>
+          <w:szCs w:val="24"/>
+        </w:rPr>
+        <w:t>Contextualized, rudimentarily, the recent history of China’s most prominent phases with Mao Zedong, Deng Xiaoping, and Xi Jinping and how that has shaped and formed one of the most formidable challenges to Nvidia.</w:t>
       </w:r>
     </w:p>
     <w:p>
@@ -1034,23 +467,21 @@
         <w:widowControl w:val="0"/>
         <w:numPr>
           <w:ilvl w:val="0"/>
-          <w:numId w:val="2"/>
+          <w:numId w:val="4"/>
         </w:numPr>
         <w:spacing w:line="263" w:lineRule="exact"/>
         <w:outlineLvl w:val="0"/>
         <w:rPr>
           <w:rFonts w:ascii="Times New Roman" w:eastAsia="Times New Roman" w:hAnsi="Times New Roman" w:cs="Times New Roman"/>
-          <w:color w:val="000000"/>
-          <w:spacing w:val="-1"/>
-          <w:lang w:val="en-US"/>
-        </w:rPr>
-      </w:pPr>
-      <w:r>
-        <w:rPr>
-          <w:rFonts w:ascii="Times New Roman" w:eastAsia="Times New Roman" w:hAnsi="Times New Roman" w:cs="Times New Roman"/>
-          <w:color w:val="000000"/>
-          <w:spacing w:val="-1"/>
-          <w:lang w:val="en-US"/>
+          <w:sz w:val="24"/>
+          <w:szCs w:val="24"/>
+        </w:rPr>
+      </w:pPr>
+      <w:r>
+        <w:rPr>
+          <w:rFonts w:ascii="Times New Roman" w:eastAsia="Times New Roman" w:hAnsi="Times New Roman" w:cs="Times New Roman"/>
+          <w:sz w:val="24"/>
+          <w:szCs w:val="24"/>
         </w:rPr>
         <w:t>Utilized a positive and normative analysis to conclude that the Chinese tech industry would challenge and possibly overtake Nvidia’s dominance.</w:t>
       </w:r>
@@ -1060,358 +491,366 @@
         <w:widowControl w:val="0"/>
         <w:numPr>
           <w:ilvl w:val="0"/>
-          <w:numId w:val="2"/>
+          <w:numId w:val="4"/>
         </w:numPr>
         <w:spacing w:line="263" w:lineRule="exact"/>
         <w:outlineLvl w:val="0"/>
         <w:rPr>
           <w:rFonts w:ascii="Times New Roman" w:eastAsia="Times New Roman" w:hAnsi="Times New Roman" w:cs="Times New Roman"/>
-          <w:color w:val="000000"/>
-          <w:spacing w:val="-1"/>
+          <w:sz w:val="24"/>
+          <w:szCs w:val="24"/>
+        </w:rPr>
+      </w:pPr>
+      <w:r>
+        <w:rPr>
+          <w:rFonts w:ascii="Times New Roman" w:eastAsia="Times New Roman" w:hAnsi="Times New Roman" w:cs="Times New Roman"/>
+          <w:sz w:val="24"/>
+          <w:szCs w:val="24"/>
+        </w:rPr>
+        <w:t>Predicted conclusions of China’s emerging dominance in the tech sector which showed their effect in the stock market in early 2025.</w:t>
+      </w:r>
+    </w:p>
+    <w:p>
+      <w:pPr>
+        <w:spacing w:line="240" w:lineRule="auto"/>
+        <w:rPr>
+          <w:rFonts w:ascii="Times New Roman" w:eastAsia="Times New Roman" w:hAnsi="Times New Roman" w:cs="Times New Roman"/>
+          <w:sz w:val="24"/>
+          <w:szCs w:val="24"/>
           <w:lang w:val="en-US"/>
         </w:rPr>
       </w:pPr>
-      <w:r>
-        <w:rPr>
-          <w:rFonts w:ascii="Times New Roman" w:eastAsia="Times New Roman" w:hAnsi="Times New Roman" w:cs="Times New Roman"/>
-          <w:color w:val="000000"/>
-          <w:spacing w:val="-1"/>
-          <w:lang w:val="en-US"/>
-        </w:rPr>
-        <w:t>Reviewing the recent events (around January 2025), China’s DeepSeek AI model showed a significant reduction in production costs and training times with an almost identical product caused major pullback in all tech stock, including Nvidia. My paper made correct predictive conclusions of China’s emerging dominance in the tech sector during the fall semester 2024.</w:t>
+    </w:p>
+    <w:p>
+      <w:pPr>
+        <w:spacing w:line="240" w:lineRule="auto"/>
+        <w:rPr>
+          <w:rFonts w:ascii="Times New Roman" w:eastAsia="Times New Roman" w:hAnsi="Times New Roman" w:cs="Times New Roman"/>
+          <w:b/>
+          <w:sz w:val="24"/>
+          <w:szCs w:val="24"/>
+        </w:rPr>
+      </w:pPr>
+      <w:r>
+        <w:rPr>
+          <w:rFonts w:ascii="Times New Roman" w:eastAsia="Times New Roman" w:hAnsi="Times New Roman" w:cs="Times New Roman"/>
+          <w:b/>
+          <w:sz w:val="24"/>
+          <w:szCs w:val="24"/>
+        </w:rPr>
+        <w:t>WORK EXPERIENCE</w:t>
+      </w:r>
+    </w:p>
+    <w:p>
+      <w:pPr>
+        <w:spacing w:line="240" w:lineRule="auto"/>
+        <w:rPr>
+          <w:rFonts w:ascii="Times New Roman" w:eastAsia="Times New Roman" w:hAnsi="Times New Roman" w:cs="Times New Roman"/>
+          <w:b/>
+          <w:sz w:val="24"/>
+          <w:szCs w:val="24"/>
+        </w:rPr>
+      </w:pPr>
+      <w:r>
+        <w:rPr>
+          <w:rFonts w:ascii="Times New Roman" w:eastAsia="Times New Roman" w:hAnsi="Times New Roman" w:cs="Times New Roman"/>
+          <w:b/>
+          <w:sz w:val="24"/>
+          <w:szCs w:val="24"/>
+        </w:rPr>
+        <w:t>Strategic Staffing Solutions, Houston, Texas</w:t>
+      </w:r>
+      <w:r>
+        <w:rPr>
+          <w:rFonts w:ascii="Times New Roman" w:eastAsia="Times New Roman" w:hAnsi="Times New Roman" w:cs="Times New Roman"/>
+          <w:b/>
+          <w:sz w:val="24"/>
+          <w:szCs w:val="24"/>
+        </w:rPr>
+        <w:tab/>
+      </w:r>
+      <w:r>
+        <w:rPr>
+          <w:rFonts w:ascii="Times New Roman" w:eastAsia="Times New Roman" w:hAnsi="Times New Roman" w:cs="Times New Roman"/>
+          <w:b/>
+          <w:sz w:val="24"/>
+          <w:szCs w:val="24"/>
+        </w:rPr>
+        <w:tab/>
+      </w:r>
+      <w:r>
+        <w:rPr>
+          <w:rFonts w:ascii="Times New Roman" w:eastAsia="Times New Roman" w:hAnsi="Times New Roman" w:cs="Times New Roman"/>
+          <w:b/>
+          <w:sz w:val="24"/>
+          <w:szCs w:val="24"/>
+        </w:rPr>
+        <w:tab/>
+      </w:r>
+      <w:r>
+        <w:rPr>
+          <w:rFonts w:ascii="Times New Roman" w:eastAsia="Times New Roman" w:hAnsi="Times New Roman" w:cs="Times New Roman"/>
+          <w:b/>
+          <w:sz w:val="24"/>
+          <w:szCs w:val="24"/>
+        </w:rPr>
+        <w:tab/>
+      </w:r>
+      <w:r>
+        <w:rPr>
+          <w:rFonts w:ascii="Times New Roman" w:eastAsia="Times New Roman" w:hAnsi="Times New Roman" w:cs="Times New Roman"/>
+          <w:b/>
+          <w:sz w:val="24"/>
+          <w:szCs w:val="24"/>
+        </w:rPr>
+        <w:tab/>
+        <w:t xml:space="preserve">           </w:t>
+      </w:r>
+      <w:r>
+        <w:rPr>
+          <w:rFonts w:ascii="Times New Roman" w:eastAsia="Times New Roman" w:hAnsi="Times New Roman" w:cs="Times New Roman"/>
+          <w:sz w:val="24"/>
+          <w:szCs w:val="24"/>
+        </w:rPr>
+        <w:t>May 2021 – June 2024</w:t>
+      </w:r>
+    </w:p>
+    <w:p>
+      <w:pPr>
+        <w:spacing w:line="240" w:lineRule="auto"/>
+        <w:rPr>
+          <w:rFonts w:ascii="Times New Roman" w:eastAsia="Times New Roman" w:hAnsi="Times New Roman" w:cs="Times New Roman"/>
+          <w:sz w:val="24"/>
+          <w:szCs w:val="24"/>
+        </w:rPr>
+      </w:pPr>
+      <w:r>
+        <w:rPr>
+          <w:rFonts w:ascii="Times New Roman" w:eastAsia="Times New Roman" w:hAnsi="Times New Roman" w:cs="Times New Roman"/>
+          <w:sz w:val="24"/>
+          <w:szCs w:val="24"/>
+        </w:rPr>
+        <w:t>Service Delivery Specialist</w:t>
+      </w:r>
+    </w:p>
+    <w:p>
+      <w:pPr>
+        <w:numPr>
+          <w:ilvl w:val="0"/>
+          <w:numId w:val="5"/>
+        </w:numPr>
+        <w:spacing w:line="240" w:lineRule="auto"/>
+        <w:rPr>
+          <w:rFonts w:ascii="Times New Roman" w:eastAsia="Times New Roman" w:hAnsi="Times New Roman" w:cs="Times New Roman"/>
+          <w:sz w:val="24"/>
+          <w:szCs w:val="24"/>
+        </w:rPr>
+      </w:pPr>
+      <w:proofErr w:type="gramStart"/>
+      <w:r>
+        <w:rPr>
+          <w:rFonts w:ascii="Times New Roman" w:eastAsia="Times New Roman" w:hAnsi="Times New Roman" w:cs="Times New Roman"/>
+          <w:sz w:val="24"/>
+          <w:szCs w:val="24"/>
+        </w:rPr>
+        <w:t>Started</w:t>
+      </w:r>
+      <w:proofErr w:type="gramEnd"/>
+      <w:r>
+        <w:rPr>
+          <w:rFonts w:ascii="Times New Roman" w:eastAsia="Times New Roman" w:hAnsi="Times New Roman" w:cs="Times New Roman"/>
+          <w:sz w:val="24"/>
+          <w:szCs w:val="24"/>
+        </w:rPr>
+        <w:t xml:space="preserve"> as an intern in my first 6 months and transitioned to a full-time service delivery specialist.</w:t>
+      </w:r>
+    </w:p>
+    <w:p>
+      <w:pPr>
+        <w:numPr>
+          <w:ilvl w:val="0"/>
+          <w:numId w:val="5"/>
+        </w:numPr>
+        <w:spacing w:line="240" w:lineRule="auto"/>
+        <w:rPr>
+          <w:rFonts w:ascii="Times New Roman" w:eastAsia="Times New Roman" w:hAnsi="Times New Roman" w:cs="Times New Roman"/>
+          <w:sz w:val="24"/>
+          <w:szCs w:val="24"/>
+        </w:rPr>
+      </w:pPr>
+      <w:r>
+        <w:rPr>
+          <w:rFonts w:ascii="Times New Roman" w:eastAsia="Times New Roman" w:hAnsi="Times New Roman" w:cs="Times New Roman"/>
+          <w:sz w:val="24"/>
+          <w:szCs w:val="24"/>
+        </w:rPr>
+        <w:t>Worked on onboarding and offboarding consultants from a wide market consisting of Houston, Florida, Dallas, California, and some international countries Canada, Philippines, Lithuania, and Poland.</w:t>
+      </w:r>
+    </w:p>
+    <w:p>
+      <w:pPr>
+        <w:numPr>
+          <w:ilvl w:val="0"/>
+          <w:numId w:val="5"/>
+        </w:numPr>
+        <w:spacing w:line="240" w:lineRule="auto"/>
+        <w:rPr>
+          <w:rFonts w:ascii="Times New Roman" w:eastAsia="Times New Roman" w:hAnsi="Times New Roman" w:cs="Times New Roman"/>
+          <w:sz w:val="24"/>
+          <w:szCs w:val="24"/>
+        </w:rPr>
+      </w:pPr>
+      <w:r>
+        <w:rPr>
+          <w:rFonts w:ascii="Times New Roman" w:eastAsia="Times New Roman" w:hAnsi="Times New Roman" w:cs="Times New Roman"/>
+          <w:sz w:val="24"/>
+          <w:szCs w:val="24"/>
+        </w:rPr>
+        <w:t xml:space="preserve">Created onboarding tracking spreadsheets for my regional branch and reported daily updates to the recruiting team. </w:t>
+      </w:r>
+    </w:p>
+    <w:p>
+      <w:pPr>
+        <w:numPr>
+          <w:ilvl w:val="0"/>
+          <w:numId w:val="5"/>
+        </w:numPr>
+        <w:spacing w:line="240" w:lineRule="auto"/>
+        <w:rPr>
+          <w:rFonts w:ascii="Times New Roman" w:eastAsia="Times New Roman" w:hAnsi="Times New Roman" w:cs="Times New Roman"/>
+          <w:sz w:val="24"/>
+          <w:szCs w:val="24"/>
+        </w:rPr>
+      </w:pPr>
+      <w:r>
+        <w:rPr>
+          <w:rFonts w:ascii="Times New Roman" w:eastAsia="Times New Roman" w:hAnsi="Times New Roman" w:cs="Times New Roman"/>
+          <w:sz w:val="24"/>
+          <w:szCs w:val="24"/>
+        </w:rPr>
+        <w:t>Succeeded in a rapid transition of 40+ consultant transfer from Chevron suppliers to Strategic Staffing Solutions.</w:t>
+      </w:r>
+    </w:p>
+    <w:p>
+      <w:pPr>
+        <w:numPr>
+          <w:ilvl w:val="0"/>
+          <w:numId w:val="5"/>
+        </w:numPr>
+        <w:spacing w:line="240" w:lineRule="auto"/>
+        <w:rPr>
+          <w:rFonts w:ascii="Times New Roman" w:eastAsia="Times New Roman" w:hAnsi="Times New Roman" w:cs="Times New Roman"/>
+          <w:sz w:val="24"/>
+          <w:szCs w:val="24"/>
+        </w:rPr>
+      </w:pPr>
+      <w:r>
+        <w:rPr>
+          <w:rFonts w:ascii="Times New Roman" w:eastAsia="Times New Roman" w:hAnsi="Times New Roman" w:cs="Times New Roman"/>
+          <w:sz w:val="24"/>
+          <w:szCs w:val="24"/>
+        </w:rPr>
+        <w:t>Coordinated with many sole proprietorships, partnerships, and S-corps to compile and audit paperwork.</w:t>
+      </w:r>
+    </w:p>
+    <w:p>
+      <w:pPr>
+        <w:spacing w:line="240" w:lineRule="auto"/>
+        <w:rPr>
+          <w:rFonts w:ascii="Times New Roman" w:eastAsia="Times New Roman" w:hAnsi="Times New Roman" w:cs="Times New Roman"/>
+          <w:b/>
+          <w:sz w:val="24"/>
+          <w:szCs w:val="24"/>
+        </w:rPr>
+      </w:pPr>
+    </w:p>
+    <w:p>
+      <w:pPr>
+        <w:spacing w:line="240" w:lineRule="auto"/>
+        <w:rPr>
+          <w:rFonts w:ascii="Times New Roman" w:eastAsia="Times New Roman" w:hAnsi="Times New Roman" w:cs="Times New Roman"/>
+          <w:b/>
+          <w:sz w:val="24"/>
+          <w:szCs w:val="24"/>
+        </w:rPr>
+      </w:pPr>
+      <w:r>
+        <w:rPr>
+          <w:rFonts w:ascii="Times New Roman" w:eastAsia="Times New Roman" w:hAnsi="Times New Roman" w:cs="Times New Roman"/>
+          <w:b/>
+          <w:sz w:val="24"/>
+          <w:szCs w:val="24"/>
+        </w:rPr>
+        <w:t>ACTIVITIES</w:t>
       </w:r>
     </w:p>
     <w:p>
       <w:pPr>
         <w:widowControl w:val="0"/>
-        <w:spacing w:line="263" w:lineRule="exact"/>
-        <w:ind w:left="720"/>
-        <w:outlineLvl w:val="0"/>
-        <w:rPr>
-          <w:rFonts w:ascii="Times New Roman" w:eastAsia="Times New Roman" w:hAnsi="Times New Roman" w:cs="Times New Roman"/>
-          <w:color w:val="000000"/>
-          <w:spacing w:val="-1"/>
-          <w:lang w:val="en-US"/>
-        </w:rPr>
-      </w:pPr>
-    </w:p>
-    <w:p>
-      <w:pPr>
-        <w:widowControl w:val="0"/>
-        <w:spacing w:line="263" w:lineRule="exact"/>
-        <w:ind w:left="720"/>
-        <w:outlineLvl w:val="0"/>
-        <w:rPr>
-          <w:rFonts w:ascii="Times New Roman" w:eastAsia="Times New Roman" w:hAnsi="Times New Roman" w:cs="Times New Roman"/>
-          <w:color w:val="000000"/>
-          <w:spacing w:val="-1"/>
-          <w:lang w:val="en-US"/>
-        </w:rPr>
-      </w:pPr>
-    </w:p>
-    <w:p>
-      <w:pPr>
-        <w:widowControl w:val="0"/>
-        <w:spacing w:line="263" w:lineRule="exact"/>
-        <w:ind w:left="720"/>
-        <w:outlineLvl w:val="0"/>
-        <w:rPr>
-          <w:rFonts w:ascii="Times New Roman" w:eastAsia="Times New Roman" w:hAnsi="Times New Roman" w:cs="Times New Roman"/>
-          <w:color w:val="000000"/>
-          <w:spacing w:val="-1"/>
-          <w:lang w:val="en-US"/>
-        </w:rPr>
-      </w:pPr>
-    </w:p>
-    <w:p>
-      <w:pPr>
-        <w:widowControl w:val="0"/>
-        <w:spacing w:line="263" w:lineRule="exact"/>
-        <w:ind w:left="720"/>
-        <w:outlineLvl w:val="0"/>
-        <w:rPr>
-          <w:rFonts w:ascii="Times New Roman" w:eastAsia="Times New Roman" w:hAnsi="Times New Roman" w:cs="Times New Roman"/>
-          <w:color w:val="000000"/>
-          <w:spacing w:val="-1"/>
-          <w:lang w:val="en-US"/>
-        </w:rPr>
-      </w:pPr>
-    </w:p>
-    <w:p>
-      <w:pPr>
-        <w:widowControl w:val="0"/>
-        <w:spacing w:line="263" w:lineRule="exact"/>
-        <w:ind w:left="720"/>
-        <w:outlineLvl w:val="0"/>
-        <w:rPr>
-          <w:rFonts w:ascii="Times New Roman" w:eastAsia="Times New Roman" w:hAnsi="Times New Roman" w:cs="Times New Roman"/>
-          <w:color w:val="000000"/>
-          <w:spacing w:val="-1"/>
-          <w:lang w:val="en-US"/>
-        </w:rPr>
-      </w:pPr>
-    </w:p>
-    <w:p>
-      <w:pPr>
-        <w:widowControl w:val="0"/>
-        <w:spacing w:line="263" w:lineRule="exact"/>
-        <w:ind w:left="720"/>
-        <w:outlineLvl w:val="0"/>
-        <w:rPr>
-          <w:rFonts w:ascii="Times New Roman" w:eastAsia="Times New Roman" w:hAnsi="Times New Roman" w:cs="Times New Roman"/>
-          <w:color w:val="000000"/>
-          <w:spacing w:val="-1"/>
-          <w:lang w:val="en-US"/>
-        </w:rPr>
-      </w:pPr>
-    </w:p>
-    <w:p>
-      <w:pPr>
-        <w:widowControl w:val="0"/>
-        <w:spacing w:line="263" w:lineRule="exact"/>
-        <w:ind w:left="720"/>
-        <w:outlineLvl w:val="0"/>
-        <w:rPr>
-          <w:rFonts w:ascii="Times New Roman" w:eastAsia="Times New Roman" w:hAnsi="Times New Roman" w:cs="Times New Roman"/>
-          <w:color w:val="000000"/>
-          <w:spacing w:val="-1"/>
-          <w:lang w:val="en-US"/>
-        </w:rPr>
-      </w:pPr>
-    </w:p>
-    <w:p>
-      <w:pPr>
-        <w:widowControl w:val="0"/>
-        <w:spacing w:line="263" w:lineRule="exact"/>
-        <w:ind w:left="720"/>
-        <w:outlineLvl w:val="0"/>
-        <w:rPr>
-          <w:rFonts w:ascii="Times New Roman" w:eastAsia="Times New Roman" w:hAnsi="Times New Roman" w:cs="Times New Roman"/>
-          <w:color w:val="000000"/>
-          <w:spacing w:val="-1"/>
-          <w:lang w:val="en-US"/>
-        </w:rPr>
-      </w:pPr>
-    </w:p>
-    <w:p>
-      <w:pPr>
-        <w:widowControl w:val="0"/>
-        <w:spacing w:line="263" w:lineRule="exact"/>
-        <w:outlineLvl w:val="0"/>
+        <w:spacing w:line="262" w:lineRule="exact"/>
+        <w:rPr>
+          <w:rFonts w:ascii="Times New Roman" w:eastAsia="Times New Roman" w:hAnsi="Times New Roman" w:cs="Times New Roman"/>
+          <w:sz w:val="24"/>
+          <w:szCs w:val="24"/>
+        </w:rPr>
+      </w:pPr>
+      <w:r>
         <w:rPr>
           <w:rFonts w:ascii="Times New Roman" w:eastAsia="Times New Roman" w:hAnsi="Times New Roman" w:cs="Times New Roman"/>
           <w:b/>
           <w:bCs/>
-          <w:color w:val="000000"/>
-          <w:lang w:val="en-US"/>
-        </w:rPr>
-      </w:pPr>
-    </w:p>
-    <w:p>
-      <w:pPr>
-        <w:widowControl w:val="0"/>
-        <w:spacing w:line="263" w:lineRule="exact"/>
-        <w:outlineLvl w:val="0"/>
+          <w:sz w:val="24"/>
+          <w:szCs w:val="24"/>
+        </w:rPr>
+        <w:t>Lone Star College-North Harris Honors College, Houston, Texas</w:t>
+      </w:r>
+      <w:r>
         <w:rPr>
           <w:rFonts w:ascii="Times New Roman" w:eastAsia="Times New Roman" w:hAnsi="Times New Roman" w:cs="Times New Roman"/>
           <w:b/>
           <w:bCs/>
-          <w:color w:val="000000"/>
-          <w:lang w:val="en-US"/>
-        </w:rPr>
-      </w:pPr>
+          <w:sz w:val="24"/>
+          <w:szCs w:val="24"/>
+        </w:rPr>
+        <w:tab/>
+      </w:r>
       <w:r>
         <w:rPr>
           <w:rFonts w:ascii="Times New Roman" w:eastAsia="Times New Roman" w:hAnsi="Times New Roman" w:cs="Times New Roman"/>
           <w:b/>
           <w:bCs/>
-          <w:color w:val="000000"/>
-          <w:lang w:val="en-US"/>
-        </w:rPr>
-        <w:t>Lone Star College System-North Harris, HONORS GOVT 2305: US Government</w:t>
-      </w:r>
-      <w:r>
-        <w:rPr>
-          <w:rFonts w:ascii="Times New Roman" w:eastAsia="Times New Roman" w:hAnsi="Times New Roman" w:cs="Times New Roman"/>
-          <w:b/>
-          <w:bCs/>
-          <w:color w:val="000000"/>
-          <w:lang w:val="en-US"/>
-        </w:rPr>
-        <w:tab/>
-      </w:r>
-      <w:r>
-        <w:rPr>
-          <w:rFonts w:ascii="Times New Roman" w:eastAsia="Times New Roman" w:hAnsi="Times New Roman" w:cs="Times New Roman"/>
-          <w:b/>
-          <w:bCs/>
-          <w:color w:val="000000"/>
-          <w:lang w:val="en-US"/>
-        </w:rPr>
-        <w:tab/>
-        <w:t xml:space="preserve"> </w:t>
-      </w:r>
-      <w:r>
-        <w:rPr>
-          <w:rFonts w:ascii="Times New Roman" w:eastAsia="Times New Roman" w:hAnsi="Times New Roman" w:cs="Times New Roman"/>
-          <w:b/>
-          <w:bCs/>
-          <w:color w:val="000000"/>
-          <w:lang w:val="en-US"/>
-        </w:rPr>
-        <w:tab/>
-        <w:t xml:space="preserve">          </w:t>
-      </w:r>
-      <w:r>
-        <w:rPr>
-          <w:rFonts w:ascii="Times New Roman" w:eastAsia="Times New Roman" w:hAnsi="Times New Roman" w:cs="Times New Roman"/>
-          <w:color w:val="000000"/>
-          <w:lang w:val="en-US"/>
-        </w:rPr>
-        <w:t>Fall</w:t>
-      </w:r>
-      <w:r>
-        <w:rPr>
-          <w:rFonts w:ascii="Times New Roman" w:eastAsia="Times New Roman" w:hAnsi="Times New Roman" w:cs="Times New Roman"/>
-          <w:color w:val="000000"/>
-          <w:lang w:val="en-US"/>
-        </w:rPr>
-        <w:t xml:space="preserve"> </w:t>
-      </w:r>
-      <w:r>
-        <w:rPr>
-          <w:rFonts w:ascii="Times New Roman" w:eastAsia="Times New Roman" w:hAnsi="Times New Roman" w:cs="Times New Roman"/>
-          <w:color w:val="000000"/>
-          <w:lang w:val="en-US"/>
-        </w:rPr>
-        <w:t>2019</w:t>
+          <w:sz w:val="24"/>
+          <w:szCs w:val="24"/>
+        </w:rPr>
+        <w:tab/>
+      </w:r>
+      <w:r>
+        <w:rPr>
+          <w:rFonts w:ascii="Times New Roman" w:eastAsia="Times New Roman" w:hAnsi="Times New Roman" w:cs="Times New Roman"/>
+          <w:sz w:val="24"/>
+          <w:szCs w:val="24"/>
+        </w:rPr>
+        <w:tab/>
+        <w:t xml:space="preserve"> Fall 2018 – Fall 2020</w:t>
       </w:r>
     </w:p>
     <w:p>
       <w:pPr>
         <w:widowControl w:val="0"/>
-        <w:spacing w:line="263" w:lineRule="exact"/>
-        <w:outlineLvl w:val="0"/>
-        <w:rPr>
-          <w:rFonts w:ascii="Times New Roman" w:eastAsia="Times New Roman" w:hAnsi="Times New Roman" w:cs="Times New Roman"/>
-          <w:color w:val="000000"/>
-          <w:lang w:val="en-US"/>
-        </w:rPr>
-      </w:pPr>
-      <w:r>
-        <w:rPr>
-          <w:rFonts w:ascii="Times New Roman" w:eastAsia="Times New Roman" w:hAnsi="Times New Roman" w:cs="Times New Roman"/>
-          <w:color w:val="000000"/>
-          <w:lang w:val="en-US"/>
-        </w:rPr>
-        <w:t xml:space="preserve">Consequential Views: An Evaluation of the Role Public Opinion has on </w:t>
-      </w:r>
-    </w:p>
-    <w:p>
-      <w:pPr>
-        <w:widowControl w:val="0"/>
-        <w:spacing w:line="263" w:lineRule="exact"/>
-        <w:outlineLvl w:val="0"/>
-        <w:rPr>
-          <w:rFonts w:ascii="Times New Roman" w:eastAsia="Times New Roman" w:hAnsi="Times New Roman" w:cs="Times New Roman"/>
-          <w:color w:val="000000"/>
-          <w:lang w:val="en-US"/>
-        </w:rPr>
-      </w:pPr>
-      <w:r>
-        <w:rPr>
-          <w:rFonts w:ascii="Times New Roman" w:eastAsia="Times New Roman" w:hAnsi="Times New Roman" w:cs="Times New Roman"/>
-          <w:color w:val="000000"/>
-          <w:lang w:val="en-US"/>
-        </w:rPr>
-        <w:t>Federal</w:t>
-      </w:r>
-      <w:r>
-        <w:rPr>
-          <w:rFonts w:ascii="Times New Roman" w:eastAsia="Times New Roman" w:hAnsi="Times New Roman" w:cs="Times New Roman"/>
-          <w:color w:val="000000"/>
-          <w:lang w:val="en-US"/>
-        </w:rPr>
-        <w:t xml:space="preserve"> </w:t>
-      </w:r>
-      <w:r>
-        <w:rPr>
-          <w:rFonts w:ascii="Times New Roman" w:eastAsia="Times New Roman" w:hAnsi="Times New Roman" w:cs="Times New Roman"/>
-          <w:color w:val="000000"/>
-          <w:lang w:val="en-US"/>
-        </w:rPr>
-        <w:t>Climate Policies in the United States and Canada</w:t>
-      </w:r>
-      <w:r>
-        <w:rPr>
-          <w:rFonts w:ascii="Times New Roman" w:eastAsia="Times New Roman" w:hAnsi="Times New Roman" w:cs="Times New Roman"/>
-          <w:b/>
-          <w:bCs/>
-          <w:color w:val="000000"/>
-          <w:lang w:val="en-US"/>
-        </w:rPr>
-        <w:tab/>
-      </w:r>
-      <w:r>
-        <w:rPr>
-          <w:rFonts w:ascii="Times New Roman" w:eastAsia="Times New Roman" w:hAnsi="Times New Roman" w:cs="Times New Roman"/>
-          <w:b/>
-          <w:bCs/>
-          <w:color w:val="000000"/>
-          <w:lang w:val="en-US"/>
-        </w:rPr>
-        <w:tab/>
-      </w:r>
-      <w:r>
-        <w:rPr>
-          <w:rFonts w:ascii="Times New Roman" w:eastAsia="Times New Roman" w:hAnsi="Times New Roman" w:cs="Times New Roman"/>
-          <w:b/>
-          <w:bCs/>
-          <w:color w:val="000000"/>
-          <w:lang w:val="en-US"/>
-        </w:rPr>
-        <w:tab/>
-      </w:r>
-      <w:r>
-        <w:rPr>
-          <w:rFonts w:ascii="Times New Roman" w:eastAsia="Times New Roman" w:hAnsi="Times New Roman" w:cs="Times New Roman"/>
-          <w:b/>
-          <w:bCs/>
-          <w:color w:val="000000"/>
-          <w:lang w:val="en-US"/>
-        </w:rPr>
-        <w:tab/>
-      </w:r>
-      <w:r>
-        <w:rPr>
-          <w:rFonts w:ascii="Times New Roman" w:eastAsia="Times New Roman" w:hAnsi="Times New Roman" w:cs="Times New Roman"/>
-          <w:b/>
-          <w:bCs/>
-          <w:color w:val="000000"/>
-          <w:lang w:val="en-US"/>
-        </w:rPr>
-        <w:tab/>
-      </w:r>
-      <w:r>
-        <w:rPr>
-          <w:rFonts w:ascii="Times New Roman" w:eastAsia="Times New Roman" w:hAnsi="Times New Roman" w:cs="Times New Roman"/>
-          <w:b/>
-          <w:bCs/>
-          <w:color w:val="000000"/>
-          <w:lang w:val="en-US"/>
-        </w:rPr>
-        <w:tab/>
-      </w:r>
-      <w:r>
-        <w:rPr>
-          <w:rFonts w:ascii="Times New Roman" w:eastAsia="Times New Roman" w:hAnsi="Times New Roman" w:cs="Times New Roman"/>
-          <w:b/>
-          <w:bCs/>
-          <w:color w:val="000000"/>
-          <w:lang w:val="en-US"/>
-        </w:rPr>
-        <w:tab/>
-        <w:t xml:space="preserve">      </w:t>
+        <w:spacing w:line="262" w:lineRule="exact"/>
+        <w:rPr>
+          <w:rFonts w:ascii="Times New Roman" w:eastAsia="Times New Roman" w:hAnsi="Times New Roman" w:cs="Times New Roman"/>
+          <w:sz w:val="24"/>
+          <w:szCs w:val="24"/>
+        </w:rPr>
+      </w:pPr>
+      <w:r>
+        <w:rPr>
+          <w:rFonts w:ascii="Times New Roman" w:eastAsia="Times New Roman" w:hAnsi="Times New Roman" w:cs="Times New Roman"/>
+          <w:sz w:val="24"/>
+          <w:szCs w:val="24"/>
+        </w:rPr>
+        <w:t>Leadership Committee Member</w:t>
       </w:r>
     </w:p>
     <w:p>
@@ -1419,334 +858,192 @@
         <w:widowControl w:val="0"/>
         <w:numPr>
           <w:ilvl w:val="0"/>
-          <w:numId w:val="2"/>
-        </w:numPr>
-        <w:spacing w:line="263" w:lineRule="exact"/>
-        <w:outlineLvl w:val="0"/>
-        <w:rPr>
-          <w:rFonts w:ascii="Times New Roman" w:eastAsia="Times New Roman" w:hAnsi="Times New Roman" w:cs="Times New Roman"/>
-          <w:color w:val="000000"/>
-          <w:spacing w:val="-1"/>
-          <w:lang w:val="en-US"/>
-        </w:rPr>
-      </w:pPr>
-      <w:r>
-        <w:rPr>
-          <w:rFonts w:ascii="Times New Roman" w:eastAsia="Times New Roman" w:hAnsi="Times New Roman" w:cs="Times New Roman"/>
-          <w:color w:val="000000"/>
-          <w:lang w:val="en-US"/>
-        </w:rPr>
-        <w:t>Analyzed some of the contemporary literature surrounding the history surrounding climate change and climate change policies internationally and domestically.</w:t>
-      </w:r>
-    </w:p>
-    <w:p>
-      <w:pPr>
-        <w:widowControl w:val="0"/>
-        <w:numPr>
-          <w:ilvl w:val="0"/>
-          <w:numId w:val="2"/>
-        </w:numPr>
-        <w:spacing w:line="263" w:lineRule="exact"/>
-        <w:outlineLvl w:val="0"/>
-        <w:rPr>
-          <w:rFonts w:ascii="Times New Roman" w:eastAsia="Times New Roman" w:hAnsi="Times New Roman" w:cs="Times New Roman"/>
-          <w:color w:val="000000"/>
-          <w:spacing w:val="-1"/>
-          <w:lang w:val="en-US"/>
-        </w:rPr>
-      </w:pPr>
-      <w:r>
-        <w:rPr>
-          <w:rFonts w:ascii="Times New Roman" w:eastAsia="Times New Roman" w:hAnsi="Times New Roman" w:cs="Times New Roman"/>
-          <w:color w:val="000000"/>
-          <w:spacing w:val="-1"/>
-          <w:lang w:val="en-US"/>
-        </w:rPr>
-        <w:t>Utilized a qualitative comparative lens to deconstruct the literature and derive common findings and themes to help identify if public opinion plays any role in setting climate policy.</w:t>
-      </w:r>
-    </w:p>
-    <w:p>
-      <w:pPr>
-        <w:widowControl w:val="0"/>
-        <w:numPr>
-          <w:ilvl w:val="0"/>
-          <w:numId w:val="2"/>
-        </w:numPr>
-        <w:spacing w:line="263" w:lineRule="exact"/>
-        <w:outlineLvl w:val="0"/>
-        <w:rPr>
-          <w:rFonts w:ascii="Times New Roman" w:eastAsia="Times New Roman" w:hAnsi="Times New Roman" w:cs="Times New Roman"/>
-          <w:color w:val="000000"/>
-          <w:spacing w:val="-1"/>
-          <w:lang w:val="en-US"/>
-        </w:rPr>
-      </w:pPr>
-      <w:r>
-        <w:rPr>
-          <w:rFonts w:ascii="Times New Roman" w:eastAsia="Times New Roman" w:hAnsi="Times New Roman" w:cs="Times New Roman"/>
-          <w:color w:val="000000"/>
-          <w:spacing w:val="-1"/>
-          <w:lang w:val="en-US"/>
-        </w:rPr>
-        <w:t xml:space="preserve">Presented results in front of my class and was selected to present findings within the Lone Star College System honors college and regionally amongst other honors colleges. </w:t>
-      </w:r>
-    </w:p>
-    <w:p>
-      <w:pPr>
-        <w:spacing w:line="240" w:lineRule="auto"/>
-        <w:rPr>
-          <w:rFonts w:ascii="Times New Roman" w:eastAsia="Times New Roman" w:hAnsi="Times New Roman" w:cs="Times New Roman"/>
-          <w:b/>
-          <w:sz w:val="24"/>
-          <w:szCs w:val="24"/>
-        </w:rPr>
-      </w:pPr>
-    </w:p>
-    <w:p>
-      <w:pPr>
-        <w:spacing w:line="240" w:lineRule="auto"/>
-        <w:rPr>
-          <w:rFonts w:ascii="Times New Roman" w:eastAsia="Times New Roman" w:hAnsi="Times New Roman" w:cs="Times New Roman"/>
-          <w:b/>
-          <w:sz w:val="24"/>
-          <w:szCs w:val="24"/>
-        </w:rPr>
-      </w:pPr>
-      <w:r>
-        <w:rPr>
-          <w:rFonts w:ascii="Times New Roman" w:eastAsia="Times New Roman" w:hAnsi="Times New Roman" w:cs="Times New Roman"/>
-          <w:b/>
-          <w:sz w:val="24"/>
-          <w:szCs w:val="24"/>
-        </w:rPr>
-        <w:t>ACTIVITIES</w:t>
-      </w:r>
-    </w:p>
-    <w:p>
-      <w:pPr>
-        <w:pStyle w:val="BodyText"/>
-        <w:spacing w:line="262" w:lineRule="exact"/>
-        <w:ind w:left="0"/>
-        <w:rPr>
-          <w:rFonts w:cs="Times New Roman"/>
-          <w:sz w:val="22"/>
-          <w:szCs w:val="22"/>
-        </w:rPr>
-      </w:pPr>
-      <w:r>
-        <w:rPr>
-          <w:rFonts w:cs="Times New Roman"/>
-          <w:spacing w:val="-1"/>
-          <w:sz w:val="22"/>
-          <w:szCs w:val="22"/>
-        </w:rPr>
-        <w:t>Lone Star College-North Harris Honors College,</w:t>
-      </w:r>
-      <w:r>
-        <w:rPr>
-          <w:rFonts w:cs="Times New Roman"/>
-          <w:sz w:val="22"/>
-          <w:szCs w:val="22"/>
-        </w:rPr>
-        <w:t xml:space="preserve"> </w:t>
-      </w:r>
-      <w:r>
-        <w:rPr>
-          <w:rFonts w:cs="Times New Roman"/>
-          <w:sz w:val="22"/>
-          <w:szCs w:val="22"/>
-        </w:rPr>
-        <w:t>Leadership Committee Member</w:t>
-      </w:r>
-      <w:r>
-        <w:rPr>
-          <w:rFonts w:cs="Times New Roman"/>
-          <w:sz w:val="22"/>
-          <w:szCs w:val="22"/>
-        </w:rPr>
-        <w:t>,</w:t>
-      </w:r>
-      <w:r>
-        <w:rPr>
-          <w:rFonts w:cs="Times New Roman"/>
-          <w:spacing w:val="1"/>
-          <w:sz w:val="22"/>
-          <w:szCs w:val="22"/>
-        </w:rPr>
-        <w:t xml:space="preserve"> </w:t>
-      </w:r>
-      <w:proofErr w:type="gramStart"/>
-      <w:r>
-        <w:rPr>
-          <w:rFonts w:cs="Times New Roman"/>
-          <w:sz w:val="22"/>
-          <w:szCs w:val="22"/>
-        </w:rPr>
-        <w:t>Fall</w:t>
-      </w:r>
-      <w:proofErr w:type="gramEnd"/>
-      <w:r>
-        <w:rPr>
-          <w:rFonts w:cs="Times New Roman"/>
-          <w:spacing w:val="-1"/>
-          <w:sz w:val="22"/>
-          <w:szCs w:val="22"/>
-        </w:rPr>
-        <w:t xml:space="preserve"> </w:t>
-      </w:r>
-      <w:r>
-        <w:rPr>
-          <w:rFonts w:cs="Times New Roman"/>
-          <w:sz w:val="22"/>
-          <w:szCs w:val="22"/>
-        </w:rPr>
-        <w:t>2018</w:t>
-      </w:r>
-      <w:r>
-        <w:rPr>
-          <w:rFonts w:cs="Times New Roman"/>
-          <w:sz w:val="22"/>
-          <w:szCs w:val="22"/>
-        </w:rPr>
-        <w:t xml:space="preserve"> – </w:t>
-      </w:r>
-      <w:r>
-        <w:rPr>
-          <w:rFonts w:cs="Times New Roman"/>
-          <w:sz w:val="22"/>
-          <w:szCs w:val="22"/>
-        </w:rPr>
-        <w:t>Fall 2020</w:t>
-      </w:r>
-    </w:p>
-    <w:p>
-      <w:pPr>
-        <w:pStyle w:val="BodyText"/>
-        <w:numPr>
-          <w:ilvl w:val="0"/>
-          <w:numId w:val="3"/>
+          <w:numId w:val="6"/>
         </w:numPr>
         <w:tabs>
           <w:tab w:val="left" w:pos="860"/>
         </w:tabs>
         <w:spacing w:line="281" w:lineRule="exact"/>
         <w:rPr>
-          <w:rFonts w:cs="Times New Roman"/>
-          <w:sz w:val="22"/>
-          <w:szCs w:val="22"/>
-        </w:rPr>
-      </w:pPr>
-      <w:r>
-        <w:rPr>
-          <w:rFonts w:cs="Times New Roman"/>
-          <w:spacing w:val="-1"/>
-          <w:sz w:val="22"/>
-          <w:szCs w:val="22"/>
-        </w:rPr>
-        <w:t xml:space="preserve">Collaborated with a committee of 12 other members to organize events, track student progress, </w:t>
-      </w:r>
-      <w:r>
-        <w:rPr>
-          <w:rFonts w:cs="Times New Roman"/>
-          <w:spacing w:val="-1"/>
-          <w:sz w:val="22"/>
-          <w:szCs w:val="22"/>
-        </w:rPr>
-        <w:t>set meetings</w:t>
-      </w:r>
-      <w:r>
-        <w:rPr>
-          <w:rFonts w:cs="Times New Roman"/>
-          <w:spacing w:val="-1"/>
-          <w:sz w:val="22"/>
-          <w:szCs w:val="22"/>
-        </w:rPr>
-        <w:t>, and select research papers for the North Harris location</w:t>
-      </w:r>
-      <w:r>
-        <w:rPr>
-          <w:rFonts w:cs="Times New Roman"/>
-          <w:spacing w:val="-1"/>
-          <w:sz w:val="22"/>
-          <w:szCs w:val="22"/>
-        </w:rPr>
-        <w:t xml:space="preserve"> each semester.</w:t>
-      </w:r>
-    </w:p>
-    <w:p>
-      <w:pPr>
-        <w:pStyle w:val="BodyText"/>
+          <w:rFonts w:ascii="Times New Roman" w:eastAsia="Times New Roman" w:hAnsi="Times New Roman" w:cs="Times New Roman"/>
+          <w:sz w:val="24"/>
+          <w:szCs w:val="24"/>
+        </w:rPr>
+      </w:pPr>
+      <w:r>
+        <w:rPr>
+          <w:rFonts w:ascii="Times New Roman" w:eastAsia="Times New Roman" w:hAnsi="Times New Roman" w:cs="Times New Roman"/>
+          <w:sz w:val="24"/>
+          <w:szCs w:val="24"/>
+        </w:rPr>
+        <w:t>Collaborated with a committee of 12 other members to organize events, track student progress, set meetings, and select research papers for the North Harris location each semester.</w:t>
+      </w:r>
+    </w:p>
+    <w:p>
+      <w:pPr>
+        <w:widowControl w:val="0"/>
         <w:numPr>
           <w:ilvl w:val="0"/>
-          <w:numId w:val="3"/>
+          <w:numId w:val="6"/>
         </w:numPr>
         <w:tabs>
           <w:tab w:val="left" w:pos="860"/>
         </w:tabs>
-        <w:rPr>
-          <w:rFonts w:cs="Times New Roman"/>
-          <w:sz w:val="24"/>
-          <w:szCs w:val="24"/>
-        </w:rPr>
-      </w:pPr>
-      <w:r>
-        <w:rPr>
-          <w:rFonts w:cs="Times New Roman"/>
+        <w:spacing w:line="240" w:lineRule="auto"/>
+        <w:rPr>
+          <w:rFonts w:ascii="Times New Roman" w:eastAsia="Times New Roman" w:hAnsi="Times New Roman" w:cs="Times New Roman"/>
+          <w:sz w:val="24"/>
+          <w:szCs w:val="24"/>
+        </w:rPr>
+      </w:pPr>
+      <w:r>
+        <w:rPr>
+          <w:rFonts w:ascii="Times New Roman" w:eastAsia="Times New Roman" w:hAnsi="Times New Roman" w:cs="Times New Roman"/>
+          <w:sz w:val="24"/>
+          <w:szCs w:val="24"/>
+        </w:rPr>
+        <w:t>Assisted in fundraising events for the Lone Star College Honors College system.</w:t>
+      </w:r>
+    </w:p>
+    <w:p>
+      <w:pPr>
+        <w:widowControl w:val="0"/>
+        <w:tabs>
+          <w:tab w:val="left" w:pos="860"/>
+        </w:tabs>
+        <w:spacing w:line="240" w:lineRule="auto"/>
+        <w:ind w:left="720"/>
+        <w:rPr>
+          <w:rFonts w:ascii="Times New Roman" w:eastAsia="Times New Roman" w:hAnsi="Times New Roman" w:cs="Times New Roman"/>
+          <w:sz w:val="24"/>
+          <w:szCs w:val="24"/>
+          <w:lang w:val="en-US"/>
+        </w:rPr>
+      </w:pPr>
+    </w:p>
+    <w:p>
+      <w:pPr>
+        <w:spacing w:line="240" w:lineRule="auto"/>
+        <w:rPr>
+          <w:rFonts w:ascii="Times New Roman" w:eastAsia="Times New Roman" w:hAnsi="Times New Roman" w:cs="Times New Roman"/>
+          <w:b/>
+          <w:sz w:val="24"/>
+          <w:szCs w:val="24"/>
+        </w:rPr>
+      </w:pPr>
+      <w:r>
+        <w:rPr>
+          <w:rFonts w:ascii="Times New Roman" w:eastAsia="Times New Roman" w:hAnsi="Times New Roman" w:cs="Times New Roman"/>
+          <w:b/>
+          <w:sz w:val="24"/>
+          <w:szCs w:val="24"/>
+        </w:rPr>
+        <w:t>SKILLS AND CERTIFICATES</w:t>
+      </w:r>
+    </w:p>
+    <w:p>
+      <w:pPr>
+        <w:numPr>
+          <w:ilvl w:val="0"/>
+          <w:numId w:val="7"/>
+        </w:numPr>
+        <w:spacing w:line="240" w:lineRule="auto"/>
+        <w:contextualSpacing/>
+        <w:rPr>
+          <w:rFonts w:ascii="Times New Roman" w:eastAsia="Times New Roman" w:hAnsi="Times New Roman" w:cs="Times New Roman"/>
           <w:spacing w:val="-1"/>
-          <w:sz w:val="22"/>
-          <w:szCs w:val="22"/>
-        </w:rPr>
-        <w:t xml:space="preserve">Assisted in fundraising events for </w:t>
-      </w:r>
-      <w:r>
-        <w:rPr>
-          <w:rFonts w:cs="Times New Roman"/>
+          <w:lang w:val="en-US"/>
+        </w:rPr>
+      </w:pPr>
+      <w:r>
+        <w:rPr>
+          <w:rFonts w:ascii="Times New Roman" w:eastAsia="Times New Roman" w:hAnsi="Times New Roman" w:cs="Times New Roman"/>
           <w:spacing w:val="-1"/>
-          <w:sz w:val="22"/>
-          <w:szCs w:val="22"/>
-        </w:rPr>
-        <w:t>raising scholarship funds</w:t>
-      </w:r>
-      <w:r>
-        <w:rPr>
-          <w:rFonts w:cs="Times New Roman"/>
+          <w:lang w:val="en-US"/>
+        </w:rPr>
+        <w:t>Intermediate skill in Word, PowerPoint, and google adjacent products</w:t>
+      </w:r>
+    </w:p>
+    <w:p>
+      <w:pPr>
+        <w:numPr>
+          <w:ilvl w:val="0"/>
+          <w:numId w:val="7"/>
+        </w:numPr>
+        <w:spacing w:line="240" w:lineRule="auto"/>
+        <w:contextualSpacing/>
+        <w:rPr>
+          <w:rFonts w:ascii="Times New Roman" w:eastAsia="Times New Roman" w:hAnsi="Times New Roman" w:cs="Times New Roman"/>
           <w:spacing w:val="-1"/>
-          <w:sz w:val="22"/>
-          <w:szCs w:val="22"/>
-        </w:rPr>
-        <w:t>.</w:t>
-      </w:r>
-    </w:p>
-    <w:p>
-      <w:pPr>
-        <w:spacing w:line="240" w:lineRule="auto"/>
-        <w:rPr>
-          <w:rFonts w:ascii="Times New Roman" w:eastAsia="Times New Roman" w:hAnsi="Times New Roman" w:cs="Times New Roman"/>
-          <w:sz w:val="24"/>
-          <w:szCs w:val="24"/>
-        </w:rPr>
-      </w:pPr>
-    </w:p>
-    <w:p>
-      <w:pPr>
-        <w:spacing w:line="240" w:lineRule="auto"/>
-        <w:rPr>
-          <w:rFonts w:ascii="Times New Roman" w:eastAsia="Times New Roman" w:hAnsi="Times New Roman" w:cs="Times New Roman"/>
-          <w:sz w:val="24"/>
-          <w:szCs w:val="24"/>
-        </w:rPr>
-      </w:pPr>
-    </w:p>
-    <w:p>
-      <w:pPr>
-        <w:spacing w:line="240" w:lineRule="auto"/>
-        <w:rPr>
-          <w:rFonts w:ascii="Times New Roman" w:eastAsia="Times New Roman" w:hAnsi="Times New Roman" w:cs="Times New Roman"/>
-          <w:sz w:val="24"/>
-          <w:szCs w:val="24"/>
-        </w:rPr>
-      </w:pPr>
-    </w:p>
+          <w:lang w:val="en-US"/>
+        </w:rPr>
+      </w:pPr>
+      <w:r>
+        <w:rPr>
+          <w:rFonts w:ascii="Times New Roman" w:eastAsia="Times New Roman" w:hAnsi="Times New Roman" w:cs="Times New Roman"/>
+          <w:spacing w:val="-1"/>
+          <w:lang w:val="en-US"/>
+        </w:rPr>
+        <w:t>Intermediate skill in Excel (Pivot tables, data consistency, data manipulation, conditional formatting, functions)</w:t>
+      </w:r>
+    </w:p>
+    <w:p>
+      <w:pPr>
+        <w:numPr>
+          <w:ilvl w:val="0"/>
+          <w:numId w:val="7"/>
+        </w:numPr>
+        <w:spacing w:line="240" w:lineRule="auto"/>
+        <w:contextualSpacing/>
+        <w:rPr>
+          <w:rFonts w:ascii="Times New Roman" w:eastAsia="Times New Roman" w:hAnsi="Times New Roman" w:cs="Times New Roman"/>
+          <w:spacing w:val="-1"/>
+          <w:lang w:val="en-US"/>
+        </w:rPr>
+      </w:pPr>
+      <w:r>
+        <w:rPr>
+          <w:rFonts w:ascii="Times New Roman" w:eastAsia="Times New Roman" w:hAnsi="Times New Roman" w:cs="Times New Roman"/>
+          <w:spacing w:val="-1"/>
+          <w:lang w:val="en-US"/>
+        </w:rPr>
+        <w:t>Beginner skills in Power BI desktop and web application</w:t>
+      </w:r>
+    </w:p>
+    <w:p>
+      <w:pPr>
+        <w:numPr>
+          <w:ilvl w:val="0"/>
+          <w:numId w:val="7"/>
+        </w:numPr>
+        <w:spacing w:line="240" w:lineRule="auto"/>
+        <w:contextualSpacing/>
+        <w:rPr>
+          <w:rFonts w:ascii="Times New Roman" w:eastAsia="Times New Roman" w:hAnsi="Times New Roman" w:cs="Times New Roman"/>
+          <w:spacing w:val="-1"/>
+          <w:lang w:val="en-US"/>
+        </w:rPr>
+      </w:pPr>
+      <w:r>
+        <w:rPr>
+          <w:rFonts w:ascii="Times New Roman" w:eastAsia="Times New Roman" w:hAnsi="Times New Roman" w:cs="Times New Roman"/>
+          <w:spacing w:val="-1"/>
+          <w:lang w:val="en-US"/>
+        </w:rPr>
+        <w:t>Intermediate skill in Python 3.12.4</w:t>
+      </w:r>
+    </w:p>
+    <w:p>
+      <w:pPr>
+        <w:spacing w:line="240" w:lineRule="auto"/>
+        <w:rPr>
+          <w:rFonts w:ascii="Times New Roman" w:eastAsia="Times New Roman" w:hAnsi="Times New Roman" w:cs="Times New Roman"/>
+          <w:sz w:val="24"/>
+          <w:szCs w:val="24"/>
+        </w:rPr>
+      </w:pPr>
+    </w:p>
+    <w:p/>
     <w:sectPr>
       <w:headerReference w:type="default" r:id="rId7"/>
       <w:pgSz w:w="12240" w:h="15840"/>
@@ -1850,7 +1147,7 @@
     </w:r>
     <w:proofErr w:type="spellStart"/>
     <w:r>
-      <w:t>matthewcbusi455@gmail.com</w:t>
+      <w:t>mbcastan@courgarnet.uh.edu</w:t>
     </w:r>
     <w:proofErr w:type="spellEnd"/>
     <w:r>
@@ -1859,7 +1156,7 @@
         <w:sz w:val="24"/>
         <w:szCs w:val="24"/>
       </w:rPr>
-      <w:t xml:space="preserve"> | www.linkedin.co</w:t>
+      <w:t xml:space="preserve"> | </w:t>
     </w:r>
     <w:proofErr w:type="spellStart"/>
     <w:r>
@@ -1868,7 +1165,7 @@
         <w:sz w:val="24"/>
         <w:szCs w:val="24"/>
       </w:rPr>
-      <w:t>m</w:t>
+      <w:t>www.linkedin.com</w:t>
     </w:r>
     <w:proofErr w:type="spellEnd"/>
     <w:r>
@@ -2009,6 +1306,119 @@
     </w:lvl>
   </w:abstractNum>
   <w:abstractNum w:abstractNumId="1" w15:restartNumberingAfterBreak="0">
+    <w:nsid w:val="27B802E4"/>
+    <w:multiLevelType w:val="hybridMultilevel"/>
+    <w:tmpl w:val="2D2A1862"/>
+    <w:lvl w:ilvl="0" w:tplc="04090001">
+      <w:start w:val="1"/>
+      <w:numFmt w:val="bullet"/>
+      <w:lvlText w:val=""/>
+      <w:lvlJc w:val="left"/>
+      <w:pPr>
+        <w:ind w:left="720" w:hanging="360"/>
+      </w:pPr>
+      <w:rPr>
+        <w:rFonts w:ascii="Symbol" w:hAnsi="Symbol" w:hint="default"/>
+      </w:rPr>
+    </w:lvl>
+    <w:lvl w:ilvl="1" w:tplc="04090003">
+      <w:start w:val="1"/>
+      <w:numFmt w:val="bullet"/>
+      <w:lvlText w:val="o"/>
+      <w:lvlJc w:val="left"/>
+      <w:pPr>
+        <w:ind w:left="1440" w:hanging="360"/>
+      </w:pPr>
+      <w:rPr>
+        <w:rFonts w:ascii="Courier New" w:hAnsi="Courier New" w:cs="Courier New" w:hint="default"/>
+      </w:rPr>
+    </w:lvl>
+    <w:lvl w:ilvl="2" w:tplc="04090005">
+      <w:start w:val="1"/>
+      <w:numFmt w:val="bullet"/>
+      <w:lvlText w:val=""/>
+      <w:lvlJc w:val="left"/>
+      <w:pPr>
+        <w:ind w:left="2160" w:hanging="360"/>
+      </w:pPr>
+      <w:rPr>
+        <w:rFonts w:ascii="Wingdings" w:hAnsi="Wingdings" w:hint="default"/>
+      </w:rPr>
+    </w:lvl>
+    <w:lvl w:ilvl="3" w:tplc="04090001">
+      <w:start w:val="1"/>
+      <w:numFmt w:val="bullet"/>
+      <w:lvlText w:val=""/>
+      <w:lvlJc w:val="left"/>
+      <w:pPr>
+        <w:ind w:left="2880" w:hanging="360"/>
+      </w:pPr>
+      <w:rPr>
+        <w:rFonts w:ascii="Symbol" w:hAnsi="Symbol" w:hint="default"/>
+      </w:rPr>
+    </w:lvl>
+    <w:lvl w:ilvl="4" w:tplc="04090003">
+      <w:start w:val="1"/>
+      <w:numFmt w:val="bullet"/>
+      <w:lvlText w:val="o"/>
+      <w:lvlJc w:val="left"/>
+      <w:pPr>
+        <w:ind w:left="3600" w:hanging="360"/>
+      </w:pPr>
+      <w:rPr>
+        <w:rFonts w:ascii="Courier New" w:hAnsi="Courier New" w:cs="Courier New" w:hint="default"/>
+      </w:rPr>
+    </w:lvl>
+    <w:lvl w:ilvl="5" w:tplc="04090005">
+      <w:start w:val="1"/>
+      <w:numFmt w:val="bullet"/>
+      <w:lvlText w:val=""/>
+      <w:lvlJc w:val="left"/>
+      <w:pPr>
+        <w:ind w:left="4320" w:hanging="360"/>
+      </w:pPr>
+      <w:rPr>
+        <w:rFonts w:ascii="Wingdings" w:hAnsi="Wingdings" w:hint="default"/>
+      </w:rPr>
+    </w:lvl>
+    <w:lvl w:ilvl="6" w:tplc="04090001">
+      <w:start w:val="1"/>
+      <w:numFmt w:val="bullet"/>
+      <w:lvlText w:val=""/>
+      <w:lvlJc w:val="left"/>
+      <w:pPr>
+        <w:ind w:left="5040" w:hanging="360"/>
+      </w:pPr>
+      <w:rPr>
+        <w:rFonts w:ascii="Symbol" w:hAnsi="Symbol" w:hint="default"/>
+      </w:rPr>
+    </w:lvl>
+    <w:lvl w:ilvl="7" w:tplc="04090003">
+      <w:start w:val="1"/>
+      <w:numFmt w:val="bullet"/>
+      <w:lvlText w:val="o"/>
+      <w:lvlJc w:val="left"/>
+      <w:pPr>
+        <w:ind w:left="5760" w:hanging="360"/>
+      </w:pPr>
+      <w:rPr>
+        <w:rFonts w:ascii="Courier New" w:hAnsi="Courier New" w:cs="Courier New" w:hint="default"/>
+      </w:rPr>
+    </w:lvl>
+    <w:lvl w:ilvl="8" w:tplc="04090005">
+      <w:start w:val="1"/>
+      <w:numFmt w:val="bullet"/>
+      <w:lvlText w:val=""/>
+      <w:lvlJc w:val="left"/>
+      <w:pPr>
+        <w:ind w:left="6480" w:hanging="360"/>
+      </w:pPr>
+      <w:rPr>
+        <w:rFonts w:ascii="Wingdings" w:hAnsi="Wingdings" w:hint="default"/>
+      </w:rPr>
+    </w:lvl>
+  </w:abstractNum>
+  <w:abstractNum w:abstractNumId="2" w15:restartNumberingAfterBreak="0">
     <w:nsid w:val="6F0F618A"/>
     <w:multiLevelType w:val="multilevel"/>
     <w:tmpl w:val="4D7612D8"/>
@@ -2121,7 +1531,7 @@
       </w:rPr>
     </w:lvl>
   </w:abstractNum>
-  <w:abstractNum w:abstractNumId="2" w15:restartNumberingAfterBreak="0">
+  <w:abstractNum w:abstractNumId="3" w15:restartNumberingAfterBreak="0">
     <w:nsid w:val="7194084A"/>
     <w:multiLevelType w:val="hybridMultilevel"/>
     <w:tmpl w:val="801E6024"/>
@@ -2235,13 +1645,61 @@
     </w:lvl>
   </w:abstractNum>
   <w:num w:numId="1" w16cid:durableId="820122117">
-    <w:abstractNumId w:val="1"/>
+    <w:abstractNumId w:val="2"/>
   </w:num>
   <w:num w:numId="2" w16cid:durableId="2114011562">
-    <w:abstractNumId w:val="2"/>
+    <w:abstractNumId w:val="3"/>
   </w:num>
   <w:num w:numId="3" w16cid:durableId="432013805">
     <w:abstractNumId w:val="0"/>
+  </w:num>
+  <w:num w:numId="4" w16cid:durableId="207910861">
+    <w:abstractNumId w:val="3"/>
+    <w:lvlOverride w:ilvl="0"/>
+    <w:lvlOverride w:ilvl="1"/>
+    <w:lvlOverride w:ilvl="2"/>
+    <w:lvlOverride w:ilvl="3"/>
+    <w:lvlOverride w:ilvl="4"/>
+    <w:lvlOverride w:ilvl="5"/>
+    <w:lvlOverride w:ilvl="6"/>
+    <w:lvlOverride w:ilvl="7"/>
+    <w:lvlOverride w:ilvl="8"/>
+  </w:num>
+  <w:num w:numId="5" w16cid:durableId="217252072">
+    <w:abstractNumId w:val="2"/>
+    <w:lvlOverride w:ilvl="0"/>
+    <w:lvlOverride w:ilvl="1"/>
+    <w:lvlOverride w:ilvl="2"/>
+    <w:lvlOverride w:ilvl="3"/>
+    <w:lvlOverride w:ilvl="4"/>
+    <w:lvlOverride w:ilvl="5"/>
+    <w:lvlOverride w:ilvl="6"/>
+    <w:lvlOverride w:ilvl="7"/>
+    <w:lvlOverride w:ilvl="8"/>
+  </w:num>
+  <w:num w:numId="6" w16cid:durableId="1287345458">
+    <w:abstractNumId w:val="0"/>
+    <w:lvlOverride w:ilvl="0"/>
+    <w:lvlOverride w:ilvl="1"/>
+    <w:lvlOverride w:ilvl="2"/>
+    <w:lvlOverride w:ilvl="3"/>
+    <w:lvlOverride w:ilvl="4"/>
+    <w:lvlOverride w:ilvl="5"/>
+    <w:lvlOverride w:ilvl="6"/>
+    <w:lvlOverride w:ilvl="7"/>
+    <w:lvlOverride w:ilvl="8"/>
+  </w:num>
+  <w:num w:numId="7" w16cid:durableId="1737973849">
+    <w:abstractNumId w:val="1"/>
+    <w:lvlOverride w:ilvl="0"/>
+    <w:lvlOverride w:ilvl="1"/>
+    <w:lvlOverride w:ilvl="2"/>
+    <w:lvlOverride w:ilvl="3"/>
+    <w:lvlOverride w:ilvl="4"/>
+    <w:lvlOverride w:ilvl="5"/>
+    <w:lvlOverride w:ilvl="6"/>
+    <w:lvlOverride w:ilvl="7"/>
+    <w:lvlOverride w:ilvl="8"/>
   </w:num>
 </w:numbering>
 </file>
@@ -2761,6 +2219,7 @@
   <w:style w:type="character" w:default="1" w:styleId="DefaultParagraphFont">
     <w:name w:val="Default Paragraph Font"/>
     <w:uiPriority w:val="1"/>
+    <w:semiHidden/>
     <w:unhideWhenUsed/>
   </w:style>
   <w:style w:type="table" w:default="1" w:styleId="TableNormal">
@@ -2892,6 +2351,29 @@
     <w:link w:val="Footer"/>
     <w:uiPriority w:val="99"/>
     <w:rsid w:val="006E2040"/>
+  </w:style>
+  <w:style w:type="character" w:styleId="Hyperlink">
+    <w:name w:val="Hyperlink"/>
+    <w:basedOn w:val="DefaultParagraphFont"/>
+    <w:uiPriority w:val="99"/>
+    <w:unhideWhenUsed/>
+    <w:rsid w:val="0009038A"/>
+    <w:rPr>
+      <w:color w:val="0000FF" w:themeColor="hyperlink"/>
+      <w:u w:val="single"/>
+    </w:rPr>
+  </w:style>
+  <w:style w:type="character" w:styleId="UnresolvedMention">
+    <w:name w:val="Unresolved Mention"/>
+    <w:basedOn w:val="DefaultParagraphFont"/>
+    <w:uiPriority w:val="99"/>
+    <w:semiHidden/>
+    <w:unhideWhenUsed/>
+    <w:rsid w:val="0009038A"/>
+    <w:rPr>
+      <w:color w:val="605E5C"/>
+      <w:shd w:val="clear" w:color="auto" w:fill="E1DFDD"/>
+    </w:rPr>
   </w:style>
 </w:styles>
 </file>

</xml_diff>

<commit_message>
add changes and formatting changes. New base tempate
</commit_message>
<xml_diff>
--- a/RESUME.docx
+++ b/RESUME.docx
@@ -19,16 +19,12 @@
         <w:rPr>
           <w:rFonts w:ascii="Times New Roman" w:eastAsia="Times New Roman" w:hAnsi="Times New Roman" w:cs="Times New Roman"/>
           <w:b/>
-          <w:sz w:val="24"/>
-          <w:szCs w:val="24"/>
-        </w:rPr>
-      </w:pPr>
-      <w:r>
-        <w:rPr>
-          <w:rFonts w:ascii="Times New Roman" w:eastAsia="Times New Roman" w:hAnsi="Times New Roman" w:cs="Times New Roman"/>
-          <w:b/>
-          <w:sz w:val="24"/>
-          <w:szCs w:val="24"/>
+        </w:rPr>
+      </w:pPr>
+      <w:r>
+        <w:rPr>
+          <w:rFonts w:ascii="Times New Roman" w:eastAsia="Times New Roman" w:hAnsi="Times New Roman" w:cs="Times New Roman"/>
+          <w:b/>
         </w:rPr>
         <w:t>EDUCATION</w:t>
       </w:r>
@@ -40,8 +36,6 @@
           <w:rFonts w:ascii="Times New Roman" w:eastAsia="Times New Roman" w:hAnsi="Times New Roman" w:cs="Times New Roman"/>
           <w:b/>
           <w:bCs/>
-          <w:sz w:val="24"/>
-          <w:szCs w:val="24"/>
         </w:rPr>
       </w:pPr>
       <w:r>
@@ -49,8 +43,6 @@
           <w:rFonts w:ascii="Times New Roman" w:eastAsia="Times New Roman" w:hAnsi="Times New Roman" w:cs="Times New Roman"/>
           <w:b/>
           <w:bCs/>
-          <w:sz w:val="24"/>
-          <w:szCs w:val="24"/>
         </w:rPr>
         <w:t>C. T. Bauer College of Business, University of Houston, Houston, Texas</w:t>
       </w:r>
@@ -60,74 +52,62 @@
         <w:spacing w:line="240" w:lineRule="auto"/>
         <w:rPr>
           <w:rFonts w:ascii="Times New Roman" w:eastAsia="Times New Roman" w:hAnsi="Times New Roman" w:cs="Times New Roman"/>
-          <w:sz w:val="24"/>
-          <w:szCs w:val="24"/>
-        </w:rPr>
-      </w:pPr>
-      <w:r>
-        <w:rPr>
-          <w:rFonts w:ascii="Times New Roman" w:eastAsia="Times New Roman" w:hAnsi="Times New Roman" w:cs="Times New Roman"/>
-          <w:sz w:val="24"/>
-          <w:szCs w:val="24"/>
+        </w:rPr>
+      </w:pPr>
+      <w:r>
+        <w:rPr>
+          <w:rFonts w:ascii="Times New Roman" w:eastAsia="Times New Roman" w:hAnsi="Times New Roman" w:cs="Times New Roman"/>
         </w:rPr>
         <w:t>Bachelor of Business Administration in Management Information Systems</w:t>
       </w:r>
       <w:r>
         <w:rPr>
           <w:rFonts w:ascii="Times New Roman" w:eastAsia="Times New Roman" w:hAnsi="Times New Roman" w:cs="Times New Roman"/>
-          <w:sz w:val="24"/>
-          <w:szCs w:val="24"/>
-        </w:rPr>
-        <w:tab/>
-      </w:r>
-      <w:r>
-        <w:rPr>
-          <w:rFonts w:ascii="Times New Roman" w:eastAsia="Times New Roman" w:hAnsi="Times New Roman" w:cs="Times New Roman"/>
-          <w:sz w:val="24"/>
-          <w:szCs w:val="24"/>
-        </w:rPr>
-        <w:tab/>
-      </w:r>
-      <w:r>
-        <w:rPr>
-          <w:rFonts w:ascii="Times New Roman" w:eastAsia="Times New Roman" w:hAnsi="Times New Roman" w:cs="Times New Roman"/>
-          <w:sz w:val="24"/>
-          <w:szCs w:val="24"/>
-        </w:rPr>
-        <w:tab/>
-      </w:r>
-      <w:r>
-        <w:rPr>
-          <w:rFonts w:ascii="Times New Roman" w:eastAsia="Times New Roman" w:hAnsi="Times New Roman" w:cs="Times New Roman"/>
-          <w:sz w:val="24"/>
-          <w:szCs w:val="24"/>
-        </w:rPr>
-        <w:tab/>
-        <w:t xml:space="preserve">       May 2027</w:t>
-      </w:r>
-    </w:p>
-    <w:p>
-      <w:pPr>
-        <w:spacing w:line="240" w:lineRule="auto"/>
-        <w:rPr>
-          <w:rFonts w:ascii="Times New Roman" w:eastAsia="Times New Roman" w:hAnsi="Times New Roman" w:cs="Times New Roman"/>
-          <w:sz w:val="24"/>
-          <w:szCs w:val="24"/>
-        </w:rPr>
-      </w:pPr>
-      <w:r>
-        <w:rPr>
-          <w:rFonts w:ascii="Times New Roman" w:eastAsia="Times New Roman" w:hAnsi="Times New Roman" w:cs="Times New Roman"/>
-          <w:sz w:val="24"/>
-          <w:szCs w:val="24"/>
+        </w:rPr>
+        <w:tab/>
+      </w:r>
+      <w:r>
+        <w:rPr>
+          <w:rFonts w:ascii="Times New Roman" w:eastAsia="Times New Roman" w:hAnsi="Times New Roman" w:cs="Times New Roman"/>
+        </w:rPr>
+        <w:tab/>
+      </w:r>
+      <w:r>
+        <w:rPr>
+          <w:rFonts w:ascii="Times New Roman" w:eastAsia="Times New Roman" w:hAnsi="Times New Roman" w:cs="Times New Roman"/>
+        </w:rPr>
+        <w:tab/>
+      </w:r>
+      <w:r>
+        <w:rPr>
+          <w:rFonts w:ascii="Times New Roman" w:eastAsia="Times New Roman" w:hAnsi="Times New Roman" w:cs="Times New Roman"/>
+        </w:rPr>
+        <w:tab/>
+        <w:t xml:space="preserve">         </w:t>
+      </w:r>
+      <w:r>
+        <w:rPr>
+          <w:rFonts w:ascii="Times New Roman" w:eastAsia="Times New Roman" w:hAnsi="Times New Roman" w:cs="Times New Roman"/>
+        </w:rPr>
+        <w:t>May 2027</w:t>
+      </w:r>
+    </w:p>
+    <w:p>
+      <w:pPr>
+        <w:spacing w:line="240" w:lineRule="auto"/>
+        <w:rPr>
+          <w:rFonts w:ascii="Times New Roman" w:eastAsia="Times New Roman" w:hAnsi="Times New Roman" w:cs="Times New Roman"/>
+        </w:rPr>
+      </w:pPr>
+      <w:r>
+        <w:rPr>
+          <w:rFonts w:ascii="Times New Roman" w:eastAsia="Times New Roman" w:hAnsi="Times New Roman" w:cs="Times New Roman"/>
         </w:rPr>
         <w:t>Cumulative GPA: 3.</w:t>
       </w:r>
       <w:r>
         <w:rPr>
           <w:rFonts w:ascii="Times New Roman" w:eastAsia="Times New Roman" w:hAnsi="Times New Roman" w:cs="Times New Roman"/>
-          <w:sz w:val="24"/>
-          <w:szCs w:val="24"/>
         </w:rPr>
         <w:t>7</w:t>
       </w:r>
@@ -138,8 +118,6 @@
         <w:rPr>
           <w:rFonts w:ascii="Times New Roman" w:eastAsia="Times New Roman" w:hAnsi="Times New Roman" w:cs="Times New Roman"/>
           <w:b/>
-          <w:sz w:val="24"/>
-          <w:szCs w:val="24"/>
         </w:rPr>
       </w:pPr>
     </w:p>
@@ -155,34 +133,14 @@
         <w:spacing w:line="240" w:lineRule="auto"/>
         <w:rPr>
           <w:rFonts w:ascii="Times New Roman" w:eastAsia="Times New Roman" w:hAnsi="Times New Roman" w:cs="Times New Roman"/>
-          <w:sz w:val="24"/>
-          <w:szCs w:val="24"/>
-        </w:rPr>
-      </w:pPr>
-      <w:r>
-        <w:rPr>
-          <w:rFonts w:ascii="Times New Roman" w:eastAsia="Times New Roman" w:hAnsi="Times New Roman" w:cs="Times New Roman"/>
-          <w:b/>
-          <w:sz w:val="24"/>
-          <w:szCs w:val="24"/>
+        </w:rPr>
+      </w:pPr>
+      <w:r>
+        <w:rPr>
+          <w:rFonts w:ascii="Times New Roman" w:eastAsia="Times New Roman" w:hAnsi="Times New Roman" w:cs="Times New Roman"/>
+          <w:b/>
         </w:rPr>
         <w:t>Lone Star College North Harris, Houston, Texas</w:t>
-      </w:r>
-      <w:r>
-        <w:rPr>
-          <w:rFonts w:ascii="Times New Roman" w:eastAsia="Times New Roman" w:hAnsi="Times New Roman" w:cs="Times New Roman"/>
-          <w:sz w:val="24"/>
-          <w:szCs w:val="24"/>
-        </w:rPr>
-        <w:tab/>
-      </w:r>
-      <w:r>
-        <w:rPr>
-          <w:rFonts w:ascii="Times New Roman" w:eastAsia="Times New Roman" w:hAnsi="Times New Roman" w:cs="Times New Roman"/>
-          <w:sz w:val="24"/>
-          <w:szCs w:val="24"/>
-        </w:rPr>
-        <w:tab/>
       </w:r>
     </w:p>
     <w:p>
@@ -197,122 +155,98 @@
         <w:spacing w:line="240" w:lineRule="auto"/>
         <w:rPr>
           <w:rFonts w:ascii="Times New Roman" w:eastAsia="Times New Roman" w:hAnsi="Times New Roman" w:cs="Times New Roman"/>
-          <w:sz w:val="24"/>
-          <w:szCs w:val="24"/>
-        </w:rPr>
-      </w:pPr>
-      <w:r>
-        <w:rPr>
-          <w:rFonts w:ascii="Times New Roman" w:eastAsia="Times New Roman" w:hAnsi="Times New Roman" w:cs="Times New Roman"/>
-          <w:sz w:val="24"/>
-          <w:szCs w:val="24"/>
+        </w:rPr>
+      </w:pPr>
+      <w:r>
+        <w:rPr>
+          <w:rFonts w:ascii="Times New Roman" w:eastAsia="Times New Roman" w:hAnsi="Times New Roman" w:cs="Times New Roman"/>
         </w:rPr>
         <w:t>Associates of Science</w:t>
       </w:r>
       <w:r>
         <w:rPr>
           <w:rFonts w:ascii="Times New Roman" w:eastAsia="Times New Roman" w:hAnsi="Times New Roman" w:cs="Times New Roman"/>
-          <w:sz w:val="24"/>
-          <w:szCs w:val="24"/>
-        </w:rPr>
-        <w:tab/>
-      </w:r>
-      <w:r>
-        <w:rPr>
-          <w:rFonts w:ascii="Times New Roman" w:eastAsia="Times New Roman" w:hAnsi="Times New Roman" w:cs="Times New Roman"/>
-          <w:sz w:val="24"/>
-          <w:szCs w:val="24"/>
-        </w:rPr>
-        <w:tab/>
-      </w:r>
-      <w:r>
-        <w:rPr>
-          <w:rFonts w:ascii="Times New Roman" w:eastAsia="Times New Roman" w:hAnsi="Times New Roman" w:cs="Times New Roman"/>
-          <w:sz w:val="24"/>
-          <w:szCs w:val="24"/>
-        </w:rPr>
-        <w:tab/>
-      </w:r>
-      <w:r>
-        <w:rPr>
-          <w:rFonts w:ascii="Times New Roman" w:eastAsia="Times New Roman" w:hAnsi="Times New Roman" w:cs="Times New Roman"/>
-          <w:sz w:val="24"/>
-          <w:szCs w:val="24"/>
-        </w:rPr>
-        <w:tab/>
-      </w:r>
-      <w:r>
-        <w:rPr>
-          <w:rFonts w:ascii="Times New Roman" w:eastAsia="Times New Roman" w:hAnsi="Times New Roman" w:cs="Times New Roman"/>
-          <w:sz w:val="24"/>
-          <w:szCs w:val="24"/>
-        </w:rPr>
-        <w:tab/>
-      </w:r>
-      <w:r>
-        <w:rPr>
-          <w:rFonts w:ascii="Times New Roman" w:eastAsia="Times New Roman" w:hAnsi="Times New Roman" w:cs="Times New Roman"/>
-          <w:sz w:val="24"/>
-          <w:szCs w:val="24"/>
-        </w:rPr>
-        <w:tab/>
-      </w:r>
-      <w:r>
-        <w:rPr>
-          <w:rFonts w:ascii="Times New Roman" w:eastAsia="Times New Roman" w:hAnsi="Times New Roman" w:cs="Times New Roman"/>
-          <w:sz w:val="24"/>
-          <w:szCs w:val="24"/>
-        </w:rPr>
-        <w:tab/>
-      </w:r>
-      <w:r>
-        <w:rPr>
-          <w:rFonts w:ascii="Times New Roman" w:eastAsia="Times New Roman" w:hAnsi="Times New Roman" w:cs="Times New Roman"/>
-          <w:sz w:val="24"/>
-          <w:szCs w:val="24"/>
-        </w:rPr>
-        <w:tab/>
-      </w:r>
-      <w:r>
-        <w:rPr>
-          <w:rFonts w:ascii="Times New Roman" w:eastAsia="Times New Roman" w:hAnsi="Times New Roman" w:cs="Times New Roman"/>
-          <w:sz w:val="24"/>
-          <w:szCs w:val="24"/>
-        </w:rPr>
-        <w:tab/>
-      </w:r>
-      <w:r>
-        <w:rPr>
-          <w:rFonts w:ascii="Times New Roman" w:eastAsia="Times New Roman" w:hAnsi="Times New Roman" w:cs="Times New Roman"/>
-          <w:sz w:val="24"/>
-          <w:szCs w:val="24"/>
-        </w:rPr>
-        <w:tab/>
-      </w:r>
-      <w:r>
-        <w:rPr>
-          <w:rFonts w:ascii="Times New Roman" w:eastAsia="Times New Roman" w:hAnsi="Times New Roman" w:cs="Times New Roman"/>
-          <w:sz w:val="24"/>
-          <w:szCs w:val="24"/>
-        </w:rPr>
-        <w:tab/>
-        <w:t xml:space="preserve">       </w:t>
-      </w:r>
-      <w:r>
-        <w:rPr>
-          <w:rFonts w:ascii="Times New Roman" w:eastAsia="Times New Roman" w:hAnsi="Times New Roman" w:cs="Times New Roman"/>
-          <w:sz w:val="24"/>
-          <w:szCs w:val="24"/>
-        </w:rPr>
-        <w:t xml:space="preserve"> </w:t>
-      </w:r>
-      <w:r>
-        <w:rPr>
-          <w:rFonts w:ascii="Times New Roman" w:eastAsia="Times New Roman" w:hAnsi="Times New Roman" w:cs="Times New Roman"/>
-          <w:sz w:val="24"/>
-          <w:szCs w:val="24"/>
-        </w:rPr>
-        <w:t>Dec 2021</w:t>
+        </w:rPr>
+        <w:tab/>
+      </w:r>
+      <w:r>
+        <w:rPr>
+          <w:rFonts w:ascii="Times New Roman" w:eastAsia="Times New Roman" w:hAnsi="Times New Roman" w:cs="Times New Roman"/>
+        </w:rPr>
+        <w:tab/>
+      </w:r>
+      <w:r>
+        <w:rPr>
+          <w:rFonts w:ascii="Times New Roman" w:eastAsia="Times New Roman" w:hAnsi="Times New Roman" w:cs="Times New Roman"/>
+        </w:rPr>
+        <w:tab/>
+      </w:r>
+      <w:r>
+        <w:rPr>
+          <w:rFonts w:ascii="Times New Roman" w:eastAsia="Times New Roman" w:hAnsi="Times New Roman" w:cs="Times New Roman"/>
+        </w:rPr>
+        <w:tab/>
+      </w:r>
+      <w:r>
+        <w:rPr>
+          <w:rFonts w:ascii="Times New Roman" w:eastAsia="Times New Roman" w:hAnsi="Times New Roman" w:cs="Times New Roman"/>
+        </w:rPr>
+        <w:tab/>
+      </w:r>
+      <w:r>
+        <w:rPr>
+          <w:rFonts w:ascii="Times New Roman" w:eastAsia="Times New Roman" w:hAnsi="Times New Roman" w:cs="Times New Roman"/>
+        </w:rPr>
+        <w:tab/>
+      </w:r>
+      <w:r>
+        <w:rPr>
+          <w:rFonts w:ascii="Times New Roman" w:eastAsia="Times New Roman" w:hAnsi="Times New Roman" w:cs="Times New Roman"/>
+        </w:rPr>
+        <w:tab/>
+      </w:r>
+      <w:r>
+        <w:rPr>
+          <w:rFonts w:ascii="Times New Roman" w:eastAsia="Times New Roman" w:hAnsi="Times New Roman" w:cs="Times New Roman"/>
+        </w:rPr>
+        <w:tab/>
+      </w:r>
+      <w:r>
+        <w:rPr>
+          <w:rFonts w:ascii="Times New Roman" w:eastAsia="Times New Roman" w:hAnsi="Times New Roman" w:cs="Times New Roman"/>
+        </w:rPr>
+        <w:tab/>
+      </w:r>
+      <w:r>
+        <w:rPr>
+          <w:rFonts w:ascii="Times New Roman" w:eastAsia="Times New Roman" w:hAnsi="Times New Roman" w:cs="Times New Roman"/>
+        </w:rPr>
+        <w:tab/>
+      </w:r>
+      <w:r>
+        <w:rPr>
+          <w:rFonts w:ascii="Times New Roman" w:eastAsia="Times New Roman" w:hAnsi="Times New Roman" w:cs="Times New Roman"/>
+        </w:rPr>
+        <w:tab/>
+        <w:t xml:space="preserve">         </w:t>
+      </w:r>
+      <w:r>
+        <w:rPr>
+          <w:rFonts w:ascii="Times New Roman" w:eastAsia="Times New Roman" w:hAnsi="Times New Roman" w:cs="Times New Roman"/>
+        </w:rPr>
+        <w:t>Dec</w:t>
+      </w:r>
+      <w:r>
+        <w:rPr>
+          <w:rFonts w:ascii="Times New Roman" w:eastAsia="Times New Roman" w:hAnsi="Times New Roman" w:cs="Times New Roman"/>
+        </w:rPr>
+        <w:t>.</w:t>
+      </w:r>
+      <w:r>
+        <w:rPr>
+          <w:rFonts w:ascii="Times New Roman" w:eastAsia="Times New Roman" w:hAnsi="Times New Roman" w:cs="Times New Roman"/>
+        </w:rPr>
+        <w:t xml:space="preserve"> 2021</w:t>
       </w:r>
     </w:p>
     <w:p>
@@ -327,15 +261,11 @@
         <w:spacing w:line="240" w:lineRule="auto"/>
         <w:rPr>
           <w:rFonts w:ascii="Times New Roman" w:eastAsia="Times New Roman" w:hAnsi="Times New Roman" w:cs="Times New Roman"/>
-          <w:sz w:val="24"/>
-          <w:szCs w:val="24"/>
-        </w:rPr>
-      </w:pPr>
-      <w:r>
-        <w:rPr>
-          <w:rFonts w:ascii="Times New Roman" w:eastAsia="Times New Roman" w:hAnsi="Times New Roman" w:cs="Times New Roman"/>
-          <w:sz w:val="24"/>
-          <w:szCs w:val="24"/>
+        </w:rPr>
+      </w:pPr>
+      <w:r>
+        <w:rPr>
+          <w:rFonts w:ascii="Times New Roman" w:eastAsia="Times New Roman" w:hAnsi="Times New Roman" w:cs="Times New Roman"/>
         </w:rPr>
         <w:t>Cumulative GPA: 3.56</w:t>
       </w:r>
@@ -345,27 +275,21 @@
         <w:spacing w:line="240" w:lineRule="auto"/>
         <w:rPr>
           <w:rFonts w:ascii="Times New Roman" w:eastAsia="Times New Roman" w:hAnsi="Times New Roman" w:cs="Times New Roman"/>
-          <w:sz w:val="24"/>
-          <w:szCs w:val="24"/>
-        </w:rPr>
-      </w:pPr>
-    </w:p>
-    <w:p>
-      <w:pPr>
-        <w:spacing w:line="240" w:lineRule="auto"/>
-        <w:rPr>
-          <w:rFonts w:ascii="Times New Roman" w:eastAsia="Times New Roman" w:hAnsi="Times New Roman" w:cs="Times New Roman"/>
-          <w:b/>
-          <w:sz w:val="24"/>
-          <w:szCs w:val="24"/>
-        </w:rPr>
-      </w:pPr>
-      <w:r>
-        <w:rPr>
-          <w:rFonts w:ascii="Times New Roman" w:eastAsia="Times New Roman" w:hAnsi="Times New Roman" w:cs="Times New Roman"/>
-          <w:b/>
-          <w:sz w:val="24"/>
-          <w:szCs w:val="24"/>
+        </w:rPr>
+      </w:pPr>
+    </w:p>
+    <w:p>
+      <w:pPr>
+        <w:spacing w:line="240" w:lineRule="auto"/>
+        <w:rPr>
+          <w:rFonts w:ascii="Times New Roman" w:eastAsia="Times New Roman" w:hAnsi="Times New Roman" w:cs="Times New Roman"/>
+          <w:b/>
+        </w:rPr>
+      </w:pPr>
+      <w:r>
+        <w:rPr>
+          <w:rFonts w:ascii="Times New Roman" w:eastAsia="Times New Roman" w:hAnsi="Times New Roman" w:cs="Times New Roman"/>
+          <w:b/>
         </w:rPr>
         <w:t>ACADEMIC PROJECTS</w:t>
       </w:r>
@@ -377,96 +301,91 @@
         <w:outlineLvl w:val="0"/>
         <w:rPr>
           <w:rFonts w:ascii="Times New Roman" w:eastAsia="Times New Roman" w:hAnsi="Times New Roman" w:cs="Times New Roman"/>
-          <w:sz w:val="24"/>
-          <w:szCs w:val="24"/>
-        </w:rPr>
-      </w:pPr>
-      <w:r>
-        <w:rPr>
-          <w:rFonts w:ascii="Times New Roman" w:eastAsia="Times New Roman" w:hAnsi="Times New Roman" w:cs="Times New Roman"/>
-          <w:sz w:val="24"/>
-          <w:szCs w:val="24"/>
+        </w:rPr>
+      </w:pPr>
+      <w:r>
+        <w:rPr>
+          <w:rFonts w:ascii="Times New Roman" w:eastAsia="Times New Roman" w:hAnsi="Times New Roman" w:cs="Times New Roman"/>
+          <w:b/>
+          <w:bCs/>
         </w:rPr>
         <w:t>University of Houston, BUSI 1301</w:t>
       </w:r>
       <w:r>
         <w:rPr>
           <w:rFonts w:ascii="Times New Roman" w:eastAsia="Times New Roman" w:hAnsi="Times New Roman" w:cs="Times New Roman"/>
-          <w:sz w:val="24"/>
-          <w:szCs w:val="24"/>
+          <w:b/>
+          <w:bCs/>
         </w:rPr>
         <w:t>:</w:t>
       </w:r>
       <w:r>
         <w:rPr>
           <w:rFonts w:ascii="Times New Roman" w:eastAsia="Times New Roman" w:hAnsi="Times New Roman" w:cs="Times New Roman"/>
-          <w:sz w:val="24"/>
-          <w:szCs w:val="24"/>
-        </w:rPr>
-        <w:t xml:space="preserve"> Business Principles </w:t>
-      </w:r>
-      <w:r>
-        <w:rPr>
-          <w:rFonts w:ascii="Times New Roman" w:eastAsia="Times New Roman" w:hAnsi="Times New Roman" w:cs="Times New Roman"/>
-          <w:sz w:val="24"/>
-          <w:szCs w:val="24"/>
-        </w:rPr>
-        <w:tab/>
-      </w:r>
-      <w:r>
-        <w:rPr>
-          <w:rFonts w:ascii="Times New Roman" w:eastAsia="Times New Roman" w:hAnsi="Times New Roman" w:cs="Times New Roman"/>
-          <w:sz w:val="24"/>
-          <w:szCs w:val="24"/>
-        </w:rPr>
-        <w:tab/>
-      </w:r>
-      <w:r>
-        <w:rPr>
-          <w:rFonts w:ascii="Times New Roman" w:eastAsia="Times New Roman" w:hAnsi="Times New Roman" w:cs="Times New Roman"/>
-          <w:sz w:val="24"/>
-          <w:szCs w:val="24"/>
-        </w:rPr>
-        <w:tab/>
-      </w:r>
-      <w:r>
-        <w:rPr>
-          <w:rFonts w:ascii="Times New Roman" w:eastAsia="Times New Roman" w:hAnsi="Times New Roman" w:cs="Times New Roman"/>
-          <w:sz w:val="24"/>
-          <w:szCs w:val="24"/>
-        </w:rPr>
-        <w:tab/>
-      </w:r>
-      <w:r>
-        <w:rPr>
-          <w:rFonts w:ascii="Times New Roman" w:eastAsia="Times New Roman" w:hAnsi="Times New Roman" w:cs="Times New Roman"/>
-          <w:sz w:val="24"/>
-          <w:szCs w:val="24"/>
-        </w:rPr>
-        <w:tab/>
-      </w:r>
-      <w:r>
-        <w:rPr>
-          <w:rFonts w:ascii="Times New Roman" w:eastAsia="Times New Roman" w:hAnsi="Times New Roman" w:cs="Times New Roman"/>
-          <w:sz w:val="24"/>
-          <w:szCs w:val="24"/>
-        </w:rPr>
-        <w:tab/>
-        <w:t xml:space="preserve">        Fall</w:t>
-      </w:r>
-      <w:r>
-        <w:rPr>
-          <w:rFonts w:ascii="Times New Roman" w:eastAsia="Times New Roman" w:hAnsi="Times New Roman" w:cs="Times New Roman"/>
-          <w:sz w:val="24"/>
-          <w:szCs w:val="24"/>
+          <w:b/>
+          <w:bCs/>
+        </w:rPr>
+        <w:t xml:space="preserve"> Business Principles</w:t>
+      </w:r>
+      <w:r>
+        <w:rPr>
+          <w:rFonts w:ascii="Times New Roman" w:eastAsia="Times New Roman" w:hAnsi="Times New Roman" w:cs="Times New Roman"/>
         </w:rPr>
         <w:t xml:space="preserve"> </w:t>
       </w:r>
       <w:r>
         <w:rPr>
           <w:rFonts w:ascii="Times New Roman" w:eastAsia="Times New Roman" w:hAnsi="Times New Roman" w:cs="Times New Roman"/>
-          <w:sz w:val="24"/>
-          <w:szCs w:val="24"/>
+        </w:rPr>
+        <w:tab/>
+      </w:r>
+      <w:r>
+        <w:rPr>
+          <w:rFonts w:ascii="Times New Roman" w:eastAsia="Times New Roman" w:hAnsi="Times New Roman" w:cs="Times New Roman"/>
+        </w:rPr>
+        <w:tab/>
+      </w:r>
+      <w:r>
+        <w:rPr>
+          <w:rFonts w:ascii="Times New Roman" w:eastAsia="Times New Roman" w:hAnsi="Times New Roman" w:cs="Times New Roman"/>
+        </w:rPr>
+        <w:tab/>
+      </w:r>
+      <w:r>
+        <w:rPr>
+          <w:rFonts w:ascii="Times New Roman" w:eastAsia="Times New Roman" w:hAnsi="Times New Roman" w:cs="Times New Roman"/>
+        </w:rPr>
+        <w:tab/>
+      </w:r>
+      <w:r>
+        <w:rPr>
+          <w:rFonts w:ascii="Times New Roman" w:eastAsia="Times New Roman" w:hAnsi="Times New Roman" w:cs="Times New Roman"/>
+        </w:rPr>
+        <w:tab/>
+        <w:t xml:space="preserve">    </w:t>
+      </w:r>
+      <w:r>
+        <w:rPr>
+          <w:rFonts w:ascii="Times New Roman" w:eastAsia="Times New Roman" w:hAnsi="Times New Roman" w:cs="Times New Roman"/>
+        </w:rPr>
+        <w:tab/>
+        <w:t xml:space="preserve">         </w:t>
+      </w:r>
+      <w:r>
+        <w:rPr>
+          <w:rFonts w:ascii="Times New Roman" w:eastAsia="Times New Roman" w:hAnsi="Times New Roman" w:cs="Times New Roman"/>
+        </w:rPr>
+        <w:t>Dec.</w:t>
+      </w:r>
+      <w:r>
+        <w:rPr>
+          <w:rFonts w:ascii="Times New Roman" w:eastAsia="Times New Roman" w:hAnsi="Times New Roman" w:cs="Times New Roman"/>
+        </w:rPr>
+        <w:t xml:space="preserve"> </w:t>
+      </w:r>
+      <w:r>
+        <w:rPr>
+          <w:rFonts w:ascii="Times New Roman" w:eastAsia="Times New Roman" w:hAnsi="Times New Roman" w:cs="Times New Roman"/>
         </w:rPr>
         <w:t>2024</w:t>
       </w:r>
@@ -478,15 +397,11 @@
         <w:outlineLvl w:val="0"/>
         <w:rPr>
           <w:rFonts w:ascii="Times New Roman" w:eastAsia="Times New Roman" w:hAnsi="Times New Roman" w:cs="Times New Roman"/>
-          <w:sz w:val="24"/>
-          <w:szCs w:val="24"/>
-        </w:rPr>
-      </w:pPr>
-      <w:r>
-        <w:rPr>
-          <w:rFonts w:ascii="Times New Roman" w:eastAsia="Times New Roman" w:hAnsi="Times New Roman" w:cs="Times New Roman"/>
-          <w:sz w:val="24"/>
-          <w:szCs w:val="24"/>
+        </w:rPr>
+      </w:pPr>
+      <w:r>
+        <w:rPr>
+          <w:rFonts w:ascii="Times New Roman" w:eastAsia="Times New Roman" w:hAnsi="Times New Roman" w:cs="Times New Roman"/>
         </w:rPr>
         <w:t>Nvidia’s Future Centric Focus: Long-Term Strategies to Prepare for a Rising China</w:t>
       </w:r>
@@ -502,31 +417,23 @@
         <w:outlineLvl w:val="0"/>
         <w:rPr>
           <w:rFonts w:ascii="Times New Roman" w:eastAsia="Times New Roman" w:hAnsi="Times New Roman" w:cs="Times New Roman"/>
-          <w:sz w:val="24"/>
-          <w:szCs w:val="24"/>
-        </w:rPr>
-      </w:pPr>
-      <w:r>
-        <w:rPr>
-          <w:rFonts w:ascii="Times New Roman" w:eastAsia="Times New Roman" w:hAnsi="Times New Roman" w:cs="Times New Roman"/>
-          <w:sz w:val="24"/>
-          <w:szCs w:val="24"/>
+        </w:rPr>
+      </w:pPr>
+      <w:r>
+        <w:rPr>
+          <w:rFonts w:ascii="Times New Roman" w:eastAsia="Times New Roman" w:hAnsi="Times New Roman" w:cs="Times New Roman"/>
         </w:rPr>
         <w:t>Researched recent Chinese history, history of Nvidia, U.S. and Chinese relation</w:t>
       </w:r>
       <w:r>
         <w:rPr>
           <w:rFonts w:ascii="Times New Roman" w:eastAsia="Times New Roman" w:hAnsi="Times New Roman" w:cs="Times New Roman"/>
-          <w:sz w:val="24"/>
-          <w:szCs w:val="24"/>
         </w:rPr>
         <w:t>s</w:t>
       </w:r>
       <w:r>
         <w:rPr>
           <w:rFonts w:ascii="Times New Roman" w:eastAsia="Times New Roman" w:hAnsi="Times New Roman" w:cs="Times New Roman"/>
-          <w:sz w:val="24"/>
-          <w:szCs w:val="24"/>
         </w:rPr>
         <w:t>, and Nvidia’s most vulnerable input, the chip manufacturing plants in Taiwan.</w:t>
       </w:r>
@@ -542,15 +449,11 @@
         <w:outlineLvl w:val="0"/>
         <w:rPr>
           <w:rFonts w:ascii="Times New Roman" w:eastAsia="Times New Roman" w:hAnsi="Times New Roman" w:cs="Times New Roman"/>
-          <w:sz w:val="24"/>
-          <w:szCs w:val="24"/>
-        </w:rPr>
-      </w:pPr>
-      <w:r>
-        <w:rPr>
-          <w:rFonts w:ascii="Times New Roman" w:eastAsia="Times New Roman" w:hAnsi="Times New Roman" w:cs="Times New Roman"/>
-          <w:sz w:val="24"/>
-          <w:szCs w:val="24"/>
+        </w:rPr>
+      </w:pPr>
+      <w:r>
+        <w:rPr>
+          <w:rFonts w:ascii="Times New Roman" w:eastAsia="Times New Roman" w:hAnsi="Times New Roman" w:cs="Times New Roman"/>
         </w:rPr>
         <w:t>Contextualized, rudimentarily, the recent history of China’s most prominent phases with Mao Zedong, Deng Xiaoping, and Xi Jinping and how that has shaped and formed one of the most formidable challenges to Nvidia.</w:t>
       </w:r>
@@ -566,15 +469,11 @@
         <w:outlineLvl w:val="0"/>
         <w:rPr>
           <w:rFonts w:ascii="Times New Roman" w:eastAsia="Times New Roman" w:hAnsi="Times New Roman" w:cs="Times New Roman"/>
-          <w:sz w:val="24"/>
-          <w:szCs w:val="24"/>
-        </w:rPr>
-      </w:pPr>
-      <w:r>
-        <w:rPr>
-          <w:rFonts w:ascii="Times New Roman" w:eastAsia="Times New Roman" w:hAnsi="Times New Roman" w:cs="Times New Roman"/>
-          <w:sz w:val="24"/>
-          <w:szCs w:val="24"/>
+        </w:rPr>
+      </w:pPr>
+      <w:r>
+        <w:rPr>
+          <w:rFonts w:ascii="Times New Roman" w:eastAsia="Times New Roman" w:hAnsi="Times New Roman" w:cs="Times New Roman"/>
         </w:rPr>
         <w:t>Utilized a positive and normative analysis to conclude that the Chinese tech industry would challenge and possibly overtake Nvidia’s dominance.</w:t>
       </w:r>
@@ -590,55 +489,41 @@
         <w:outlineLvl w:val="0"/>
         <w:rPr>
           <w:rFonts w:ascii="Times New Roman" w:eastAsia="Times New Roman" w:hAnsi="Times New Roman" w:cs="Times New Roman"/>
-          <w:sz w:val="24"/>
-          <w:szCs w:val="24"/>
-        </w:rPr>
-      </w:pPr>
-      <w:r>
-        <w:rPr>
-          <w:rFonts w:ascii="Times New Roman" w:eastAsia="Times New Roman" w:hAnsi="Times New Roman" w:cs="Times New Roman"/>
-          <w:sz w:val="24"/>
-          <w:szCs w:val="24"/>
+        </w:rPr>
+      </w:pPr>
+      <w:r>
+        <w:rPr>
+          <w:rFonts w:ascii="Times New Roman" w:eastAsia="Times New Roman" w:hAnsi="Times New Roman" w:cs="Times New Roman"/>
         </w:rPr>
         <w:t>Predicted conclusions</w:t>
       </w:r>
       <w:r>
         <w:rPr>
           <w:rFonts w:ascii="Times New Roman" w:eastAsia="Times New Roman" w:hAnsi="Times New Roman" w:cs="Times New Roman"/>
-          <w:sz w:val="24"/>
-          <w:szCs w:val="24"/>
         </w:rPr>
         <w:t xml:space="preserve"> of China’s emerging dominance in the tech sector</w:t>
       </w:r>
       <w:r>
         <w:rPr>
           <w:rFonts w:ascii="Times New Roman" w:eastAsia="Times New Roman" w:hAnsi="Times New Roman" w:cs="Times New Roman"/>
-          <w:sz w:val="24"/>
-          <w:szCs w:val="24"/>
         </w:rPr>
         <w:t xml:space="preserve"> which</w:t>
       </w:r>
       <w:r>
         <w:rPr>
           <w:rFonts w:ascii="Times New Roman" w:eastAsia="Times New Roman" w:hAnsi="Times New Roman" w:cs="Times New Roman"/>
-          <w:sz w:val="24"/>
-          <w:szCs w:val="24"/>
         </w:rPr>
         <w:t xml:space="preserve"> </w:t>
       </w:r>
       <w:r>
         <w:rPr>
           <w:rFonts w:ascii="Times New Roman" w:eastAsia="Times New Roman" w:hAnsi="Times New Roman" w:cs="Times New Roman"/>
-          <w:sz w:val="24"/>
-          <w:szCs w:val="24"/>
         </w:rPr>
         <w:t>showed their effect in the stock market in early 2025</w:t>
       </w:r>
       <w:r>
         <w:rPr>
           <w:rFonts w:ascii="Times New Roman" w:eastAsia="Times New Roman" w:hAnsi="Times New Roman" w:cs="Times New Roman"/>
-          <w:sz w:val="24"/>
-          <w:szCs w:val="24"/>
         </w:rPr>
         <w:t>.</w:t>
       </w:r>
@@ -648,8 +533,6 @@
         <w:spacing w:line="240" w:lineRule="auto"/>
         <w:rPr>
           <w:rFonts w:ascii="Times New Roman" w:eastAsia="Times New Roman" w:hAnsi="Times New Roman" w:cs="Times New Roman"/>
-          <w:sz w:val="24"/>
-          <w:szCs w:val="24"/>
           <w:lang w:val="en-US"/>
         </w:rPr>
       </w:pPr>
@@ -660,16 +543,12 @@
         <w:rPr>
           <w:rFonts w:ascii="Times New Roman" w:eastAsia="Times New Roman" w:hAnsi="Times New Roman" w:cs="Times New Roman"/>
           <w:b/>
-          <w:sz w:val="24"/>
-          <w:szCs w:val="24"/>
-        </w:rPr>
-      </w:pPr>
-      <w:r>
-        <w:rPr>
-          <w:rFonts w:ascii="Times New Roman" w:eastAsia="Times New Roman" w:hAnsi="Times New Roman" w:cs="Times New Roman"/>
-          <w:b/>
-          <w:sz w:val="24"/>
-          <w:szCs w:val="24"/>
+        </w:rPr>
+      </w:pPr>
+      <w:r>
+        <w:rPr>
+          <w:rFonts w:ascii="Times New Roman" w:eastAsia="Times New Roman" w:hAnsi="Times New Roman" w:cs="Times New Roman"/>
+          <w:b/>
         </w:rPr>
         <w:t>WORK EXPERIENCE</w:t>
       </w:r>
@@ -680,16 +559,12 @@
         <w:rPr>
           <w:rFonts w:ascii="Times New Roman" w:eastAsia="Times New Roman" w:hAnsi="Times New Roman" w:cs="Times New Roman"/>
           <w:b/>
-          <w:sz w:val="24"/>
-          <w:szCs w:val="24"/>
-        </w:rPr>
-      </w:pPr>
-      <w:r>
-        <w:rPr>
-          <w:rFonts w:ascii="Times New Roman" w:eastAsia="Times New Roman" w:hAnsi="Times New Roman" w:cs="Times New Roman"/>
-          <w:b/>
-          <w:sz w:val="24"/>
-          <w:szCs w:val="24"/>
+        </w:rPr>
+      </w:pPr>
+      <w:r>
+        <w:rPr>
+          <w:rFonts w:ascii="Times New Roman" w:eastAsia="Times New Roman" w:hAnsi="Times New Roman" w:cs="Times New Roman"/>
+          <w:b/>
         </w:rPr>
         <w:t>Strategic Staffing Solutions, Houston, Texas</w:t>
       </w:r>
@@ -697,53 +572,55 @@
         <w:rPr>
           <w:rFonts w:ascii="Times New Roman" w:eastAsia="Times New Roman" w:hAnsi="Times New Roman" w:cs="Times New Roman"/>
           <w:b/>
-          <w:sz w:val="24"/>
-          <w:szCs w:val="24"/>
-        </w:rPr>
-        <w:tab/>
-      </w:r>
-      <w:r>
-        <w:rPr>
-          <w:rFonts w:ascii="Times New Roman" w:eastAsia="Times New Roman" w:hAnsi="Times New Roman" w:cs="Times New Roman"/>
-          <w:b/>
-          <w:sz w:val="24"/>
-          <w:szCs w:val="24"/>
-        </w:rPr>
-        <w:tab/>
-      </w:r>
-      <w:r>
-        <w:rPr>
-          <w:rFonts w:ascii="Times New Roman" w:eastAsia="Times New Roman" w:hAnsi="Times New Roman" w:cs="Times New Roman"/>
-          <w:b/>
-          <w:sz w:val="24"/>
-          <w:szCs w:val="24"/>
-        </w:rPr>
-        <w:tab/>
-      </w:r>
-      <w:r>
-        <w:rPr>
-          <w:rFonts w:ascii="Times New Roman" w:eastAsia="Times New Roman" w:hAnsi="Times New Roman" w:cs="Times New Roman"/>
-          <w:b/>
-          <w:sz w:val="24"/>
-          <w:szCs w:val="24"/>
-        </w:rPr>
-        <w:tab/>
-      </w:r>
-      <w:r>
-        <w:rPr>
-          <w:rFonts w:ascii="Times New Roman" w:eastAsia="Times New Roman" w:hAnsi="Times New Roman" w:cs="Times New Roman"/>
-          <w:b/>
-          <w:sz w:val="24"/>
-          <w:szCs w:val="24"/>
-        </w:rPr>
-        <w:tab/>
-        <w:t xml:space="preserve">           </w:t>
-      </w:r>
-      <w:r>
-        <w:rPr>
-          <w:rFonts w:ascii="Times New Roman" w:eastAsia="Times New Roman" w:hAnsi="Times New Roman" w:cs="Times New Roman"/>
-          <w:sz w:val="24"/>
-          <w:szCs w:val="24"/>
+        </w:rPr>
+        <w:tab/>
+      </w:r>
+      <w:r>
+        <w:rPr>
+          <w:rFonts w:ascii="Times New Roman" w:eastAsia="Times New Roman" w:hAnsi="Times New Roman" w:cs="Times New Roman"/>
+          <w:b/>
+        </w:rPr>
+        <w:tab/>
+      </w:r>
+      <w:r>
+        <w:rPr>
+          <w:rFonts w:ascii="Times New Roman" w:eastAsia="Times New Roman" w:hAnsi="Times New Roman" w:cs="Times New Roman"/>
+          <w:b/>
+        </w:rPr>
+        <w:tab/>
+      </w:r>
+      <w:r>
+        <w:rPr>
+          <w:rFonts w:ascii="Times New Roman" w:eastAsia="Times New Roman" w:hAnsi="Times New Roman" w:cs="Times New Roman"/>
+          <w:b/>
+        </w:rPr>
+        <w:tab/>
+      </w:r>
+      <w:r>
+        <w:rPr>
+          <w:rFonts w:ascii="Times New Roman" w:eastAsia="Times New Roman" w:hAnsi="Times New Roman" w:cs="Times New Roman"/>
+          <w:b/>
+        </w:rPr>
+        <w:tab/>
+      </w:r>
+      <w:r>
+        <w:rPr>
+          <w:rFonts w:ascii="Times New Roman" w:eastAsia="Times New Roman" w:hAnsi="Times New Roman" w:cs="Times New Roman"/>
+          <w:b/>
+        </w:rPr>
+        <w:tab/>
+      </w:r>
+      <w:r>
+        <w:rPr>
+          <w:rFonts w:ascii="Times New Roman" w:eastAsia="Times New Roman" w:hAnsi="Times New Roman" w:cs="Times New Roman"/>
+          <w:b/>
+        </w:rPr>
+        <w:tab/>
+        <w:t xml:space="preserve">  </w:t>
+      </w:r>
+      <w:r>
+        <w:rPr>
+          <w:rFonts w:ascii="Times New Roman" w:eastAsia="Times New Roman" w:hAnsi="Times New Roman" w:cs="Times New Roman"/>
         </w:rPr>
         <w:t>May 2021 – June 2024</w:t>
       </w:r>
@@ -753,15 +630,11 @@
         <w:spacing w:line="240" w:lineRule="auto"/>
         <w:rPr>
           <w:rFonts w:ascii="Times New Roman" w:eastAsia="Times New Roman" w:hAnsi="Times New Roman" w:cs="Times New Roman"/>
-          <w:sz w:val="24"/>
-          <w:szCs w:val="24"/>
-        </w:rPr>
-      </w:pPr>
-      <w:r>
-        <w:rPr>
-          <w:rFonts w:ascii="Times New Roman" w:eastAsia="Times New Roman" w:hAnsi="Times New Roman" w:cs="Times New Roman"/>
-          <w:sz w:val="24"/>
-          <w:szCs w:val="24"/>
+        </w:rPr>
+      </w:pPr>
+      <w:r>
+        <w:rPr>
+          <w:rFonts w:ascii="Times New Roman" w:eastAsia="Times New Roman" w:hAnsi="Times New Roman" w:cs="Times New Roman"/>
         </w:rPr>
         <w:t>Service Delivery Specialist</w:t>
       </w:r>
@@ -775,23 +648,17 @@
         <w:spacing w:line="240" w:lineRule="auto"/>
         <w:rPr>
           <w:rFonts w:ascii="Times New Roman" w:eastAsia="Times New Roman" w:hAnsi="Times New Roman" w:cs="Times New Roman"/>
-          <w:sz w:val="24"/>
-          <w:szCs w:val="24"/>
-        </w:rPr>
-      </w:pPr>
-      <w:r>
-        <w:rPr>
-          <w:rFonts w:ascii="Times New Roman" w:eastAsia="Times New Roman" w:hAnsi="Times New Roman" w:cs="Times New Roman"/>
-          <w:sz w:val="24"/>
-          <w:szCs w:val="24"/>
+        </w:rPr>
+      </w:pPr>
+      <w:r>
+        <w:rPr>
+          <w:rFonts w:ascii="Times New Roman" w:eastAsia="Times New Roman" w:hAnsi="Times New Roman" w:cs="Times New Roman"/>
         </w:rPr>
         <w:t xml:space="preserve">Started </w:t>
       </w:r>
       <w:r>
         <w:rPr>
           <w:rFonts w:ascii="Times New Roman" w:eastAsia="Times New Roman" w:hAnsi="Times New Roman" w:cs="Times New Roman"/>
-          <w:sz w:val="24"/>
-          <w:szCs w:val="24"/>
         </w:rPr>
         <w:t>as an intern in my first 6 months and transitioned to a full-time service delivery specialist.</w:t>
       </w:r>
@@ -805,31 +672,23 @@
         <w:spacing w:line="240" w:lineRule="auto"/>
         <w:rPr>
           <w:rFonts w:ascii="Times New Roman" w:eastAsia="Times New Roman" w:hAnsi="Times New Roman" w:cs="Times New Roman"/>
-          <w:sz w:val="24"/>
-          <w:szCs w:val="24"/>
-        </w:rPr>
-      </w:pPr>
-      <w:r>
-        <w:rPr>
-          <w:rFonts w:ascii="Times New Roman" w:eastAsia="Times New Roman" w:hAnsi="Times New Roman" w:cs="Times New Roman"/>
-          <w:sz w:val="24"/>
-          <w:szCs w:val="24"/>
+        </w:rPr>
+      </w:pPr>
+      <w:r>
+        <w:rPr>
+          <w:rFonts w:ascii="Times New Roman" w:eastAsia="Times New Roman" w:hAnsi="Times New Roman" w:cs="Times New Roman"/>
         </w:rPr>
         <w:t xml:space="preserve">Worked on onboarding and offboarding consultants from a wide market consisting of Houston, Florida, Dallas, California, and some international </w:t>
       </w:r>
       <w:r>
         <w:rPr>
           <w:rFonts w:ascii="Times New Roman" w:eastAsia="Times New Roman" w:hAnsi="Times New Roman" w:cs="Times New Roman"/>
-          <w:sz w:val="24"/>
-          <w:szCs w:val="24"/>
         </w:rPr>
         <w:t xml:space="preserve">countries </w:t>
       </w:r>
       <w:r>
         <w:rPr>
           <w:rFonts w:ascii="Times New Roman" w:eastAsia="Times New Roman" w:hAnsi="Times New Roman" w:cs="Times New Roman"/>
-          <w:sz w:val="24"/>
-          <w:szCs w:val="24"/>
         </w:rPr>
         <w:t>Canada, Philippines, Lithuania, and Poland.</w:t>
       </w:r>
@@ -843,71 +702,53 @@
         <w:spacing w:line="240" w:lineRule="auto"/>
         <w:rPr>
           <w:rFonts w:ascii="Times New Roman" w:eastAsia="Times New Roman" w:hAnsi="Times New Roman" w:cs="Times New Roman"/>
-          <w:sz w:val="24"/>
-          <w:szCs w:val="24"/>
-        </w:rPr>
-      </w:pPr>
-      <w:r>
-        <w:rPr>
-          <w:rFonts w:ascii="Times New Roman" w:eastAsia="Times New Roman" w:hAnsi="Times New Roman" w:cs="Times New Roman"/>
-          <w:sz w:val="24"/>
-          <w:szCs w:val="24"/>
+        </w:rPr>
+      </w:pPr>
+      <w:r>
+        <w:rPr>
+          <w:rFonts w:ascii="Times New Roman" w:eastAsia="Times New Roman" w:hAnsi="Times New Roman" w:cs="Times New Roman"/>
         </w:rPr>
         <w:t xml:space="preserve">Created </w:t>
       </w:r>
       <w:r>
         <w:rPr>
           <w:rFonts w:ascii="Times New Roman" w:eastAsia="Times New Roman" w:hAnsi="Times New Roman" w:cs="Times New Roman"/>
-          <w:sz w:val="24"/>
-          <w:szCs w:val="24"/>
         </w:rPr>
         <w:t>onboarding</w:t>
       </w:r>
       <w:r>
         <w:rPr>
           <w:rFonts w:ascii="Times New Roman" w:eastAsia="Times New Roman" w:hAnsi="Times New Roman" w:cs="Times New Roman"/>
-          <w:sz w:val="24"/>
-          <w:szCs w:val="24"/>
         </w:rPr>
         <w:t xml:space="preserve"> tracking spreadsheet</w:t>
       </w:r>
       <w:r>
         <w:rPr>
           <w:rFonts w:ascii="Times New Roman" w:eastAsia="Times New Roman" w:hAnsi="Times New Roman" w:cs="Times New Roman"/>
-          <w:sz w:val="24"/>
-          <w:szCs w:val="24"/>
         </w:rPr>
         <w:t>s</w:t>
       </w:r>
       <w:r>
         <w:rPr>
           <w:rFonts w:ascii="Times New Roman" w:eastAsia="Times New Roman" w:hAnsi="Times New Roman" w:cs="Times New Roman"/>
-          <w:sz w:val="24"/>
-          <w:szCs w:val="24"/>
         </w:rPr>
         <w:t xml:space="preserve"> for my regional branch</w:t>
       </w:r>
       <w:r>
         <w:rPr>
           <w:rFonts w:ascii="Times New Roman" w:eastAsia="Times New Roman" w:hAnsi="Times New Roman" w:cs="Times New Roman"/>
-          <w:sz w:val="24"/>
-          <w:szCs w:val="24"/>
         </w:rPr>
         <w:t xml:space="preserve"> </w:t>
       </w:r>
       <w:r>
         <w:rPr>
           <w:rFonts w:ascii="Times New Roman" w:eastAsia="Times New Roman" w:hAnsi="Times New Roman" w:cs="Times New Roman"/>
-          <w:sz w:val="24"/>
-          <w:szCs w:val="24"/>
         </w:rPr>
         <w:t>and reported daily updates to the recruiting team</w:t>
       </w:r>
       <w:r>
         <w:rPr>
           <w:rFonts w:ascii="Times New Roman" w:eastAsia="Times New Roman" w:hAnsi="Times New Roman" w:cs="Times New Roman"/>
-          <w:sz w:val="24"/>
-          <w:szCs w:val="24"/>
         </w:rPr>
         <w:t xml:space="preserve">. </w:t>
       </w:r>
@@ -921,47 +762,35 @@
         <w:spacing w:line="240" w:lineRule="auto"/>
         <w:rPr>
           <w:rFonts w:ascii="Times New Roman" w:eastAsia="Times New Roman" w:hAnsi="Times New Roman" w:cs="Times New Roman"/>
-          <w:sz w:val="24"/>
-          <w:szCs w:val="24"/>
-        </w:rPr>
-      </w:pPr>
-      <w:r>
-        <w:rPr>
-          <w:rFonts w:ascii="Times New Roman" w:eastAsia="Times New Roman" w:hAnsi="Times New Roman" w:cs="Times New Roman"/>
-          <w:sz w:val="24"/>
-          <w:szCs w:val="24"/>
+        </w:rPr>
+      </w:pPr>
+      <w:r>
+        <w:rPr>
+          <w:rFonts w:ascii="Times New Roman" w:eastAsia="Times New Roman" w:hAnsi="Times New Roman" w:cs="Times New Roman"/>
         </w:rPr>
         <w:t xml:space="preserve">Succeeded in a </w:t>
       </w:r>
       <w:r>
         <w:rPr>
           <w:rFonts w:ascii="Times New Roman" w:eastAsia="Times New Roman" w:hAnsi="Times New Roman" w:cs="Times New Roman"/>
-          <w:sz w:val="24"/>
-          <w:szCs w:val="24"/>
         </w:rPr>
         <w:t xml:space="preserve">rapid transition of </w:t>
       </w:r>
       <w:r>
         <w:rPr>
           <w:rFonts w:ascii="Times New Roman" w:eastAsia="Times New Roman" w:hAnsi="Times New Roman" w:cs="Times New Roman"/>
-          <w:sz w:val="24"/>
-          <w:szCs w:val="24"/>
         </w:rPr>
         <w:t>40</w:t>
       </w:r>
       <w:r>
         <w:rPr>
           <w:rFonts w:ascii="Times New Roman" w:eastAsia="Times New Roman" w:hAnsi="Times New Roman" w:cs="Times New Roman"/>
-          <w:sz w:val="24"/>
-          <w:szCs w:val="24"/>
         </w:rPr>
         <w:t>+ consultant transfer from Chevron suppliers to Strategic Staffing Solutions</w:t>
       </w:r>
       <w:r>
         <w:rPr>
           <w:rFonts w:ascii="Times New Roman" w:eastAsia="Times New Roman" w:hAnsi="Times New Roman" w:cs="Times New Roman"/>
-          <w:sz w:val="24"/>
-          <w:szCs w:val="24"/>
         </w:rPr>
         <w:t>.</w:t>
       </w:r>
@@ -975,103 +804,77 @@
         <w:spacing w:line="240" w:lineRule="auto"/>
         <w:rPr>
           <w:rFonts w:ascii="Times New Roman" w:eastAsia="Times New Roman" w:hAnsi="Times New Roman" w:cs="Times New Roman"/>
-          <w:sz w:val="24"/>
-          <w:szCs w:val="24"/>
-        </w:rPr>
-      </w:pPr>
-      <w:r>
-        <w:rPr>
-          <w:rFonts w:ascii="Times New Roman" w:eastAsia="Times New Roman" w:hAnsi="Times New Roman" w:cs="Times New Roman"/>
-          <w:sz w:val="24"/>
-          <w:szCs w:val="24"/>
+        </w:rPr>
+      </w:pPr>
+      <w:r>
+        <w:rPr>
+          <w:rFonts w:ascii="Times New Roman" w:eastAsia="Times New Roman" w:hAnsi="Times New Roman" w:cs="Times New Roman"/>
         </w:rPr>
         <w:t>C</w:t>
       </w:r>
       <w:r>
         <w:rPr>
           <w:rFonts w:ascii="Times New Roman" w:eastAsia="Times New Roman" w:hAnsi="Times New Roman" w:cs="Times New Roman"/>
-          <w:sz w:val="24"/>
-          <w:szCs w:val="24"/>
         </w:rPr>
         <w:t>oordinate</w:t>
       </w:r>
       <w:r>
         <w:rPr>
           <w:rFonts w:ascii="Times New Roman" w:eastAsia="Times New Roman" w:hAnsi="Times New Roman" w:cs="Times New Roman"/>
-          <w:sz w:val="24"/>
-          <w:szCs w:val="24"/>
         </w:rPr>
         <w:t>d</w:t>
       </w:r>
       <w:r>
         <w:rPr>
           <w:rFonts w:ascii="Times New Roman" w:eastAsia="Times New Roman" w:hAnsi="Times New Roman" w:cs="Times New Roman"/>
-          <w:sz w:val="24"/>
-          <w:szCs w:val="24"/>
         </w:rPr>
         <w:t xml:space="preserve"> with many sole proprietorshi</w:t>
       </w:r>
       <w:r>
         <w:rPr>
           <w:rFonts w:ascii="Times New Roman" w:eastAsia="Times New Roman" w:hAnsi="Times New Roman" w:cs="Times New Roman"/>
-          <w:sz w:val="24"/>
-          <w:szCs w:val="24"/>
         </w:rPr>
         <w:t xml:space="preserve">ps, partnerships, and S-corps </w:t>
       </w:r>
       <w:r>
         <w:rPr>
           <w:rFonts w:ascii="Times New Roman" w:eastAsia="Times New Roman" w:hAnsi="Times New Roman" w:cs="Times New Roman"/>
-          <w:sz w:val="24"/>
-          <w:szCs w:val="24"/>
         </w:rPr>
         <w:t xml:space="preserve">to </w:t>
       </w:r>
       <w:r>
         <w:rPr>
           <w:rFonts w:ascii="Times New Roman" w:eastAsia="Times New Roman" w:hAnsi="Times New Roman" w:cs="Times New Roman"/>
-          <w:sz w:val="24"/>
-          <w:szCs w:val="24"/>
         </w:rPr>
         <w:t>compile</w:t>
       </w:r>
       <w:r>
         <w:rPr>
           <w:rFonts w:ascii="Times New Roman" w:eastAsia="Times New Roman" w:hAnsi="Times New Roman" w:cs="Times New Roman"/>
-          <w:sz w:val="24"/>
-          <w:szCs w:val="24"/>
         </w:rPr>
         <w:t xml:space="preserve"> and</w:t>
       </w:r>
       <w:r>
         <w:rPr>
           <w:rFonts w:ascii="Times New Roman" w:eastAsia="Times New Roman" w:hAnsi="Times New Roman" w:cs="Times New Roman"/>
-          <w:sz w:val="24"/>
-          <w:szCs w:val="24"/>
         </w:rPr>
         <w:t xml:space="preserve"> </w:t>
       </w:r>
       <w:r>
         <w:rPr>
           <w:rFonts w:ascii="Times New Roman" w:eastAsia="Times New Roman" w:hAnsi="Times New Roman" w:cs="Times New Roman"/>
-          <w:sz w:val="24"/>
-          <w:szCs w:val="24"/>
         </w:rPr>
         <w:t>audit</w:t>
       </w:r>
       <w:r>
         <w:rPr>
           <w:rFonts w:ascii="Times New Roman" w:eastAsia="Times New Roman" w:hAnsi="Times New Roman" w:cs="Times New Roman"/>
-          <w:sz w:val="24"/>
-          <w:szCs w:val="24"/>
         </w:rPr>
         <w:t xml:space="preserve"> paperwork</w:t>
       </w:r>
       <w:r>
         <w:rPr>
           <w:rFonts w:ascii="Times New Roman" w:eastAsia="Times New Roman" w:hAnsi="Times New Roman" w:cs="Times New Roman"/>
-          <w:sz w:val="24"/>
-          <w:szCs w:val="24"/>
         </w:rPr>
         <w:t>.</w:t>
       </w:r>
@@ -1081,27 +884,21 @@
         <w:spacing w:line="240" w:lineRule="auto"/>
         <w:rPr>
           <w:rFonts w:ascii="Times New Roman" w:eastAsia="Times New Roman" w:hAnsi="Times New Roman" w:cs="Times New Roman"/>
-          <w:sz w:val="24"/>
-          <w:szCs w:val="24"/>
-        </w:rPr>
-      </w:pPr>
-    </w:p>
-    <w:p>
-      <w:pPr>
-        <w:spacing w:line="240" w:lineRule="auto"/>
-        <w:rPr>
-          <w:rFonts w:ascii="Times New Roman" w:eastAsia="Times New Roman" w:hAnsi="Times New Roman" w:cs="Times New Roman"/>
-          <w:b/>
-          <w:sz w:val="24"/>
-          <w:szCs w:val="24"/>
-        </w:rPr>
-      </w:pPr>
-      <w:r>
-        <w:rPr>
-          <w:rFonts w:ascii="Times New Roman" w:eastAsia="Times New Roman" w:hAnsi="Times New Roman" w:cs="Times New Roman"/>
-          <w:b/>
-          <w:sz w:val="24"/>
-          <w:szCs w:val="24"/>
+        </w:rPr>
+      </w:pPr>
+    </w:p>
+    <w:p>
+      <w:pPr>
+        <w:spacing w:line="240" w:lineRule="auto"/>
+        <w:rPr>
+          <w:rFonts w:ascii="Times New Roman" w:eastAsia="Times New Roman" w:hAnsi="Times New Roman" w:cs="Times New Roman"/>
+          <w:b/>
+        </w:rPr>
+      </w:pPr>
+      <w:r>
+        <w:rPr>
+          <w:rFonts w:ascii="Times New Roman" w:eastAsia="Times New Roman" w:hAnsi="Times New Roman" w:cs="Times New Roman"/>
+          <w:b/>
         </w:rPr>
         <w:t>HONORS AND AWARDS</w:t>
       </w:r>
@@ -1111,15 +908,11 @@
         <w:spacing w:line="240" w:lineRule="auto"/>
         <w:rPr>
           <w:rFonts w:ascii="Times New Roman" w:eastAsia="Times New Roman" w:hAnsi="Times New Roman" w:cs="Times New Roman"/>
-          <w:sz w:val="24"/>
-          <w:szCs w:val="24"/>
-        </w:rPr>
-      </w:pPr>
-      <w:r>
-        <w:rPr>
-          <w:rFonts w:ascii="Times New Roman" w:eastAsia="Times New Roman" w:hAnsi="Times New Roman" w:cs="Times New Roman"/>
-          <w:sz w:val="24"/>
-          <w:szCs w:val="24"/>
+        </w:rPr>
+      </w:pPr>
+      <w:r>
+        <w:rPr>
+          <w:rFonts w:ascii="Times New Roman" w:eastAsia="Times New Roman" w:hAnsi="Times New Roman" w:cs="Times New Roman"/>
         </w:rPr>
         <w:t>None</w:t>
       </w:r>
@@ -1130,27 +923,21 @@
         <w:rPr>
           <w:rFonts w:ascii="Times New Roman" w:eastAsia="Times New Roman" w:hAnsi="Times New Roman" w:cs="Times New Roman"/>
           <w:b/>
-          <w:sz w:val="24"/>
-          <w:szCs w:val="24"/>
-        </w:rPr>
-      </w:pPr>
-    </w:p>
-    <w:p>
-      <w:pPr>
-        <w:spacing w:line="240" w:lineRule="auto"/>
-        <w:rPr>
-          <w:rFonts w:ascii="Times New Roman" w:eastAsia="Times New Roman" w:hAnsi="Times New Roman" w:cs="Times New Roman"/>
-          <w:b/>
-          <w:sz w:val="24"/>
-          <w:szCs w:val="24"/>
-        </w:rPr>
-      </w:pPr>
-      <w:r>
-        <w:rPr>
-          <w:rFonts w:ascii="Times New Roman" w:eastAsia="Times New Roman" w:hAnsi="Times New Roman" w:cs="Times New Roman"/>
-          <w:b/>
-          <w:sz w:val="24"/>
-          <w:szCs w:val="24"/>
+        </w:rPr>
+      </w:pPr>
+    </w:p>
+    <w:p>
+      <w:pPr>
+        <w:spacing w:line="240" w:lineRule="auto"/>
+        <w:rPr>
+          <w:rFonts w:ascii="Times New Roman" w:eastAsia="Times New Roman" w:hAnsi="Times New Roman" w:cs="Times New Roman"/>
+          <w:b/>
+        </w:rPr>
+      </w:pPr>
+      <w:r>
+        <w:rPr>
+          <w:rFonts w:ascii="Times New Roman" w:eastAsia="Times New Roman" w:hAnsi="Times New Roman" w:cs="Times New Roman"/>
+          <w:b/>
         </w:rPr>
         <w:t>ACTIVITIES</w:t>
       </w:r>
@@ -1162,8 +949,8 @@
         <w:ind w:left="0"/>
         <w:rPr>
           <w:rFonts w:cs="Times New Roman"/>
-          <w:sz w:val="24"/>
-          <w:szCs w:val="24"/>
+          <w:sz w:val="22"/>
+          <w:szCs w:val="22"/>
           <w:lang w:val="en"/>
         </w:rPr>
       </w:pPr>
@@ -1172,8 +959,8 @@
           <w:rFonts w:cs="Times New Roman"/>
           <w:b/>
           <w:bCs/>
-          <w:sz w:val="24"/>
-          <w:szCs w:val="24"/>
+          <w:sz w:val="22"/>
+          <w:szCs w:val="22"/>
           <w:lang w:val="en"/>
         </w:rPr>
         <w:t>Lone Star College-North Harris Honors College</w:t>
@@ -1183,8 +970,8 @@
           <w:rFonts w:cs="Times New Roman"/>
           <w:b/>
           <w:bCs/>
-          <w:sz w:val="24"/>
-          <w:szCs w:val="24"/>
+          <w:sz w:val="22"/>
+          <w:szCs w:val="22"/>
           <w:lang w:val="en"/>
         </w:rPr>
         <w:t>, Houston, Texas</w:t>
@@ -1194,8 +981,8 @@
           <w:rFonts w:cs="Times New Roman"/>
           <w:b/>
           <w:bCs/>
-          <w:sz w:val="24"/>
-          <w:szCs w:val="24"/>
+          <w:sz w:val="22"/>
+          <w:szCs w:val="22"/>
           <w:lang w:val="en"/>
         </w:rPr>
         <w:tab/>
@@ -1205,8 +992,8 @@
           <w:rFonts w:cs="Times New Roman"/>
           <w:b/>
           <w:bCs/>
-          <w:sz w:val="24"/>
-          <w:szCs w:val="24"/>
+          <w:sz w:val="22"/>
+          <w:szCs w:val="22"/>
           <w:lang w:val="en"/>
         </w:rPr>
         <w:tab/>
@@ -1214,8 +1001,10 @@
       <w:r>
         <w:rPr>
           <w:rFonts w:cs="Times New Roman"/>
-          <w:sz w:val="24"/>
-          <w:szCs w:val="24"/>
+          <w:b/>
+          <w:bCs/>
+          <w:sz w:val="22"/>
+          <w:szCs w:val="22"/>
           <w:lang w:val="en"/>
         </w:rPr>
         <w:tab/>
@@ -1223,20 +1012,50 @@
       <w:r>
         <w:rPr>
           <w:rFonts w:cs="Times New Roman"/>
-          <w:sz w:val="24"/>
-          <w:szCs w:val="24"/>
+          <w:b/>
+          <w:bCs/>
+          <w:sz w:val="22"/>
+          <w:szCs w:val="22"/>
           <w:lang w:val="en"/>
         </w:rPr>
-        <w:t xml:space="preserve"> </w:t>
+        <w:tab/>
+        <w:t xml:space="preserve">  </w:t>
       </w:r>
       <w:r>
         <w:rPr>
           <w:rFonts w:cs="Times New Roman"/>
-          <w:sz w:val="24"/>
-          <w:szCs w:val="24"/>
+          <w:sz w:val="22"/>
+          <w:szCs w:val="22"/>
           <w:lang w:val="en"/>
         </w:rPr>
-        <w:t>Fall 2018 – Fall 2020</w:t>
+        <w:t>Dec.</w:t>
+      </w:r>
+      <w:r>
+        <w:rPr>
+          <w:rFonts w:cs="Times New Roman"/>
+          <w:sz w:val="22"/>
+          <w:szCs w:val="22"/>
+          <w:lang w:val="en"/>
+        </w:rPr>
+        <w:t xml:space="preserve"> 2018 – </w:t>
+      </w:r>
+      <w:r>
+        <w:rPr>
+          <w:rFonts w:cs="Times New Roman"/>
+          <w:sz w:val="22"/>
+          <w:szCs w:val="22"/>
+          <w:lang w:val="en"/>
+        </w:rPr>
+        <w:t>Dec.</w:t>
+      </w:r>
+      <w:r>
+        <w:rPr>
+          <w:rFonts w:cs="Times New Roman"/>
+          <w:sz w:val="22"/>
+          <w:szCs w:val="22"/>
+          <w:lang w:val="en"/>
+        </w:rPr>
+        <w:t xml:space="preserve"> 2020</w:t>
       </w:r>
     </w:p>
     <w:p>
@@ -1246,16 +1065,16 @@
         <w:ind w:left="0"/>
         <w:rPr>
           <w:rFonts w:cs="Times New Roman"/>
-          <w:sz w:val="24"/>
-          <w:szCs w:val="24"/>
+          <w:sz w:val="22"/>
+          <w:szCs w:val="22"/>
           <w:lang w:val="en"/>
         </w:rPr>
       </w:pPr>
       <w:r>
         <w:rPr>
           <w:rFonts w:cs="Times New Roman"/>
-          <w:sz w:val="24"/>
-          <w:szCs w:val="24"/>
+          <w:sz w:val="22"/>
+          <w:szCs w:val="22"/>
           <w:lang w:val="en"/>
         </w:rPr>
         <w:t>Leadership Committee Member</w:t>
@@ -1274,16 +1093,16 @@
         <w:spacing w:line="281" w:lineRule="exact"/>
         <w:rPr>
           <w:rFonts w:cs="Times New Roman"/>
-          <w:sz w:val="24"/>
-          <w:szCs w:val="24"/>
+          <w:sz w:val="22"/>
+          <w:szCs w:val="22"/>
           <w:lang w:val="en"/>
         </w:rPr>
       </w:pPr>
       <w:r>
         <w:rPr>
           <w:rFonts w:cs="Times New Roman"/>
-          <w:sz w:val="24"/>
-          <w:szCs w:val="24"/>
+          <w:sz w:val="22"/>
+          <w:szCs w:val="22"/>
           <w:lang w:val="en"/>
         </w:rPr>
         <w:t xml:space="preserve">Collaborated with a committee of 12 other members to organize events, track student progress, </w:t>
@@ -1291,8 +1110,8 @@
       <w:r>
         <w:rPr>
           <w:rFonts w:cs="Times New Roman"/>
-          <w:sz w:val="24"/>
-          <w:szCs w:val="24"/>
+          <w:sz w:val="22"/>
+          <w:szCs w:val="22"/>
           <w:lang w:val="en"/>
         </w:rPr>
         <w:t>set meetings</w:t>
@@ -1300,8 +1119,8 @@
       <w:r>
         <w:rPr>
           <w:rFonts w:cs="Times New Roman"/>
-          <w:sz w:val="24"/>
-          <w:szCs w:val="24"/>
+          <w:sz w:val="22"/>
+          <w:szCs w:val="22"/>
           <w:lang w:val="en"/>
         </w:rPr>
         <w:t>, and select research papers for the North Harris location</w:t>
@@ -1309,8 +1128,8 @@
       <w:r>
         <w:rPr>
           <w:rFonts w:cs="Times New Roman"/>
-          <w:sz w:val="24"/>
-          <w:szCs w:val="24"/>
+          <w:sz w:val="22"/>
+          <w:szCs w:val="22"/>
           <w:lang w:val="en"/>
         </w:rPr>
         <w:t xml:space="preserve"> each semester.</w:t>
@@ -1328,16 +1147,16 @@
         </w:tabs>
         <w:rPr>
           <w:rFonts w:cs="Times New Roman"/>
-          <w:sz w:val="24"/>
-          <w:szCs w:val="24"/>
+          <w:sz w:val="22"/>
+          <w:szCs w:val="22"/>
           <w:lang w:val="en"/>
         </w:rPr>
       </w:pPr>
       <w:r>
         <w:rPr>
           <w:rFonts w:cs="Times New Roman"/>
-          <w:sz w:val="24"/>
-          <w:szCs w:val="24"/>
+          <w:sz w:val="22"/>
+          <w:szCs w:val="22"/>
           <w:lang w:val="en"/>
         </w:rPr>
         <w:t>Assisted in fundraising events for the Lone Star College Honors College system.</w:t>
@@ -1352,27 +1171,23 @@
         <w:ind w:left="720"/>
         <w:rPr>
           <w:rFonts w:cs="Times New Roman"/>
-          <w:sz w:val="24"/>
-          <w:szCs w:val="24"/>
-        </w:rPr>
-      </w:pPr>
-    </w:p>
-    <w:p>
-      <w:pPr>
-        <w:spacing w:line="240" w:lineRule="auto"/>
-        <w:rPr>
-          <w:rFonts w:ascii="Times New Roman" w:eastAsia="Times New Roman" w:hAnsi="Times New Roman" w:cs="Times New Roman"/>
-          <w:b/>
-          <w:sz w:val="24"/>
-          <w:szCs w:val="24"/>
-        </w:rPr>
-      </w:pPr>
-      <w:r>
-        <w:rPr>
-          <w:rFonts w:ascii="Times New Roman" w:eastAsia="Times New Roman" w:hAnsi="Times New Roman" w:cs="Times New Roman"/>
-          <w:b/>
-          <w:sz w:val="24"/>
-          <w:szCs w:val="24"/>
+          <w:sz w:val="22"/>
+          <w:szCs w:val="22"/>
+        </w:rPr>
+      </w:pPr>
+    </w:p>
+    <w:p>
+      <w:pPr>
+        <w:spacing w:line="240" w:lineRule="auto"/>
+        <w:rPr>
+          <w:rFonts w:ascii="Times New Roman" w:eastAsia="Times New Roman" w:hAnsi="Times New Roman" w:cs="Times New Roman"/>
+          <w:b/>
+        </w:rPr>
+      </w:pPr>
+      <w:r>
+        <w:rPr>
+          <w:rFonts w:ascii="Times New Roman" w:eastAsia="Times New Roman" w:hAnsi="Times New Roman" w:cs="Times New Roman"/>
+          <w:b/>
         </w:rPr>
         <w:t>SKILLS AND CERTIFICATES</w:t>
       </w:r>
@@ -1397,14 +1212,6 @@
           <w:spacing w:val="-1"/>
           <w:lang w:val="en-US"/>
         </w:rPr>
-        <w:t xml:space="preserve">Intermediate skill in </w:t>
-      </w:r>
-      <w:r>
-        <w:rPr>
-          <w:rFonts w:ascii="Times New Roman" w:eastAsia="Times New Roman" w:hAnsi="Times New Roman" w:cs="Times New Roman"/>
-          <w:spacing w:val="-1"/>
-          <w:lang w:val="en-US"/>
-        </w:rPr>
         <w:t>W</w:t>
       </w:r>
       <w:r>
@@ -1452,7 +1259,7 @@
           <w:spacing w:val="-1"/>
           <w:lang w:val="en-US"/>
         </w:rPr>
-        <w:t xml:space="preserve">Intermediate skill in Excel (Pivot tables, data consistency, </w:t>
+        <w:t xml:space="preserve">Excel (Pivot tables, data consistency, </w:t>
       </w:r>
       <w:r>
         <w:rPr>
@@ -1507,7 +1314,7 @@
           <w:spacing w:val="-1"/>
           <w:lang w:val="en-US"/>
         </w:rPr>
-        <w:t>Beginner skills in Power BI desktop and web application</w:t>
+        <w:t>Power BI desktop and web application</w:t>
       </w:r>
     </w:p>
     <w:p>
@@ -1530,8 +1337,16 @@
           <w:spacing w:val="-1"/>
           <w:lang w:val="en-US"/>
         </w:rPr>
-        <w:t>Intermediate skill in Python 3.12.4</w:t>
-      </w:r>
+        <w:t>skill in Python 3.12.4</w:t>
+      </w:r>
+    </w:p>
+    <w:p>
+      <w:pPr>
+        <w:spacing w:line="240" w:lineRule="auto"/>
+        <w:rPr>
+          <w:rFonts w:ascii="Times New Roman" w:eastAsia="Times New Roman" w:hAnsi="Times New Roman" w:cs="Times New Roman"/>
+        </w:rPr>
+      </w:pPr>
     </w:p>
     <w:p>
       <w:pPr>
@@ -1543,23 +1358,8 @@
         </w:rPr>
       </w:pPr>
     </w:p>
-    <w:p>
-      <w:pPr>
-        <w:spacing w:line="240" w:lineRule="auto"/>
-        <w:rPr>
-          <w:rFonts w:ascii="Times New Roman" w:eastAsia="Times New Roman" w:hAnsi="Times New Roman" w:cs="Times New Roman"/>
-          <w:sz w:val="24"/>
-          <w:szCs w:val="24"/>
-        </w:rPr>
-      </w:pPr>
-    </w:p>
     <w:sectPr>
-      <w:headerReference w:type="even" r:id="rId7"/>
-      <w:headerReference w:type="default" r:id="rId8"/>
-      <w:footerReference w:type="even" r:id="rId9"/>
-      <w:footerReference w:type="default" r:id="rId10"/>
-      <w:headerReference w:type="first" r:id="rId11"/>
-      <w:footerReference w:type="first" r:id="rId12"/>
+      <w:headerReference w:type="default" r:id="rId7"/>
       <w:pgSz w:w="12240" w:h="15840"/>
       <w:pgMar w:top="720" w:right="720" w:bottom="720" w:left="720" w:header="431" w:footer="720" w:gutter="0"/>
       <w:pgNumType w:start="1"/>
@@ -1595,36 +1395,6 @@
 </w:endnotes>
 </file>
 
-<file path=word/footer1.xml><?xml version="1.0" encoding="utf-8"?>
-<w:ftr xmlns:wpc="http://schemas.microsoft.com/office/word/2010/wordprocessingCanvas" xmlns:cx="http://schemas.microsoft.com/office/drawing/2014/chartex" xmlns:cx1="http://schemas.microsoft.com/office/drawing/2015/9/8/chartex" xmlns:cx2="http://schemas.microsoft.com/office/drawing/2015/10/21/chartex" xmlns:cx3="http://schemas.microsoft.com/office/drawing/2016/5/9/chartex" xmlns:cx4="http://schemas.microsoft.com/office/drawing/2016/5/10/chartex" xmlns:cx5="http://schemas.microsoft.com/office/drawing/2016/5/11/chartex" xmlns:cx6="http://schemas.microsoft.com/office/drawing/2016/5/12/chartex" xmlns:cx7="http://schemas.microsoft.com/office/drawing/2016/5/13/chartex" xmlns:cx8="http://schemas.microsoft.com/office/drawing/2016/5/14/chartex" xmlns:mc="http://schemas.openxmlformats.org/markup-compatibility/2006" xmlns:aink="http://schemas.microsoft.com/office/drawing/2016/ink" xmlns:am3d="http://schemas.microsoft.com/office/drawing/2017/model3d" xmlns:o="urn:schemas-microsoft-com:office:office" xmlns:oel="http://schemas.microsoft.com/office/2019/extlst" xmlns:r="http://schemas.openxmlformats.org/officeDocument/2006/relationships" xmlns:m="http://schemas.openxmlformats.org/officeDocument/2006/math" xmlns:v="urn:schemas-microsoft-com:vml" xmlns:wp14="http://schemas.microsoft.com/office/word/2010/wordprocessingDrawing" xmlns:wp="http://schemas.openxmlformats.org/drawingml/2006/wordprocessingDrawing" xmlns:w10="urn:schemas-microsoft-com:office:word" xmlns:w="http://schemas.openxmlformats.org/wordprocessingml/2006/main" xmlns:w14="http://schemas.microsoft.com/office/word/2010/wordml" xmlns:w15="http://schemas.microsoft.com/office/word/2012/wordml" xmlns:w16cex="http://schemas.microsoft.com/office/word/2018/wordml/cex" xmlns:w16cid="http://schemas.microsoft.com/office/word/2016/wordml/cid" xmlns:w16="http://schemas.microsoft.com/office/word/2018/wordml" xmlns:w16du="http://schemas.microsoft.com/office/word/2023/wordml/word16du" xmlns:w16sdtdh="http://schemas.microsoft.com/office/word/2020/wordml/sdtdatahash" xmlns:w16sdtfl="http://schemas.microsoft.com/office/word/2024/wordml/sdtformatlock" xmlns:w16se="http://schemas.microsoft.com/office/word/2015/wordml/symex" xmlns:wpg="http://schemas.microsoft.com/office/word/2010/wordprocessingGroup" xmlns:wpi="http://schemas.microsoft.com/office/word/2010/wordprocessingInk" xmlns:wne="http://schemas.microsoft.com/office/word/2006/wordml" xmlns:wps="http://schemas.microsoft.com/office/word/2010/wordprocessingShape" mc:Ignorable="w14 w15 w16se w16cid w16 w16cex w16sdtdh w16sdtfl w16du wp14">
-  <w:p>
-    <w:pPr>
-      <w:pStyle w:val="Footer"/>
-    </w:pPr>
-  </w:p>
-</w:ftr>
-</file>
-
-<file path=word/footer2.xml><?xml version="1.0" encoding="utf-8"?>
-<w:ftr xmlns:wpc="http://schemas.microsoft.com/office/word/2010/wordprocessingCanvas" xmlns:cx="http://schemas.microsoft.com/office/drawing/2014/chartex" xmlns:cx1="http://schemas.microsoft.com/office/drawing/2015/9/8/chartex" xmlns:cx2="http://schemas.microsoft.com/office/drawing/2015/10/21/chartex" xmlns:cx3="http://schemas.microsoft.com/office/drawing/2016/5/9/chartex" xmlns:cx4="http://schemas.microsoft.com/office/drawing/2016/5/10/chartex" xmlns:cx5="http://schemas.microsoft.com/office/drawing/2016/5/11/chartex" xmlns:cx6="http://schemas.microsoft.com/office/drawing/2016/5/12/chartex" xmlns:cx7="http://schemas.microsoft.com/office/drawing/2016/5/13/chartex" xmlns:cx8="http://schemas.microsoft.com/office/drawing/2016/5/14/chartex" xmlns:mc="http://schemas.openxmlformats.org/markup-compatibility/2006" xmlns:aink="http://schemas.microsoft.com/office/drawing/2016/ink" xmlns:am3d="http://schemas.microsoft.com/office/drawing/2017/model3d" xmlns:o="urn:schemas-microsoft-com:office:office" xmlns:oel="http://schemas.microsoft.com/office/2019/extlst" xmlns:r="http://schemas.openxmlformats.org/officeDocument/2006/relationships" xmlns:m="http://schemas.openxmlformats.org/officeDocument/2006/math" xmlns:v="urn:schemas-microsoft-com:vml" xmlns:wp14="http://schemas.microsoft.com/office/word/2010/wordprocessingDrawing" xmlns:wp="http://schemas.openxmlformats.org/drawingml/2006/wordprocessingDrawing" xmlns:w10="urn:schemas-microsoft-com:office:word" xmlns:w="http://schemas.openxmlformats.org/wordprocessingml/2006/main" xmlns:w14="http://schemas.microsoft.com/office/word/2010/wordml" xmlns:w15="http://schemas.microsoft.com/office/word/2012/wordml" xmlns:w16cex="http://schemas.microsoft.com/office/word/2018/wordml/cex" xmlns:w16cid="http://schemas.microsoft.com/office/word/2016/wordml/cid" xmlns:w16="http://schemas.microsoft.com/office/word/2018/wordml" xmlns:w16du="http://schemas.microsoft.com/office/word/2023/wordml/word16du" xmlns:w16sdtdh="http://schemas.microsoft.com/office/word/2020/wordml/sdtdatahash" xmlns:w16sdtfl="http://schemas.microsoft.com/office/word/2024/wordml/sdtformatlock" xmlns:w16se="http://schemas.microsoft.com/office/word/2015/wordml/symex" xmlns:wpg="http://schemas.microsoft.com/office/word/2010/wordprocessingGroup" xmlns:wpi="http://schemas.microsoft.com/office/word/2010/wordprocessingInk" xmlns:wne="http://schemas.microsoft.com/office/word/2006/wordml" xmlns:wps="http://schemas.microsoft.com/office/word/2010/wordprocessingShape" mc:Ignorable="w14 w15 w16se w16cid w16 w16cex w16sdtdh w16sdtfl w16du wp14">
-  <w:p>
-    <w:pPr>
-      <w:pStyle w:val="Footer"/>
-    </w:pPr>
-  </w:p>
-</w:ftr>
-</file>
-
-<file path=word/footer3.xml><?xml version="1.0" encoding="utf-8"?>
-<w:ftr xmlns:wpc="http://schemas.microsoft.com/office/word/2010/wordprocessingCanvas" xmlns:cx="http://schemas.microsoft.com/office/drawing/2014/chartex" xmlns:cx1="http://schemas.microsoft.com/office/drawing/2015/9/8/chartex" xmlns:cx2="http://schemas.microsoft.com/office/drawing/2015/10/21/chartex" xmlns:cx3="http://schemas.microsoft.com/office/drawing/2016/5/9/chartex" xmlns:cx4="http://schemas.microsoft.com/office/drawing/2016/5/10/chartex" xmlns:cx5="http://schemas.microsoft.com/office/drawing/2016/5/11/chartex" xmlns:cx6="http://schemas.microsoft.com/office/drawing/2016/5/12/chartex" xmlns:cx7="http://schemas.microsoft.com/office/drawing/2016/5/13/chartex" xmlns:cx8="http://schemas.microsoft.com/office/drawing/2016/5/14/chartex" xmlns:mc="http://schemas.openxmlformats.org/markup-compatibility/2006" xmlns:aink="http://schemas.microsoft.com/office/drawing/2016/ink" xmlns:am3d="http://schemas.microsoft.com/office/drawing/2017/model3d" xmlns:o="urn:schemas-microsoft-com:office:office" xmlns:oel="http://schemas.microsoft.com/office/2019/extlst" xmlns:r="http://schemas.openxmlformats.org/officeDocument/2006/relationships" xmlns:m="http://schemas.openxmlformats.org/officeDocument/2006/math" xmlns:v="urn:schemas-microsoft-com:vml" xmlns:wp14="http://schemas.microsoft.com/office/word/2010/wordprocessingDrawing" xmlns:wp="http://schemas.openxmlformats.org/drawingml/2006/wordprocessingDrawing" xmlns:w10="urn:schemas-microsoft-com:office:word" xmlns:w="http://schemas.openxmlformats.org/wordprocessingml/2006/main" xmlns:w14="http://schemas.microsoft.com/office/word/2010/wordml" xmlns:w15="http://schemas.microsoft.com/office/word/2012/wordml" xmlns:w16cex="http://schemas.microsoft.com/office/word/2018/wordml/cex" xmlns:w16cid="http://schemas.microsoft.com/office/word/2016/wordml/cid" xmlns:w16="http://schemas.microsoft.com/office/word/2018/wordml" xmlns:w16du="http://schemas.microsoft.com/office/word/2023/wordml/word16du" xmlns:w16sdtdh="http://schemas.microsoft.com/office/word/2020/wordml/sdtdatahash" xmlns:w16sdtfl="http://schemas.microsoft.com/office/word/2024/wordml/sdtformatlock" xmlns:w16se="http://schemas.microsoft.com/office/word/2015/wordml/symex" xmlns:wpg="http://schemas.microsoft.com/office/word/2010/wordprocessingGroup" xmlns:wpi="http://schemas.microsoft.com/office/word/2010/wordprocessingInk" xmlns:wne="http://schemas.microsoft.com/office/word/2006/wordml" xmlns:wps="http://schemas.microsoft.com/office/word/2010/wordprocessingShape" mc:Ignorable="w14 w15 w16se w16cid w16 w16cex w16sdtdh w16sdtfl w16du wp14">
-  <w:p>
-    <w:pPr>
-      <w:pStyle w:val="Footer"/>
-    </w:pPr>
-  </w:p>
-</w:ftr>
-</file>
-
 <file path=word/footnotes.xml><?xml version="1.0" encoding="utf-8"?>
 <w:footnotes xmlns:wpc="http://schemas.microsoft.com/office/word/2010/wordprocessingCanvas" xmlns:cx="http://schemas.microsoft.com/office/drawing/2014/chartex" xmlns:cx1="http://schemas.microsoft.com/office/drawing/2015/9/8/chartex" xmlns:cx2="http://schemas.microsoft.com/office/drawing/2015/10/21/chartex" xmlns:cx3="http://schemas.microsoft.com/office/drawing/2016/5/9/chartex" xmlns:cx4="http://schemas.microsoft.com/office/drawing/2016/5/10/chartex" xmlns:cx5="http://schemas.microsoft.com/office/drawing/2016/5/11/chartex" xmlns:cx6="http://schemas.microsoft.com/office/drawing/2016/5/12/chartex" xmlns:cx7="http://schemas.microsoft.com/office/drawing/2016/5/13/chartex" xmlns:cx8="http://schemas.microsoft.com/office/drawing/2016/5/14/chartex" xmlns:mc="http://schemas.openxmlformats.org/markup-compatibility/2006" xmlns:aink="http://schemas.microsoft.com/office/drawing/2016/ink" xmlns:am3d="http://schemas.microsoft.com/office/drawing/2017/model3d" xmlns:o="urn:schemas-microsoft-com:office:office" xmlns:oel="http://schemas.microsoft.com/office/2019/extlst" xmlns:r="http://schemas.openxmlformats.org/officeDocument/2006/relationships" xmlns:m="http://schemas.openxmlformats.org/officeDocument/2006/math" xmlns:v="urn:schemas-microsoft-com:vml" xmlns:wp14="http://schemas.microsoft.com/office/word/2010/wordprocessingDrawing" xmlns:wp="http://schemas.openxmlformats.org/drawingml/2006/wordprocessingDrawing" xmlns:w10="urn:schemas-microsoft-com:office:word" xmlns:w="http://schemas.openxmlformats.org/wordprocessingml/2006/main" xmlns:w14="http://schemas.microsoft.com/office/word/2010/wordml" xmlns:w15="http://schemas.microsoft.com/office/word/2012/wordml" xmlns:w16cex="http://schemas.microsoft.com/office/word/2018/wordml/cex" xmlns:w16cid="http://schemas.microsoft.com/office/word/2016/wordml/cid" xmlns:w16="http://schemas.microsoft.com/office/word/2018/wordml" xmlns:w16du="http://schemas.microsoft.com/office/word/2023/wordml/word16du" xmlns:w16sdtdh="http://schemas.microsoft.com/office/word/2020/wordml/sdtdatahash" xmlns:w16sdtfl="http://schemas.microsoft.com/office/word/2024/wordml/sdtformatlock" xmlns:w16se="http://schemas.microsoft.com/office/word/2015/wordml/symex" xmlns:wpg="http://schemas.microsoft.com/office/word/2010/wordprocessingGroup" xmlns:wpi="http://schemas.microsoft.com/office/word/2010/wordprocessingInk" xmlns:wne="http://schemas.microsoft.com/office/word/2006/wordml" xmlns:wps="http://schemas.microsoft.com/office/word/2010/wordprocessingShape" mc:Ignorable="w14 w15 w16se w16cid w16 w16cex w16sdtdh w16sdtfl w16du wp14">
   <w:footnote w:type="separator" w:id="-1">
@@ -1654,30 +1424,20 @@
 <w:hdr xmlns:wpc="http://schemas.microsoft.com/office/word/2010/wordprocessingCanvas" xmlns:cx="http://schemas.microsoft.com/office/drawing/2014/chartex" xmlns:cx1="http://schemas.microsoft.com/office/drawing/2015/9/8/chartex" xmlns:cx2="http://schemas.microsoft.com/office/drawing/2015/10/21/chartex" xmlns:cx3="http://schemas.microsoft.com/office/drawing/2016/5/9/chartex" xmlns:cx4="http://schemas.microsoft.com/office/drawing/2016/5/10/chartex" xmlns:cx5="http://schemas.microsoft.com/office/drawing/2016/5/11/chartex" xmlns:cx6="http://schemas.microsoft.com/office/drawing/2016/5/12/chartex" xmlns:cx7="http://schemas.microsoft.com/office/drawing/2016/5/13/chartex" xmlns:cx8="http://schemas.microsoft.com/office/drawing/2016/5/14/chartex" xmlns:mc="http://schemas.openxmlformats.org/markup-compatibility/2006" xmlns:aink="http://schemas.microsoft.com/office/drawing/2016/ink" xmlns:am3d="http://schemas.microsoft.com/office/drawing/2017/model3d" xmlns:o="urn:schemas-microsoft-com:office:office" xmlns:oel="http://schemas.microsoft.com/office/2019/extlst" xmlns:r="http://schemas.openxmlformats.org/officeDocument/2006/relationships" xmlns:m="http://schemas.openxmlformats.org/officeDocument/2006/math" xmlns:v="urn:schemas-microsoft-com:vml" xmlns:wp14="http://schemas.microsoft.com/office/word/2010/wordprocessingDrawing" xmlns:wp="http://schemas.openxmlformats.org/drawingml/2006/wordprocessingDrawing" xmlns:w10="urn:schemas-microsoft-com:office:word" xmlns:w="http://schemas.openxmlformats.org/wordprocessingml/2006/main" xmlns:w14="http://schemas.microsoft.com/office/word/2010/wordml" xmlns:w15="http://schemas.microsoft.com/office/word/2012/wordml" xmlns:w16cex="http://schemas.microsoft.com/office/word/2018/wordml/cex" xmlns:w16cid="http://schemas.microsoft.com/office/word/2016/wordml/cid" xmlns:w16="http://schemas.microsoft.com/office/word/2018/wordml" xmlns:w16du="http://schemas.microsoft.com/office/word/2023/wordml/word16du" xmlns:w16sdtdh="http://schemas.microsoft.com/office/word/2020/wordml/sdtdatahash" xmlns:w16sdtfl="http://schemas.microsoft.com/office/word/2024/wordml/sdtformatlock" xmlns:w16se="http://schemas.microsoft.com/office/word/2015/wordml/symex" xmlns:wpg="http://schemas.microsoft.com/office/word/2010/wordprocessingGroup" xmlns:wpi="http://schemas.microsoft.com/office/word/2010/wordprocessingInk" xmlns:wne="http://schemas.microsoft.com/office/word/2006/wordml" xmlns:wps="http://schemas.microsoft.com/office/word/2010/wordprocessingShape" mc:Ignorable="w14 w15 w16se w16cid w16 w16cex w16sdtdh w16sdtfl w16du wp14">
   <w:p>
     <w:pPr>
-      <w:pStyle w:val="Header"/>
-    </w:pPr>
-  </w:p>
-</w:hdr>
-</file>
-
-<file path=word/header2.xml><?xml version="1.0" encoding="utf-8"?>
-<w:hdr xmlns:wpc="http://schemas.microsoft.com/office/word/2010/wordprocessingCanvas" xmlns:cx="http://schemas.microsoft.com/office/drawing/2014/chartex" xmlns:cx1="http://schemas.microsoft.com/office/drawing/2015/9/8/chartex" xmlns:cx2="http://schemas.microsoft.com/office/drawing/2015/10/21/chartex" xmlns:cx3="http://schemas.microsoft.com/office/drawing/2016/5/9/chartex" xmlns:cx4="http://schemas.microsoft.com/office/drawing/2016/5/10/chartex" xmlns:cx5="http://schemas.microsoft.com/office/drawing/2016/5/11/chartex" xmlns:cx6="http://schemas.microsoft.com/office/drawing/2016/5/12/chartex" xmlns:cx7="http://schemas.microsoft.com/office/drawing/2016/5/13/chartex" xmlns:cx8="http://schemas.microsoft.com/office/drawing/2016/5/14/chartex" xmlns:mc="http://schemas.openxmlformats.org/markup-compatibility/2006" xmlns:aink="http://schemas.microsoft.com/office/drawing/2016/ink" xmlns:am3d="http://schemas.microsoft.com/office/drawing/2017/model3d" xmlns:o="urn:schemas-microsoft-com:office:office" xmlns:oel="http://schemas.microsoft.com/office/2019/extlst" xmlns:r="http://schemas.openxmlformats.org/officeDocument/2006/relationships" xmlns:m="http://schemas.openxmlformats.org/officeDocument/2006/math" xmlns:v="urn:schemas-microsoft-com:vml" xmlns:wp14="http://schemas.microsoft.com/office/word/2010/wordprocessingDrawing" xmlns:wp="http://schemas.openxmlformats.org/drawingml/2006/wordprocessingDrawing" xmlns:w10="urn:schemas-microsoft-com:office:word" xmlns:w="http://schemas.openxmlformats.org/wordprocessingml/2006/main" xmlns:w14="http://schemas.microsoft.com/office/word/2010/wordml" xmlns:w15="http://schemas.microsoft.com/office/word/2012/wordml" xmlns:w16cex="http://schemas.microsoft.com/office/word/2018/wordml/cex" xmlns:w16cid="http://schemas.microsoft.com/office/word/2016/wordml/cid" xmlns:w16="http://schemas.microsoft.com/office/word/2018/wordml" xmlns:w16du="http://schemas.microsoft.com/office/word/2023/wordml/word16du" xmlns:w16sdtdh="http://schemas.microsoft.com/office/word/2020/wordml/sdtdatahash" xmlns:w16sdtfl="http://schemas.microsoft.com/office/word/2024/wordml/sdtformatlock" xmlns:w16se="http://schemas.microsoft.com/office/word/2015/wordml/symex" xmlns:wpg="http://schemas.microsoft.com/office/word/2010/wordprocessingGroup" xmlns:wpi="http://schemas.microsoft.com/office/word/2010/wordprocessingInk" xmlns:wne="http://schemas.microsoft.com/office/word/2006/wordml" xmlns:wps="http://schemas.microsoft.com/office/word/2010/wordprocessingShape" mc:Ignorable="w14 w15 w16se w16cid w16 w16cex w16sdtdh w16sdtfl w16du wp14">
-  <w:p>
-    <w:pPr>
       <w:jc w:val="center"/>
       <w:rPr>
         <w:rFonts w:ascii="Times New Roman" w:eastAsia="Times New Roman" w:hAnsi="Times New Roman" w:cs="Times New Roman"/>
         <w:b/>
-        <w:sz w:val="30"/>
-        <w:szCs w:val="30"/>
+        <w:sz w:val="28"/>
+        <w:szCs w:val="28"/>
       </w:rPr>
     </w:pPr>
     <w:r>
       <w:rPr>
         <w:rFonts w:ascii="Times New Roman" w:eastAsia="Times New Roman" w:hAnsi="Times New Roman" w:cs="Times New Roman"/>
         <w:b/>
-        <w:sz w:val="30"/>
-        <w:szCs w:val="30"/>
+        <w:sz w:val="28"/>
+        <w:szCs w:val="28"/>
       </w:rPr>
       <w:t>Matthew Castaneda</w:t>
     </w:r>
@@ -1687,48 +1447,68 @@
       <w:jc w:val="center"/>
       <w:rPr>
         <w:rFonts w:ascii="Times New Roman" w:eastAsia="Times New Roman" w:hAnsi="Times New Roman" w:cs="Times New Roman"/>
-        <w:sz w:val="24"/>
-        <w:szCs w:val="24"/>
       </w:rPr>
     </w:pPr>
     <w:r>
       <w:rPr>
         <w:rFonts w:ascii="Times New Roman" w:eastAsia="Times New Roman" w:hAnsi="Times New Roman" w:cs="Times New Roman"/>
-        <w:sz w:val="24"/>
-        <w:szCs w:val="24"/>
-      </w:rPr>
-      <w:t xml:space="preserve">Spring, TX | </w:t>
+      </w:rPr>
+      <w:t xml:space="preserve">832-296-0183 | </w:t>
     </w:r>
-    <w:hyperlink r:id="rId1">
-      <w:r>
-        <w:rPr>
-          <w:rFonts w:ascii="Times New Roman" w:eastAsia="Times New Roman" w:hAnsi="Times New Roman" w:cs="Times New Roman"/>
-          <w:color w:val="1155CC"/>
-          <w:sz w:val="24"/>
-          <w:szCs w:val="24"/>
-          <w:u w:val="single"/>
-        </w:rPr>
-        <w:t>mbcastan@cougarnet.uh.edu</w:t>
-      </w:r>
-    </w:hyperlink>
     <w:r>
       <w:rPr>
         <w:rFonts w:ascii="Times New Roman" w:eastAsia="Times New Roman" w:hAnsi="Times New Roman" w:cs="Times New Roman"/>
-        <w:sz w:val="24"/>
-        <w:szCs w:val="24"/>
-      </w:rPr>
-      <w:t xml:space="preserve"> | www.linkedin.com/in/matthew-castaneda-7b382a1a7</w:t>
+      </w:rPr>
+      <w:t>Spring, TX</w:t>
     </w:r>
-  </w:p>
-</w:hdr>
-</file>
-
-<file path=word/header3.xml><?xml version="1.0" encoding="utf-8"?>
-<w:hdr xmlns:wpc="http://schemas.microsoft.com/office/word/2010/wordprocessingCanvas" xmlns:cx="http://schemas.microsoft.com/office/drawing/2014/chartex" xmlns:cx1="http://schemas.microsoft.com/office/drawing/2015/9/8/chartex" xmlns:cx2="http://schemas.microsoft.com/office/drawing/2015/10/21/chartex" xmlns:cx3="http://schemas.microsoft.com/office/drawing/2016/5/9/chartex" xmlns:cx4="http://schemas.microsoft.com/office/drawing/2016/5/10/chartex" xmlns:cx5="http://schemas.microsoft.com/office/drawing/2016/5/11/chartex" xmlns:cx6="http://schemas.microsoft.com/office/drawing/2016/5/12/chartex" xmlns:cx7="http://schemas.microsoft.com/office/drawing/2016/5/13/chartex" xmlns:cx8="http://schemas.microsoft.com/office/drawing/2016/5/14/chartex" xmlns:mc="http://schemas.openxmlformats.org/markup-compatibility/2006" xmlns:aink="http://schemas.microsoft.com/office/drawing/2016/ink" xmlns:am3d="http://schemas.microsoft.com/office/drawing/2017/model3d" xmlns:o="urn:schemas-microsoft-com:office:office" xmlns:oel="http://schemas.microsoft.com/office/2019/extlst" xmlns:r="http://schemas.openxmlformats.org/officeDocument/2006/relationships" xmlns:m="http://schemas.openxmlformats.org/officeDocument/2006/math" xmlns:v="urn:schemas-microsoft-com:vml" xmlns:wp14="http://schemas.microsoft.com/office/word/2010/wordprocessingDrawing" xmlns:wp="http://schemas.openxmlformats.org/drawingml/2006/wordprocessingDrawing" xmlns:w10="urn:schemas-microsoft-com:office:word" xmlns:w="http://schemas.openxmlformats.org/wordprocessingml/2006/main" xmlns:w14="http://schemas.microsoft.com/office/word/2010/wordml" xmlns:w15="http://schemas.microsoft.com/office/word/2012/wordml" xmlns:w16cex="http://schemas.microsoft.com/office/word/2018/wordml/cex" xmlns:w16cid="http://schemas.microsoft.com/office/word/2016/wordml/cid" xmlns:w16="http://schemas.microsoft.com/office/word/2018/wordml" xmlns:w16du="http://schemas.microsoft.com/office/word/2023/wordml/word16du" xmlns:w16sdtdh="http://schemas.microsoft.com/office/word/2020/wordml/sdtdatahash" xmlns:w16sdtfl="http://schemas.microsoft.com/office/word/2024/wordml/sdtformatlock" xmlns:w16se="http://schemas.microsoft.com/office/word/2015/wordml/symex" xmlns:wpg="http://schemas.microsoft.com/office/word/2010/wordprocessingGroup" xmlns:wpi="http://schemas.microsoft.com/office/word/2010/wordprocessingInk" xmlns:wne="http://schemas.microsoft.com/office/word/2006/wordml" xmlns:wps="http://schemas.microsoft.com/office/word/2010/wordprocessingShape" mc:Ignorable="w14 w15 w16se w16cid w16 w16cex w16sdtdh w16sdtfl w16du wp14">
-  <w:p>
-    <w:pPr>
-      <w:pStyle w:val="Header"/>
-    </w:pPr>
+    <w:r>
+      <w:rPr>
+        <w:rFonts w:ascii="Times New Roman" w:eastAsia="Times New Roman" w:hAnsi="Times New Roman" w:cs="Times New Roman"/>
+      </w:rPr>
+      <w:t xml:space="preserve"> 77373</w:t>
+    </w:r>
+    <w:r>
+      <w:rPr>
+        <w:rFonts w:ascii="Times New Roman" w:eastAsia="Times New Roman" w:hAnsi="Times New Roman" w:cs="Times New Roman"/>
+      </w:rPr>
+      <w:t xml:space="preserve"> | </w:t>
+    </w:r>
+    <w:proofErr w:type="spellStart"/>
+    <w:r>
+      <w:rPr>
+        <w:rFonts w:ascii="Times New Roman" w:eastAsia="Times New Roman" w:hAnsi="Times New Roman" w:cs="Times New Roman"/>
+      </w:rPr>
+      <w:t>mbcastan@cougarnet.uh.edu</w:t>
+    </w:r>
+    <w:proofErr w:type="spellEnd"/>
+    <w:r>
+      <w:rPr>
+        <w:rFonts w:ascii="Times New Roman" w:eastAsia="Times New Roman" w:hAnsi="Times New Roman" w:cs="Times New Roman"/>
+      </w:rPr>
+      <w:t xml:space="preserve"> | </w:t>
+    </w:r>
+    <w:proofErr w:type="spellStart"/>
+    <w:r>
+      <w:rPr>
+        <w:rFonts w:ascii="Times New Roman" w:eastAsia="Times New Roman" w:hAnsi="Times New Roman" w:cs="Times New Roman"/>
+      </w:rPr>
+      <w:t>www.linkedin.com</w:t>
+    </w:r>
+    <w:proofErr w:type="spellEnd"/>
+    <w:r>
+      <w:rPr>
+        <w:rFonts w:ascii="Times New Roman" w:eastAsia="Times New Roman" w:hAnsi="Times New Roman" w:cs="Times New Roman"/>
+      </w:rPr>
+      <w:t>/in/</w:t>
+    </w:r>
+    <w:proofErr w:type="spellStart"/>
+    <w:r>
+      <w:rPr>
+        <w:rFonts w:ascii="Times New Roman" w:eastAsia="Times New Roman" w:hAnsi="Times New Roman" w:cs="Times New Roman"/>
+      </w:rPr>
+      <w:t>matthew-castaneda-7b382a1a7</w:t>
+    </w:r>
+    <w:proofErr w:type="spellEnd"/>
   </w:p>
 </w:hdr>
 </file>

</xml_diff>

<commit_message>
add changes to format, add coursework, skills, orgs, and some technical work experience
</commit_message>
<xml_diff>
--- a/RESUME.docx
+++ b/RESUME.docx
@@ -44,7 +44,15 @@
           <w:b/>
           <w:bCs/>
         </w:rPr>
-        <w:t>C. T. Bauer College of Business, University of Houston, Houston, Texas</w:t>
+        <w:t xml:space="preserve">C. T. Bauer College of Business, University of Houston, Houston, </w:t>
+      </w:r>
+      <w:r>
+        <w:rPr>
+          <w:rFonts w:ascii="Times New Roman" w:eastAsia="Times New Roman" w:hAnsi="Times New Roman" w:cs="Times New Roman"/>
+          <w:b/>
+          <w:bCs/>
+        </w:rPr>
+        <w:t>TX</w:t>
       </w:r>
     </w:p>
     <w:p>
@@ -140,7 +148,14 @@
           <w:rFonts w:ascii="Times New Roman" w:eastAsia="Times New Roman" w:hAnsi="Times New Roman" w:cs="Times New Roman"/>
           <w:b/>
         </w:rPr>
-        <w:t>Lone Star College North Harris, Houston, Texas</w:t>
+        <w:t xml:space="preserve">Lone Star College North Harris, Houston, </w:t>
+      </w:r>
+      <w:r>
+        <w:rPr>
+          <w:rFonts w:ascii="Times New Roman" w:eastAsia="Times New Roman" w:hAnsi="Times New Roman" w:cs="Times New Roman"/>
+          <w:b/>
+        </w:rPr>
+        <w:t>TX</w:t>
       </w:r>
     </w:p>
     <w:p>
@@ -291,241 +306,140 @@
           <w:rFonts w:ascii="Times New Roman" w:eastAsia="Times New Roman" w:hAnsi="Times New Roman" w:cs="Times New Roman"/>
           <w:b/>
         </w:rPr>
-        <w:t>ACADEMIC PROJECTS</w:t>
-      </w:r>
-    </w:p>
-    <w:p>
-      <w:pPr>
-        <w:widowControl w:val="0"/>
-        <w:spacing w:line="263" w:lineRule="exact"/>
-        <w:outlineLvl w:val="0"/>
-        <w:rPr>
-          <w:rFonts w:ascii="Times New Roman" w:eastAsia="Times New Roman" w:hAnsi="Times New Roman" w:cs="Times New Roman"/>
-        </w:rPr>
-      </w:pPr>
-      <w:r>
-        <w:rPr>
-          <w:rFonts w:ascii="Times New Roman" w:eastAsia="Times New Roman" w:hAnsi="Times New Roman" w:cs="Times New Roman"/>
-          <w:b/>
-          <w:bCs/>
-        </w:rPr>
-        <w:t>University of Houston, BUSI 1301</w:t>
-      </w:r>
-      <w:r>
-        <w:rPr>
-          <w:rFonts w:ascii="Times New Roman" w:eastAsia="Times New Roman" w:hAnsi="Times New Roman" w:cs="Times New Roman"/>
-          <w:b/>
-          <w:bCs/>
-        </w:rPr>
-        <w:t>:</w:t>
-      </w:r>
-      <w:r>
-        <w:rPr>
-          <w:rFonts w:ascii="Times New Roman" w:eastAsia="Times New Roman" w:hAnsi="Times New Roman" w:cs="Times New Roman"/>
-          <w:b/>
-          <w:bCs/>
-        </w:rPr>
-        <w:t xml:space="preserve"> Business Principles</w:t>
-      </w:r>
-      <w:r>
-        <w:rPr>
-          <w:rFonts w:ascii="Times New Roman" w:eastAsia="Times New Roman" w:hAnsi="Times New Roman" w:cs="Times New Roman"/>
-        </w:rPr>
-        <w:t xml:space="preserve"> </w:t>
-      </w:r>
-      <w:r>
-        <w:rPr>
-          <w:rFonts w:ascii="Times New Roman" w:eastAsia="Times New Roman" w:hAnsi="Times New Roman" w:cs="Times New Roman"/>
-        </w:rPr>
-        <w:tab/>
-      </w:r>
-      <w:r>
-        <w:rPr>
-          <w:rFonts w:ascii="Times New Roman" w:eastAsia="Times New Roman" w:hAnsi="Times New Roman" w:cs="Times New Roman"/>
-        </w:rPr>
-        <w:tab/>
-      </w:r>
-      <w:r>
-        <w:rPr>
-          <w:rFonts w:ascii="Times New Roman" w:eastAsia="Times New Roman" w:hAnsi="Times New Roman" w:cs="Times New Roman"/>
-        </w:rPr>
-        <w:tab/>
-      </w:r>
-      <w:r>
-        <w:rPr>
-          <w:rFonts w:ascii="Times New Roman" w:eastAsia="Times New Roman" w:hAnsi="Times New Roman" w:cs="Times New Roman"/>
-        </w:rPr>
-        <w:tab/>
-      </w:r>
-      <w:r>
-        <w:rPr>
-          <w:rFonts w:ascii="Times New Roman" w:eastAsia="Times New Roman" w:hAnsi="Times New Roman" w:cs="Times New Roman"/>
-        </w:rPr>
-        <w:tab/>
-        <w:t xml:space="preserve">    </w:t>
-      </w:r>
-      <w:r>
-        <w:rPr>
-          <w:rFonts w:ascii="Times New Roman" w:eastAsia="Times New Roman" w:hAnsi="Times New Roman" w:cs="Times New Roman"/>
-        </w:rPr>
-        <w:tab/>
-        <w:t xml:space="preserve">         </w:t>
-      </w:r>
-      <w:r>
-        <w:rPr>
-          <w:rFonts w:ascii="Times New Roman" w:eastAsia="Times New Roman" w:hAnsi="Times New Roman" w:cs="Times New Roman"/>
-        </w:rPr>
-        <w:t>Dec.</w:t>
-      </w:r>
-      <w:r>
-        <w:rPr>
-          <w:rFonts w:ascii="Times New Roman" w:eastAsia="Times New Roman" w:hAnsi="Times New Roman" w:cs="Times New Roman"/>
-        </w:rPr>
-        <w:t xml:space="preserve"> </w:t>
-      </w:r>
-      <w:r>
-        <w:rPr>
-          <w:rFonts w:ascii="Times New Roman" w:eastAsia="Times New Roman" w:hAnsi="Times New Roman" w:cs="Times New Roman"/>
-        </w:rPr>
-        <w:t>2024</w:t>
-      </w:r>
-    </w:p>
-    <w:p>
-      <w:pPr>
-        <w:widowControl w:val="0"/>
-        <w:spacing w:line="263" w:lineRule="exact"/>
-        <w:outlineLvl w:val="0"/>
-        <w:rPr>
-          <w:rFonts w:ascii="Times New Roman" w:eastAsia="Times New Roman" w:hAnsi="Times New Roman" w:cs="Times New Roman"/>
-        </w:rPr>
-      </w:pPr>
-      <w:r>
-        <w:rPr>
-          <w:rFonts w:ascii="Times New Roman" w:eastAsia="Times New Roman" w:hAnsi="Times New Roman" w:cs="Times New Roman"/>
-        </w:rPr>
-        <w:t>Nvidia’s Future Centric Focus: Long-Term Strategies to Prepare for a Rising China</w:t>
-      </w:r>
-    </w:p>
-    <w:p>
-      <w:pPr>
-        <w:widowControl w:val="0"/>
+        <w:t>RELEVANT COURSEWORK</w:t>
+      </w:r>
+    </w:p>
+    <w:p>
+      <w:pPr>
+        <w:pStyle w:val="ListParagraph"/>
         <w:numPr>
           <w:ilvl w:val="0"/>
-          <w:numId w:val="2"/>
+          <w:numId w:val="6"/>
         </w:numPr>
-        <w:spacing w:line="263" w:lineRule="exact"/>
-        <w:outlineLvl w:val="0"/>
-        <w:rPr>
-          <w:rFonts w:ascii="Times New Roman" w:eastAsia="Times New Roman" w:hAnsi="Times New Roman" w:cs="Times New Roman"/>
-        </w:rPr>
-      </w:pPr>
-      <w:r>
-        <w:rPr>
-          <w:rFonts w:ascii="Times New Roman" w:eastAsia="Times New Roman" w:hAnsi="Times New Roman" w:cs="Times New Roman"/>
-        </w:rPr>
-        <w:t>Researched recent Chinese history, history of Nvidia, U.S. and Chinese relation</w:t>
-      </w:r>
-      <w:r>
-        <w:rPr>
-          <w:rFonts w:ascii="Times New Roman" w:eastAsia="Times New Roman" w:hAnsi="Times New Roman" w:cs="Times New Roman"/>
-        </w:rPr>
-        <w:t>s</w:t>
-      </w:r>
-      <w:r>
-        <w:rPr>
-          <w:rFonts w:ascii="Times New Roman" w:eastAsia="Times New Roman" w:hAnsi="Times New Roman" w:cs="Times New Roman"/>
-        </w:rPr>
-        <w:t>, and Nvidia’s most vulnerable input, the chip manufacturing plants in Taiwan.</w:t>
-      </w:r>
-    </w:p>
-    <w:p>
-      <w:pPr>
-        <w:widowControl w:val="0"/>
+        <w:spacing w:line="240" w:lineRule="auto"/>
+        <w:rPr>
+          <w:rFonts w:ascii="Times New Roman" w:eastAsia="Times New Roman" w:hAnsi="Times New Roman" w:cs="Times New Roman"/>
+        </w:rPr>
+      </w:pPr>
+      <w:r>
+        <w:rPr>
+          <w:rFonts w:ascii="Times New Roman" w:eastAsia="Times New Roman" w:hAnsi="Times New Roman" w:cs="Times New Roman"/>
+        </w:rPr>
+        <w:t>BCIS 1305 – Business Computer Applications: Micro</w:t>
+      </w:r>
+      <w:r>
+        <w:rPr>
+          <w:rFonts w:ascii="Times New Roman" w:eastAsia="Times New Roman" w:hAnsi="Times New Roman" w:cs="Times New Roman"/>
+        </w:rPr>
+        <w:t>soft Access</w:t>
+      </w:r>
+    </w:p>
+    <w:p>
+      <w:pPr>
+        <w:pStyle w:val="ListParagraph"/>
         <w:numPr>
           <w:ilvl w:val="0"/>
-          <w:numId w:val="2"/>
+          <w:numId w:val="6"/>
         </w:numPr>
-        <w:spacing w:line="263" w:lineRule="exact"/>
-        <w:outlineLvl w:val="0"/>
-        <w:rPr>
-          <w:rFonts w:ascii="Times New Roman" w:eastAsia="Times New Roman" w:hAnsi="Times New Roman" w:cs="Times New Roman"/>
-        </w:rPr>
-      </w:pPr>
-      <w:r>
-        <w:rPr>
-          <w:rFonts w:ascii="Times New Roman" w:eastAsia="Times New Roman" w:hAnsi="Times New Roman" w:cs="Times New Roman"/>
-        </w:rPr>
-        <w:t>Contextualized, rudimentarily, the recent history of China’s most prominent phases with Mao Zedong, Deng Xiaoping, and Xi Jinping and how that has shaped and formed one of the most formidable challenges to Nvidia.</w:t>
-      </w:r>
-    </w:p>
-    <w:p>
-      <w:pPr>
-        <w:widowControl w:val="0"/>
+        <w:spacing w:line="240" w:lineRule="auto"/>
+        <w:rPr>
+          <w:rFonts w:ascii="Times New Roman" w:eastAsia="Times New Roman" w:hAnsi="Times New Roman" w:cs="Times New Roman"/>
+        </w:rPr>
+      </w:pPr>
+      <w:r>
+        <w:rPr>
+          <w:rFonts w:ascii="Times New Roman" w:eastAsia="Times New Roman" w:hAnsi="Times New Roman" w:cs="Times New Roman"/>
+        </w:rPr>
+        <w:t>MIS 3360 – Systems Analysis &amp; Design: Learned the fundamentals of the SDLC and ERPs such as SAP</w:t>
+      </w:r>
+    </w:p>
+    <w:p>
+      <w:pPr>
+        <w:pStyle w:val="ListParagraph"/>
         <w:numPr>
           <w:ilvl w:val="0"/>
-          <w:numId w:val="2"/>
+          <w:numId w:val="6"/>
         </w:numPr>
-        <w:spacing w:line="263" w:lineRule="exact"/>
-        <w:outlineLvl w:val="0"/>
-        <w:rPr>
-          <w:rFonts w:ascii="Times New Roman" w:eastAsia="Times New Roman" w:hAnsi="Times New Roman" w:cs="Times New Roman"/>
-        </w:rPr>
-      </w:pPr>
-      <w:r>
-        <w:rPr>
-          <w:rFonts w:ascii="Times New Roman" w:eastAsia="Times New Roman" w:hAnsi="Times New Roman" w:cs="Times New Roman"/>
-        </w:rPr>
-        <w:t>Utilized a positive and normative analysis to conclude that the Chinese tech industry would challenge and possibly overtake Nvidia’s dominance.</w:t>
-      </w:r>
-    </w:p>
-    <w:p>
-      <w:pPr>
-        <w:widowControl w:val="0"/>
+        <w:spacing w:line="240" w:lineRule="auto"/>
+        <w:rPr>
+          <w:rFonts w:ascii="Times New Roman" w:eastAsia="Times New Roman" w:hAnsi="Times New Roman" w:cs="Times New Roman"/>
+        </w:rPr>
+      </w:pPr>
+      <w:r>
+        <w:rPr>
+          <w:rFonts w:ascii="Times New Roman" w:eastAsia="Times New Roman" w:hAnsi="Times New Roman" w:cs="Times New Roman"/>
+        </w:rPr>
+        <w:t xml:space="preserve">MIS 3370 – Information Systems Dev Tools: </w:t>
+      </w:r>
+      <w:r>
+        <w:rPr>
+          <w:rFonts w:ascii="Times New Roman" w:eastAsia="Times New Roman" w:hAnsi="Times New Roman" w:cs="Times New Roman"/>
+        </w:rPr>
+        <w:t>Learned Java</w:t>
+      </w:r>
+    </w:p>
+    <w:p>
+      <w:pPr>
+        <w:pStyle w:val="ListParagraph"/>
         <w:numPr>
           <w:ilvl w:val="0"/>
-          <w:numId w:val="2"/>
+          <w:numId w:val="6"/>
         </w:numPr>
-        <w:spacing w:line="263" w:lineRule="exact"/>
-        <w:outlineLvl w:val="0"/>
-        <w:rPr>
-          <w:rFonts w:ascii="Times New Roman" w:eastAsia="Times New Roman" w:hAnsi="Times New Roman" w:cs="Times New Roman"/>
-        </w:rPr>
-      </w:pPr>
-      <w:r>
-        <w:rPr>
-          <w:rFonts w:ascii="Times New Roman" w:eastAsia="Times New Roman" w:hAnsi="Times New Roman" w:cs="Times New Roman"/>
-        </w:rPr>
-        <w:t>Predicted conclusions</w:t>
-      </w:r>
-      <w:r>
-        <w:rPr>
-          <w:rFonts w:ascii="Times New Roman" w:eastAsia="Times New Roman" w:hAnsi="Times New Roman" w:cs="Times New Roman"/>
-        </w:rPr>
-        <w:t xml:space="preserve"> of China’s emerging dominance in the tech sector</w:t>
-      </w:r>
-      <w:r>
-        <w:rPr>
-          <w:rFonts w:ascii="Times New Roman" w:eastAsia="Times New Roman" w:hAnsi="Times New Roman" w:cs="Times New Roman"/>
-        </w:rPr>
-        <w:t xml:space="preserve"> which</w:t>
-      </w:r>
-      <w:r>
-        <w:rPr>
-          <w:rFonts w:ascii="Times New Roman" w:eastAsia="Times New Roman" w:hAnsi="Times New Roman" w:cs="Times New Roman"/>
-        </w:rPr>
-        <w:t xml:space="preserve"> </w:t>
-      </w:r>
-      <w:r>
-        <w:rPr>
-          <w:rFonts w:ascii="Times New Roman" w:eastAsia="Times New Roman" w:hAnsi="Times New Roman" w:cs="Times New Roman"/>
-        </w:rPr>
-        <w:t>showed their effect in the stock market in early 2025</w:t>
-      </w:r>
-      <w:r>
-        <w:rPr>
-          <w:rFonts w:ascii="Times New Roman" w:eastAsia="Times New Roman" w:hAnsi="Times New Roman" w:cs="Times New Roman"/>
-        </w:rPr>
-        <w:t>.</w:t>
+        <w:spacing w:line="240" w:lineRule="auto"/>
+        <w:rPr>
+          <w:rFonts w:ascii="Times New Roman" w:eastAsia="Times New Roman" w:hAnsi="Times New Roman" w:cs="Times New Roman"/>
+        </w:rPr>
+      </w:pPr>
+      <w:r>
+        <w:rPr>
+          <w:rFonts w:ascii="Times New Roman" w:eastAsia="Times New Roman" w:hAnsi="Times New Roman" w:cs="Times New Roman"/>
+        </w:rPr>
+        <w:t xml:space="preserve">MIS 3371 – Transaction Processing Syst. 1: Learned front-end coding (HTML, CSS, </w:t>
+      </w:r>
+      <w:proofErr w:type="spellStart"/>
+      <w:r>
+        <w:rPr>
+          <w:rFonts w:ascii="Times New Roman" w:eastAsia="Times New Roman" w:hAnsi="Times New Roman" w:cs="Times New Roman"/>
+        </w:rPr>
+        <w:t>Javascript</w:t>
+      </w:r>
+      <w:proofErr w:type="spellEnd"/>
+      <w:r>
+        <w:rPr>
+          <w:rFonts w:ascii="Times New Roman" w:eastAsia="Times New Roman" w:hAnsi="Times New Roman" w:cs="Times New Roman"/>
+        </w:rPr>
+        <w:t>)</w:t>
+      </w:r>
+    </w:p>
+    <w:p>
+      <w:pPr>
+        <w:pStyle w:val="ListParagraph"/>
+        <w:numPr>
+          <w:ilvl w:val="0"/>
+          <w:numId w:val="6"/>
+        </w:numPr>
+        <w:spacing w:line="240" w:lineRule="auto"/>
+        <w:rPr>
+          <w:rFonts w:ascii="Times New Roman" w:eastAsia="Times New Roman" w:hAnsi="Times New Roman" w:cs="Times New Roman"/>
+        </w:rPr>
+      </w:pPr>
+      <w:r>
+        <w:rPr>
+          <w:rFonts w:ascii="Times New Roman" w:eastAsia="Times New Roman" w:hAnsi="Times New Roman" w:cs="Times New Roman"/>
+        </w:rPr>
+        <w:t>MIS 3376 – Business Apps of Database Mgt. 1: Focused on t</w:t>
+      </w:r>
+      <w:r>
+        <w:rPr>
+          <w:rFonts w:ascii="Times New Roman" w:eastAsia="Times New Roman" w:hAnsi="Times New Roman" w:cs="Times New Roman"/>
+        </w:rPr>
+        <w:t>ransaction</w:t>
+      </w:r>
+      <w:r>
+        <w:rPr>
+          <w:rFonts w:ascii="Times New Roman" w:eastAsia="Times New Roman" w:hAnsi="Times New Roman" w:cs="Times New Roman"/>
+        </w:rPr>
+        <w:t xml:space="preserve"> driven information systems including system design, file design, program structure, and internal control</w:t>
       </w:r>
     </w:p>
     <w:p>
@@ -566,7 +480,14 @@
           <w:rFonts w:ascii="Times New Roman" w:eastAsia="Times New Roman" w:hAnsi="Times New Roman" w:cs="Times New Roman"/>
           <w:b/>
         </w:rPr>
-        <w:t>Strategic Staffing Solutions, Houston, Texas</w:t>
+        <w:t xml:space="preserve">Strategic Staffing Solutions, Houston, </w:t>
+      </w:r>
+      <w:r>
+        <w:rPr>
+          <w:rFonts w:ascii="Times New Roman" w:eastAsia="Times New Roman" w:hAnsi="Times New Roman" w:cs="Times New Roman"/>
+          <w:b/>
+        </w:rPr>
+        <w:t>TX</w:t>
       </w:r>
       <w:r>
         <w:rPr>
@@ -610,6 +531,7 @@
         </w:rPr>
         <w:tab/>
       </w:r>
+      <w:proofErr w:type="gramStart"/>
       <w:r>
         <w:rPr>
           <w:rFonts w:ascii="Times New Roman" w:eastAsia="Times New Roman" w:hAnsi="Times New Roman" w:cs="Times New Roman"/>
@@ -622,7 +544,14 @@
         <w:rPr>
           <w:rFonts w:ascii="Times New Roman" w:eastAsia="Times New Roman" w:hAnsi="Times New Roman" w:cs="Times New Roman"/>
         </w:rPr>
-        <w:t>May 2021 – June 2024</w:t>
+        <w:t>May</w:t>
+      </w:r>
+      <w:proofErr w:type="gramEnd"/>
+      <w:r>
+        <w:rPr>
+          <w:rFonts w:ascii="Times New Roman" w:eastAsia="Times New Roman" w:hAnsi="Times New Roman" w:cs="Times New Roman"/>
+        </w:rPr>
+        <w:t xml:space="preserve"> 2021 – June 2024</w:t>
       </w:r>
     </w:p>
     <w:p>
@@ -654,13 +583,49 @@
         <w:rPr>
           <w:rFonts w:ascii="Times New Roman" w:eastAsia="Times New Roman" w:hAnsi="Times New Roman" w:cs="Times New Roman"/>
         </w:rPr>
-        <w:t xml:space="preserve">Started </w:t>
-      </w:r>
-      <w:r>
-        <w:rPr>
-          <w:rFonts w:ascii="Times New Roman" w:eastAsia="Times New Roman" w:hAnsi="Times New Roman" w:cs="Times New Roman"/>
-        </w:rPr>
-        <w:t>as an intern in my first 6 months and transitioned to a full-time service delivery specialist.</w:t>
+        <w:t>O</w:t>
+      </w:r>
+      <w:r>
+        <w:rPr>
+          <w:rFonts w:ascii="Times New Roman" w:eastAsia="Times New Roman" w:hAnsi="Times New Roman" w:cs="Times New Roman"/>
+        </w:rPr>
+        <w:t>nboard</w:t>
+      </w:r>
+      <w:r>
+        <w:rPr>
+          <w:rFonts w:ascii="Times New Roman" w:eastAsia="Times New Roman" w:hAnsi="Times New Roman" w:cs="Times New Roman"/>
+        </w:rPr>
+        <w:t>ed</w:t>
+      </w:r>
+      <w:r>
+        <w:rPr>
+          <w:rFonts w:ascii="Times New Roman" w:eastAsia="Times New Roman" w:hAnsi="Times New Roman" w:cs="Times New Roman"/>
+        </w:rPr>
+        <w:t xml:space="preserve"> and offboard</w:t>
+      </w:r>
+      <w:r>
+        <w:rPr>
+          <w:rFonts w:ascii="Times New Roman" w:eastAsia="Times New Roman" w:hAnsi="Times New Roman" w:cs="Times New Roman"/>
+        </w:rPr>
+        <w:t xml:space="preserve">ed </w:t>
+      </w:r>
+      <w:r>
+        <w:rPr>
+          <w:rFonts w:ascii="Times New Roman" w:eastAsia="Times New Roman" w:hAnsi="Times New Roman" w:cs="Times New Roman"/>
+        </w:rPr>
+        <w:t xml:space="preserve">consultants from a wide market consisting of Houston, Florida, Dallas, California, and some international </w:t>
+      </w:r>
+      <w:r>
+        <w:rPr>
+          <w:rFonts w:ascii="Times New Roman" w:eastAsia="Times New Roman" w:hAnsi="Times New Roman" w:cs="Times New Roman"/>
+        </w:rPr>
+        <w:t xml:space="preserve">countries </w:t>
+      </w:r>
+      <w:r>
+        <w:rPr>
+          <w:rFonts w:ascii="Times New Roman" w:eastAsia="Times New Roman" w:hAnsi="Times New Roman" w:cs="Times New Roman"/>
+        </w:rPr>
+        <w:t>Canada, Philippines, Lithuania, and Poland.</w:t>
       </w:r>
     </w:p>
     <w:p>
@@ -678,19 +643,27 @@
         <w:rPr>
           <w:rFonts w:ascii="Times New Roman" w:eastAsia="Times New Roman" w:hAnsi="Times New Roman" w:cs="Times New Roman"/>
         </w:rPr>
-        <w:t xml:space="preserve">Worked on onboarding and offboarding consultants from a wide market consisting of Houston, Florida, Dallas, California, and some international </w:t>
-      </w:r>
-      <w:r>
-        <w:rPr>
-          <w:rFonts w:ascii="Times New Roman" w:eastAsia="Times New Roman" w:hAnsi="Times New Roman" w:cs="Times New Roman"/>
-        </w:rPr>
-        <w:t xml:space="preserve">countries </w:t>
-      </w:r>
-      <w:r>
-        <w:rPr>
-          <w:rFonts w:ascii="Times New Roman" w:eastAsia="Times New Roman" w:hAnsi="Times New Roman" w:cs="Times New Roman"/>
-        </w:rPr>
-        <w:t>Canada, Philippines, Lithuania, and Poland.</w:t>
+        <w:t xml:space="preserve">Collected confidential documents for </w:t>
+      </w:r>
+      <w:proofErr w:type="spellStart"/>
+      <w:r>
+        <w:rPr>
+          <w:rFonts w:ascii="Times New Roman" w:eastAsia="Times New Roman" w:hAnsi="Times New Roman" w:cs="Times New Roman"/>
+        </w:rPr>
+        <w:t>W2s</w:t>
+      </w:r>
+      <w:proofErr w:type="spellEnd"/>
+      <w:r>
+        <w:rPr>
+          <w:rFonts w:ascii="Times New Roman" w:eastAsia="Times New Roman" w:hAnsi="Times New Roman" w:cs="Times New Roman"/>
+        </w:rPr>
+        <w:t xml:space="preserve"> and other hiring documents</w:t>
+      </w:r>
+      <w:r>
+        <w:rPr>
+          <w:rFonts w:ascii="Times New Roman" w:eastAsia="Times New Roman" w:hAnsi="Times New Roman" w:cs="Times New Roman"/>
+        </w:rPr>
+        <w:t xml:space="preserve"> and processed them through the companies ATS and CIS systems.</w:t>
       </w:r>
     </w:p>
     <w:p>
@@ -708,49 +681,7 @@
         <w:rPr>
           <w:rFonts w:ascii="Times New Roman" w:eastAsia="Times New Roman" w:hAnsi="Times New Roman" w:cs="Times New Roman"/>
         </w:rPr>
-        <w:t xml:space="preserve">Created </w:t>
-      </w:r>
-      <w:r>
-        <w:rPr>
-          <w:rFonts w:ascii="Times New Roman" w:eastAsia="Times New Roman" w:hAnsi="Times New Roman" w:cs="Times New Roman"/>
-        </w:rPr>
-        <w:t>onboarding</w:t>
-      </w:r>
-      <w:r>
-        <w:rPr>
-          <w:rFonts w:ascii="Times New Roman" w:eastAsia="Times New Roman" w:hAnsi="Times New Roman" w:cs="Times New Roman"/>
-        </w:rPr>
-        <w:t xml:space="preserve"> tracking spreadsheet</w:t>
-      </w:r>
-      <w:r>
-        <w:rPr>
-          <w:rFonts w:ascii="Times New Roman" w:eastAsia="Times New Roman" w:hAnsi="Times New Roman" w:cs="Times New Roman"/>
-        </w:rPr>
-        <w:t>s</w:t>
-      </w:r>
-      <w:r>
-        <w:rPr>
-          <w:rFonts w:ascii="Times New Roman" w:eastAsia="Times New Roman" w:hAnsi="Times New Roman" w:cs="Times New Roman"/>
-        </w:rPr>
-        <w:t xml:space="preserve"> for my regional branch</w:t>
-      </w:r>
-      <w:r>
-        <w:rPr>
-          <w:rFonts w:ascii="Times New Roman" w:eastAsia="Times New Roman" w:hAnsi="Times New Roman" w:cs="Times New Roman"/>
-        </w:rPr>
-        <w:t xml:space="preserve"> </w:t>
-      </w:r>
-      <w:r>
-        <w:rPr>
-          <w:rFonts w:ascii="Times New Roman" w:eastAsia="Times New Roman" w:hAnsi="Times New Roman" w:cs="Times New Roman"/>
-        </w:rPr>
-        <w:t>and reported daily updates to the recruiting team</w:t>
-      </w:r>
-      <w:r>
-        <w:rPr>
-          <w:rFonts w:ascii="Times New Roman" w:eastAsia="Times New Roman" w:hAnsi="Times New Roman" w:cs="Times New Roman"/>
-        </w:rPr>
-        <w:t xml:space="preserve">. </w:t>
+        <w:t>Contributed greatly to the design, testing, and implementation of a new CIS system.</w:t>
       </w:r>
     </w:p>
     <w:p>
@@ -786,7 +717,31 @@
         <w:rPr>
           <w:rFonts w:ascii="Times New Roman" w:eastAsia="Times New Roman" w:hAnsi="Times New Roman" w:cs="Times New Roman"/>
         </w:rPr>
-        <w:t>+ consultant transfer from Chevron suppliers to Strategic Staffing Solutions</w:t>
+        <w:t>+ consultant transfer from</w:t>
+      </w:r>
+      <w:r>
+        <w:rPr>
+          <w:rFonts w:ascii="Times New Roman" w:eastAsia="Times New Roman" w:hAnsi="Times New Roman" w:cs="Times New Roman"/>
+        </w:rPr>
+        <w:t xml:space="preserve"> independent </w:t>
+      </w:r>
+      <w:r>
+        <w:rPr>
+          <w:rFonts w:ascii="Times New Roman" w:eastAsia="Times New Roman" w:hAnsi="Times New Roman" w:cs="Times New Roman"/>
+        </w:rPr>
+        <w:t>suppliers</w:t>
+      </w:r>
+      <w:r>
+        <w:rPr>
+          <w:rFonts w:ascii="Times New Roman" w:eastAsia="Times New Roman" w:hAnsi="Times New Roman" w:cs="Times New Roman"/>
+        </w:rPr>
+        <w:t xml:space="preserve"> working for Chevron </w:t>
+      </w:r>
+      <w:r>
+        <w:rPr>
+          <w:rFonts w:ascii="Times New Roman" w:eastAsia="Times New Roman" w:hAnsi="Times New Roman" w:cs="Times New Roman"/>
+        </w:rPr>
+        <w:t>to Strategic Staffing Solutions</w:t>
       </w:r>
       <w:r>
         <w:rPr>
@@ -806,141 +761,193 @@
           <w:rFonts w:ascii="Times New Roman" w:eastAsia="Times New Roman" w:hAnsi="Times New Roman" w:cs="Times New Roman"/>
         </w:rPr>
       </w:pPr>
-      <w:r>
-        <w:rPr>
-          <w:rFonts w:ascii="Times New Roman" w:eastAsia="Times New Roman" w:hAnsi="Times New Roman" w:cs="Times New Roman"/>
-        </w:rPr>
-        <w:t>C</w:t>
-      </w:r>
-      <w:r>
-        <w:rPr>
-          <w:rFonts w:ascii="Times New Roman" w:eastAsia="Times New Roman" w:hAnsi="Times New Roman" w:cs="Times New Roman"/>
-        </w:rPr>
-        <w:t>oordinate</w:t>
-      </w:r>
-      <w:r>
-        <w:rPr>
-          <w:rFonts w:ascii="Times New Roman" w:eastAsia="Times New Roman" w:hAnsi="Times New Roman" w:cs="Times New Roman"/>
-        </w:rPr>
-        <w:t>d</w:t>
-      </w:r>
-      <w:r>
-        <w:rPr>
-          <w:rFonts w:ascii="Times New Roman" w:eastAsia="Times New Roman" w:hAnsi="Times New Roman" w:cs="Times New Roman"/>
-        </w:rPr>
-        <w:t xml:space="preserve"> with many sole proprietorshi</w:t>
-      </w:r>
-      <w:r>
-        <w:rPr>
-          <w:rFonts w:ascii="Times New Roman" w:eastAsia="Times New Roman" w:hAnsi="Times New Roman" w:cs="Times New Roman"/>
-        </w:rPr>
-        <w:t xml:space="preserve">ps, partnerships, and S-corps </w:t>
-      </w:r>
-      <w:r>
-        <w:rPr>
-          <w:rFonts w:ascii="Times New Roman" w:eastAsia="Times New Roman" w:hAnsi="Times New Roman" w:cs="Times New Roman"/>
-        </w:rPr>
-        <w:t xml:space="preserve">to </w:t>
-      </w:r>
-      <w:r>
-        <w:rPr>
-          <w:rFonts w:ascii="Times New Roman" w:eastAsia="Times New Roman" w:hAnsi="Times New Roman" w:cs="Times New Roman"/>
-        </w:rPr>
-        <w:t>compile</w:t>
-      </w:r>
-      <w:r>
-        <w:rPr>
-          <w:rFonts w:ascii="Times New Roman" w:eastAsia="Times New Roman" w:hAnsi="Times New Roman" w:cs="Times New Roman"/>
-        </w:rPr>
-        <w:t xml:space="preserve"> and</w:t>
-      </w:r>
-      <w:r>
-        <w:rPr>
-          <w:rFonts w:ascii="Times New Roman" w:eastAsia="Times New Roman" w:hAnsi="Times New Roman" w:cs="Times New Roman"/>
-        </w:rPr>
-        <w:t xml:space="preserve"> </w:t>
-      </w:r>
-      <w:r>
-        <w:rPr>
-          <w:rFonts w:ascii="Times New Roman" w:eastAsia="Times New Roman" w:hAnsi="Times New Roman" w:cs="Times New Roman"/>
-        </w:rPr>
-        <w:t>audit</w:t>
-      </w:r>
-      <w:r>
-        <w:rPr>
-          <w:rFonts w:ascii="Times New Roman" w:eastAsia="Times New Roman" w:hAnsi="Times New Roman" w:cs="Times New Roman"/>
-        </w:rPr>
-        <w:t xml:space="preserve"> paperwork</w:t>
-      </w:r>
-      <w:r>
-        <w:rPr>
-          <w:rFonts w:ascii="Times New Roman" w:eastAsia="Times New Roman" w:hAnsi="Times New Roman" w:cs="Times New Roman"/>
+      <w:proofErr w:type="gramStart"/>
+      <w:r>
+        <w:rPr>
+          <w:rFonts w:ascii="Times New Roman" w:eastAsia="Times New Roman" w:hAnsi="Times New Roman" w:cs="Times New Roman"/>
+        </w:rPr>
+        <w:t>Consisted</w:t>
+      </w:r>
+      <w:proofErr w:type="gramEnd"/>
+      <w:r>
+        <w:rPr>
+          <w:rFonts w:ascii="Times New Roman" w:eastAsia="Times New Roman" w:hAnsi="Times New Roman" w:cs="Times New Roman"/>
+        </w:rPr>
+        <w:t xml:space="preserve"> mainly of working with CEOs and higher-level management of these suppliers to collect confidential documentation like COIs and supplier contracts.</w:t>
+      </w:r>
+    </w:p>
+    <w:p>
+      <w:pPr>
+        <w:spacing w:line="240" w:lineRule="auto"/>
+        <w:rPr>
+          <w:rFonts w:ascii="Times New Roman" w:eastAsia="Times New Roman" w:hAnsi="Times New Roman" w:cs="Times New Roman"/>
+          <w:b/>
+        </w:rPr>
+      </w:pPr>
+    </w:p>
+    <w:p>
+      <w:pPr>
+        <w:spacing w:line="240" w:lineRule="auto"/>
+        <w:rPr>
+          <w:rFonts w:ascii="Times New Roman" w:eastAsia="Times New Roman" w:hAnsi="Times New Roman" w:cs="Times New Roman"/>
+          <w:b/>
+        </w:rPr>
+      </w:pPr>
+      <w:r>
+        <w:rPr>
+          <w:rFonts w:ascii="Times New Roman" w:eastAsia="Times New Roman" w:hAnsi="Times New Roman" w:cs="Times New Roman"/>
+          <w:b/>
+        </w:rPr>
+        <w:t>ACTIVITIES</w:t>
+      </w:r>
+    </w:p>
+    <w:p>
+      <w:pPr>
+        <w:spacing w:line="240" w:lineRule="auto"/>
+        <w:rPr>
+          <w:rFonts w:ascii="Times New Roman" w:eastAsia="Times New Roman" w:hAnsi="Times New Roman" w:cs="Times New Roman"/>
+        </w:rPr>
+      </w:pPr>
+      <w:r>
+        <w:rPr>
+          <w:rFonts w:ascii="Times New Roman" w:eastAsia="Times New Roman" w:hAnsi="Times New Roman" w:cs="Times New Roman"/>
+          <w:b/>
+        </w:rPr>
+        <w:t xml:space="preserve">Management Information Systems Student Organization, </w:t>
+      </w:r>
+      <w:r>
+        <w:rPr>
+          <w:rFonts w:ascii="Times New Roman" w:eastAsia="Times New Roman" w:hAnsi="Times New Roman" w:cs="Times New Roman"/>
+          <w:b/>
+          <w:bCs/>
+        </w:rPr>
+        <w:t xml:space="preserve">University of Houston, </w:t>
+      </w:r>
+      <w:r>
+        <w:rPr>
+          <w:rFonts w:ascii="Times New Roman" w:eastAsia="Times New Roman" w:hAnsi="Times New Roman" w:cs="Times New Roman"/>
+          <w:b/>
+          <w:bCs/>
+        </w:rPr>
+        <w:t>TX</w:t>
+      </w:r>
+      <w:r>
+        <w:rPr>
+          <w:rFonts w:ascii="Times New Roman" w:eastAsia="Times New Roman" w:hAnsi="Times New Roman" w:cs="Times New Roman"/>
+          <w:b/>
+          <w:bCs/>
+        </w:rPr>
+        <w:tab/>
+        <w:t xml:space="preserve">      </w:t>
+      </w:r>
+      <w:r>
+        <w:rPr>
+          <w:rFonts w:ascii="Times New Roman" w:eastAsia="Times New Roman" w:hAnsi="Times New Roman" w:cs="Times New Roman"/>
+          <w:b/>
+          <w:bCs/>
+        </w:rPr>
+        <w:tab/>
+        <w:t xml:space="preserve">      </w:t>
+      </w:r>
+      <w:r>
+        <w:rPr>
+          <w:rFonts w:ascii="Times New Roman" w:eastAsia="Times New Roman" w:hAnsi="Times New Roman" w:cs="Times New Roman"/>
+        </w:rPr>
+        <w:t>Jan</w:t>
+      </w:r>
+      <w:r>
+        <w:rPr>
+          <w:rFonts w:ascii="Times New Roman" w:eastAsia="Times New Roman" w:hAnsi="Times New Roman" w:cs="Times New Roman"/>
+        </w:rPr>
+        <w:t xml:space="preserve">. 2025 </w:t>
+      </w:r>
+      <w:r>
+        <w:rPr>
+          <w:rFonts w:ascii="Times New Roman" w:eastAsia="Times New Roman" w:hAnsi="Times New Roman" w:cs="Times New Roman"/>
+        </w:rPr>
+        <w:t>–</w:t>
+      </w:r>
+    </w:p>
+    <w:p>
+      <w:pPr>
+        <w:spacing w:line="240" w:lineRule="auto"/>
+        <w:rPr>
+          <w:rFonts w:ascii="Times New Roman" w:eastAsia="Times New Roman" w:hAnsi="Times New Roman" w:cs="Times New Roman"/>
+          <w:bCs/>
+        </w:rPr>
+      </w:pPr>
+      <w:r>
+        <w:rPr>
+          <w:rFonts w:ascii="Times New Roman" w:eastAsia="Times New Roman" w:hAnsi="Times New Roman" w:cs="Times New Roman"/>
+          <w:bCs/>
+        </w:rPr>
+        <w:t>Member</w:t>
+      </w:r>
+    </w:p>
+    <w:p>
+      <w:pPr>
+        <w:pStyle w:val="ListParagraph"/>
+        <w:numPr>
+          <w:ilvl w:val="0"/>
+          <w:numId w:val="9"/>
+        </w:numPr>
+        <w:spacing w:line="240" w:lineRule="auto"/>
+        <w:rPr>
+          <w:rFonts w:ascii="Times New Roman" w:eastAsia="Times New Roman" w:hAnsi="Times New Roman" w:cs="Times New Roman"/>
+          <w:bCs/>
+        </w:rPr>
+      </w:pPr>
+      <w:r>
+        <w:rPr>
+          <w:rFonts w:ascii="Times New Roman" w:eastAsia="Times New Roman" w:hAnsi="Times New Roman" w:cs="Times New Roman"/>
+          <w:bCs/>
+        </w:rPr>
+        <w:t>Volunteered for many of their company meeting events</w:t>
+      </w:r>
+      <w:r>
+        <w:rPr>
+          <w:rFonts w:ascii="Times New Roman" w:eastAsia="Times New Roman" w:hAnsi="Times New Roman" w:cs="Times New Roman"/>
+          <w:bCs/>
         </w:rPr>
         <w:t>.</w:t>
       </w:r>
     </w:p>
     <w:p>
       <w:pPr>
-        <w:spacing w:line="240" w:lineRule="auto"/>
-        <w:rPr>
-          <w:rFonts w:ascii="Times New Roman" w:eastAsia="Times New Roman" w:hAnsi="Times New Roman" w:cs="Times New Roman"/>
-        </w:rPr>
-      </w:pPr>
-    </w:p>
-    <w:p>
-      <w:pPr>
-        <w:spacing w:line="240" w:lineRule="auto"/>
-        <w:rPr>
-          <w:rFonts w:ascii="Times New Roman" w:eastAsia="Times New Roman" w:hAnsi="Times New Roman" w:cs="Times New Roman"/>
-          <w:b/>
-        </w:rPr>
-      </w:pPr>
-      <w:r>
-        <w:rPr>
-          <w:rFonts w:ascii="Times New Roman" w:eastAsia="Times New Roman" w:hAnsi="Times New Roman" w:cs="Times New Roman"/>
-          <w:b/>
-        </w:rPr>
-        <w:t>HONORS AND AWARDS</w:t>
-      </w:r>
-    </w:p>
-    <w:p>
-      <w:pPr>
-        <w:spacing w:line="240" w:lineRule="auto"/>
-        <w:rPr>
-          <w:rFonts w:ascii="Times New Roman" w:eastAsia="Times New Roman" w:hAnsi="Times New Roman" w:cs="Times New Roman"/>
-        </w:rPr>
-      </w:pPr>
-      <w:r>
-        <w:rPr>
-          <w:rFonts w:ascii="Times New Roman" w:eastAsia="Times New Roman" w:hAnsi="Times New Roman" w:cs="Times New Roman"/>
-        </w:rPr>
-        <w:t>None</w:t>
-      </w:r>
-    </w:p>
-    <w:p>
-      <w:pPr>
-        <w:spacing w:line="240" w:lineRule="auto"/>
-        <w:rPr>
-          <w:rFonts w:ascii="Times New Roman" w:eastAsia="Times New Roman" w:hAnsi="Times New Roman" w:cs="Times New Roman"/>
-          <w:b/>
-        </w:rPr>
-      </w:pPr>
-    </w:p>
-    <w:p>
-      <w:pPr>
-        <w:spacing w:line="240" w:lineRule="auto"/>
-        <w:rPr>
-          <w:rFonts w:ascii="Times New Roman" w:eastAsia="Times New Roman" w:hAnsi="Times New Roman" w:cs="Times New Roman"/>
-          <w:b/>
-        </w:rPr>
-      </w:pPr>
-      <w:r>
-        <w:rPr>
-          <w:rFonts w:ascii="Times New Roman" w:eastAsia="Times New Roman" w:hAnsi="Times New Roman" w:cs="Times New Roman"/>
-          <w:b/>
-        </w:rPr>
-        <w:t>ACTIVITIES</w:t>
-      </w:r>
+        <w:pStyle w:val="ListParagraph"/>
+        <w:numPr>
+          <w:ilvl w:val="0"/>
+          <w:numId w:val="9"/>
+        </w:numPr>
+        <w:spacing w:line="240" w:lineRule="auto"/>
+        <w:rPr>
+          <w:rFonts w:ascii="Times New Roman" w:eastAsia="Times New Roman" w:hAnsi="Times New Roman" w:cs="Times New Roman"/>
+          <w:bCs/>
+        </w:rPr>
+      </w:pPr>
+      <w:r>
+        <w:rPr>
+          <w:rFonts w:ascii="Times New Roman" w:eastAsia="Times New Roman" w:hAnsi="Times New Roman" w:cs="Times New Roman"/>
+          <w:bCs/>
+        </w:rPr>
+        <w:t>Volunteered and participated in hackathons</w:t>
+      </w:r>
+      <w:r>
+        <w:rPr>
+          <w:rFonts w:ascii="Times New Roman" w:eastAsia="Times New Roman" w:hAnsi="Times New Roman" w:cs="Times New Roman"/>
+          <w:bCs/>
+        </w:rPr>
+        <w:t>.</w:t>
+      </w:r>
+    </w:p>
+    <w:p>
+      <w:pPr>
+        <w:spacing w:line="240" w:lineRule="auto"/>
+        <w:rPr>
+          <w:rFonts w:ascii="Times New Roman" w:eastAsia="Times New Roman" w:hAnsi="Times New Roman" w:cs="Times New Roman"/>
+          <w:b/>
+        </w:rPr>
+      </w:pPr>
     </w:p>
     <w:p>
       <w:pPr>
@@ -963,7 +970,7 @@
           <w:szCs w:val="22"/>
           <w:lang w:val="en"/>
         </w:rPr>
-        <w:t>Lone Star College-North Harris Honors College</w:t>
+        <w:t>Honors College</w:t>
       </w:r>
       <w:r>
         <w:rPr>
@@ -974,7 +981,7 @@
           <w:szCs w:val="22"/>
           <w:lang w:val="en"/>
         </w:rPr>
-        <w:t>, Houston, Texas</w:t>
+        <w:t xml:space="preserve">, </w:t>
       </w:r>
       <w:r>
         <w:rPr>
@@ -985,7 +992,7 @@
           <w:szCs w:val="22"/>
           <w:lang w:val="en"/>
         </w:rPr>
-        <w:tab/>
+        <w:t>Lone Star College-North Harris</w:t>
       </w:r>
       <w:r>
         <w:rPr>
@@ -996,7 +1003,7 @@
           <w:szCs w:val="22"/>
           <w:lang w:val="en"/>
         </w:rPr>
-        <w:tab/>
+        <w:t xml:space="preserve">, Houston, </w:t>
       </w:r>
       <w:r>
         <w:rPr>
@@ -1007,7 +1014,7 @@
           <w:szCs w:val="22"/>
           <w:lang w:val="en"/>
         </w:rPr>
-        <w:tab/>
+        <w:t>TX</w:t>
       </w:r>
       <w:r>
         <w:rPr>
@@ -1019,6 +1026,40 @@
           <w:lang w:val="en"/>
         </w:rPr>
         <w:tab/>
+      </w:r>
+      <w:r>
+        <w:rPr>
+          <w:rFonts w:cs="Times New Roman"/>
+          <w:b/>
+          <w:bCs/>
+          <w:sz w:val="22"/>
+          <w:szCs w:val="22"/>
+          <w:lang w:val="en"/>
+        </w:rPr>
+        <w:tab/>
+      </w:r>
+      <w:r>
+        <w:rPr>
+          <w:rFonts w:cs="Times New Roman"/>
+          <w:b/>
+          <w:bCs/>
+          <w:sz w:val="22"/>
+          <w:szCs w:val="22"/>
+          <w:lang w:val="en"/>
+        </w:rPr>
+        <w:tab/>
+      </w:r>
+      <w:proofErr w:type="gramStart"/>
+      <w:r>
+        <w:rPr>
+          <w:rFonts w:cs="Times New Roman"/>
+          <w:b/>
+          <w:bCs/>
+          <w:sz w:val="22"/>
+          <w:szCs w:val="22"/>
+          <w:lang w:val="en"/>
+        </w:rPr>
+        <w:tab/>
         <w:t xml:space="preserve">  </w:t>
       </w:r>
       <w:r>
@@ -1030,6 +1071,7 @@
         </w:rPr>
         <w:t>Dec.</w:t>
       </w:r>
+      <w:proofErr w:type="gramEnd"/>
       <w:r>
         <w:rPr>
           <w:rFonts w:cs="Times New Roman"/>
@@ -1132,7 +1174,25 @@
           <w:szCs w:val="22"/>
           <w:lang w:val="en"/>
         </w:rPr>
-        <w:t xml:space="preserve"> each semester.</w:t>
+        <w:t xml:space="preserve"> each semester</w:t>
+      </w:r>
+      <w:r>
+        <w:rPr>
+          <w:rFonts w:cs="Times New Roman"/>
+          <w:sz w:val="22"/>
+          <w:szCs w:val="22"/>
+          <w:lang w:val="en"/>
+        </w:rPr>
+        <w:t xml:space="preserve"> of over 80+ honor students</w:t>
+      </w:r>
+      <w:r>
+        <w:rPr>
+          <w:rFonts w:cs="Times New Roman"/>
+          <w:sz w:val="22"/>
+          <w:szCs w:val="22"/>
+          <w:lang w:val="en"/>
+        </w:rPr>
+        <w:t>.</w:t>
       </w:r>
     </w:p>
     <w:p>
@@ -1212,31 +1272,7 @@
           <w:spacing w:val="-1"/>
           <w:lang w:val="en-US"/>
         </w:rPr>
-        <w:t>W</w:t>
-      </w:r>
-      <w:r>
-        <w:rPr>
-          <w:rFonts w:ascii="Times New Roman" w:eastAsia="Times New Roman" w:hAnsi="Times New Roman" w:cs="Times New Roman"/>
-          <w:spacing w:val="-1"/>
-          <w:lang w:val="en-US"/>
-        </w:rPr>
-        <w:t xml:space="preserve">ord, </w:t>
-      </w:r>
-      <w:r>
-        <w:rPr>
-          <w:rFonts w:ascii="Times New Roman" w:eastAsia="Times New Roman" w:hAnsi="Times New Roman" w:cs="Times New Roman"/>
-          <w:spacing w:val="-1"/>
-          <w:lang w:val="en-US"/>
-        </w:rPr>
-        <w:t>PowerPoint</w:t>
-      </w:r>
-      <w:r>
-        <w:rPr>
-          <w:rFonts w:ascii="Times New Roman" w:eastAsia="Times New Roman" w:hAnsi="Times New Roman" w:cs="Times New Roman"/>
-          <w:spacing w:val="-1"/>
-          <w:lang w:val="en-US"/>
-        </w:rPr>
-        <w:t>, and google adjacent products</w:t>
+        <w:t>Word, PowerPoint, and google adjacent products</w:t>
       </w:r>
     </w:p>
     <w:p>
@@ -1337,26 +1373,126 @@
           <w:spacing w:val="-1"/>
           <w:lang w:val="en-US"/>
         </w:rPr>
-        <w:t>skill in Python 3.12.4</w:t>
-      </w:r>
-    </w:p>
-    <w:p>
-      <w:pPr>
-        <w:spacing w:line="240" w:lineRule="auto"/>
-        <w:rPr>
-          <w:rFonts w:ascii="Times New Roman" w:eastAsia="Times New Roman" w:hAnsi="Times New Roman" w:cs="Times New Roman"/>
-        </w:rPr>
-      </w:pPr>
-    </w:p>
-    <w:p>
-      <w:pPr>
-        <w:spacing w:line="240" w:lineRule="auto"/>
-        <w:rPr>
-          <w:rFonts w:ascii="Times New Roman" w:eastAsia="Times New Roman" w:hAnsi="Times New Roman" w:cs="Times New Roman"/>
-          <w:sz w:val="24"/>
-          <w:szCs w:val="24"/>
-        </w:rPr>
-      </w:pPr>
+        <w:t xml:space="preserve">HTML, CSS, Jinja, </w:t>
+      </w:r>
+      <w:r>
+        <w:rPr>
+          <w:rFonts w:ascii="Times New Roman" w:eastAsia="Times New Roman" w:hAnsi="Times New Roman" w:cs="Times New Roman"/>
+          <w:spacing w:val="-1"/>
+          <w:lang w:val="en-US"/>
+        </w:rPr>
+        <w:t xml:space="preserve">and </w:t>
+      </w:r>
+      <w:r>
+        <w:rPr>
+          <w:rFonts w:ascii="Times New Roman" w:eastAsia="Times New Roman" w:hAnsi="Times New Roman" w:cs="Times New Roman"/>
+          <w:spacing w:val="-1"/>
+          <w:lang w:val="en-US"/>
+        </w:rPr>
+        <w:t>Flask</w:t>
+      </w:r>
+    </w:p>
+    <w:p>
+      <w:pPr>
+        <w:pStyle w:val="ListParagraph"/>
+        <w:numPr>
+          <w:ilvl w:val="0"/>
+          <w:numId w:val="5"/>
+        </w:numPr>
+        <w:spacing w:line="240" w:lineRule="auto"/>
+        <w:rPr>
+          <w:rFonts w:ascii="Times New Roman" w:eastAsia="Times New Roman" w:hAnsi="Times New Roman" w:cs="Times New Roman"/>
+          <w:spacing w:val="-1"/>
+          <w:lang w:val="en-US"/>
+        </w:rPr>
+      </w:pPr>
+      <w:r>
+        <w:rPr>
+          <w:rFonts w:ascii="Times New Roman" w:eastAsia="Times New Roman" w:hAnsi="Times New Roman" w:cs="Times New Roman"/>
+          <w:spacing w:val="-1"/>
+          <w:lang w:val="en-US"/>
+        </w:rPr>
+        <w:t>MySQL</w:t>
+      </w:r>
+    </w:p>
+    <w:p>
+      <w:pPr>
+        <w:pStyle w:val="ListParagraph"/>
+        <w:numPr>
+          <w:ilvl w:val="0"/>
+          <w:numId w:val="5"/>
+        </w:numPr>
+        <w:spacing w:line="240" w:lineRule="auto"/>
+        <w:rPr>
+          <w:rFonts w:ascii="Times New Roman" w:eastAsia="Times New Roman" w:hAnsi="Times New Roman" w:cs="Times New Roman"/>
+          <w:spacing w:val="-1"/>
+          <w:lang w:val="en-US"/>
+        </w:rPr>
+      </w:pPr>
+      <w:r>
+        <w:rPr>
+          <w:rFonts w:ascii="Times New Roman" w:eastAsia="Times New Roman" w:hAnsi="Times New Roman" w:cs="Times New Roman"/>
+          <w:spacing w:val="-1"/>
+          <w:lang w:val="en-US"/>
+        </w:rPr>
+        <w:t xml:space="preserve">Visual Studio Code and </w:t>
+      </w:r>
+      <w:proofErr w:type="spellStart"/>
+      <w:r>
+        <w:rPr>
+          <w:rFonts w:ascii="Times New Roman" w:eastAsia="Times New Roman" w:hAnsi="Times New Roman" w:cs="Times New Roman"/>
+          <w:spacing w:val="-1"/>
+          <w:lang w:val="en-US"/>
+        </w:rPr>
+        <w:t>Pycharm</w:t>
+      </w:r>
+      <w:proofErr w:type="spellEnd"/>
+    </w:p>
+    <w:p>
+      <w:pPr>
+        <w:pStyle w:val="ListParagraph"/>
+        <w:numPr>
+          <w:ilvl w:val="0"/>
+          <w:numId w:val="5"/>
+        </w:numPr>
+        <w:spacing w:line="240" w:lineRule="auto"/>
+        <w:rPr>
+          <w:rFonts w:ascii="Times New Roman" w:eastAsia="Times New Roman" w:hAnsi="Times New Roman" w:cs="Times New Roman"/>
+          <w:spacing w:val="-1"/>
+          <w:lang w:val="en-US"/>
+        </w:rPr>
+      </w:pPr>
+      <w:r>
+        <w:rPr>
+          <w:rFonts w:ascii="Times New Roman" w:eastAsia="Times New Roman" w:hAnsi="Times New Roman" w:cs="Times New Roman"/>
+          <w:spacing w:val="-1"/>
+          <w:lang w:val="en-US"/>
+        </w:rPr>
+        <w:t>Git and GitHub</w:t>
+      </w:r>
+    </w:p>
+    <w:p>
+      <w:pPr>
+        <w:pStyle w:val="ListParagraph"/>
+        <w:numPr>
+          <w:ilvl w:val="0"/>
+          <w:numId w:val="5"/>
+        </w:numPr>
+        <w:spacing w:line="240" w:lineRule="auto"/>
+        <w:rPr>
+          <w:rFonts w:ascii="Times New Roman" w:eastAsia="Times New Roman" w:hAnsi="Times New Roman" w:cs="Times New Roman"/>
+          <w:spacing w:val="-1"/>
+          <w:lang w:val="en-US"/>
+        </w:rPr>
+      </w:pPr>
+      <w:r>
+        <w:rPr>
+          <w:rFonts w:ascii="Times New Roman" w:eastAsia="Times New Roman" w:hAnsi="Times New Roman" w:cs="Times New Roman"/>
+          <w:spacing w:val="-1"/>
+          <w:lang w:val="en-US"/>
+        </w:rPr>
+        <w:t>Python 3.12.4</w:t>
+      </w:r>
     </w:p>
     <w:sectPr>
       <w:headerReference w:type="default" r:id="rId7"/>
@@ -1453,25 +1589,7 @@
       <w:rPr>
         <w:rFonts w:ascii="Times New Roman" w:eastAsia="Times New Roman" w:hAnsi="Times New Roman" w:cs="Times New Roman"/>
       </w:rPr>
-      <w:t xml:space="preserve">832-296-0183 | </w:t>
-    </w:r>
-    <w:r>
-      <w:rPr>
-        <w:rFonts w:ascii="Times New Roman" w:eastAsia="Times New Roman" w:hAnsi="Times New Roman" w:cs="Times New Roman"/>
-      </w:rPr>
-      <w:t>Spring, TX</w:t>
-    </w:r>
-    <w:r>
-      <w:rPr>
-        <w:rFonts w:ascii="Times New Roman" w:eastAsia="Times New Roman" w:hAnsi="Times New Roman" w:cs="Times New Roman"/>
-      </w:rPr>
-      <w:t xml:space="preserve"> 77373</w:t>
-    </w:r>
-    <w:r>
-      <w:rPr>
-        <w:rFonts w:ascii="Times New Roman" w:eastAsia="Times New Roman" w:hAnsi="Times New Roman" w:cs="Times New Roman"/>
-      </w:rPr>
-      <w:t xml:space="preserve"> | </w:t>
+      <w:t xml:space="preserve">832-296-0183 | Spring, TX 77373 | </w:t>
     </w:r>
     <w:proofErr w:type="spellStart"/>
     <w:r>
@@ -1516,6 +1634,119 @@
 <file path=word/numbering.xml><?xml version="1.0" encoding="utf-8"?>
 <w:numbering xmlns:wpc="http://schemas.microsoft.com/office/word/2010/wordprocessingCanvas" xmlns:cx="http://schemas.microsoft.com/office/drawing/2014/chartex" xmlns:cx1="http://schemas.microsoft.com/office/drawing/2015/9/8/chartex" xmlns:cx2="http://schemas.microsoft.com/office/drawing/2015/10/21/chartex" xmlns:cx3="http://schemas.microsoft.com/office/drawing/2016/5/9/chartex" xmlns:cx4="http://schemas.microsoft.com/office/drawing/2016/5/10/chartex" xmlns:cx5="http://schemas.microsoft.com/office/drawing/2016/5/11/chartex" xmlns:cx6="http://schemas.microsoft.com/office/drawing/2016/5/12/chartex" xmlns:cx7="http://schemas.microsoft.com/office/drawing/2016/5/13/chartex" xmlns:cx8="http://schemas.microsoft.com/office/drawing/2016/5/14/chartex" xmlns:mc="http://schemas.openxmlformats.org/markup-compatibility/2006" xmlns:aink="http://schemas.microsoft.com/office/drawing/2016/ink" xmlns:am3d="http://schemas.microsoft.com/office/drawing/2017/model3d" xmlns:o="urn:schemas-microsoft-com:office:office" xmlns:oel="http://schemas.microsoft.com/office/2019/extlst" xmlns:r="http://schemas.openxmlformats.org/officeDocument/2006/relationships" xmlns:m="http://schemas.openxmlformats.org/officeDocument/2006/math" xmlns:v="urn:schemas-microsoft-com:vml" xmlns:wp14="http://schemas.microsoft.com/office/word/2010/wordprocessingDrawing" xmlns:wp="http://schemas.openxmlformats.org/drawingml/2006/wordprocessingDrawing" xmlns:w10="urn:schemas-microsoft-com:office:word" xmlns:w="http://schemas.openxmlformats.org/wordprocessingml/2006/main" xmlns:w14="http://schemas.microsoft.com/office/word/2010/wordml" xmlns:w15="http://schemas.microsoft.com/office/word/2012/wordml" xmlns:w16cex="http://schemas.microsoft.com/office/word/2018/wordml/cex" xmlns:w16cid="http://schemas.microsoft.com/office/word/2016/wordml/cid" xmlns:w16="http://schemas.microsoft.com/office/word/2018/wordml" xmlns:w16du="http://schemas.microsoft.com/office/word/2023/wordml/word16du" xmlns:w16sdtdh="http://schemas.microsoft.com/office/word/2020/wordml/sdtdatahash" xmlns:w16sdtfl="http://schemas.microsoft.com/office/word/2024/wordml/sdtformatlock" xmlns:w16se="http://schemas.microsoft.com/office/word/2015/wordml/symex" xmlns:wpg="http://schemas.microsoft.com/office/word/2010/wordprocessingGroup" xmlns:wpi="http://schemas.microsoft.com/office/word/2010/wordprocessingInk" xmlns:wne="http://schemas.microsoft.com/office/word/2006/wordml" xmlns:wps="http://schemas.microsoft.com/office/word/2010/wordprocessingShape" mc:Ignorable="w14 w15 w16se w16cid w16 w16cex w16sdtdh w16sdtfl w16du wp14">
   <w:abstractNum w:abstractNumId="0" w15:restartNumberingAfterBreak="0">
+    <w:nsid w:val="0BB307A7"/>
+    <w:multiLevelType w:val="hybridMultilevel"/>
+    <w:tmpl w:val="9AE61808"/>
+    <w:lvl w:ilvl="0" w:tplc="04090001">
+      <w:start w:val="1"/>
+      <w:numFmt w:val="bullet"/>
+      <w:lvlText w:val=""/>
+      <w:lvlJc w:val="left"/>
+      <w:pPr>
+        <w:ind w:left="720" w:hanging="360"/>
+      </w:pPr>
+      <w:rPr>
+        <w:rFonts w:ascii="Symbol" w:hAnsi="Symbol" w:hint="default"/>
+      </w:rPr>
+    </w:lvl>
+    <w:lvl w:ilvl="1" w:tplc="04090003" w:tentative="1">
+      <w:start w:val="1"/>
+      <w:numFmt w:val="bullet"/>
+      <w:lvlText w:val="o"/>
+      <w:lvlJc w:val="left"/>
+      <w:pPr>
+        <w:ind w:left="1440" w:hanging="360"/>
+      </w:pPr>
+      <w:rPr>
+        <w:rFonts w:ascii="Courier New" w:hAnsi="Courier New" w:cs="Courier New" w:hint="default"/>
+      </w:rPr>
+    </w:lvl>
+    <w:lvl w:ilvl="2" w:tplc="04090005" w:tentative="1">
+      <w:start w:val="1"/>
+      <w:numFmt w:val="bullet"/>
+      <w:lvlText w:val=""/>
+      <w:lvlJc w:val="left"/>
+      <w:pPr>
+        <w:ind w:left="2160" w:hanging="360"/>
+      </w:pPr>
+      <w:rPr>
+        <w:rFonts w:ascii="Wingdings" w:hAnsi="Wingdings" w:hint="default"/>
+      </w:rPr>
+    </w:lvl>
+    <w:lvl w:ilvl="3" w:tplc="04090001" w:tentative="1">
+      <w:start w:val="1"/>
+      <w:numFmt w:val="bullet"/>
+      <w:lvlText w:val=""/>
+      <w:lvlJc w:val="left"/>
+      <w:pPr>
+        <w:ind w:left="2880" w:hanging="360"/>
+      </w:pPr>
+      <w:rPr>
+        <w:rFonts w:ascii="Symbol" w:hAnsi="Symbol" w:hint="default"/>
+      </w:rPr>
+    </w:lvl>
+    <w:lvl w:ilvl="4" w:tplc="04090003" w:tentative="1">
+      <w:start w:val="1"/>
+      <w:numFmt w:val="bullet"/>
+      <w:lvlText w:val="o"/>
+      <w:lvlJc w:val="left"/>
+      <w:pPr>
+        <w:ind w:left="3600" w:hanging="360"/>
+      </w:pPr>
+      <w:rPr>
+        <w:rFonts w:ascii="Courier New" w:hAnsi="Courier New" w:cs="Courier New" w:hint="default"/>
+      </w:rPr>
+    </w:lvl>
+    <w:lvl w:ilvl="5" w:tplc="04090005" w:tentative="1">
+      <w:start w:val="1"/>
+      <w:numFmt w:val="bullet"/>
+      <w:lvlText w:val=""/>
+      <w:lvlJc w:val="left"/>
+      <w:pPr>
+        <w:ind w:left="4320" w:hanging="360"/>
+      </w:pPr>
+      <w:rPr>
+        <w:rFonts w:ascii="Wingdings" w:hAnsi="Wingdings" w:hint="default"/>
+      </w:rPr>
+    </w:lvl>
+    <w:lvl w:ilvl="6" w:tplc="04090001" w:tentative="1">
+      <w:start w:val="1"/>
+      <w:numFmt w:val="bullet"/>
+      <w:lvlText w:val=""/>
+      <w:lvlJc w:val="left"/>
+      <w:pPr>
+        <w:ind w:left="5040" w:hanging="360"/>
+      </w:pPr>
+      <w:rPr>
+        <w:rFonts w:ascii="Symbol" w:hAnsi="Symbol" w:hint="default"/>
+      </w:rPr>
+    </w:lvl>
+    <w:lvl w:ilvl="7" w:tplc="04090003" w:tentative="1">
+      <w:start w:val="1"/>
+      <w:numFmt w:val="bullet"/>
+      <w:lvlText w:val="o"/>
+      <w:lvlJc w:val="left"/>
+      <w:pPr>
+        <w:ind w:left="5760" w:hanging="360"/>
+      </w:pPr>
+      <w:rPr>
+        <w:rFonts w:ascii="Courier New" w:hAnsi="Courier New" w:cs="Courier New" w:hint="default"/>
+      </w:rPr>
+    </w:lvl>
+    <w:lvl w:ilvl="8" w:tplc="04090005" w:tentative="1">
+      <w:start w:val="1"/>
+      <w:numFmt w:val="bullet"/>
+      <w:lvlText w:val=""/>
+      <w:lvlJc w:val="left"/>
+      <w:pPr>
+        <w:ind w:left="6480" w:hanging="360"/>
+      </w:pPr>
+      <w:rPr>
+        <w:rFonts w:ascii="Wingdings" w:hAnsi="Wingdings" w:hint="default"/>
+      </w:rPr>
+    </w:lvl>
+  </w:abstractNum>
+  <w:abstractNum w:abstractNumId="1" w15:restartNumberingAfterBreak="0">
     <w:nsid w:val="10D87400"/>
     <w:multiLevelType w:val="hybridMultilevel"/>
     <w:tmpl w:val="E1424506"/>
@@ -1628,7 +1859,7 @@
       </w:rPr>
     </w:lvl>
   </w:abstractNum>
-  <w:abstractNum w:abstractNumId="1" w15:restartNumberingAfterBreak="0">
+  <w:abstractNum w:abstractNumId="2" w15:restartNumberingAfterBreak="0">
     <w:nsid w:val="27B802E4"/>
     <w:multiLevelType w:val="hybridMultilevel"/>
     <w:tmpl w:val="2D2A1862"/>
@@ -1741,7 +1972,346 @@
       </w:rPr>
     </w:lvl>
   </w:abstractNum>
-  <w:abstractNum w:abstractNumId="2" w15:restartNumberingAfterBreak="0">
+  <w:abstractNum w:abstractNumId="3" w15:restartNumberingAfterBreak="0">
+    <w:nsid w:val="2CFD19CE"/>
+    <w:multiLevelType w:val="hybridMultilevel"/>
+    <w:tmpl w:val="3760F08A"/>
+    <w:lvl w:ilvl="0" w:tplc="04090001">
+      <w:start w:val="1"/>
+      <w:numFmt w:val="bullet"/>
+      <w:lvlText w:val=""/>
+      <w:lvlJc w:val="left"/>
+      <w:pPr>
+        <w:ind w:left="720" w:hanging="360"/>
+      </w:pPr>
+      <w:rPr>
+        <w:rFonts w:ascii="Symbol" w:hAnsi="Symbol" w:hint="default"/>
+      </w:rPr>
+    </w:lvl>
+    <w:lvl w:ilvl="1" w:tplc="04090003" w:tentative="1">
+      <w:start w:val="1"/>
+      <w:numFmt w:val="bullet"/>
+      <w:lvlText w:val="o"/>
+      <w:lvlJc w:val="left"/>
+      <w:pPr>
+        <w:ind w:left="1440" w:hanging="360"/>
+      </w:pPr>
+      <w:rPr>
+        <w:rFonts w:ascii="Courier New" w:hAnsi="Courier New" w:cs="Courier New" w:hint="default"/>
+      </w:rPr>
+    </w:lvl>
+    <w:lvl w:ilvl="2" w:tplc="04090005" w:tentative="1">
+      <w:start w:val="1"/>
+      <w:numFmt w:val="bullet"/>
+      <w:lvlText w:val=""/>
+      <w:lvlJc w:val="left"/>
+      <w:pPr>
+        <w:ind w:left="2160" w:hanging="360"/>
+      </w:pPr>
+      <w:rPr>
+        <w:rFonts w:ascii="Wingdings" w:hAnsi="Wingdings" w:hint="default"/>
+      </w:rPr>
+    </w:lvl>
+    <w:lvl w:ilvl="3" w:tplc="04090001" w:tentative="1">
+      <w:start w:val="1"/>
+      <w:numFmt w:val="bullet"/>
+      <w:lvlText w:val=""/>
+      <w:lvlJc w:val="left"/>
+      <w:pPr>
+        <w:ind w:left="2880" w:hanging="360"/>
+      </w:pPr>
+      <w:rPr>
+        <w:rFonts w:ascii="Symbol" w:hAnsi="Symbol" w:hint="default"/>
+      </w:rPr>
+    </w:lvl>
+    <w:lvl w:ilvl="4" w:tplc="04090003" w:tentative="1">
+      <w:start w:val="1"/>
+      <w:numFmt w:val="bullet"/>
+      <w:lvlText w:val="o"/>
+      <w:lvlJc w:val="left"/>
+      <w:pPr>
+        <w:ind w:left="3600" w:hanging="360"/>
+      </w:pPr>
+      <w:rPr>
+        <w:rFonts w:ascii="Courier New" w:hAnsi="Courier New" w:cs="Courier New" w:hint="default"/>
+      </w:rPr>
+    </w:lvl>
+    <w:lvl w:ilvl="5" w:tplc="04090005" w:tentative="1">
+      <w:start w:val="1"/>
+      <w:numFmt w:val="bullet"/>
+      <w:lvlText w:val=""/>
+      <w:lvlJc w:val="left"/>
+      <w:pPr>
+        <w:ind w:left="4320" w:hanging="360"/>
+      </w:pPr>
+      <w:rPr>
+        <w:rFonts w:ascii="Wingdings" w:hAnsi="Wingdings" w:hint="default"/>
+      </w:rPr>
+    </w:lvl>
+    <w:lvl w:ilvl="6" w:tplc="04090001" w:tentative="1">
+      <w:start w:val="1"/>
+      <w:numFmt w:val="bullet"/>
+      <w:lvlText w:val=""/>
+      <w:lvlJc w:val="left"/>
+      <w:pPr>
+        <w:ind w:left="5040" w:hanging="360"/>
+      </w:pPr>
+      <w:rPr>
+        <w:rFonts w:ascii="Symbol" w:hAnsi="Symbol" w:hint="default"/>
+      </w:rPr>
+    </w:lvl>
+    <w:lvl w:ilvl="7" w:tplc="04090003" w:tentative="1">
+      <w:start w:val="1"/>
+      <w:numFmt w:val="bullet"/>
+      <w:lvlText w:val="o"/>
+      <w:lvlJc w:val="left"/>
+      <w:pPr>
+        <w:ind w:left="5760" w:hanging="360"/>
+      </w:pPr>
+      <w:rPr>
+        <w:rFonts w:ascii="Courier New" w:hAnsi="Courier New" w:cs="Courier New" w:hint="default"/>
+      </w:rPr>
+    </w:lvl>
+    <w:lvl w:ilvl="8" w:tplc="04090005" w:tentative="1">
+      <w:start w:val="1"/>
+      <w:numFmt w:val="bullet"/>
+      <w:lvlText w:val=""/>
+      <w:lvlJc w:val="left"/>
+      <w:pPr>
+        <w:ind w:left="6480" w:hanging="360"/>
+      </w:pPr>
+      <w:rPr>
+        <w:rFonts w:ascii="Wingdings" w:hAnsi="Wingdings" w:hint="default"/>
+      </w:rPr>
+    </w:lvl>
+  </w:abstractNum>
+  <w:abstractNum w:abstractNumId="4" w15:restartNumberingAfterBreak="0">
+    <w:nsid w:val="352C1989"/>
+    <w:multiLevelType w:val="hybridMultilevel"/>
+    <w:tmpl w:val="A73E864C"/>
+    <w:lvl w:ilvl="0" w:tplc="04090001">
+      <w:start w:val="1"/>
+      <w:numFmt w:val="bullet"/>
+      <w:lvlText w:val=""/>
+      <w:lvlJc w:val="left"/>
+      <w:pPr>
+        <w:ind w:left="720" w:hanging="360"/>
+      </w:pPr>
+      <w:rPr>
+        <w:rFonts w:ascii="Symbol" w:hAnsi="Symbol" w:hint="default"/>
+      </w:rPr>
+    </w:lvl>
+    <w:lvl w:ilvl="1" w:tplc="04090003" w:tentative="1">
+      <w:start w:val="1"/>
+      <w:numFmt w:val="bullet"/>
+      <w:lvlText w:val="o"/>
+      <w:lvlJc w:val="left"/>
+      <w:pPr>
+        <w:ind w:left="1440" w:hanging="360"/>
+      </w:pPr>
+      <w:rPr>
+        <w:rFonts w:ascii="Courier New" w:hAnsi="Courier New" w:cs="Courier New" w:hint="default"/>
+      </w:rPr>
+    </w:lvl>
+    <w:lvl w:ilvl="2" w:tplc="04090005" w:tentative="1">
+      <w:start w:val="1"/>
+      <w:numFmt w:val="bullet"/>
+      <w:lvlText w:val=""/>
+      <w:lvlJc w:val="left"/>
+      <w:pPr>
+        <w:ind w:left="2160" w:hanging="360"/>
+      </w:pPr>
+      <w:rPr>
+        <w:rFonts w:ascii="Wingdings" w:hAnsi="Wingdings" w:hint="default"/>
+      </w:rPr>
+    </w:lvl>
+    <w:lvl w:ilvl="3" w:tplc="04090001" w:tentative="1">
+      <w:start w:val="1"/>
+      <w:numFmt w:val="bullet"/>
+      <w:lvlText w:val=""/>
+      <w:lvlJc w:val="left"/>
+      <w:pPr>
+        <w:ind w:left="2880" w:hanging="360"/>
+      </w:pPr>
+      <w:rPr>
+        <w:rFonts w:ascii="Symbol" w:hAnsi="Symbol" w:hint="default"/>
+      </w:rPr>
+    </w:lvl>
+    <w:lvl w:ilvl="4" w:tplc="04090003" w:tentative="1">
+      <w:start w:val="1"/>
+      <w:numFmt w:val="bullet"/>
+      <w:lvlText w:val="o"/>
+      <w:lvlJc w:val="left"/>
+      <w:pPr>
+        <w:ind w:left="3600" w:hanging="360"/>
+      </w:pPr>
+      <w:rPr>
+        <w:rFonts w:ascii="Courier New" w:hAnsi="Courier New" w:cs="Courier New" w:hint="default"/>
+      </w:rPr>
+    </w:lvl>
+    <w:lvl w:ilvl="5" w:tplc="04090005" w:tentative="1">
+      <w:start w:val="1"/>
+      <w:numFmt w:val="bullet"/>
+      <w:lvlText w:val=""/>
+      <w:lvlJc w:val="left"/>
+      <w:pPr>
+        <w:ind w:left="4320" w:hanging="360"/>
+      </w:pPr>
+      <w:rPr>
+        <w:rFonts w:ascii="Wingdings" w:hAnsi="Wingdings" w:hint="default"/>
+      </w:rPr>
+    </w:lvl>
+    <w:lvl w:ilvl="6" w:tplc="04090001" w:tentative="1">
+      <w:start w:val="1"/>
+      <w:numFmt w:val="bullet"/>
+      <w:lvlText w:val=""/>
+      <w:lvlJc w:val="left"/>
+      <w:pPr>
+        <w:ind w:left="5040" w:hanging="360"/>
+      </w:pPr>
+      <w:rPr>
+        <w:rFonts w:ascii="Symbol" w:hAnsi="Symbol" w:hint="default"/>
+      </w:rPr>
+    </w:lvl>
+    <w:lvl w:ilvl="7" w:tplc="04090003" w:tentative="1">
+      <w:start w:val="1"/>
+      <w:numFmt w:val="bullet"/>
+      <w:lvlText w:val="o"/>
+      <w:lvlJc w:val="left"/>
+      <w:pPr>
+        <w:ind w:left="5760" w:hanging="360"/>
+      </w:pPr>
+      <w:rPr>
+        <w:rFonts w:ascii="Courier New" w:hAnsi="Courier New" w:cs="Courier New" w:hint="default"/>
+      </w:rPr>
+    </w:lvl>
+    <w:lvl w:ilvl="8" w:tplc="04090005" w:tentative="1">
+      <w:start w:val="1"/>
+      <w:numFmt w:val="bullet"/>
+      <w:lvlText w:val=""/>
+      <w:lvlJc w:val="left"/>
+      <w:pPr>
+        <w:ind w:left="6480" w:hanging="360"/>
+      </w:pPr>
+      <w:rPr>
+        <w:rFonts w:ascii="Wingdings" w:hAnsi="Wingdings" w:hint="default"/>
+      </w:rPr>
+    </w:lvl>
+  </w:abstractNum>
+  <w:abstractNum w:abstractNumId="5" w15:restartNumberingAfterBreak="0">
+    <w:nsid w:val="49C129A3"/>
+    <w:multiLevelType w:val="hybridMultilevel"/>
+    <w:tmpl w:val="3BEC3F3C"/>
+    <w:lvl w:ilvl="0" w:tplc="04090001">
+      <w:start w:val="1"/>
+      <w:numFmt w:val="bullet"/>
+      <w:lvlText w:val=""/>
+      <w:lvlJc w:val="left"/>
+      <w:pPr>
+        <w:ind w:left="720" w:hanging="360"/>
+      </w:pPr>
+      <w:rPr>
+        <w:rFonts w:ascii="Symbol" w:hAnsi="Symbol" w:hint="default"/>
+      </w:rPr>
+    </w:lvl>
+    <w:lvl w:ilvl="1" w:tplc="04090003" w:tentative="1">
+      <w:start w:val="1"/>
+      <w:numFmt w:val="bullet"/>
+      <w:lvlText w:val="o"/>
+      <w:lvlJc w:val="left"/>
+      <w:pPr>
+        <w:ind w:left="1440" w:hanging="360"/>
+      </w:pPr>
+      <w:rPr>
+        <w:rFonts w:ascii="Courier New" w:hAnsi="Courier New" w:cs="Courier New" w:hint="default"/>
+      </w:rPr>
+    </w:lvl>
+    <w:lvl w:ilvl="2" w:tplc="04090005" w:tentative="1">
+      <w:start w:val="1"/>
+      <w:numFmt w:val="bullet"/>
+      <w:lvlText w:val=""/>
+      <w:lvlJc w:val="left"/>
+      <w:pPr>
+        <w:ind w:left="2160" w:hanging="360"/>
+      </w:pPr>
+      <w:rPr>
+        <w:rFonts w:ascii="Wingdings" w:hAnsi="Wingdings" w:hint="default"/>
+      </w:rPr>
+    </w:lvl>
+    <w:lvl w:ilvl="3" w:tplc="04090001" w:tentative="1">
+      <w:start w:val="1"/>
+      <w:numFmt w:val="bullet"/>
+      <w:lvlText w:val=""/>
+      <w:lvlJc w:val="left"/>
+      <w:pPr>
+        <w:ind w:left="2880" w:hanging="360"/>
+      </w:pPr>
+      <w:rPr>
+        <w:rFonts w:ascii="Symbol" w:hAnsi="Symbol" w:hint="default"/>
+      </w:rPr>
+    </w:lvl>
+    <w:lvl w:ilvl="4" w:tplc="04090003" w:tentative="1">
+      <w:start w:val="1"/>
+      <w:numFmt w:val="bullet"/>
+      <w:lvlText w:val="o"/>
+      <w:lvlJc w:val="left"/>
+      <w:pPr>
+        <w:ind w:left="3600" w:hanging="360"/>
+      </w:pPr>
+      <w:rPr>
+        <w:rFonts w:ascii="Courier New" w:hAnsi="Courier New" w:cs="Courier New" w:hint="default"/>
+      </w:rPr>
+    </w:lvl>
+    <w:lvl w:ilvl="5" w:tplc="04090005" w:tentative="1">
+      <w:start w:val="1"/>
+      <w:numFmt w:val="bullet"/>
+      <w:lvlText w:val=""/>
+      <w:lvlJc w:val="left"/>
+      <w:pPr>
+        <w:ind w:left="4320" w:hanging="360"/>
+      </w:pPr>
+      <w:rPr>
+        <w:rFonts w:ascii="Wingdings" w:hAnsi="Wingdings" w:hint="default"/>
+      </w:rPr>
+    </w:lvl>
+    <w:lvl w:ilvl="6" w:tplc="04090001" w:tentative="1">
+      <w:start w:val="1"/>
+      <w:numFmt w:val="bullet"/>
+      <w:lvlText w:val=""/>
+      <w:lvlJc w:val="left"/>
+      <w:pPr>
+        <w:ind w:left="5040" w:hanging="360"/>
+      </w:pPr>
+      <w:rPr>
+        <w:rFonts w:ascii="Symbol" w:hAnsi="Symbol" w:hint="default"/>
+      </w:rPr>
+    </w:lvl>
+    <w:lvl w:ilvl="7" w:tplc="04090003" w:tentative="1">
+      <w:start w:val="1"/>
+      <w:numFmt w:val="bullet"/>
+      <w:lvlText w:val="o"/>
+      <w:lvlJc w:val="left"/>
+      <w:pPr>
+        <w:ind w:left="5760" w:hanging="360"/>
+      </w:pPr>
+      <w:rPr>
+        <w:rFonts w:ascii="Courier New" w:hAnsi="Courier New" w:cs="Courier New" w:hint="default"/>
+      </w:rPr>
+    </w:lvl>
+    <w:lvl w:ilvl="8" w:tplc="04090005" w:tentative="1">
+      <w:start w:val="1"/>
+      <w:numFmt w:val="bullet"/>
+      <w:lvlText w:val=""/>
+      <w:lvlJc w:val="left"/>
+      <w:pPr>
+        <w:ind w:left="6480" w:hanging="360"/>
+      </w:pPr>
+      <w:rPr>
+        <w:rFonts w:ascii="Wingdings" w:hAnsi="Wingdings" w:hint="default"/>
+      </w:rPr>
+    </w:lvl>
+  </w:abstractNum>
+  <w:abstractNum w:abstractNumId="6" w15:restartNumberingAfterBreak="0">
     <w:nsid w:val="4FAE04BD"/>
     <w:multiLevelType w:val="hybridMultilevel"/>
     <w:tmpl w:val="AC34F026"/>
@@ -1854,7 +2424,7 @@
       </w:rPr>
     </w:lvl>
   </w:abstractNum>
-  <w:abstractNum w:abstractNumId="3" w15:restartNumberingAfterBreak="0">
+  <w:abstractNum w:abstractNumId="7" w15:restartNumberingAfterBreak="0">
     <w:nsid w:val="6F0F618A"/>
     <w:multiLevelType w:val="multilevel"/>
     <w:tmpl w:val="4D7612D8"/>
@@ -1967,7 +2537,7 @@
       </w:rPr>
     </w:lvl>
   </w:abstractNum>
-  <w:abstractNum w:abstractNumId="4" w15:restartNumberingAfterBreak="0">
+  <w:abstractNum w:abstractNumId="8" w15:restartNumberingAfterBreak="0">
     <w:nsid w:val="7194084A"/>
     <w:multiLevelType w:val="hybridMultilevel"/>
     <w:tmpl w:val="801E6024"/>
@@ -2081,19 +2651,31 @@
     </w:lvl>
   </w:abstractNum>
   <w:num w:numId="1" w16cid:durableId="820122117">
+    <w:abstractNumId w:val="7"/>
+  </w:num>
+  <w:num w:numId="2" w16cid:durableId="2114011562">
+    <w:abstractNumId w:val="8"/>
+  </w:num>
+  <w:num w:numId="3" w16cid:durableId="432013805">
+    <w:abstractNumId w:val="1"/>
+  </w:num>
+  <w:num w:numId="4" w16cid:durableId="1226113337">
+    <w:abstractNumId w:val="6"/>
+  </w:num>
+  <w:num w:numId="5" w16cid:durableId="2046100737">
+    <w:abstractNumId w:val="2"/>
+  </w:num>
+  <w:num w:numId="6" w16cid:durableId="1321302355">
     <w:abstractNumId w:val="3"/>
   </w:num>
-  <w:num w:numId="2" w16cid:durableId="2114011562">
+  <w:num w:numId="7" w16cid:durableId="880240354">
     <w:abstractNumId w:val="4"/>
   </w:num>
-  <w:num w:numId="3" w16cid:durableId="432013805">
+  <w:num w:numId="8" w16cid:durableId="1338925773">
     <w:abstractNumId w:val="0"/>
   </w:num>
-  <w:num w:numId="4" w16cid:durableId="1226113337">
-    <w:abstractNumId w:val="2"/>
-  </w:num>
-  <w:num w:numId="5" w16cid:durableId="2046100737">
-    <w:abstractNumId w:val="1"/>
+  <w:num w:numId="9" w16cid:durableId="919870717">
+    <w:abstractNumId w:val="5"/>
   </w:num>
 </w:numbering>
 </file>
@@ -2613,7 +3195,6 @@
   <w:style w:type="character" w:default="1" w:styleId="DefaultParagraphFont">
     <w:name w:val="Default Paragraph Font"/>
     <w:uiPriority w:val="1"/>
-    <w:semiHidden/>
     <w:unhideWhenUsed/>
   </w:style>
   <w:style w:type="table" w:default="1" w:styleId="TableNormal">

</xml_diff>

<commit_message>
add content changes for work experience, activities, and skills
</commit_message>
<xml_diff>
--- a/RESUME.docx
+++ b/RESUME.docx
@@ -19,12 +19,16 @@
         <w:rPr>
           <w:rFonts w:ascii="Times New Roman" w:eastAsia="Times New Roman" w:hAnsi="Times New Roman" w:cs="Times New Roman"/>
           <w:b/>
-        </w:rPr>
-      </w:pPr>
-      <w:r>
-        <w:rPr>
-          <w:rFonts w:ascii="Times New Roman" w:eastAsia="Times New Roman" w:hAnsi="Times New Roman" w:cs="Times New Roman"/>
-          <w:b/>
+          <w:sz w:val="20"/>
+          <w:szCs w:val="20"/>
+        </w:rPr>
+      </w:pPr>
+      <w:r>
+        <w:rPr>
+          <w:rFonts w:ascii="Times New Roman" w:eastAsia="Times New Roman" w:hAnsi="Times New Roman" w:cs="Times New Roman"/>
+          <w:b/>
+          <w:sz w:val="20"/>
+          <w:szCs w:val="20"/>
         </w:rPr>
         <w:t>EDUCATION</w:t>
       </w:r>
@@ -36,6 +40,8 @@
           <w:rFonts w:ascii="Times New Roman" w:eastAsia="Times New Roman" w:hAnsi="Times New Roman" w:cs="Times New Roman"/>
           <w:b/>
           <w:bCs/>
+          <w:sz w:val="20"/>
+          <w:szCs w:val="20"/>
         </w:rPr>
       </w:pPr>
       <w:r>
@@ -43,6 +49,8 @@
           <w:rFonts w:ascii="Times New Roman" w:eastAsia="Times New Roman" w:hAnsi="Times New Roman" w:cs="Times New Roman"/>
           <w:b/>
           <w:bCs/>
+          <w:sz w:val="20"/>
+          <w:szCs w:val="20"/>
         </w:rPr>
         <w:t>C. T. Bauer College of Business, University of Houston, Houston, Texas</w:t>
       </w:r>
@@ -52,35 +60,47 @@
         <w:spacing w:line="240" w:lineRule="auto"/>
         <w:rPr>
           <w:rFonts w:ascii="Times New Roman" w:eastAsia="Times New Roman" w:hAnsi="Times New Roman" w:cs="Times New Roman"/>
-        </w:rPr>
-      </w:pPr>
-      <w:r>
-        <w:rPr>
-          <w:rFonts w:ascii="Times New Roman" w:eastAsia="Times New Roman" w:hAnsi="Times New Roman" w:cs="Times New Roman"/>
+          <w:sz w:val="20"/>
+          <w:szCs w:val="20"/>
+        </w:rPr>
+      </w:pPr>
+      <w:r>
+        <w:rPr>
+          <w:rFonts w:ascii="Times New Roman" w:eastAsia="Times New Roman" w:hAnsi="Times New Roman" w:cs="Times New Roman"/>
+          <w:sz w:val="20"/>
+          <w:szCs w:val="20"/>
         </w:rPr>
         <w:t>Bachelor of Business Administration in Management Information Systems</w:t>
       </w:r>
       <w:r>
         <w:rPr>
           <w:rFonts w:ascii="Times New Roman" w:eastAsia="Times New Roman" w:hAnsi="Times New Roman" w:cs="Times New Roman"/>
+          <w:sz w:val="20"/>
+          <w:szCs w:val="20"/>
         </w:rPr>
         <w:tab/>
       </w:r>
       <w:r>
         <w:rPr>
           <w:rFonts w:ascii="Times New Roman" w:eastAsia="Times New Roman" w:hAnsi="Times New Roman" w:cs="Times New Roman"/>
+          <w:sz w:val="20"/>
+          <w:szCs w:val="20"/>
         </w:rPr>
         <w:tab/>
       </w:r>
       <w:r>
         <w:rPr>
           <w:rFonts w:ascii="Times New Roman" w:eastAsia="Times New Roman" w:hAnsi="Times New Roman" w:cs="Times New Roman"/>
+          <w:sz w:val="20"/>
+          <w:szCs w:val="20"/>
         </w:rPr>
         <w:tab/>
       </w:r>
       <w:r>
         <w:rPr>
           <w:rFonts w:ascii="Times New Roman" w:eastAsia="Times New Roman" w:hAnsi="Times New Roman" w:cs="Times New Roman"/>
+          <w:sz w:val="20"/>
+          <w:szCs w:val="20"/>
         </w:rPr>
         <w:tab/>
         <w:t xml:space="preserve">         </w:t>
@@ -88,6 +108,8 @@
       <w:r>
         <w:rPr>
           <w:rFonts w:ascii="Times New Roman" w:eastAsia="Times New Roman" w:hAnsi="Times New Roman" w:cs="Times New Roman"/>
+          <w:sz w:val="20"/>
+          <w:szCs w:val="20"/>
         </w:rPr>
         <w:t>May 2027</w:t>
       </w:r>
@@ -97,17 +119,23 @@
         <w:spacing w:line="240" w:lineRule="auto"/>
         <w:rPr>
           <w:rFonts w:ascii="Times New Roman" w:eastAsia="Times New Roman" w:hAnsi="Times New Roman" w:cs="Times New Roman"/>
-        </w:rPr>
-      </w:pPr>
-      <w:r>
-        <w:rPr>
-          <w:rFonts w:ascii="Times New Roman" w:eastAsia="Times New Roman" w:hAnsi="Times New Roman" w:cs="Times New Roman"/>
+          <w:sz w:val="20"/>
+          <w:szCs w:val="20"/>
+        </w:rPr>
+      </w:pPr>
+      <w:r>
+        <w:rPr>
+          <w:rFonts w:ascii="Times New Roman" w:eastAsia="Times New Roman" w:hAnsi="Times New Roman" w:cs="Times New Roman"/>
+          <w:sz w:val="20"/>
+          <w:szCs w:val="20"/>
         </w:rPr>
         <w:t>Cumulative GPA: 3.</w:t>
       </w:r>
       <w:r>
         <w:rPr>
           <w:rFonts w:ascii="Times New Roman" w:eastAsia="Times New Roman" w:hAnsi="Times New Roman" w:cs="Times New Roman"/>
+          <w:sz w:val="20"/>
+          <w:szCs w:val="20"/>
         </w:rPr>
         <w:t>7</w:t>
       </w:r>
@@ -118,6 +146,8 @@
         <w:rPr>
           <w:rFonts w:ascii="Times New Roman" w:eastAsia="Times New Roman" w:hAnsi="Times New Roman" w:cs="Times New Roman"/>
           <w:b/>
+          <w:sz w:val="20"/>
+          <w:szCs w:val="20"/>
         </w:rPr>
       </w:pPr>
     </w:p>
@@ -133,12 +163,16 @@
         <w:spacing w:line="240" w:lineRule="auto"/>
         <w:rPr>
           <w:rFonts w:ascii="Times New Roman" w:eastAsia="Times New Roman" w:hAnsi="Times New Roman" w:cs="Times New Roman"/>
-        </w:rPr>
-      </w:pPr>
-      <w:r>
-        <w:rPr>
-          <w:rFonts w:ascii="Times New Roman" w:eastAsia="Times New Roman" w:hAnsi="Times New Roman" w:cs="Times New Roman"/>
-          <w:b/>
+          <w:sz w:val="20"/>
+          <w:szCs w:val="20"/>
+        </w:rPr>
+      </w:pPr>
+      <w:r>
+        <w:rPr>
+          <w:rFonts w:ascii="Times New Roman" w:eastAsia="Times New Roman" w:hAnsi="Times New Roman" w:cs="Times New Roman"/>
+          <w:b/>
+          <w:sz w:val="20"/>
+          <w:szCs w:val="20"/>
         </w:rPr>
         <w:t>Lone Star College North Harris, Houston, Texas</w:t>
       </w:r>
@@ -155,77 +189,103 @@
         <w:spacing w:line="240" w:lineRule="auto"/>
         <w:rPr>
           <w:rFonts w:ascii="Times New Roman" w:eastAsia="Times New Roman" w:hAnsi="Times New Roman" w:cs="Times New Roman"/>
-        </w:rPr>
-      </w:pPr>
-      <w:r>
-        <w:rPr>
-          <w:rFonts w:ascii="Times New Roman" w:eastAsia="Times New Roman" w:hAnsi="Times New Roman" w:cs="Times New Roman"/>
+          <w:sz w:val="20"/>
+          <w:szCs w:val="20"/>
+        </w:rPr>
+      </w:pPr>
+      <w:r>
+        <w:rPr>
+          <w:rFonts w:ascii="Times New Roman" w:eastAsia="Times New Roman" w:hAnsi="Times New Roman" w:cs="Times New Roman"/>
+          <w:sz w:val="20"/>
+          <w:szCs w:val="20"/>
         </w:rPr>
         <w:t>Associates of Science</w:t>
       </w:r>
       <w:r>
         <w:rPr>
           <w:rFonts w:ascii="Times New Roman" w:eastAsia="Times New Roman" w:hAnsi="Times New Roman" w:cs="Times New Roman"/>
+          <w:sz w:val="20"/>
+          <w:szCs w:val="20"/>
         </w:rPr>
         <w:tab/>
       </w:r>
       <w:r>
         <w:rPr>
           <w:rFonts w:ascii="Times New Roman" w:eastAsia="Times New Roman" w:hAnsi="Times New Roman" w:cs="Times New Roman"/>
+          <w:sz w:val="20"/>
+          <w:szCs w:val="20"/>
         </w:rPr>
         <w:tab/>
       </w:r>
       <w:r>
         <w:rPr>
           <w:rFonts w:ascii="Times New Roman" w:eastAsia="Times New Roman" w:hAnsi="Times New Roman" w:cs="Times New Roman"/>
+          <w:sz w:val="20"/>
+          <w:szCs w:val="20"/>
         </w:rPr>
         <w:tab/>
       </w:r>
       <w:r>
         <w:rPr>
           <w:rFonts w:ascii="Times New Roman" w:eastAsia="Times New Roman" w:hAnsi="Times New Roman" w:cs="Times New Roman"/>
+          <w:sz w:val="20"/>
+          <w:szCs w:val="20"/>
         </w:rPr>
         <w:tab/>
       </w:r>
       <w:r>
         <w:rPr>
           <w:rFonts w:ascii="Times New Roman" w:eastAsia="Times New Roman" w:hAnsi="Times New Roman" w:cs="Times New Roman"/>
+          <w:sz w:val="20"/>
+          <w:szCs w:val="20"/>
         </w:rPr>
         <w:tab/>
       </w:r>
       <w:r>
         <w:rPr>
           <w:rFonts w:ascii="Times New Roman" w:eastAsia="Times New Roman" w:hAnsi="Times New Roman" w:cs="Times New Roman"/>
+          <w:sz w:val="20"/>
+          <w:szCs w:val="20"/>
         </w:rPr>
         <w:tab/>
       </w:r>
       <w:r>
         <w:rPr>
           <w:rFonts w:ascii="Times New Roman" w:eastAsia="Times New Roman" w:hAnsi="Times New Roman" w:cs="Times New Roman"/>
+          <w:sz w:val="20"/>
+          <w:szCs w:val="20"/>
         </w:rPr>
         <w:tab/>
       </w:r>
       <w:r>
         <w:rPr>
           <w:rFonts w:ascii="Times New Roman" w:eastAsia="Times New Roman" w:hAnsi="Times New Roman" w:cs="Times New Roman"/>
+          <w:sz w:val="20"/>
+          <w:szCs w:val="20"/>
         </w:rPr>
         <w:tab/>
       </w:r>
       <w:r>
         <w:rPr>
           <w:rFonts w:ascii="Times New Roman" w:eastAsia="Times New Roman" w:hAnsi="Times New Roman" w:cs="Times New Roman"/>
+          <w:sz w:val="20"/>
+          <w:szCs w:val="20"/>
         </w:rPr>
         <w:tab/>
       </w:r>
       <w:r>
         <w:rPr>
           <w:rFonts w:ascii="Times New Roman" w:eastAsia="Times New Roman" w:hAnsi="Times New Roman" w:cs="Times New Roman"/>
+          <w:sz w:val="20"/>
+          <w:szCs w:val="20"/>
         </w:rPr>
         <w:tab/>
       </w:r>
       <w:r>
         <w:rPr>
           <w:rFonts w:ascii="Times New Roman" w:eastAsia="Times New Roman" w:hAnsi="Times New Roman" w:cs="Times New Roman"/>
+          <w:sz w:val="20"/>
+          <w:szCs w:val="20"/>
         </w:rPr>
         <w:tab/>
         <w:t xml:space="preserve">         </w:t>
@@ -233,18 +293,24 @@
       <w:r>
         <w:rPr>
           <w:rFonts w:ascii="Times New Roman" w:eastAsia="Times New Roman" w:hAnsi="Times New Roman" w:cs="Times New Roman"/>
+          <w:sz w:val="20"/>
+          <w:szCs w:val="20"/>
         </w:rPr>
         <w:t>Dec</w:t>
       </w:r>
       <w:r>
         <w:rPr>
           <w:rFonts w:ascii="Times New Roman" w:eastAsia="Times New Roman" w:hAnsi="Times New Roman" w:cs="Times New Roman"/>
+          <w:sz w:val="20"/>
+          <w:szCs w:val="20"/>
         </w:rPr>
         <w:t>.</w:t>
       </w:r>
       <w:r>
         <w:rPr>
           <w:rFonts w:ascii="Times New Roman" w:eastAsia="Times New Roman" w:hAnsi="Times New Roman" w:cs="Times New Roman"/>
+          <w:sz w:val="20"/>
+          <w:szCs w:val="20"/>
         </w:rPr>
         <w:t xml:space="preserve"> 2021</w:t>
       </w:r>
@@ -261,11 +327,15 @@
         <w:spacing w:line="240" w:lineRule="auto"/>
         <w:rPr>
           <w:rFonts w:ascii="Times New Roman" w:eastAsia="Times New Roman" w:hAnsi="Times New Roman" w:cs="Times New Roman"/>
-        </w:rPr>
-      </w:pPr>
-      <w:r>
-        <w:rPr>
-          <w:rFonts w:ascii="Times New Roman" w:eastAsia="Times New Roman" w:hAnsi="Times New Roman" w:cs="Times New Roman"/>
+          <w:sz w:val="20"/>
+          <w:szCs w:val="20"/>
+        </w:rPr>
+      </w:pPr>
+      <w:r>
+        <w:rPr>
+          <w:rFonts w:ascii="Times New Roman" w:eastAsia="Times New Roman" w:hAnsi="Times New Roman" w:cs="Times New Roman"/>
+          <w:sz w:val="20"/>
+          <w:szCs w:val="20"/>
         </w:rPr>
         <w:t>Cumulative GPA: 3.56</w:t>
       </w:r>
@@ -275,21 +345,27 @@
         <w:spacing w:line="240" w:lineRule="auto"/>
         <w:rPr>
           <w:rFonts w:ascii="Times New Roman" w:eastAsia="Times New Roman" w:hAnsi="Times New Roman" w:cs="Times New Roman"/>
-        </w:rPr>
-      </w:pPr>
-    </w:p>
-    <w:p>
-      <w:pPr>
-        <w:spacing w:line="240" w:lineRule="auto"/>
-        <w:rPr>
-          <w:rFonts w:ascii="Times New Roman" w:eastAsia="Times New Roman" w:hAnsi="Times New Roman" w:cs="Times New Roman"/>
-          <w:b/>
-        </w:rPr>
-      </w:pPr>
-      <w:r>
-        <w:rPr>
-          <w:rFonts w:ascii="Times New Roman" w:eastAsia="Times New Roman" w:hAnsi="Times New Roman" w:cs="Times New Roman"/>
-          <w:b/>
+          <w:sz w:val="20"/>
+          <w:szCs w:val="20"/>
+        </w:rPr>
+      </w:pPr>
+    </w:p>
+    <w:p>
+      <w:pPr>
+        <w:spacing w:line="240" w:lineRule="auto"/>
+        <w:rPr>
+          <w:rFonts w:ascii="Times New Roman" w:eastAsia="Times New Roman" w:hAnsi="Times New Roman" w:cs="Times New Roman"/>
+          <w:b/>
+          <w:sz w:val="20"/>
+          <w:szCs w:val="20"/>
+        </w:rPr>
+      </w:pPr>
+      <w:r>
+        <w:rPr>
+          <w:rFonts w:ascii="Times New Roman" w:eastAsia="Times New Roman" w:hAnsi="Times New Roman" w:cs="Times New Roman"/>
+          <w:b/>
+          <w:sz w:val="20"/>
+          <w:szCs w:val="20"/>
         </w:rPr>
         <w:t>ACADEMIC PROJECTS</w:t>
       </w:r>
@@ -301,6 +377,8 @@
         <w:outlineLvl w:val="0"/>
         <w:rPr>
           <w:rFonts w:ascii="Times New Roman" w:eastAsia="Times New Roman" w:hAnsi="Times New Roman" w:cs="Times New Roman"/>
+          <w:sz w:val="20"/>
+          <w:szCs w:val="20"/>
         </w:rPr>
       </w:pPr>
       <w:r>
@@ -308,6 +386,8 @@
           <w:rFonts w:ascii="Times New Roman" w:eastAsia="Times New Roman" w:hAnsi="Times New Roman" w:cs="Times New Roman"/>
           <w:b/>
           <w:bCs/>
+          <w:sz w:val="20"/>
+          <w:szCs w:val="20"/>
         </w:rPr>
         <w:t>University of Houston, BUSI 1301</w:t>
       </w:r>
@@ -316,6 +396,8 @@
           <w:rFonts w:ascii="Times New Roman" w:eastAsia="Times New Roman" w:hAnsi="Times New Roman" w:cs="Times New Roman"/>
           <w:b/>
           <w:bCs/>
+          <w:sz w:val="20"/>
+          <w:szCs w:val="20"/>
         </w:rPr>
         <w:t>:</w:t>
       </w:r>
@@ -324,42 +406,56 @@
           <w:rFonts w:ascii="Times New Roman" w:eastAsia="Times New Roman" w:hAnsi="Times New Roman" w:cs="Times New Roman"/>
           <w:b/>
           <w:bCs/>
+          <w:sz w:val="20"/>
+          <w:szCs w:val="20"/>
         </w:rPr>
         <w:t xml:space="preserve"> Business Principles</w:t>
       </w:r>
       <w:r>
         <w:rPr>
           <w:rFonts w:ascii="Times New Roman" w:eastAsia="Times New Roman" w:hAnsi="Times New Roman" w:cs="Times New Roman"/>
+          <w:sz w:val="20"/>
+          <w:szCs w:val="20"/>
         </w:rPr>
         <w:t xml:space="preserve"> </w:t>
       </w:r>
       <w:r>
         <w:rPr>
           <w:rFonts w:ascii="Times New Roman" w:eastAsia="Times New Roman" w:hAnsi="Times New Roman" w:cs="Times New Roman"/>
+          <w:sz w:val="20"/>
+          <w:szCs w:val="20"/>
         </w:rPr>
         <w:tab/>
       </w:r>
       <w:r>
         <w:rPr>
           <w:rFonts w:ascii="Times New Roman" w:eastAsia="Times New Roman" w:hAnsi="Times New Roman" w:cs="Times New Roman"/>
+          <w:sz w:val="20"/>
+          <w:szCs w:val="20"/>
         </w:rPr>
         <w:tab/>
       </w:r>
       <w:r>
         <w:rPr>
           <w:rFonts w:ascii="Times New Roman" w:eastAsia="Times New Roman" w:hAnsi="Times New Roman" w:cs="Times New Roman"/>
+          <w:sz w:val="20"/>
+          <w:szCs w:val="20"/>
         </w:rPr>
         <w:tab/>
       </w:r>
       <w:r>
         <w:rPr>
           <w:rFonts w:ascii="Times New Roman" w:eastAsia="Times New Roman" w:hAnsi="Times New Roman" w:cs="Times New Roman"/>
+          <w:sz w:val="20"/>
+          <w:szCs w:val="20"/>
         </w:rPr>
         <w:tab/>
       </w:r>
       <w:r>
         <w:rPr>
           <w:rFonts w:ascii="Times New Roman" w:eastAsia="Times New Roman" w:hAnsi="Times New Roman" w:cs="Times New Roman"/>
+          <w:sz w:val="20"/>
+          <w:szCs w:val="20"/>
         </w:rPr>
         <w:tab/>
         <w:t xml:space="preserve">    </w:t>
@@ -367,6 +463,8 @@
       <w:r>
         <w:rPr>
           <w:rFonts w:ascii="Times New Roman" w:eastAsia="Times New Roman" w:hAnsi="Times New Roman" w:cs="Times New Roman"/>
+          <w:sz w:val="20"/>
+          <w:szCs w:val="20"/>
         </w:rPr>
         <w:tab/>
         <w:t xml:space="preserve">         </w:t>
@@ -374,18 +472,24 @@
       <w:r>
         <w:rPr>
           <w:rFonts w:ascii="Times New Roman" w:eastAsia="Times New Roman" w:hAnsi="Times New Roman" w:cs="Times New Roman"/>
+          <w:sz w:val="20"/>
+          <w:szCs w:val="20"/>
         </w:rPr>
         <w:t>Dec.</w:t>
       </w:r>
       <w:r>
         <w:rPr>
           <w:rFonts w:ascii="Times New Roman" w:eastAsia="Times New Roman" w:hAnsi="Times New Roman" w:cs="Times New Roman"/>
+          <w:sz w:val="20"/>
+          <w:szCs w:val="20"/>
         </w:rPr>
         <w:t xml:space="preserve"> </w:t>
       </w:r>
       <w:r>
         <w:rPr>
           <w:rFonts w:ascii="Times New Roman" w:eastAsia="Times New Roman" w:hAnsi="Times New Roman" w:cs="Times New Roman"/>
+          <w:sz w:val="20"/>
+          <w:szCs w:val="20"/>
         </w:rPr>
         <w:t>2024</w:t>
       </w:r>
@@ -397,11 +501,15 @@
         <w:outlineLvl w:val="0"/>
         <w:rPr>
           <w:rFonts w:ascii="Times New Roman" w:eastAsia="Times New Roman" w:hAnsi="Times New Roman" w:cs="Times New Roman"/>
-        </w:rPr>
-      </w:pPr>
-      <w:r>
-        <w:rPr>
-          <w:rFonts w:ascii="Times New Roman" w:eastAsia="Times New Roman" w:hAnsi="Times New Roman" w:cs="Times New Roman"/>
+          <w:sz w:val="20"/>
+          <w:szCs w:val="20"/>
+        </w:rPr>
+      </w:pPr>
+      <w:r>
+        <w:rPr>
+          <w:rFonts w:ascii="Times New Roman" w:eastAsia="Times New Roman" w:hAnsi="Times New Roman" w:cs="Times New Roman"/>
+          <w:sz w:val="20"/>
+          <w:szCs w:val="20"/>
         </w:rPr>
         <w:t>Nvidia’s Future Centric Focus: Long-Term Strategies to Prepare for a Rising China</w:t>
       </w:r>
@@ -417,23 +525,31 @@
         <w:outlineLvl w:val="0"/>
         <w:rPr>
           <w:rFonts w:ascii="Times New Roman" w:eastAsia="Times New Roman" w:hAnsi="Times New Roman" w:cs="Times New Roman"/>
-        </w:rPr>
-      </w:pPr>
-      <w:r>
-        <w:rPr>
-          <w:rFonts w:ascii="Times New Roman" w:eastAsia="Times New Roman" w:hAnsi="Times New Roman" w:cs="Times New Roman"/>
+          <w:sz w:val="20"/>
+          <w:szCs w:val="20"/>
+        </w:rPr>
+      </w:pPr>
+      <w:r>
+        <w:rPr>
+          <w:rFonts w:ascii="Times New Roman" w:eastAsia="Times New Roman" w:hAnsi="Times New Roman" w:cs="Times New Roman"/>
+          <w:sz w:val="20"/>
+          <w:szCs w:val="20"/>
         </w:rPr>
         <w:t>Researched recent Chinese history, history of Nvidia, U.S. and Chinese relation</w:t>
       </w:r>
       <w:r>
         <w:rPr>
           <w:rFonts w:ascii="Times New Roman" w:eastAsia="Times New Roman" w:hAnsi="Times New Roman" w:cs="Times New Roman"/>
+          <w:sz w:val="20"/>
+          <w:szCs w:val="20"/>
         </w:rPr>
         <w:t>s</w:t>
       </w:r>
       <w:r>
         <w:rPr>
           <w:rFonts w:ascii="Times New Roman" w:eastAsia="Times New Roman" w:hAnsi="Times New Roman" w:cs="Times New Roman"/>
+          <w:sz w:val="20"/>
+          <w:szCs w:val="20"/>
         </w:rPr>
         <w:t>, and Nvidia’s most vulnerable input, the chip manufacturing plants in Taiwan.</w:t>
       </w:r>
@@ -449,11 +565,15 @@
         <w:outlineLvl w:val="0"/>
         <w:rPr>
           <w:rFonts w:ascii="Times New Roman" w:eastAsia="Times New Roman" w:hAnsi="Times New Roman" w:cs="Times New Roman"/>
-        </w:rPr>
-      </w:pPr>
-      <w:r>
-        <w:rPr>
-          <w:rFonts w:ascii="Times New Roman" w:eastAsia="Times New Roman" w:hAnsi="Times New Roman" w:cs="Times New Roman"/>
+          <w:sz w:val="20"/>
+          <w:szCs w:val="20"/>
+        </w:rPr>
+      </w:pPr>
+      <w:r>
+        <w:rPr>
+          <w:rFonts w:ascii="Times New Roman" w:eastAsia="Times New Roman" w:hAnsi="Times New Roman" w:cs="Times New Roman"/>
+          <w:sz w:val="20"/>
+          <w:szCs w:val="20"/>
         </w:rPr>
         <w:t>Contextualized, rudimentarily, the recent history of China’s most prominent phases with Mao Zedong, Deng Xiaoping, and Xi Jinping and how that has shaped and formed one of the most formidable challenges to Nvidia.</w:t>
       </w:r>
@@ -469,11 +589,15 @@
         <w:outlineLvl w:val="0"/>
         <w:rPr>
           <w:rFonts w:ascii="Times New Roman" w:eastAsia="Times New Roman" w:hAnsi="Times New Roman" w:cs="Times New Roman"/>
-        </w:rPr>
-      </w:pPr>
-      <w:r>
-        <w:rPr>
-          <w:rFonts w:ascii="Times New Roman" w:eastAsia="Times New Roman" w:hAnsi="Times New Roman" w:cs="Times New Roman"/>
+          <w:sz w:val="20"/>
+          <w:szCs w:val="20"/>
+        </w:rPr>
+      </w:pPr>
+      <w:r>
+        <w:rPr>
+          <w:rFonts w:ascii="Times New Roman" w:eastAsia="Times New Roman" w:hAnsi="Times New Roman" w:cs="Times New Roman"/>
+          <w:sz w:val="20"/>
+          <w:szCs w:val="20"/>
         </w:rPr>
         <w:t>Utilized a positive and normative analysis to conclude that the Chinese tech industry would challenge and possibly overtake Nvidia’s dominance.</w:t>
       </w:r>
@@ -489,41 +613,55 @@
         <w:outlineLvl w:val="0"/>
         <w:rPr>
           <w:rFonts w:ascii="Times New Roman" w:eastAsia="Times New Roman" w:hAnsi="Times New Roman" w:cs="Times New Roman"/>
-        </w:rPr>
-      </w:pPr>
-      <w:r>
-        <w:rPr>
-          <w:rFonts w:ascii="Times New Roman" w:eastAsia="Times New Roman" w:hAnsi="Times New Roman" w:cs="Times New Roman"/>
+          <w:sz w:val="20"/>
+          <w:szCs w:val="20"/>
+        </w:rPr>
+      </w:pPr>
+      <w:r>
+        <w:rPr>
+          <w:rFonts w:ascii="Times New Roman" w:eastAsia="Times New Roman" w:hAnsi="Times New Roman" w:cs="Times New Roman"/>
+          <w:sz w:val="20"/>
+          <w:szCs w:val="20"/>
         </w:rPr>
         <w:t>Predicted conclusions</w:t>
       </w:r>
       <w:r>
         <w:rPr>
           <w:rFonts w:ascii="Times New Roman" w:eastAsia="Times New Roman" w:hAnsi="Times New Roman" w:cs="Times New Roman"/>
+          <w:sz w:val="20"/>
+          <w:szCs w:val="20"/>
         </w:rPr>
         <w:t xml:space="preserve"> of China’s emerging dominance in the tech sector</w:t>
       </w:r>
       <w:r>
         <w:rPr>
           <w:rFonts w:ascii="Times New Roman" w:eastAsia="Times New Roman" w:hAnsi="Times New Roman" w:cs="Times New Roman"/>
+          <w:sz w:val="20"/>
+          <w:szCs w:val="20"/>
         </w:rPr>
         <w:t xml:space="preserve"> which</w:t>
       </w:r>
       <w:r>
         <w:rPr>
           <w:rFonts w:ascii="Times New Roman" w:eastAsia="Times New Roman" w:hAnsi="Times New Roman" w:cs="Times New Roman"/>
+          <w:sz w:val="20"/>
+          <w:szCs w:val="20"/>
         </w:rPr>
         <w:t xml:space="preserve"> </w:t>
       </w:r>
       <w:r>
         <w:rPr>
           <w:rFonts w:ascii="Times New Roman" w:eastAsia="Times New Roman" w:hAnsi="Times New Roman" w:cs="Times New Roman"/>
+          <w:sz w:val="20"/>
+          <w:szCs w:val="20"/>
         </w:rPr>
         <w:t>showed their effect in the stock market in early 2025</w:t>
       </w:r>
       <w:r>
         <w:rPr>
           <w:rFonts w:ascii="Times New Roman" w:eastAsia="Times New Roman" w:hAnsi="Times New Roman" w:cs="Times New Roman"/>
+          <w:sz w:val="20"/>
+          <w:szCs w:val="20"/>
         </w:rPr>
         <w:t>.</w:t>
       </w:r>
@@ -533,6 +671,8 @@
         <w:spacing w:line="240" w:lineRule="auto"/>
         <w:rPr>
           <w:rFonts w:ascii="Times New Roman" w:eastAsia="Times New Roman" w:hAnsi="Times New Roman" w:cs="Times New Roman"/>
+          <w:sz w:val="20"/>
+          <w:szCs w:val="20"/>
           <w:lang w:val="en-US"/>
         </w:rPr>
       </w:pPr>
@@ -543,12 +683,16 @@
         <w:rPr>
           <w:rFonts w:ascii="Times New Roman" w:eastAsia="Times New Roman" w:hAnsi="Times New Roman" w:cs="Times New Roman"/>
           <w:b/>
-        </w:rPr>
-      </w:pPr>
-      <w:r>
-        <w:rPr>
-          <w:rFonts w:ascii="Times New Roman" w:eastAsia="Times New Roman" w:hAnsi="Times New Roman" w:cs="Times New Roman"/>
-          <w:b/>
+          <w:sz w:val="20"/>
+          <w:szCs w:val="20"/>
+        </w:rPr>
+      </w:pPr>
+      <w:r>
+        <w:rPr>
+          <w:rFonts w:ascii="Times New Roman" w:eastAsia="Times New Roman" w:hAnsi="Times New Roman" w:cs="Times New Roman"/>
+          <w:b/>
+          <w:sz w:val="20"/>
+          <w:szCs w:val="20"/>
         </w:rPr>
         <w:t>WORK EXPERIENCE</w:t>
       </w:r>
@@ -559,19 +703,25 @@
         <w:rPr>
           <w:rFonts w:ascii="Times New Roman" w:eastAsia="Times New Roman" w:hAnsi="Times New Roman" w:cs="Times New Roman"/>
           <w:b/>
-        </w:rPr>
-      </w:pPr>
-      <w:r>
-        <w:rPr>
-          <w:rFonts w:ascii="Times New Roman" w:eastAsia="Times New Roman" w:hAnsi="Times New Roman" w:cs="Times New Roman"/>
-          <w:b/>
-        </w:rPr>
-        <w:t>Strategic Staffing Solutions, Houston, Texas</w:t>
-      </w:r>
-      <w:r>
-        <w:rPr>
-          <w:rFonts w:ascii="Times New Roman" w:eastAsia="Times New Roman" w:hAnsi="Times New Roman" w:cs="Times New Roman"/>
-          <w:b/>
+          <w:sz w:val="20"/>
+          <w:szCs w:val="20"/>
+        </w:rPr>
+      </w:pPr>
+      <w:r>
+        <w:rPr>
+          <w:rFonts w:ascii="Times New Roman" w:eastAsia="Times New Roman" w:hAnsi="Times New Roman" w:cs="Times New Roman"/>
+          <w:b/>
+          <w:sz w:val="20"/>
+          <w:szCs w:val="20"/>
+        </w:rPr>
+        <w:t>Strategic Staffing Solutions, Houston, TX</w:t>
+      </w:r>
+      <w:r>
+        <w:rPr>
+          <w:rFonts w:ascii="Times New Roman" w:eastAsia="Times New Roman" w:hAnsi="Times New Roman" w:cs="Times New Roman"/>
+          <w:b/>
+          <w:sz w:val="20"/>
+          <w:szCs w:val="20"/>
         </w:rPr>
         <w:tab/>
       </w:r>
@@ -579,6 +729,8 @@
         <w:rPr>
           <w:rFonts w:ascii="Times New Roman" w:eastAsia="Times New Roman" w:hAnsi="Times New Roman" w:cs="Times New Roman"/>
           <w:b/>
+          <w:sz w:val="20"/>
+          <w:szCs w:val="20"/>
         </w:rPr>
         <w:tab/>
       </w:r>
@@ -586,6 +738,8 @@
         <w:rPr>
           <w:rFonts w:ascii="Times New Roman" w:eastAsia="Times New Roman" w:hAnsi="Times New Roman" w:cs="Times New Roman"/>
           <w:b/>
+          <w:sz w:val="20"/>
+          <w:szCs w:val="20"/>
         </w:rPr>
         <w:tab/>
       </w:r>
@@ -593,6 +747,8 @@
         <w:rPr>
           <w:rFonts w:ascii="Times New Roman" w:eastAsia="Times New Roman" w:hAnsi="Times New Roman" w:cs="Times New Roman"/>
           <w:b/>
+          <w:sz w:val="20"/>
+          <w:szCs w:val="20"/>
         </w:rPr>
         <w:tab/>
       </w:r>
@@ -600,6 +756,8 @@
         <w:rPr>
           <w:rFonts w:ascii="Times New Roman" w:eastAsia="Times New Roman" w:hAnsi="Times New Roman" w:cs="Times New Roman"/>
           <w:b/>
+          <w:sz w:val="20"/>
+          <w:szCs w:val="20"/>
         </w:rPr>
         <w:tab/>
       </w:r>
@@ -607,13 +765,18 @@
         <w:rPr>
           <w:rFonts w:ascii="Times New Roman" w:eastAsia="Times New Roman" w:hAnsi="Times New Roman" w:cs="Times New Roman"/>
           <w:b/>
+          <w:sz w:val="20"/>
+          <w:szCs w:val="20"/>
         </w:rPr>
         <w:tab/>
       </w:r>
-      <w:r>
-        <w:rPr>
-          <w:rFonts w:ascii="Times New Roman" w:eastAsia="Times New Roman" w:hAnsi="Times New Roman" w:cs="Times New Roman"/>
-          <w:b/>
+      <w:proofErr w:type="gramStart"/>
+      <w:r>
+        <w:rPr>
+          <w:rFonts w:ascii="Times New Roman" w:eastAsia="Times New Roman" w:hAnsi="Times New Roman" w:cs="Times New Roman"/>
+          <w:b/>
+          <w:sz w:val="20"/>
+          <w:szCs w:val="20"/>
         </w:rPr>
         <w:tab/>
         <w:t xml:space="preserve">  </w:t>
@@ -621,20 +784,35 @@
       <w:r>
         <w:rPr>
           <w:rFonts w:ascii="Times New Roman" w:eastAsia="Times New Roman" w:hAnsi="Times New Roman" w:cs="Times New Roman"/>
-        </w:rPr>
-        <w:t>May 2021 – June 2024</w:t>
-      </w:r>
-    </w:p>
-    <w:p>
-      <w:pPr>
-        <w:spacing w:line="240" w:lineRule="auto"/>
-        <w:rPr>
-          <w:rFonts w:ascii="Times New Roman" w:eastAsia="Times New Roman" w:hAnsi="Times New Roman" w:cs="Times New Roman"/>
-        </w:rPr>
-      </w:pPr>
-      <w:r>
-        <w:rPr>
-          <w:rFonts w:ascii="Times New Roman" w:eastAsia="Times New Roman" w:hAnsi="Times New Roman" w:cs="Times New Roman"/>
+          <w:sz w:val="20"/>
+          <w:szCs w:val="20"/>
+        </w:rPr>
+        <w:t>May</w:t>
+      </w:r>
+      <w:proofErr w:type="gramEnd"/>
+      <w:r>
+        <w:rPr>
+          <w:rFonts w:ascii="Times New Roman" w:eastAsia="Times New Roman" w:hAnsi="Times New Roman" w:cs="Times New Roman"/>
+          <w:sz w:val="20"/>
+          <w:szCs w:val="20"/>
+        </w:rPr>
+        <w:t xml:space="preserve"> 2021 – June 2024</w:t>
+      </w:r>
+    </w:p>
+    <w:p>
+      <w:pPr>
+        <w:spacing w:line="240" w:lineRule="auto"/>
+        <w:rPr>
+          <w:rFonts w:ascii="Times New Roman" w:eastAsia="Times New Roman" w:hAnsi="Times New Roman" w:cs="Times New Roman"/>
+          <w:sz w:val="20"/>
+          <w:szCs w:val="20"/>
+        </w:rPr>
+      </w:pPr>
+      <w:r>
+        <w:rPr>
+          <w:rFonts w:ascii="Times New Roman" w:eastAsia="Times New Roman" w:hAnsi="Times New Roman" w:cs="Times New Roman"/>
+          <w:sz w:val="20"/>
+          <w:szCs w:val="20"/>
         </w:rPr>
         <w:t>Service Delivery Specialist</w:t>
       </w:r>
@@ -643,566 +821,522 @@
       <w:pPr>
         <w:numPr>
           <w:ilvl w:val="0"/>
-          <w:numId w:val="1"/>
+          <w:numId w:val="6"/>
         </w:numPr>
         <w:spacing w:line="240" w:lineRule="auto"/>
         <w:rPr>
           <w:rFonts w:ascii="Times New Roman" w:eastAsia="Times New Roman" w:hAnsi="Times New Roman" w:cs="Times New Roman"/>
-        </w:rPr>
-      </w:pPr>
-      <w:r>
-        <w:rPr>
-          <w:rFonts w:ascii="Times New Roman" w:eastAsia="Times New Roman" w:hAnsi="Times New Roman" w:cs="Times New Roman"/>
-        </w:rPr>
-        <w:t xml:space="preserve">Started </w:t>
-      </w:r>
-      <w:r>
-        <w:rPr>
-          <w:rFonts w:ascii="Times New Roman" w:eastAsia="Times New Roman" w:hAnsi="Times New Roman" w:cs="Times New Roman"/>
-        </w:rPr>
-        <w:t>as an intern in my first 6 months and transitioned to a full-time service delivery specialist.</w:t>
+          <w:sz w:val="20"/>
+          <w:szCs w:val="20"/>
+        </w:rPr>
+      </w:pPr>
+      <w:r>
+        <w:rPr>
+          <w:rFonts w:ascii="Times New Roman" w:eastAsia="Times New Roman" w:hAnsi="Times New Roman" w:cs="Times New Roman"/>
+          <w:sz w:val="20"/>
+          <w:szCs w:val="20"/>
+        </w:rPr>
+        <w:t>Onboarded and offboarded consultants from a wide market consisting of Houston, Florida, Dallas, California, and some international countries Canada, Philippines, Lithuania, and Poland.</w:t>
       </w:r>
     </w:p>
     <w:p>
       <w:pPr>
         <w:numPr>
           <w:ilvl w:val="0"/>
-          <w:numId w:val="1"/>
+          <w:numId w:val="6"/>
         </w:numPr>
         <w:spacing w:line="240" w:lineRule="auto"/>
         <w:rPr>
           <w:rFonts w:ascii="Times New Roman" w:eastAsia="Times New Roman" w:hAnsi="Times New Roman" w:cs="Times New Roman"/>
-        </w:rPr>
-      </w:pPr>
-      <w:r>
-        <w:rPr>
-          <w:rFonts w:ascii="Times New Roman" w:eastAsia="Times New Roman" w:hAnsi="Times New Roman" w:cs="Times New Roman"/>
-        </w:rPr>
-        <w:t xml:space="preserve">Worked on onboarding and offboarding consultants from a wide market consisting of Houston, Florida, Dallas, California, and some international </w:t>
-      </w:r>
-      <w:r>
-        <w:rPr>
-          <w:rFonts w:ascii="Times New Roman" w:eastAsia="Times New Roman" w:hAnsi="Times New Roman" w:cs="Times New Roman"/>
-        </w:rPr>
-        <w:t xml:space="preserve">countries </w:t>
-      </w:r>
-      <w:r>
-        <w:rPr>
-          <w:rFonts w:ascii="Times New Roman" w:eastAsia="Times New Roman" w:hAnsi="Times New Roman" w:cs="Times New Roman"/>
-        </w:rPr>
-        <w:t>Canada, Philippines, Lithuania, and Poland.</w:t>
+          <w:sz w:val="20"/>
+          <w:szCs w:val="20"/>
+        </w:rPr>
+      </w:pPr>
+      <w:r>
+        <w:rPr>
+          <w:rFonts w:ascii="Times New Roman" w:eastAsia="Times New Roman" w:hAnsi="Times New Roman" w:cs="Times New Roman"/>
+          <w:sz w:val="20"/>
+          <w:szCs w:val="20"/>
+        </w:rPr>
+        <w:t xml:space="preserve">Collected confidential documents for </w:t>
+      </w:r>
+      <w:proofErr w:type="spellStart"/>
+      <w:r>
+        <w:rPr>
+          <w:rFonts w:ascii="Times New Roman" w:eastAsia="Times New Roman" w:hAnsi="Times New Roman" w:cs="Times New Roman"/>
+          <w:sz w:val="20"/>
+          <w:szCs w:val="20"/>
+        </w:rPr>
+        <w:t>W2s</w:t>
+      </w:r>
+      <w:proofErr w:type="spellEnd"/>
+      <w:r>
+        <w:rPr>
+          <w:rFonts w:ascii="Times New Roman" w:eastAsia="Times New Roman" w:hAnsi="Times New Roman" w:cs="Times New Roman"/>
+          <w:sz w:val="20"/>
+          <w:szCs w:val="20"/>
+        </w:rPr>
+        <w:t xml:space="preserve"> and other hiring documents and processed them through the companies ATS and CIS systems.</w:t>
       </w:r>
     </w:p>
     <w:p>
       <w:pPr>
         <w:numPr>
           <w:ilvl w:val="0"/>
-          <w:numId w:val="1"/>
+          <w:numId w:val="6"/>
         </w:numPr>
         <w:spacing w:line="240" w:lineRule="auto"/>
         <w:rPr>
           <w:rFonts w:ascii="Times New Roman" w:eastAsia="Times New Roman" w:hAnsi="Times New Roman" w:cs="Times New Roman"/>
-        </w:rPr>
-      </w:pPr>
-      <w:r>
-        <w:rPr>
-          <w:rFonts w:ascii="Times New Roman" w:eastAsia="Times New Roman" w:hAnsi="Times New Roman" w:cs="Times New Roman"/>
-        </w:rPr>
-        <w:t xml:space="preserve">Created </w:t>
-      </w:r>
-      <w:r>
-        <w:rPr>
-          <w:rFonts w:ascii="Times New Roman" w:eastAsia="Times New Roman" w:hAnsi="Times New Roman" w:cs="Times New Roman"/>
-        </w:rPr>
-        <w:t>onboarding</w:t>
-      </w:r>
-      <w:r>
-        <w:rPr>
-          <w:rFonts w:ascii="Times New Roman" w:eastAsia="Times New Roman" w:hAnsi="Times New Roman" w:cs="Times New Roman"/>
-        </w:rPr>
-        <w:t xml:space="preserve"> tracking spreadsheet</w:t>
-      </w:r>
-      <w:r>
-        <w:rPr>
-          <w:rFonts w:ascii="Times New Roman" w:eastAsia="Times New Roman" w:hAnsi="Times New Roman" w:cs="Times New Roman"/>
-        </w:rPr>
-        <w:t>s</w:t>
-      </w:r>
-      <w:r>
-        <w:rPr>
-          <w:rFonts w:ascii="Times New Roman" w:eastAsia="Times New Roman" w:hAnsi="Times New Roman" w:cs="Times New Roman"/>
-        </w:rPr>
-        <w:t xml:space="preserve"> for my regional branch</w:t>
-      </w:r>
-      <w:r>
-        <w:rPr>
-          <w:rFonts w:ascii="Times New Roman" w:eastAsia="Times New Roman" w:hAnsi="Times New Roman" w:cs="Times New Roman"/>
-        </w:rPr>
-        <w:t xml:space="preserve"> </w:t>
-      </w:r>
-      <w:r>
-        <w:rPr>
-          <w:rFonts w:ascii="Times New Roman" w:eastAsia="Times New Roman" w:hAnsi="Times New Roman" w:cs="Times New Roman"/>
-        </w:rPr>
-        <w:t>and reported daily updates to the recruiting team</w:t>
-      </w:r>
-      <w:r>
-        <w:rPr>
-          <w:rFonts w:ascii="Times New Roman" w:eastAsia="Times New Roman" w:hAnsi="Times New Roman" w:cs="Times New Roman"/>
-        </w:rPr>
-        <w:t xml:space="preserve">. </w:t>
+          <w:sz w:val="20"/>
+          <w:szCs w:val="20"/>
+        </w:rPr>
+      </w:pPr>
+      <w:r>
+        <w:rPr>
+          <w:rFonts w:ascii="Times New Roman" w:eastAsia="Times New Roman" w:hAnsi="Times New Roman" w:cs="Times New Roman"/>
+          <w:sz w:val="20"/>
+          <w:szCs w:val="20"/>
+        </w:rPr>
+        <w:t>Contributed greatly to the design, testing, and implementation of a new CIS system.</w:t>
       </w:r>
     </w:p>
     <w:p>
       <w:pPr>
         <w:numPr>
           <w:ilvl w:val="0"/>
-          <w:numId w:val="1"/>
+          <w:numId w:val="6"/>
         </w:numPr>
         <w:spacing w:line="240" w:lineRule="auto"/>
         <w:rPr>
           <w:rFonts w:ascii="Times New Roman" w:eastAsia="Times New Roman" w:hAnsi="Times New Roman" w:cs="Times New Roman"/>
-        </w:rPr>
-      </w:pPr>
-      <w:r>
-        <w:rPr>
-          <w:rFonts w:ascii="Times New Roman" w:eastAsia="Times New Roman" w:hAnsi="Times New Roman" w:cs="Times New Roman"/>
-        </w:rPr>
-        <w:t xml:space="preserve">Succeeded in a </w:t>
-      </w:r>
-      <w:r>
-        <w:rPr>
-          <w:rFonts w:ascii="Times New Roman" w:eastAsia="Times New Roman" w:hAnsi="Times New Roman" w:cs="Times New Roman"/>
-        </w:rPr>
-        <w:t xml:space="preserve">rapid transition of </w:t>
-      </w:r>
-      <w:r>
-        <w:rPr>
-          <w:rFonts w:ascii="Times New Roman" w:eastAsia="Times New Roman" w:hAnsi="Times New Roman" w:cs="Times New Roman"/>
-        </w:rPr>
-        <w:t>40</w:t>
-      </w:r>
-      <w:r>
-        <w:rPr>
-          <w:rFonts w:ascii="Times New Roman" w:eastAsia="Times New Roman" w:hAnsi="Times New Roman" w:cs="Times New Roman"/>
-        </w:rPr>
-        <w:t>+ consultant transfer from Chevron suppliers to Strategic Staffing Solutions</w:t>
-      </w:r>
-      <w:r>
-        <w:rPr>
-          <w:rFonts w:ascii="Times New Roman" w:eastAsia="Times New Roman" w:hAnsi="Times New Roman" w:cs="Times New Roman"/>
-        </w:rPr>
-        <w:t>.</w:t>
+          <w:sz w:val="20"/>
+          <w:szCs w:val="20"/>
+        </w:rPr>
+      </w:pPr>
+      <w:r>
+        <w:rPr>
+          <w:rFonts w:ascii="Times New Roman" w:eastAsia="Times New Roman" w:hAnsi="Times New Roman" w:cs="Times New Roman"/>
+          <w:sz w:val="20"/>
+          <w:szCs w:val="20"/>
+        </w:rPr>
+        <w:t>Succeeded in a rapid transition of 40+ consultant transfer from independent suppliers working for Chevron to Strategic Staffing Solutions.</w:t>
       </w:r>
     </w:p>
     <w:p>
       <w:pPr>
         <w:numPr>
           <w:ilvl w:val="0"/>
-          <w:numId w:val="1"/>
+          <w:numId w:val="6"/>
         </w:numPr>
         <w:spacing w:line="240" w:lineRule="auto"/>
         <w:rPr>
           <w:rFonts w:ascii="Times New Roman" w:eastAsia="Times New Roman" w:hAnsi="Times New Roman" w:cs="Times New Roman"/>
-        </w:rPr>
-      </w:pPr>
-      <w:r>
-        <w:rPr>
-          <w:rFonts w:ascii="Times New Roman" w:eastAsia="Times New Roman" w:hAnsi="Times New Roman" w:cs="Times New Roman"/>
-        </w:rPr>
-        <w:t>C</w:t>
-      </w:r>
-      <w:r>
-        <w:rPr>
-          <w:rFonts w:ascii="Times New Roman" w:eastAsia="Times New Roman" w:hAnsi="Times New Roman" w:cs="Times New Roman"/>
-        </w:rPr>
-        <w:t>oordinate</w:t>
-      </w:r>
-      <w:r>
-        <w:rPr>
-          <w:rFonts w:ascii="Times New Roman" w:eastAsia="Times New Roman" w:hAnsi="Times New Roman" w:cs="Times New Roman"/>
-        </w:rPr>
-        <w:t>d</w:t>
-      </w:r>
-      <w:r>
-        <w:rPr>
-          <w:rFonts w:ascii="Times New Roman" w:eastAsia="Times New Roman" w:hAnsi="Times New Roman" w:cs="Times New Roman"/>
-        </w:rPr>
-        <w:t xml:space="preserve"> with many sole proprietorshi</w:t>
-      </w:r>
-      <w:r>
-        <w:rPr>
-          <w:rFonts w:ascii="Times New Roman" w:eastAsia="Times New Roman" w:hAnsi="Times New Roman" w:cs="Times New Roman"/>
-        </w:rPr>
-        <w:t xml:space="preserve">ps, partnerships, and S-corps </w:t>
-      </w:r>
-      <w:r>
-        <w:rPr>
-          <w:rFonts w:ascii="Times New Roman" w:eastAsia="Times New Roman" w:hAnsi="Times New Roman" w:cs="Times New Roman"/>
-        </w:rPr>
-        <w:t xml:space="preserve">to </w:t>
-      </w:r>
-      <w:r>
-        <w:rPr>
-          <w:rFonts w:ascii="Times New Roman" w:eastAsia="Times New Roman" w:hAnsi="Times New Roman" w:cs="Times New Roman"/>
-        </w:rPr>
-        <w:t>compile</w:t>
-      </w:r>
-      <w:r>
-        <w:rPr>
-          <w:rFonts w:ascii="Times New Roman" w:eastAsia="Times New Roman" w:hAnsi="Times New Roman" w:cs="Times New Roman"/>
-        </w:rPr>
-        <w:t xml:space="preserve"> and</w:t>
-      </w:r>
-      <w:r>
-        <w:rPr>
-          <w:rFonts w:ascii="Times New Roman" w:eastAsia="Times New Roman" w:hAnsi="Times New Roman" w:cs="Times New Roman"/>
-        </w:rPr>
-        <w:t xml:space="preserve"> </w:t>
-      </w:r>
-      <w:r>
-        <w:rPr>
-          <w:rFonts w:ascii="Times New Roman" w:eastAsia="Times New Roman" w:hAnsi="Times New Roman" w:cs="Times New Roman"/>
-        </w:rPr>
-        <w:t>audit</w:t>
-      </w:r>
-      <w:r>
-        <w:rPr>
-          <w:rFonts w:ascii="Times New Roman" w:eastAsia="Times New Roman" w:hAnsi="Times New Roman" w:cs="Times New Roman"/>
-        </w:rPr>
-        <w:t xml:space="preserve"> paperwork</w:t>
-      </w:r>
-      <w:r>
-        <w:rPr>
-          <w:rFonts w:ascii="Times New Roman" w:eastAsia="Times New Roman" w:hAnsi="Times New Roman" w:cs="Times New Roman"/>
-        </w:rPr>
-        <w:t>.</w:t>
-      </w:r>
-    </w:p>
-    <w:p>
-      <w:pPr>
-        <w:spacing w:line="240" w:lineRule="auto"/>
-        <w:rPr>
-          <w:rFonts w:ascii="Times New Roman" w:eastAsia="Times New Roman" w:hAnsi="Times New Roman" w:cs="Times New Roman"/>
-        </w:rPr>
-      </w:pPr>
-    </w:p>
-    <w:p>
-      <w:pPr>
-        <w:spacing w:line="240" w:lineRule="auto"/>
-        <w:rPr>
-          <w:rFonts w:ascii="Times New Roman" w:eastAsia="Times New Roman" w:hAnsi="Times New Roman" w:cs="Times New Roman"/>
-          <w:b/>
-        </w:rPr>
-      </w:pPr>
-      <w:r>
-        <w:rPr>
-          <w:rFonts w:ascii="Times New Roman" w:eastAsia="Times New Roman" w:hAnsi="Times New Roman" w:cs="Times New Roman"/>
-          <w:b/>
-        </w:rPr>
-        <w:t>HONORS AND AWARDS</w:t>
-      </w:r>
-    </w:p>
-    <w:p>
-      <w:pPr>
-        <w:spacing w:line="240" w:lineRule="auto"/>
-        <w:rPr>
-          <w:rFonts w:ascii="Times New Roman" w:eastAsia="Times New Roman" w:hAnsi="Times New Roman" w:cs="Times New Roman"/>
-        </w:rPr>
-      </w:pPr>
-      <w:r>
-        <w:rPr>
-          <w:rFonts w:ascii="Times New Roman" w:eastAsia="Times New Roman" w:hAnsi="Times New Roman" w:cs="Times New Roman"/>
-        </w:rPr>
-        <w:t>None</w:t>
-      </w:r>
-    </w:p>
-    <w:p>
-      <w:pPr>
-        <w:spacing w:line="240" w:lineRule="auto"/>
-        <w:rPr>
-          <w:rFonts w:ascii="Times New Roman" w:eastAsia="Times New Roman" w:hAnsi="Times New Roman" w:cs="Times New Roman"/>
-          <w:b/>
-        </w:rPr>
-      </w:pPr>
-    </w:p>
-    <w:p>
-      <w:pPr>
-        <w:spacing w:line="240" w:lineRule="auto"/>
-        <w:rPr>
-          <w:rFonts w:ascii="Times New Roman" w:eastAsia="Times New Roman" w:hAnsi="Times New Roman" w:cs="Times New Roman"/>
-          <w:b/>
-        </w:rPr>
-      </w:pPr>
-      <w:r>
-        <w:rPr>
-          <w:rFonts w:ascii="Times New Roman" w:eastAsia="Times New Roman" w:hAnsi="Times New Roman" w:cs="Times New Roman"/>
-          <w:b/>
+          <w:sz w:val="20"/>
+          <w:szCs w:val="20"/>
+        </w:rPr>
+      </w:pPr>
+      <w:proofErr w:type="gramStart"/>
+      <w:r>
+        <w:rPr>
+          <w:rFonts w:ascii="Times New Roman" w:eastAsia="Times New Roman" w:hAnsi="Times New Roman" w:cs="Times New Roman"/>
+          <w:sz w:val="20"/>
+          <w:szCs w:val="20"/>
+        </w:rPr>
+        <w:t>Consisted</w:t>
+      </w:r>
+      <w:proofErr w:type="gramEnd"/>
+      <w:r>
+        <w:rPr>
+          <w:rFonts w:ascii="Times New Roman" w:eastAsia="Times New Roman" w:hAnsi="Times New Roman" w:cs="Times New Roman"/>
+          <w:sz w:val="20"/>
+          <w:szCs w:val="20"/>
+        </w:rPr>
+        <w:t xml:space="preserve"> mainly of working with CEOs and higher-level management of these suppliers to collect confidential documentation like COIs and supplier contracts.</w:t>
+      </w:r>
+    </w:p>
+    <w:p>
+      <w:pPr>
+        <w:spacing w:line="240" w:lineRule="auto"/>
+        <w:rPr>
+          <w:rFonts w:ascii="Times New Roman" w:eastAsia="Times New Roman" w:hAnsi="Times New Roman" w:cs="Times New Roman"/>
+          <w:b/>
+          <w:sz w:val="20"/>
+          <w:szCs w:val="20"/>
+        </w:rPr>
+      </w:pPr>
+    </w:p>
+    <w:p>
+      <w:pPr>
+        <w:spacing w:line="240" w:lineRule="auto"/>
+        <w:rPr>
+          <w:rFonts w:ascii="Times New Roman" w:eastAsia="Times New Roman" w:hAnsi="Times New Roman" w:cs="Times New Roman"/>
+          <w:b/>
+          <w:sz w:val="20"/>
+          <w:szCs w:val="20"/>
+        </w:rPr>
+      </w:pPr>
+      <w:r>
+        <w:rPr>
+          <w:rFonts w:ascii="Times New Roman" w:eastAsia="Times New Roman" w:hAnsi="Times New Roman" w:cs="Times New Roman"/>
+          <w:b/>
+          <w:sz w:val="20"/>
+          <w:szCs w:val="20"/>
         </w:rPr>
         <w:t>ACTIVITIES</w:t>
       </w:r>
     </w:p>
     <w:p>
       <w:pPr>
-        <w:pStyle w:val="BodyText"/>
+        <w:spacing w:line="240" w:lineRule="auto"/>
+        <w:rPr>
+          <w:rFonts w:ascii="Times New Roman" w:eastAsia="Times New Roman" w:hAnsi="Times New Roman" w:cs="Times New Roman"/>
+          <w:sz w:val="20"/>
+          <w:szCs w:val="20"/>
+        </w:rPr>
+      </w:pPr>
+      <w:r>
+        <w:rPr>
+          <w:rFonts w:ascii="Times New Roman" w:eastAsia="Times New Roman" w:hAnsi="Times New Roman" w:cs="Times New Roman"/>
+          <w:b/>
+          <w:sz w:val="20"/>
+          <w:szCs w:val="20"/>
+        </w:rPr>
+        <w:t xml:space="preserve">Management Information Systems Student Organization, </w:t>
+      </w:r>
+      <w:r>
+        <w:rPr>
+          <w:rFonts w:ascii="Times New Roman" w:eastAsia="Times New Roman" w:hAnsi="Times New Roman" w:cs="Times New Roman"/>
+          <w:b/>
+          <w:bCs/>
+          <w:sz w:val="20"/>
+          <w:szCs w:val="20"/>
+        </w:rPr>
+        <w:t>University of Houston, TX</w:t>
+      </w:r>
+      <w:r>
+        <w:rPr>
+          <w:rFonts w:ascii="Times New Roman" w:eastAsia="Times New Roman" w:hAnsi="Times New Roman" w:cs="Times New Roman"/>
+          <w:b/>
+          <w:bCs/>
+          <w:sz w:val="20"/>
+          <w:szCs w:val="20"/>
+        </w:rPr>
+        <w:tab/>
+        <w:t xml:space="preserve">      </w:t>
+      </w:r>
+      <w:r>
+        <w:rPr>
+          <w:rFonts w:ascii="Times New Roman" w:eastAsia="Times New Roman" w:hAnsi="Times New Roman" w:cs="Times New Roman"/>
+          <w:b/>
+          <w:bCs/>
+          <w:sz w:val="20"/>
+          <w:szCs w:val="20"/>
+        </w:rPr>
+        <w:tab/>
+        <w:t xml:space="preserve">      </w:t>
+      </w:r>
+      <w:r>
+        <w:rPr>
+          <w:rFonts w:ascii="Times New Roman" w:eastAsia="Times New Roman" w:hAnsi="Times New Roman" w:cs="Times New Roman"/>
+          <w:sz w:val="20"/>
+          <w:szCs w:val="20"/>
+        </w:rPr>
+        <w:t>Jan. 2025 –</w:t>
+      </w:r>
+    </w:p>
+    <w:p>
+      <w:pPr>
+        <w:spacing w:line="240" w:lineRule="auto"/>
+        <w:rPr>
+          <w:rFonts w:ascii="Times New Roman" w:eastAsia="Times New Roman" w:hAnsi="Times New Roman" w:cs="Times New Roman"/>
+          <w:bCs/>
+          <w:sz w:val="20"/>
+          <w:szCs w:val="20"/>
+        </w:rPr>
+      </w:pPr>
+      <w:r>
+        <w:rPr>
+          <w:rFonts w:ascii="Times New Roman" w:eastAsia="Times New Roman" w:hAnsi="Times New Roman" w:cs="Times New Roman"/>
+          <w:bCs/>
+          <w:sz w:val="20"/>
+          <w:szCs w:val="20"/>
+        </w:rPr>
+        <w:t>Member</w:t>
+      </w:r>
+    </w:p>
+    <w:p>
+      <w:pPr>
+        <w:numPr>
+          <w:ilvl w:val="0"/>
+          <w:numId w:val="7"/>
+        </w:numPr>
+        <w:spacing w:line="240" w:lineRule="auto"/>
+        <w:contextualSpacing/>
+        <w:rPr>
+          <w:rFonts w:ascii="Times New Roman" w:eastAsia="Times New Roman" w:hAnsi="Times New Roman" w:cs="Times New Roman"/>
+          <w:bCs/>
+          <w:sz w:val="20"/>
+          <w:szCs w:val="20"/>
+        </w:rPr>
+      </w:pPr>
+      <w:r>
+        <w:rPr>
+          <w:rFonts w:ascii="Times New Roman" w:eastAsia="Times New Roman" w:hAnsi="Times New Roman" w:cs="Times New Roman"/>
+          <w:bCs/>
+          <w:sz w:val="20"/>
+          <w:szCs w:val="20"/>
+        </w:rPr>
+        <w:t>Volunteered for many of their company meeting events.</w:t>
+      </w:r>
+    </w:p>
+    <w:p>
+      <w:pPr>
+        <w:numPr>
+          <w:ilvl w:val="0"/>
+          <w:numId w:val="7"/>
+        </w:numPr>
+        <w:spacing w:line="240" w:lineRule="auto"/>
+        <w:contextualSpacing/>
+        <w:rPr>
+          <w:rFonts w:ascii="Times New Roman" w:eastAsia="Times New Roman" w:hAnsi="Times New Roman" w:cs="Times New Roman"/>
+          <w:bCs/>
+          <w:sz w:val="20"/>
+          <w:szCs w:val="20"/>
+        </w:rPr>
+      </w:pPr>
+      <w:proofErr w:type="gramStart"/>
+      <w:r>
+        <w:rPr>
+          <w:rFonts w:ascii="Times New Roman" w:eastAsia="Times New Roman" w:hAnsi="Times New Roman" w:cs="Times New Roman"/>
+          <w:bCs/>
+          <w:sz w:val="20"/>
+          <w:szCs w:val="20"/>
+        </w:rPr>
+        <w:t>Volunteered</w:t>
+      </w:r>
+      <w:proofErr w:type="gramEnd"/>
+      <w:r>
+        <w:rPr>
+          <w:rFonts w:ascii="Times New Roman" w:eastAsia="Times New Roman" w:hAnsi="Times New Roman" w:cs="Times New Roman"/>
+          <w:bCs/>
+          <w:sz w:val="20"/>
+          <w:szCs w:val="20"/>
+        </w:rPr>
+        <w:t xml:space="preserve"> and participated in hackathons.</w:t>
+      </w:r>
+    </w:p>
+    <w:p>
+      <w:pPr>
+        <w:spacing w:line="240" w:lineRule="auto"/>
+        <w:rPr>
+          <w:rFonts w:ascii="Times New Roman" w:eastAsia="Times New Roman" w:hAnsi="Times New Roman" w:cs="Times New Roman"/>
+          <w:b/>
+          <w:sz w:val="20"/>
+          <w:szCs w:val="20"/>
+        </w:rPr>
+      </w:pPr>
+    </w:p>
+    <w:p>
+      <w:pPr>
+        <w:widowControl w:val="0"/>
         <w:spacing w:line="262" w:lineRule="exact"/>
-        <w:ind w:left="0"/>
-        <w:rPr>
-          <w:rFonts w:cs="Times New Roman"/>
-          <w:sz w:val="22"/>
-          <w:szCs w:val="22"/>
-          <w:lang w:val="en"/>
-        </w:rPr>
-      </w:pPr>
-      <w:r>
-        <w:rPr>
-          <w:rFonts w:cs="Times New Roman"/>
+        <w:rPr>
+          <w:rFonts w:ascii="Times New Roman" w:eastAsia="Times New Roman" w:hAnsi="Times New Roman" w:cs="Times New Roman"/>
+          <w:sz w:val="20"/>
+          <w:szCs w:val="20"/>
+        </w:rPr>
+      </w:pPr>
+      <w:r>
+        <w:rPr>
+          <w:rFonts w:ascii="Times New Roman" w:eastAsia="Times New Roman" w:hAnsi="Times New Roman" w:cs="Times New Roman"/>
           <w:b/>
           <w:bCs/>
-          <w:sz w:val="22"/>
-          <w:szCs w:val="22"/>
-          <w:lang w:val="en"/>
-        </w:rPr>
-        <w:t>Lone Star College-North Harris Honors College</w:t>
-      </w:r>
-      <w:r>
-        <w:rPr>
-          <w:rFonts w:cs="Times New Roman"/>
+          <w:sz w:val="20"/>
+          <w:szCs w:val="20"/>
+        </w:rPr>
+        <w:t>Honors College, Lone Star College-North Harris, Houston, TX</w:t>
+      </w:r>
+      <w:r>
+        <w:rPr>
+          <w:rFonts w:ascii="Times New Roman" w:eastAsia="Times New Roman" w:hAnsi="Times New Roman" w:cs="Times New Roman"/>
           <w:b/>
           <w:bCs/>
-          <w:sz w:val="22"/>
-          <w:szCs w:val="22"/>
-          <w:lang w:val="en"/>
-        </w:rPr>
-        <w:t>, Houston, Texas</w:t>
-      </w:r>
-      <w:r>
-        <w:rPr>
-          <w:rFonts w:cs="Times New Roman"/>
+          <w:sz w:val="20"/>
+          <w:szCs w:val="20"/>
+        </w:rPr>
+        <w:tab/>
+      </w:r>
+      <w:r>
+        <w:rPr>
+          <w:rFonts w:ascii="Times New Roman" w:eastAsia="Times New Roman" w:hAnsi="Times New Roman" w:cs="Times New Roman"/>
           <w:b/>
           <w:bCs/>
-          <w:sz w:val="22"/>
-          <w:szCs w:val="22"/>
-          <w:lang w:val="en"/>
+          <w:sz w:val="20"/>
+          <w:szCs w:val="20"/>
         </w:rPr>
         <w:tab/>
       </w:r>
       <w:r>
         <w:rPr>
-          <w:rFonts w:cs="Times New Roman"/>
+          <w:rFonts w:ascii="Times New Roman" w:eastAsia="Times New Roman" w:hAnsi="Times New Roman" w:cs="Times New Roman"/>
           <w:b/>
           <w:bCs/>
-          <w:sz w:val="22"/>
-          <w:szCs w:val="22"/>
-          <w:lang w:val="en"/>
+          <w:sz w:val="20"/>
+          <w:szCs w:val="20"/>
         </w:rPr>
         <w:tab/>
       </w:r>
-      <w:r>
-        <w:rPr>
-          <w:rFonts w:cs="Times New Roman"/>
+      <w:proofErr w:type="gramStart"/>
+      <w:r>
+        <w:rPr>
+          <w:rFonts w:ascii="Times New Roman" w:eastAsia="Times New Roman" w:hAnsi="Times New Roman" w:cs="Times New Roman"/>
           <w:b/>
           <w:bCs/>
-          <w:sz w:val="22"/>
-          <w:szCs w:val="22"/>
-          <w:lang w:val="en"/>
-        </w:rPr>
-        <w:tab/>
-      </w:r>
-      <w:r>
-        <w:rPr>
-          <w:rFonts w:cs="Times New Roman"/>
-          <w:b/>
-          <w:bCs/>
-          <w:sz w:val="22"/>
-          <w:szCs w:val="22"/>
-          <w:lang w:val="en"/>
+          <w:sz w:val="20"/>
+          <w:szCs w:val="20"/>
         </w:rPr>
         <w:tab/>
         <w:t xml:space="preserve">  </w:t>
       </w:r>
       <w:r>
         <w:rPr>
-          <w:rFonts w:cs="Times New Roman"/>
-          <w:sz w:val="22"/>
-          <w:szCs w:val="22"/>
-          <w:lang w:val="en"/>
+          <w:rFonts w:ascii="Times New Roman" w:eastAsia="Times New Roman" w:hAnsi="Times New Roman" w:cs="Times New Roman"/>
+          <w:sz w:val="20"/>
+          <w:szCs w:val="20"/>
         </w:rPr>
         <w:t>Dec.</w:t>
       </w:r>
-      <w:r>
-        <w:rPr>
-          <w:rFonts w:cs="Times New Roman"/>
-          <w:sz w:val="22"/>
-          <w:szCs w:val="22"/>
-          <w:lang w:val="en"/>
-        </w:rPr>
-        <w:t xml:space="preserve"> 2018 – </w:t>
-      </w:r>
-      <w:r>
-        <w:rPr>
-          <w:rFonts w:cs="Times New Roman"/>
-          <w:sz w:val="22"/>
-          <w:szCs w:val="22"/>
-          <w:lang w:val="en"/>
-        </w:rPr>
-        <w:t>Dec.</w:t>
-      </w:r>
-      <w:r>
-        <w:rPr>
-          <w:rFonts w:cs="Times New Roman"/>
-          <w:sz w:val="22"/>
-          <w:szCs w:val="22"/>
-          <w:lang w:val="en"/>
-        </w:rPr>
-        <w:t xml:space="preserve"> 2020</w:t>
-      </w:r>
-    </w:p>
-    <w:p>
-      <w:pPr>
-        <w:pStyle w:val="BodyText"/>
+      <w:proofErr w:type="gramEnd"/>
+      <w:r>
+        <w:rPr>
+          <w:rFonts w:ascii="Times New Roman" w:eastAsia="Times New Roman" w:hAnsi="Times New Roman" w:cs="Times New Roman"/>
+          <w:sz w:val="20"/>
+          <w:szCs w:val="20"/>
+        </w:rPr>
+        <w:t xml:space="preserve"> 2018 – Dec. 2020</w:t>
+      </w:r>
+    </w:p>
+    <w:p>
+      <w:pPr>
+        <w:widowControl w:val="0"/>
         <w:spacing w:line="262" w:lineRule="exact"/>
-        <w:ind w:left="0"/>
-        <w:rPr>
-          <w:rFonts w:cs="Times New Roman"/>
-          <w:sz w:val="22"/>
-          <w:szCs w:val="22"/>
-          <w:lang w:val="en"/>
-        </w:rPr>
-      </w:pPr>
-      <w:r>
-        <w:rPr>
-          <w:rFonts w:cs="Times New Roman"/>
-          <w:sz w:val="22"/>
-          <w:szCs w:val="22"/>
-          <w:lang w:val="en"/>
+        <w:rPr>
+          <w:rFonts w:ascii="Times New Roman" w:eastAsia="Times New Roman" w:hAnsi="Times New Roman" w:cs="Times New Roman"/>
+          <w:sz w:val="20"/>
+          <w:szCs w:val="20"/>
+        </w:rPr>
+      </w:pPr>
+      <w:r>
+        <w:rPr>
+          <w:rFonts w:ascii="Times New Roman" w:eastAsia="Times New Roman" w:hAnsi="Times New Roman" w:cs="Times New Roman"/>
+          <w:sz w:val="20"/>
+          <w:szCs w:val="20"/>
         </w:rPr>
         <w:t>Leadership Committee Member</w:t>
       </w:r>
     </w:p>
     <w:p>
       <w:pPr>
-        <w:pStyle w:val="BodyText"/>
+        <w:widowControl w:val="0"/>
         <w:numPr>
           <w:ilvl w:val="0"/>
-          <w:numId w:val="3"/>
+          <w:numId w:val="8"/>
         </w:numPr>
         <w:tabs>
           <w:tab w:val="left" w:pos="860"/>
         </w:tabs>
         <w:spacing w:line="281" w:lineRule="exact"/>
         <w:rPr>
-          <w:rFonts w:cs="Times New Roman"/>
-          <w:sz w:val="22"/>
-          <w:szCs w:val="22"/>
-          <w:lang w:val="en"/>
-        </w:rPr>
-      </w:pPr>
-      <w:r>
-        <w:rPr>
-          <w:rFonts w:cs="Times New Roman"/>
-          <w:sz w:val="22"/>
-          <w:szCs w:val="22"/>
-          <w:lang w:val="en"/>
-        </w:rPr>
-        <w:t xml:space="preserve">Collaborated with a committee of 12 other members to organize events, track student progress, </w:t>
-      </w:r>
-      <w:r>
-        <w:rPr>
-          <w:rFonts w:cs="Times New Roman"/>
-          <w:sz w:val="22"/>
-          <w:szCs w:val="22"/>
-          <w:lang w:val="en"/>
-        </w:rPr>
-        <w:t>set meetings</w:t>
-      </w:r>
-      <w:r>
-        <w:rPr>
-          <w:rFonts w:cs="Times New Roman"/>
-          <w:sz w:val="22"/>
-          <w:szCs w:val="22"/>
-          <w:lang w:val="en"/>
-        </w:rPr>
-        <w:t>, and select research papers for the North Harris location</w:t>
-      </w:r>
-      <w:r>
-        <w:rPr>
-          <w:rFonts w:cs="Times New Roman"/>
-          <w:sz w:val="22"/>
-          <w:szCs w:val="22"/>
-          <w:lang w:val="en"/>
-        </w:rPr>
-        <w:t xml:space="preserve"> each semester.</w:t>
-      </w:r>
-    </w:p>
-    <w:p>
-      <w:pPr>
-        <w:pStyle w:val="BodyText"/>
+          <w:rFonts w:ascii="Times New Roman" w:eastAsia="Times New Roman" w:hAnsi="Times New Roman" w:cs="Times New Roman"/>
+          <w:sz w:val="20"/>
+          <w:szCs w:val="20"/>
+        </w:rPr>
+      </w:pPr>
+      <w:r>
+        <w:rPr>
+          <w:rFonts w:ascii="Times New Roman" w:eastAsia="Times New Roman" w:hAnsi="Times New Roman" w:cs="Times New Roman"/>
+          <w:sz w:val="20"/>
+          <w:szCs w:val="20"/>
+        </w:rPr>
+        <w:t>Collaborated with a committee of 12 other members to organize events, track student progress, set meetings, and select research papers for the North Harris location each semester of over 80+ honor students.</w:t>
+      </w:r>
+    </w:p>
+    <w:p>
+      <w:pPr>
+        <w:widowControl w:val="0"/>
         <w:numPr>
           <w:ilvl w:val="0"/>
-          <w:numId w:val="3"/>
+          <w:numId w:val="8"/>
         </w:numPr>
         <w:tabs>
           <w:tab w:val="left" w:pos="860"/>
         </w:tabs>
-        <w:rPr>
-          <w:rFonts w:cs="Times New Roman"/>
-          <w:sz w:val="22"/>
-          <w:szCs w:val="22"/>
-          <w:lang w:val="en"/>
-        </w:rPr>
-      </w:pPr>
-      <w:r>
-        <w:rPr>
-          <w:rFonts w:cs="Times New Roman"/>
-          <w:sz w:val="22"/>
-          <w:szCs w:val="22"/>
-          <w:lang w:val="en"/>
+        <w:spacing w:line="240" w:lineRule="auto"/>
+        <w:rPr>
+          <w:rFonts w:ascii="Times New Roman" w:eastAsia="Times New Roman" w:hAnsi="Times New Roman" w:cs="Times New Roman"/>
+          <w:sz w:val="20"/>
+          <w:szCs w:val="20"/>
+        </w:rPr>
+      </w:pPr>
+      <w:r>
+        <w:rPr>
+          <w:rFonts w:ascii="Times New Roman" w:eastAsia="Times New Roman" w:hAnsi="Times New Roman" w:cs="Times New Roman"/>
+          <w:sz w:val="20"/>
+          <w:szCs w:val="20"/>
         </w:rPr>
         <w:t>Assisted in fundraising events for the Lone Star College Honors College system.</w:t>
       </w:r>
     </w:p>
     <w:p>
       <w:pPr>
-        <w:pStyle w:val="BodyText"/>
+        <w:widowControl w:val="0"/>
         <w:tabs>
           <w:tab w:val="left" w:pos="860"/>
         </w:tabs>
+        <w:spacing w:line="240" w:lineRule="auto"/>
         <w:ind w:left="720"/>
         <w:rPr>
-          <w:rFonts w:cs="Times New Roman"/>
-          <w:sz w:val="22"/>
-          <w:szCs w:val="22"/>
-        </w:rPr>
-      </w:pPr>
-    </w:p>
-    <w:p>
-      <w:pPr>
-        <w:spacing w:line="240" w:lineRule="auto"/>
-        <w:rPr>
-          <w:rFonts w:ascii="Times New Roman" w:eastAsia="Times New Roman" w:hAnsi="Times New Roman" w:cs="Times New Roman"/>
-          <w:b/>
-        </w:rPr>
-      </w:pPr>
-      <w:r>
-        <w:rPr>
-          <w:rFonts w:ascii="Times New Roman" w:eastAsia="Times New Roman" w:hAnsi="Times New Roman" w:cs="Times New Roman"/>
-          <w:b/>
+          <w:rFonts w:ascii="Times New Roman" w:eastAsia="Times New Roman" w:hAnsi="Times New Roman" w:cs="Times New Roman"/>
+          <w:sz w:val="20"/>
+          <w:szCs w:val="20"/>
+          <w:lang w:val="en-US"/>
+        </w:rPr>
+      </w:pPr>
+    </w:p>
+    <w:p>
+      <w:pPr>
+        <w:spacing w:line="240" w:lineRule="auto"/>
+        <w:rPr>
+          <w:rFonts w:ascii="Times New Roman" w:eastAsia="Times New Roman" w:hAnsi="Times New Roman" w:cs="Times New Roman"/>
+          <w:b/>
+          <w:sz w:val="20"/>
+          <w:szCs w:val="20"/>
+        </w:rPr>
+      </w:pPr>
+      <w:r>
+        <w:rPr>
+          <w:rFonts w:ascii="Times New Roman" w:eastAsia="Times New Roman" w:hAnsi="Times New Roman" w:cs="Times New Roman"/>
+          <w:b/>
+          <w:sz w:val="20"/>
+          <w:szCs w:val="20"/>
         </w:rPr>
         <w:t>SKILLS AND CERTIFICATES</w:t>
       </w:r>
     </w:p>
     <w:p>
       <w:pPr>
-        <w:pStyle w:val="ListParagraph"/>
         <w:numPr>
           <w:ilvl w:val="0"/>
-          <w:numId w:val="5"/>
+          <w:numId w:val="9"/>
         </w:numPr>
         <w:spacing w:line="240" w:lineRule="auto"/>
+        <w:contextualSpacing/>
         <w:rPr>
           <w:rFonts w:ascii="Times New Roman" w:eastAsia="Times New Roman" w:hAnsi="Times New Roman" w:cs="Times New Roman"/>
           <w:spacing w:val="-1"/>
+          <w:sz w:val="20"/>
+          <w:szCs w:val="20"/>
           <w:lang w:val="en-US"/>
         </w:rPr>
       </w:pPr>
@@ -1210,46 +1344,26 @@
         <w:rPr>
           <w:rFonts w:ascii="Times New Roman" w:eastAsia="Times New Roman" w:hAnsi="Times New Roman" w:cs="Times New Roman"/>
           <w:spacing w:val="-1"/>
+          <w:sz w:val="20"/>
+          <w:szCs w:val="20"/>
           <w:lang w:val="en-US"/>
         </w:rPr>
-        <w:t>W</w:t>
-      </w:r>
-      <w:r>
-        <w:rPr>
-          <w:rFonts w:ascii="Times New Roman" w:eastAsia="Times New Roman" w:hAnsi="Times New Roman" w:cs="Times New Roman"/>
-          <w:spacing w:val="-1"/>
-          <w:lang w:val="en-US"/>
-        </w:rPr>
-        <w:t xml:space="preserve">ord, </w:t>
-      </w:r>
-      <w:r>
-        <w:rPr>
-          <w:rFonts w:ascii="Times New Roman" w:eastAsia="Times New Roman" w:hAnsi="Times New Roman" w:cs="Times New Roman"/>
-          <w:spacing w:val="-1"/>
-          <w:lang w:val="en-US"/>
-        </w:rPr>
-        <w:t>PowerPoint</w:t>
-      </w:r>
-      <w:r>
-        <w:rPr>
-          <w:rFonts w:ascii="Times New Roman" w:eastAsia="Times New Roman" w:hAnsi="Times New Roman" w:cs="Times New Roman"/>
-          <w:spacing w:val="-1"/>
-          <w:lang w:val="en-US"/>
-        </w:rPr>
-        <w:t>, and google adjacent products</w:t>
-      </w:r>
-    </w:p>
-    <w:p>
-      <w:pPr>
-        <w:pStyle w:val="ListParagraph"/>
+        <w:t>Word, PowerPoint, and google adjacent products</w:t>
+      </w:r>
+    </w:p>
+    <w:p>
+      <w:pPr>
         <w:numPr>
           <w:ilvl w:val="0"/>
-          <w:numId w:val="5"/>
+          <w:numId w:val="9"/>
         </w:numPr>
         <w:spacing w:line="240" w:lineRule="auto"/>
+        <w:contextualSpacing/>
         <w:rPr>
           <w:rFonts w:ascii="Times New Roman" w:eastAsia="Times New Roman" w:hAnsi="Times New Roman" w:cs="Times New Roman"/>
           <w:spacing w:val="-1"/>
+          <w:sz w:val="20"/>
+          <w:szCs w:val="20"/>
           <w:lang w:val="en-US"/>
         </w:rPr>
       </w:pPr>
@@ -1257,54 +1371,26 @@
         <w:rPr>
           <w:rFonts w:ascii="Times New Roman" w:eastAsia="Times New Roman" w:hAnsi="Times New Roman" w:cs="Times New Roman"/>
           <w:spacing w:val="-1"/>
+          <w:sz w:val="20"/>
+          <w:szCs w:val="20"/>
           <w:lang w:val="en-US"/>
         </w:rPr>
-        <w:t xml:space="preserve">Excel (Pivot tables, data consistency, </w:t>
-      </w:r>
-      <w:r>
-        <w:rPr>
-          <w:rFonts w:ascii="Times New Roman" w:eastAsia="Times New Roman" w:hAnsi="Times New Roman" w:cs="Times New Roman"/>
-          <w:spacing w:val="-1"/>
-          <w:lang w:val="en-US"/>
-        </w:rPr>
-        <w:t xml:space="preserve">data </w:t>
-      </w:r>
-      <w:r>
-        <w:rPr>
-          <w:rFonts w:ascii="Times New Roman" w:eastAsia="Times New Roman" w:hAnsi="Times New Roman" w:cs="Times New Roman"/>
-          <w:spacing w:val="-1"/>
-          <w:lang w:val="en-US"/>
-        </w:rPr>
-        <w:t>manipulation, conditional formatting</w:t>
-      </w:r>
-      <w:r>
-        <w:rPr>
-          <w:rFonts w:ascii="Times New Roman" w:eastAsia="Times New Roman" w:hAnsi="Times New Roman" w:cs="Times New Roman"/>
-          <w:spacing w:val="-1"/>
-          <w:lang w:val="en-US"/>
-        </w:rPr>
-        <w:t>, functions</w:t>
-      </w:r>
-      <w:r>
-        <w:rPr>
-          <w:rFonts w:ascii="Times New Roman" w:eastAsia="Times New Roman" w:hAnsi="Times New Roman" w:cs="Times New Roman"/>
-          <w:spacing w:val="-1"/>
-          <w:lang w:val="en-US"/>
-        </w:rPr>
-        <w:t>)</w:t>
-      </w:r>
-    </w:p>
-    <w:p>
-      <w:pPr>
-        <w:pStyle w:val="ListParagraph"/>
+        <w:t>Excel (Pivot tables, data consistency, data manipulation, conditional formatting, functions)</w:t>
+      </w:r>
+    </w:p>
+    <w:p>
+      <w:pPr>
         <w:numPr>
           <w:ilvl w:val="0"/>
-          <w:numId w:val="5"/>
+          <w:numId w:val="9"/>
         </w:numPr>
         <w:spacing w:line="240" w:lineRule="auto"/>
+        <w:contextualSpacing/>
         <w:rPr>
           <w:rFonts w:ascii="Times New Roman" w:eastAsia="Times New Roman" w:hAnsi="Times New Roman" w:cs="Times New Roman"/>
           <w:spacing w:val="-1"/>
+          <w:sz w:val="20"/>
+          <w:szCs w:val="20"/>
           <w:lang w:val="en-US"/>
         </w:rPr>
       </w:pPr>
@@ -1312,6 +1398,8 @@
         <w:rPr>
           <w:rFonts w:ascii="Times New Roman" w:eastAsia="Times New Roman" w:hAnsi="Times New Roman" w:cs="Times New Roman"/>
           <w:spacing w:val="-1"/>
+          <w:sz w:val="20"/>
+          <w:szCs w:val="20"/>
           <w:lang w:val="en-US"/>
         </w:rPr>
         <w:t>Power BI desktop and web application</w:t>
@@ -1319,15 +1407,17 @@
     </w:p>
     <w:p>
       <w:pPr>
-        <w:pStyle w:val="ListParagraph"/>
         <w:numPr>
           <w:ilvl w:val="0"/>
-          <w:numId w:val="5"/>
+          <w:numId w:val="9"/>
         </w:numPr>
         <w:spacing w:line="240" w:lineRule="auto"/>
+        <w:contextualSpacing/>
         <w:rPr>
           <w:rFonts w:ascii="Times New Roman" w:eastAsia="Times New Roman" w:hAnsi="Times New Roman" w:cs="Times New Roman"/>
           <w:spacing w:val="-1"/>
+          <w:sz w:val="20"/>
+          <w:szCs w:val="20"/>
           <w:lang w:val="en-US"/>
         </w:rPr>
       </w:pPr>
@@ -1335,26 +1425,140 @@
         <w:rPr>
           <w:rFonts w:ascii="Times New Roman" w:eastAsia="Times New Roman" w:hAnsi="Times New Roman" w:cs="Times New Roman"/>
           <w:spacing w:val="-1"/>
+          <w:sz w:val="20"/>
+          <w:szCs w:val="20"/>
           <w:lang w:val="en-US"/>
         </w:rPr>
-        <w:t>skill in Python 3.12.4</w:t>
-      </w:r>
-    </w:p>
-    <w:p>
-      <w:pPr>
-        <w:spacing w:line="240" w:lineRule="auto"/>
-        <w:rPr>
-          <w:rFonts w:ascii="Times New Roman" w:eastAsia="Times New Roman" w:hAnsi="Times New Roman" w:cs="Times New Roman"/>
-        </w:rPr>
-      </w:pPr>
-    </w:p>
-    <w:p>
-      <w:pPr>
-        <w:spacing w:line="240" w:lineRule="auto"/>
-        <w:rPr>
-          <w:rFonts w:ascii="Times New Roman" w:eastAsia="Times New Roman" w:hAnsi="Times New Roman" w:cs="Times New Roman"/>
-          <w:sz w:val="24"/>
-          <w:szCs w:val="24"/>
+        <w:t>HTML, CSS, Jinja, and Flask</w:t>
+      </w:r>
+    </w:p>
+    <w:p>
+      <w:pPr>
+        <w:numPr>
+          <w:ilvl w:val="0"/>
+          <w:numId w:val="9"/>
+        </w:numPr>
+        <w:spacing w:line="240" w:lineRule="auto"/>
+        <w:contextualSpacing/>
+        <w:rPr>
+          <w:rFonts w:ascii="Times New Roman" w:eastAsia="Times New Roman" w:hAnsi="Times New Roman" w:cs="Times New Roman"/>
+          <w:spacing w:val="-1"/>
+          <w:sz w:val="20"/>
+          <w:szCs w:val="20"/>
+          <w:lang w:val="en-US"/>
+        </w:rPr>
+      </w:pPr>
+      <w:r>
+        <w:rPr>
+          <w:rFonts w:ascii="Times New Roman" w:eastAsia="Times New Roman" w:hAnsi="Times New Roman" w:cs="Times New Roman"/>
+          <w:spacing w:val="-1"/>
+          <w:sz w:val="20"/>
+          <w:szCs w:val="20"/>
+          <w:lang w:val="en-US"/>
+        </w:rPr>
+        <w:t>MySQL</w:t>
+      </w:r>
+    </w:p>
+    <w:p>
+      <w:pPr>
+        <w:numPr>
+          <w:ilvl w:val="0"/>
+          <w:numId w:val="9"/>
+        </w:numPr>
+        <w:spacing w:line="240" w:lineRule="auto"/>
+        <w:contextualSpacing/>
+        <w:rPr>
+          <w:rFonts w:ascii="Times New Roman" w:eastAsia="Times New Roman" w:hAnsi="Times New Roman" w:cs="Times New Roman"/>
+          <w:spacing w:val="-1"/>
+          <w:sz w:val="20"/>
+          <w:szCs w:val="20"/>
+          <w:lang w:val="en-US"/>
+        </w:rPr>
+      </w:pPr>
+      <w:r>
+        <w:rPr>
+          <w:rFonts w:ascii="Times New Roman" w:eastAsia="Times New Roman" w:hAnsi="Times New Roman" w:cs="Times New Roman"/>
+          <w:spacing w:val="-1"/>
+          <w:sz w:val="20"/>
+          <w:szCs w:val="20"/>
+          <w:lang w:val="en-US"/>
+        </w:rPr>
+        <w:t xml:space="preserve">Visual Studio Code and </w:t>
+      </w:r>
+      <w:proofErr w:type="spellStart"/>
+      <w:r>
+        <w:rPr>
+          <w:rFonts w:ascii="Times New Roman" w:eastAsia="Times New Roman" w:hAnsi="Times New Roman" w:cs="Times New Roman"/>
+          <w:spacing w:val="-1"/>
+          <w:sz w:val="20"/>
+          <w:szCs w:val="20"/>
+          <w:lang w:val="en-US"/>
+        </w:rPr>
+        <w:t>Pycharm</w:t>
+      </w:r>
+      <w:proofErr w:type="spellEnd"/>
+    </w:p>
+    <w:p>
+      <w:pPr>
+        <w:numPr>
+          <w:ilvl w:val="0"/>
+          <w:numId w:val="9"/>
+        </w:numPr>
+        <w:spacing w:line="240" w:lineRule="auto"/>
+        <w:contextualSpacing/>
+        <w:rPr>
+          <w:rFonts w:ascii="Times New Roman" w:eastAsia="Times New Roman" w:hAnsi="Times New Roman" w:cs="Times New Roman"/>
+          <w:spacing w:val="-1"/>
+          <w:sz w:val="20"/>
+          <w:szCs w:val="20"/>
+          <w:lang w:val="en-US"/>
+        </w:rPr>
+      </w:pPr>
+      <w:r>
+        <w:rPr>
+          <w:rFonts w:ascii="Times New Roman" w:eastAsia="Times New Roman" w:hAnsi="Times New Roman" w:cs="Times New Roman"/>
+          <w:spacing w:val="-1"/>
+          <w:sz w:val="20"/>
+          <w:szCs w:val="20"/>
+          <w:lang w:val="en-US"/>
+        </w:rPr>
+        <w:t>Git and GitHub</w:t>
+      </w:r>
+    </w:p>
+    <w:p>
+      <w:pPr>
+        <w:numPr>
+          <w:ilvl w:val="0"/>
+          <w:numId w:val="9"/>
+        </w:numPr>
+        <w:spacing w:line="240" w:lineRule="auto"/>
+        <w:contextualSpacing/>
+        <w:rPr>
+          <w:rFonts w:ascii="Times New Roman" w:eastAsia="Times New Roman" w:hAnsi="Times New Roman" w:cs="Times New Roman"/>
+          <w:spacing w:val="-1"/>
+          <w:sz w:val="20"/>
+          <w:szCs w:val="20"/>
+          <w:lang w:val="en-US"/>
+        </w:rPr>
+      </w:pPr>
+      <w:r>
+        <w:rPr>
+          <w:rFonts w:ascii="Times New Roman" w:eastAsia="Times New Roman" w:hAnsi="Times New Roman" w:cs="Times New Roman"/>
+          <w:spacing w:val="-1"/>
+          <w:sz w:val="20"/>
+          <w:szCs w:val="20"/>
+          <w:lang w:val="en-US"/>
+        </w:rPr>
+        <w:t>Python 3.12.4</w:t>
+      </w:r>
+    </w:p>
+    <w:p>
+      <w:pPr>
+        <w:spacing w:line="240" w:lineRule="auto"/>
+        <w:rPr>
+          <w:rFonts w:ascii="Times New Roman" w:eastAsia="Times New Roman" w:hAnsi="Times New Roman" w:cs="Times New Roman"/>
+          <w:sz w:val="20"/>
+          <w:szCs w:val="20"/>
         </w:rPr>
       </w:pPr>
     </w:p>
@@ -1453,25 +1657,7 @@
       <w:rPr>
         <w:rFonts w:ascii="Times New Roman" w:eastAsia="Times New Roman" w:hAnsi="Times New Roman" w:cs="Times New Roman"/>
       </w:rPr>
-      <w:t xml:space="preserve">832-296-0183 | </w:t>
-    </w:r>
-    <w:r>
-      <w:rPr>
-        <w:rFonts w:ascii="Times New Roman" w:eastAsia="Times New Roman" w:hAnsi="Times New Roman" w:cs="Times New Roman"/>
-      </w:rPr>
-      <w:t>Spring, TX</w:t>
-    </w:r>
-    <w:r>
-      <w:rPr>
-        <w:rFonts w:ascii="Times New Roman" w:eastAsia="Times New Roman" w:hAnsi="Times New Roman" w:cs="Times New Roman"/>
-      </w:rPr>
-      <w:t xml:space="preserve"> 77373</w:t>
-    </w:r>
-    <w:r>
-      <w:rPr>
-        <w:rFonts w:ascii="Times New Roman" w:eastAsia="Times New Roman" w:hAnsi="Times New Roman" w:cs="Times New Roman"/>
-      </w:rPr>
-      <w:t xml:space="preserve"> | </w:t>
+      <w:t xml:space="preserve">832-296-0183 | Spring, TX 77373 | </w:t>
     </w:r>
     <w:proofErr w:type="spellStart"/>
     <w:r>
@@ -1742,6 +1928,119 @@
     </w:lvl>
   </w:abstractNum>
   <w:abstractNum w:abstractNumId="2" w15:restartNumberingAfterBreak="0">
+    <w:nsid w:val="49C129A3"/>
+    <w:multiLevelType w:val="hybridMultilevel"/>
+    <w:tmpl w:val="3BEC3F3C"/>
+    <w:lvl w:ilvl="0" w:tplc="04090001">
+      <w:start w:val="1"/>
+      <w:numFmt w:val="bullet"/>
+      <w:lvlText w:val=""/>
+      <w:lvlJc w:val="left"/>
+      <w:pPr>
+        <w:ind w:left="720" w:hanging="360"/>
+      </w:pPr>
+      <w:rPr>
+        <w:rFonts w:ascii="Symbol" w:hAnsi="Symbol" w:hint="default"/>
+      </w:rPr>
+    </w:lvl>
+    <w:lvl w:ilvl="1" w:tplc="04090003">
+      <w:start w:val="1"/>
+      <w:numFmt w:val="bullet"/>
+      <w:lvlText w:val="o"/>
+      <w:lvlJc w:val="left"/>
+      <w:pPr>
+        <w:ind w:left="1440" w:hanging="360"/>
+      </w:pPr>
+      <w:rPr>
+        <w:rFonts w:ascii="Courier New" w:hAnsi="Courier New" w:cs="Courier New" w:hint="default"/>
+      </w:rPr>
+    </w:lvl>
+    <w:lvl w:ilvl="2" w:tplc="04090005">
+      <w:start w:val="1"/>
+      <w:numFmt w:val="bullet"/>
+      <w:lvlText w:val=""/>
+      <w:lvlJc w:val="left"/>
+      <w:pPr>
+        <w:ind w:left="2160" w:hanging="360"/>
+      </w:pPr>
+      <w:rPr>
+        <w:rFonts w:ascii="Wingdings" w:hAnsi="Wingdings" w:hint="default"/>
+      </w:rPr>
+    </w:lvl>
+    <w:lvl w:ilvl="3" w:tplc="04090001">
+      <w:start w:val="1"/>
+      <w:numFmt w:val="bullet"/>
+      <w:lvlText w:val=""/>
+      <w:lvlJc w:val="left"/>
+      <w:pPr>
+        <w:ind w:left="2880" w:hanging="360"/>
+      </w:pPr>
+      <w:rPr>
+        <w:rFonts w:ascii="Symbol" w:hAnsi="Symbol" w:hint="default"/>
+      </w:rPr>
+    </w:lvl>
+    <w:lvl w:ilvl="4" w:tplc="04090003">
+      <w:start w:val="1"/>
+      <w:numFmt w:val="bullet"/>
+      <w:lvlText w:val="o"/>
+      <w:lvlJc w:val="left"/>
+      <w:pPr>
+        <w:ind w:left="3600" w:hanging="360"/>
+      </w:pPr>
+      <w:rPr>
+        <w:rFonts w:ascii="Courier New" w:hAnsi="Courier New" w:cs="Courier New" w:hint="default"/>
+      </w:rPr>
+    </w:lvl>
+    <w:lvl w:ilvl="5" w:tplc="04090005">
+      <w:start w:val="1"/>
+      <w:numFmt w:val="bullet"/>
+      <w:lvlText w:val=""/>
+      <w:lvlJc w:val="left"/>
+      <w:pPr>
+        <w:ind w:left="4320" w:hanging="360"/>
+      </w:pPr>
+      <w:rPr>
+        <w:rFonts w:ascii="Wingdings" w:hAnsi="Wingdings" w:hint="default"/>
+      </w:rPr>
+    </w:lvl>
+    <w:lvl w:ilvl="6" w:tplc="04090001">
+      <w:start w:val="1"/>
+      <w:numFmt w:val="bullet"/>
+      <w:lvlText w:val=""/>
+      <w:lvlJc w:val="left"/>
+      <w:pPr>
+        <w:ind w:left="5040" w:hanging="360"/>
+      </w:pPr>
+      <w:rPr>
+        <w:rFonts w:ascii="Symbol" w:hAnsi="Symbol" w:hint="default"/>
+      </w:rPr>
+    </w:lvl>
+    <w:lvl w:ilvl="7" w:tplc="04090003">
+      <w:start w:val="1"/>
+      <w:numFmt w:val="bullet"/>
+      <w:lvlText w:val="o"/>
+      <w:lvlJc w:val="left"/>
+      <w:pPr>
+        <w:ind w:left="5760" w:hanging="360"/>
+      </w:pPr>
+      <w:rPr>
+        <w:rFonts w:ascii="Courier New" w:hAnsi="Courier New" w:cs="Courier New" w:hint="default"/>
+      </w:rPr>
+    </w:lvl>
+    <w:lvl w:ilvl="8" w:tplc="04090005">
+      <w:start w:val="1"/>
+      <w:numFmt w:val="bullet"/>
+      <w:lvlText w:val=""/>
+      <w:lvlJc w:val="left"/>
+      <w:pPr>
+        <w:ind w:left="6480" w:hanging="360"/>
+      </w:pPr>
+      <w:rPr>
+        <w:rFonts w:ascii="Wingdings" w:hAnsi="Wingdings" w:hint="default"/>
+      </w:rPr>
+    </w:lvl>
+  </w:abstractNum>
+  <w:abstractNum w:abstractNumId="3" w15:restartNumberingAfterBreak="0">
     <w:nsid w:val="4FAE04BD"/>
     <w:multiLevelType w:val="hybridMultilevel"/>
     <w:tmpl w:val="AC34F026"/>
@@ -1854,7 +2153,7 @@
       </w:rPr>
     </w:lvl>
   </w:abstractNum>
-  <w:abstractNum w:abstractNumId="3" w15:restartNumberingAfterBreak="0">
+  <w:abstractNum w:abstractNumId="4" w15:restartNumberingAfterBreak="0">
     <w:nsid w:val="6F0F618A"/>
     <w:multiLevelType w:val="multilevel"/>
     <w:tmpl w:val="4D7612D8"/>
@@ -1967,7 +2266,7 @@
       </w:rPr>
     </w:lvl>
   </w:abstractNum>
-  <w:abstractNum w:abstractNumId="4" w15:restartNumberingAfterBreak="0">
+  <w:abstractNum w:abstractNumId="5" w15:restartNumberingAfterBreak="0">
     <w:nsid w:val="7194084A"/>
     <w:multiLevelType w:val="hybridMultilevel"/>
     <w:tmpl w:val="801E6024"/>
@@ -2081,19 +2380,67 @@
     </w:lvl>
   </w:abstractNum>
   <w:num w:numId="1" w16cid:durableId="820122117">
-    <w:abstractNumId w:val="3"/>
+    <w:abstractNumId w:val="4"/>
   </w:num>
   <w:num w:numId="2" w16cid:durableId="2114011562">
-    <w:abstractNumId w:val="4"/>
+    <w:abstractNumId w:val="5"/>
   </w:num>
   <w:num w:numId="3" w16cid:durableId="432013805">
     <w:abstractNumId w:val="0"/>
   </w:num>
   <w:num w:numId="4" w16cid:durableId="1226113337">
-    <w:abstractNumId w:val="2"/>
+    <w:abstractNumId w:val="3"/>
   </w:num>
   <w:num w:numId="5" w16cid:durableId="2046100737">
     <w:abstractNumId w:val="1"/>
+  </w:num>
+  <w:num w:numId="6" w16cid:durableId="1030180991">
+    <w:abstractNumId w:val="4"/>
+    <w:lvlOverride w:ilvl="0"/>
+    <w:lvlOverride w:ilvl="1"/>
+    <w:lvlOverride w:ilvl="2"/>
+    <w:lvlOverride w:ilvl="3"/>
+    <w:lvlOverride w:ilvl="4"/>
+    <w:lvlOverride w:ilvl="5"/>
+    <w:lvlOverride w:ilvl="6"/>
+    <w:lvlOverride w:ilvl="7"/>
+    <w:lvlOverride w:ilvl="8"/>
+  </w:num>
+  <w:num w:numId="7" w16cid:durableId="2118138982">
+    <w:abstractNumId w:val="2"/>
+    <w:lvlOverride w:ilvl="0"/>
+    <w:lvlOverride w:ilvl="1"/>
+    <w:lvlOverride w:ilvl="2"/>
+    <w:lvlOverride w:ilvl="3"/>
+    <w:lvlOverride w:ilvl="4"/>
+    <w:lvlOverride w:ilvl="5"/>
+    <w:lvlOverride w:ilvl="6"/>
+    <w:lvlOverride w:ilvl="7"/>
+    <w:lvlOverride w:ilvl="8"/>
+  </w:num>
+  <w:num w:numId="8" w16cid:durableId="1283145577">
+    <w:abstractNumId w:val="0"/>
+    <w:lvlOverride w:ilvl="0"/>
+    <w:lvlOverride w:ilvl="1"/>
+    <w:lvlOverride w:ilvl="2"/>
+    <w:lvlOverride w:ilvl="3"/>
+    <w:lvlOverride w:ilvl="4"/>
+    <w:lvlOverride w:ilvl="5"/>
+    <w:lvlOverride w:ilvl="6"/>
+    <w:lvlOverride w:ilvl="7"/>
+    <w:lvlOverride w:ilvl="8"/>
+  </w:num>
+  <w:num w:numId="9" w16cid:durableId="271910529">
+    <w:abstractNumId w:val="1"/>
+    <w:lvlOverride w:ilvl="0"/>
+    <w:lvlOverride w:ilvl="1"/>
+    <w:lvlOverride w:ilvl="2"/>
+    <w:lvlOverride w:ilvl="3"/>
+    <w:lvlOverride w:ilvl="4"/>
+    <w:lvlOverride w:ilvl="5"/>
+    <w:lvlOverride w:ilvl="6"/>
+    <w:lvlOverride w:ilvl="7"/>
+    <w:lvlOverride w:ilvl="8"/>
   </w:num>
 </w:numbering>
 </file>

</xml_diff>

<commit_message>
add format changeds and resume pdf file was created
</commit_message>
<xml_diff>
--- a/RESUME.docx
+++ b/RESUME.docx
@@ -104,6 +104,15 @@
         </w:rPr>
         <w:tab/>
         <w:t xml:space="preserve">         </w:t>
+      </w:r>
+      <w:r>
+        <w:rPr>
+          <w:rFonts w:ascii="Times New Roman" w:eastAsia="Times New Roman" w:hAnsi="Times New Roman" w:cs="Times New Roman"/>
+          <w:sz w:val="20"/>
+          <w:szCs w:val="20"/>
+        </w:rPr>
+        <w:tab/>
+        <w:t xml:space="preserve">            </w:t>
       </w:r>
       <w:r>
         <w:rPr>
@@ -296,6 +305,14 @@
           <w:sz w:val="20"/>
           <w:szCs w:val="20"/>
         </w:rPr>
+        <w:t xml:space="preserve">   </w:t>
+      </w:r>
+      <w:r>
+        <w:rPr>
+          <w:rFonts w:ascii="Times New Roman" w:eastAsia="Times New Roman" w:hAnsi="Times New Roman" w:cs="Times New Roman"/>
+          <w:sz w:val="20"/>
+          <w:szCs w:val="20"/>
+        </w:rPr>
         <w:t>Dec</w:t>
       </w:r>
       <w:r>
@@ -475,6 +492,15 @@
           <w:sz w:val="20"/>
           <w:szCs w:val="20"/>
         </w:rPr>
+        <w:tab/>
+        <w:t xml:space="preserve">            </w:t>
+      </w:r>
+      <w:r>
+        <w:rPr>
+          <w:rFonts w:ascii="Times New Roman" w:eastAsia="Times New Roman" w:hAnsi="Times New Roman" w:cs="Times New Roman"/>
+          <w:sz w:val="20"/>
+          <w:szCs w:val="20"/>
+        </w:rPr>
         <w:t>Dec.</w:t>
       </w:r>
       <w:r>
@@ -770,7 +796,6 @@
         </w:rPr>
         <w:tab/>
       </w:r>
-      <w:proofErr w:type="gramStart"/>
       <w:r>
         <w:rPr>
           <w:rFonts w:ascii="Times New Roman" w:eastAsia="Times New Roman" w:hAnsi="Times New Roman" w:cs="Times New Roman"/>
@@ -784,19 +809,20 @@
       <w:r>
         <w:rPr>
           <w:rFonts w:ascii="Times New Roman" w:eastAsia="Times New Roman" w:hAnsi="Times New Roman" w:cs="Times New Roman"/>
-          <w:sz w:val="20"/>
-          <w:szCs w:val="20"/>
-        </w:rPr>
-        <w:t>May</w:t>
-      </w:r>
-      <w:proofErr w:type="gramEnd"/>
-      <w:r>
-        <w:rPr>
-          <w:rFonts w:ascii="Times New Roman" w:eastAsia="Times New Roman" w:hAnsi="Times New Roman" w:cs="Times New Roman"/>
-          <w:sz w:val="20"/>
-          <w:szCs w:val="20"/>
-        </w:rPr>
-        <w:t xml:space="preserve"> 2021 – June 2024</w:t>
+          <w:b/>
+          <w:sz w:val="20"/>
+          <w:szCs w:val="20"/>
+        </w:rPr>
+        <w:tab/>
+        <w:t xml:space="preserve">      </w:t>
+      </w:r>
+      <w:r>
+        <w:rPr>
+          <w:rFonts w:ascii="Times New Roman" w:eastAsia="Times New Roman" w:hAnsi="Times New Roman" w:cs="Times New Roman"/>
+          <w:sz w:val="20"/>
+          <w:szCs w:val="20"/>
+        </w:rPr>
+        <w:t>May 2021 – June 2024</w:t>
       </w:r>
     </w:p>
     <w:p>
@@ -858,25 +884,7 @@
           <w:sz w:val="20"/>
           <w:szCs w:val="20"/>
         </w:rPr>
-        <w:t xml:space="preserve">Collected confidential documents for </w:t>
-      </w:r>
-      <w:proofErr w:type="spellStart"/>
-      <w:r>
-        <w:rPr>
-          <w:rFonts w:ascii="Times New Roman" w:eastAsia="Times New Roman" w:hAnsi="Times New Roman" w:cs="Times New Roman"/>
-          <w:sz w:val="20"/>
-          <w:szCs w:val="20"/>
-        </w:rPr>
-        <w:t>W2s</w:t>
-      </w:r>
-      <w:proofErr w:type="spellEnd"/>
-      <w:r>
-        <w:rPr>
-          <w:rFonts w:ascii="Times New Roman" w:eastAsia="Times New Roman" w:hAnsi="Times New Roman" w:cs="Times New Roman"/>
-          <w:sz w:val="20"/>
-          <w:szCs w:val="20"/>
-        </w:rPr>
-        <w:t xml:space="preserve"> and other hiring documents and processed them through the companies ATS and CIS systems.</w:t>
+        <w:t>Collected confidential documents for W2s and other hiring documents and processed them through the companies ATS and CIS systems.</w:t>
       </w:r>
     </w:p>
     <w:p>
@@ -936,23 +944,13 @@
           <w:szCs w:val="20"/>
         </w:rPr>
       </w:pPr>
-      <w:proofErr w:type="gramStart"/>
-      <w:r>
-        <w:rPr>
-          <w:rFonts w:ascii="Times New Roman" w:eastAsia="Times New Roman" w:hAnsi="Times New Roman" w:cs="Times New Roman"/>
-          <w:sz w:val="20"/>
-          <w:szCs w:val="20"/>
-        </w:rPr>
-        <w:t>Consisted</w:t>
-      </w:r>
-      <w:proofErr w:type="gramEnd"/>
-      <w:r>
-        <w:rPr>
-          <w:rFonts w:ascii="Times New Roman" w:eastAsia="Times New Roman" w:hAnsi="Times New Roman" w:cs="Times New Roman"/>
-          <w:sz w:val="20"/>
-          <w:szCs w:val="20"/>
-        </w:rPr>
-        <w:t xml:space="preserve"> mainly of working with CEOs and higher-level management of these suppliers to collect confidential documentation like COIs and supplier contracts.</w:t>
+      <w:r>
+        <w:rPr>
+          <w:rFonts w:ascii="Times New Roman" w:eastAsia="Times New Roman" w:hAnsi="Times New Roman" w:cs="Times New Roman"/>
+          <w:sz w:val="20"/>
+          <w:szCs w:val="20"/>
+        </w:rPr>
+        <w:t>Consisted mainly of working with CEOs and higher-level management of these suppliers to collect confidential documentation like COIs and supplier contracts.</w:t>
       </w:r>
     </w:p>
     <w:p>
@@ -1035,6 +1033,17 @@
         </w:rPr>
         <w:tab/>
         <w:t xml:space="preserve">      </w:t>
+      </w:r>
+      <w:r>
+        <w:rPr>
+          <w:rFonts w:ascii="Times New Roman" w:eastAsia="Times New Roman" w:hAnsi="Times New Roman" w:cs="Times New Roman"/>
+          <w:b/>
+          <w:bCs/>
+          <w:sz w:val="20"/>
+          <w:szCs w:val="20"/>
+        </w:rPr>
+        <w:tab/>
+        <w:t xml:space="preserve">          </w:t>
       </w:r>
       <w:r>
         <w:rPr>
@@ -1105,7 +1114,6 @@
           <w:szCs w:val="20"/>
         </w:rPr>
       </w:pPr>
-      <w:proofErr w:type="gramStart"/>
       <w:r>
         <w:rPr>
           <w:rFonts w:ascii="Times New Roman" w:eastAsia="Times New Roman" w:hAnsi="Times New Roman" w:cs="Times New Roman"/>
@@ -1113,17 +1121,7 @@
           <w:sz w:val="20"/>
           <w:szCs w:val="20"/>
         </w:rPr>
-        <w:t>Volunteered</w:t>
-      </w:r>
-      <w:proofErr w:type="gramEnd"/>
-      <w:r>
-        <w:rPr>
-          <w:rFonts w:ascii="Times New Roman" w:eastAsia="Times New Roman" w:hAnsi="Times New Roman" w:cs="Times New Roman"/>
-          <w:bCs/>
-          <w:sz w:val="20"/>
-          <w:szCs w:val="20"/>
-        </w:rPr>
-        <w:t xml:space="preserve"> and participated in hackathons.</w:t>
+        <w:t>Volunteered and participated in hackathons.</w:t>
       </w:r>
     </w:p>
     <w:p>
@@ -1187,7 +1185,6 @@
         </w:rPr>
         <w:tab/>
       </w:r>
-      <w:proofErr w:type="gramStart"/>
       <w:r>
         <w:rPr>
           <w:rFonts w:ascii="Times New Roman" w:eastAsia="Times New Roman" w:hAnsi="Times New Roman" w:cs="Times New Roman"/>
@@ -1202,19 +1199,21 @@
       <w:r>
         <w:rPr>
           <w:rFonts w:ascii="Times New Roman" w:eastAsia="Times New Roman" w:hAnsi="Times New Roman" w:cs="Times New Roman"/>
-          <w:sz w:val="20"/>
-          <w:szCs w:val="20"/>
-        </w:rPr>
-        <w:t>Dec.</w:t>
-      </w:r>
-      <w:proofErr w:type="gramEnd"/>
-      <w:r>
-        <w:rPr>
-          <w:rFonts w:ascii="Times New Roman" w:eastAsia="Times New Roman" w:hAnsi="Times New Roman" w:cs="Times New Roman"/>
-          <w:sz w:val="20"/>
-          <w:szCs w:val="20"/>
-        </w:rPr>
-        <w:t xml:space="preserve"> 2018 – Dec. 2020</w:t>
+          <w:b/>
+          <w:bCs/>
+          <w:sz w:val="20"/>
+          <w:szCs w:val="20"/>
+        </w:rPr>
+        <w:tab/>
+        <w:t xml:space="preserve">      </w:t>
+      </w:r>
+      <w:r>
+        <w:rPr>
+          <w:rFonts w:ascii="Times New Roman" w:eastAsia="Times New Roman" w:hAnsi="Times New Roman" w:cs="Times New Roman"/>
+          <w:sz w:val="20"/>
+          <w:szCs w:val="20"/>
+        </w:rPr>
+        <w:t>Dec. 2018 – Dec. 2020</w:t>
       </w:r>
     </w:p>
     <w:p>
@@ -1483,20 +1482,8 @@
           <w:szCs w:val="20"/>
           <w:lang w:val="en-US"/>
         </w:rPr>
-        <w:t xml:space="preserve">Visual Studio Code and </w:t>
-      </w:r>
-      <w:proofErr w:type="spellStart"/>
-      <w:r>
-        <w:rPr>
-          <w:rFonts w:ascii="Times New Roman" w:eastAsia="Times New Roman" w:hAnsi="Times New Roman" w:cs="Times New Roman"/>
-          <w:spacing w:val="-1"/>
-          <w:sz w:val="20"/>
-          <w:szCs w:val="20"/>
-          <w:lang w:val="en-US"/>
-        </w:rPr>
-        <w:t>Pycharm</w:t>
-      </w:r>
-      <w:proofErr w:type="spellEnd"/>
+        <w:t>Visual Studio Code and Pycharm</w:t>
+      </w:r>
     </w:p>
     <w:p>
       <w:pPr>
@@ -1659,42 +1646,18 @@
       </w:rPr>
       <w:t xml:space="preserve">832-296-0183 | Spring, TX 77373 | </w:t>
     </w:r>
-    <w:proofErr w:type="spellStart"/>
     <w:r>
       <w:rPr>
         <w:rFonts w:ascii="Times New Roman" w:eastAsia="Times New Roman" w:hAnsi="Times New Roman" w:cs="Times New Roman"/>
       </w:rPr>
       <w:t>mbcastan@cougarnet.uh.edu</w:t>
     </w:r>
-    <w:proofErr w:type="spellEnd"/>
     <w:r>
       <w:rPr>
         <w:rFonts w:ascii="Times New Roman" w:eastAsia="Times New Roman" w:hAnsi="Times New Roman" w:cs="Times New Roman"/>
       </w:rPr>
-      <w:t xml:space="preserve"> | </w:t>
+      <w:t xml:space="preserve"> | www.linkedin.com/in/matthew-castaneda-7b382a1a7</w:t>
     </w:r>
-    <w:proofErr w:type="spellStart"/>
-    <w:r>
-      <w:rPr>
-        <w:rFonts w:ascii="Times New Roman" w:eastAsia="Times New Roman" w:hAnsi="Times New Roman" w:cs="Times New Roman"/>
-      </w:rPr>
-      <w:t>www.linkedin.com</w:t>
-    </w:r>
-    <w:proofErr w:type="spellEnd"/>
-    <w:r>
-      <w:rPr>
-        <w:rFonts w:ascii="Times New Roman" w:eastAsia="Times New Roman" w:hAnsi="Times New Roman" w:cs="Times New Roman"/>
-      </w:rPr>
-      <w:t>/in/</w:t>
-    </w:r>
-    <w:proofErr w:type="spellStart"/>
-    <w:r>
-      <w:rPr>
-        <w:rFonts w:ascii="Times New Roman" w:eastAsia="Times New Roman" w:hAnsi="Times New Roman" w:cs="Times New Roman"/>
-      </w:rPr>
-      <w:t>matthew-castaneda-7b382a1a7</w:t>
-    </w:r>
-    <w:proofErr w:type="spellEnd"/>
   </w:p>
 </w:hdr>
 </file>
@@ -2396,51 +2359,15 @@
   </w:num>
   <w:num w:numId="6" w16cid:durableId="1030180991">
     <w:abstractNumId w:val="4"/>
-    <w:lvlOverride w:ilvl="0"/>
-    <w:lvlOverride w:ilvl="1"/>
-    <w:lvlOverride w:ilvl="2"/>
-    <w:lvlOverride w:ilvl="3"/>
-    <w:lvlOverride w:ilvl="4"/>
-    <w:lvlOverride w:ilvl="5"/>
-    <w:lvlOverride w:ilvl="6"/>
-    <w:lvlOverride w:ilvl="7"/>
-    <w:lvlOverride w:ilvl="8"/>
   </w:num>
   <w:num w:numId="7" w16cid:durableId="2118138982">
     <w:abstractNumId w:val="2"/>
-    <w:lvlOverride w:ilvl="0"/>
-    <w:lvlOverride w:ilvl="1"/>
-    <w:lvlOverride w:ilvl="2"/>
-    <w:lvlOverride w:ilvl="3"/>
-    <w:lvlOverride w:ilvl="4"/>
-    <w:lvlOverride w:ilvl="5"/>
-    <w:lvlOverride w:ilvl="6"/>
-    <w:lvlOverride w:ilvl="7"/>
-    <w:lvlOverride w:ilvl="8"/>
   </w:num>
   <w:num w:numId="8" w16cid:durableId="1283145577">
     <w:abstractNumId w:val="0"/>
-    <w:lvlOverride w:ilvl="0"/>
-    <w:lvlOverride w:ilvl="1"/>
-    <w:lvlOverride w:ilvl="2"/>
-    <w:lvlOverride w:ilvl="3"/>
-    <w:lvlOverride w:ilvl="4"/>
-    <w:lvlOverride w:ilvl="5"/>
-    <w:lvlOverride w:ilvl="6"/>
-    <w:lvlOverride w:ilvl="7"/>
-    <w:lvlOverride w:ilvl="8"/>
   </w:num>
   <w:num w:numId="9" w16cid:durableId="271910529">
     <w:abstractNumId w:val="1"/>
-    <w:lvlOverride w:ilvl="0"/>
-    <w:lvlOverride w:ilvl="1"/>
-    <w:lvlOverride w:ilvl="2"/>
-    <w:lvlOverride w:ilvl="3"/>
-    <w:lvlOverride w:ilvl="4"/>
-    <w:lvlOverride w:ilvl="5"/>
-    <w:lvlOverride w:ilvl="6"/>
-    <w:lvlOverride w:ilvl="7"/>
-    <w:lvlOverride w:ilvl="8"/>
   </w:num>
 </w:numbering>
 </file>

</xml_diff>

<commit_message>
add changes to grammar and other formatting
</commit_message>
<xml_diff>
--- a/RESUME.docx
+++ b/RESUME.docx
@@ -577,7 +577,7 @@
           <w:sz w:val="20"/>
           <w:szCs w:val="20"/>
         </w:rPr>
-        <w:t>, and Nvidia’s most vulnerable input, the chip manufacturing plants in Taiwan.</w:t>
+        <w:t>, and Nvidia’s most vulnerable input, chip manufacturing plants in Taiwan</w:t>
       </w:r>
     </w:p>
     <w:p>
@@ -601,7 +601,7 @@
           <w:sz w:val="20"/>
           <w:szCs w:val="20"/>
         </w:rPr>
-        <w:t>Contextualized, rudimentarily, the recent history of China’s most prominent phases with Mao Zedong, Deng Xiaoping, and Xi Jinping and how that has shaped and formed one of the most formidable challenges to Nvidia.</w:t>
+        <w:t>Contextualized, rudimentarily, recent history of China’s most prominent phases with Mao Zedong, Deng Xiaoping, and Xi Jinping and how that has shaped and formed one of the most formidable challenges to Nvidia</w:t>
       </w:r>
     </w:p>
     <w:p>
@@ -625,7 +625,7 @@
           <w:sz w:val="20"/>
           <w:szCs w:val="20"/>
         </w:rPr>
-        <w:t>Utilized a positive and normative analysis to conclude that the Chinese tech industry would challenge and possibly overtake Nvidia’s dominance.</w:t>
+        <w:t>Utilized a positive and normative analysis to conclude the Chinese tech industry would challenge and possibly overtake Nvidia’s dominance</w:t>
       </w:r>
     </w:p>
     <w:p>
@@ -665,14 +665,6 @@
           <w:sz w:val="20"/>
           <w:szCs w:val="20"/>
         </w:rPr>
-        <w:t xml:space="preserve"> which</w:t>
-      </w:r>
-      <w:r>
-        <w:rPr>
-          <w:rFonts w:ascii="Times New Roman" w:eastAsia="Times New Roman" w:hAnsi="Times New Roman" w:cs="Times New Roman"/>
-          <w:sz w:val="20"/>
-          <w:szCs w:val="20"/>
-        </w:rPr>
         <w:t xml:space="preserve"> </w:t>
       </w:r>
       <w:r>
@@ -681,15 +673,23 @@
           <w:sz w:val="20"/>
           <w:szCs w:val="20"/>
         </w:rPr>
-        <w:t>showed their effect in the stock market in early 2025</w:t>
-      </w:r>
-      <w:r>
-        <w:rPr>
-          <w:rFonts w:ascii="Times New Roman" w:eastAsia="Times New Roman" w:hAnsi="Times New Roman" w:cs="Times New Roman"/>
-          <w:sz w:val="20"/>
-          <w:szCs w:val="20"/>
-        </w:rPr>
-        <w:t>.</w:t>
+        <w:t xml:space="preserve">evident in </w:t>
+      </w:r>
+      <w:r>
+        <w:rPr>
+          <w:rFonts w:ascii="Times New Roman" w:eastAsia="Times New Roman" w:hAnsi="Times New Roman" w:cs="Times New Roman"/>
+          <w:sz w:val="20"/>
+          <w:szCs w:val="20"/>
+        </w:rPr>
+        <w:t>the</w:t>
+      </w:r>
+      <w:r>
+        <w:rPr>
+          <w:rFonts w:ascii="Times New Roman" w:eastAsia="Times New Roman" w:hAnsi="Times New Roman" w:cs="Times New Roman"/>
+          <w:sz w:val="20"/>
+          <w:szCs w:val="20"/>
+        </w:rPr>
+        <w:t xml:space="preserve"> early 2025 stock market dip due to DeepSeek’s AI model</w:t>
       </w:r>
     </w:p>
     <w:p>
@@ -720,7 +720,7 @@
           <w:sz w:val="20"/>
           <w:szCs w:val="20"/>
         </w:rPr>
-        <w:t>WORK EXPERIENCE</w:t>
+        <w:t>EXPERIENCE</w:t>
       </w:r>
     </w:p>
     <w:p>
@@ -862,7 +862,7 @@
           <w:sz w:val="20"/>
           <w:szCs w:val="20"/>
         </w:rPr>
-        <w:t>Onboarded and offboarded consultants from a wide market consisting of Houston, Florida, Dallas, California, and some international countries Canada, Philippines, Lithuania, and Poland.</w:t>
+        <w:t>Onboarded and offboarded consultants from a wide market consisting of Houston, Florida, Dallas, California, and some international countries Canada, Philippines, Lithuania, and Poland</w:t>
       </w:r>
     </w:p>
     <w:p>
@@ -884,7 +884,7 @@
           <w:sz w:val="20"/>
           <w:szCs w:val="20"/>
         </w:rPr>
-        <w:t>Collected confidential documents for W2s and other hiring documents and processed them through the companies ATS and CIS systems.</w:t>
+        <w:t>Collected confidential documents for W2s and other hiring documents and processed them through companies ATS and CIS systems</w:t>
       </w:r>
     </w:p>
     <w:p>
@@ -906,7 +906,31 @@
           <w:sz w:val="20"/>
           <w:szCs w:val="20"/>
         </w:rPr>
-        <w:t>Contributed greatly to the design, testing, and implementation of a new CIS system.</w:t>
+        <w:t>Collaborated with the development team and c</w:t>
+      </w:r>
+      <w:r>
+        <w:rPr>
+          <w:rFonts w:ascii="Times New Roman" w:eastAsia="Times New Roman" w:hAnsi="Times New Roman" w:cs="Times New Roman"/>
+          <w:sz w:val="20"/>
+          <w:szCs w:val="20"/>
+        </w:rPr>
+        <w:t xml:space="preserve">ontributed </w:t>
+      </w:r>
+      <w:r>
+        <w:rPr>
+          <w:rFonts w:ascii="Times New Roman" w:eastAsia="Times New Roman" w:hAnsi="Times New Roman" w:cs="Times New Roman"/>
+          <w:sz w:val="20"/>
+          <w:szCs w:val="20"/>
+        </w:rPr>
+        <w:t xml:space="preserve">to </w:t>
+      </w:r>
+      <w:r>
+        <w:rPr>
+          <w:rFonts w:ascii="Times New Roman" w:eastAsia="Times New Roman" w:hAnsi="Times New Roman" w:cs="Times New Roman"/>
+          <w:sz w:val="20"/>
+          <w:szCs w:val="20"/>
+        </w:rPr>
+        <w:t>design, testing, and implementation of a new CIS system.</w:t>
       </w:r>
     </w:p>
     <w:p>
@@ -928,7 +952,7 @@
           <w:sz w:val="20"/>
           <w:szCs w:val="20"/>
         </w:rPr>
-        <w:t>Succeeded in a rapid transition of 40+ consultant transfer from independent suppliers working for Chevron to Strategic Staffing Solutions.</w:t>
+        <w:t>Succeeded in a rapid transition of 40+ consultant transfer from independent suppliers working for Chevron to Strategic Staffing Solutions</w:t>
       </w:r>
     </w:p>
     <w:p>
@@ -950,7 +974,23 @@
           <w:sz w:val="20"/>
           <w:szCs w:val="20"/>
         </w:rPr>
-        <w:t>Consisted mainly of working with CEOs and higher-level management of these suppliers to collect confidential documentation like COIs and supplier contracts.</w:t>
+        <w:t xml:space="preserve">Consisted mainly of working with CEOs and higher-level management of these suppliers to </w:t>
+      </w:r>
+      <w:r>
+        <w:rPr>
+          <w:rFonts w:ascii="Times New Roman" w:eastAsia="Times New Roman" w:hAnsi="Times New Roman" w:cs="Times New Roman"/>
+          <w:sz w:val="20"/>
+          <w:szCs w:val="20"/>
+        </w:rPr>
+        <w:t xml:space="preserve">confidentially collect/audit COIs </w:t>
+      </w:r>
+      <w:r>
+        <w:rPr>
+          <w:rFonts w:ascii="Times New Roman" w:eastAsia="Times New Roman" w:hAnsi="Times New Roman" w:cs="Times New Roman"/>
+          <w:sz w:val="20"/>
+          <w:szCs w:val="20"/>
+        </w:rPr>
+        <w:t>and supplier contracts</w:t>
       </w:r>
     </w:p>
     <w:p>
@@ -1096,7 +1136,7 @@
           <w:sz w:val="20"/>
           <w:szCs w:val="20"/>
         </w:rPr>
-        <w:t>Volunteered for many of their company meeting events.</w:t>
+        <w:t>Volunteered for many company meeting events</w:t>
       </w:r>
     </w:p>
     <w:p>
@@ -1121,7 +1161,7 @@
           <w:sz w:val="20"/>
           <w:szCs w:val="20"/>
         </w:rPr>
-        <w:t>Volunteered and participated in hackathons.</w:t>
+        <w:t>Volunteered and participated in hackathons</w:t>
       </w:r>
     </w:p>
     <w:p>
@@ -1258,7 +1298,7 @@
           <w:sz w:val="20"/>
           <w:szCs w:val="20"/>
         </w:rPr>
-        <w:t>Collaborated with a committee of 12 other members to organize events, track student progress, set meetings, and select research papers for the North Harris location each semester of over 80+ honor students.</w:t>
+        <w:t>Collaborated with a committee of 12 other members to organize events, track student progress, set meetings, and select research papers for the North Harris location each semester of over 80+ honor students</w:t>
       </w:r>
     </w:p>
     <w:p>
@@ -1284,7 +1324,7 @@
           <w:sz w:val="20"/>
           <w:szCs w:val="20"/>
         </w:rPr>
-        <w:t>Assisted in fundraising events for the Lone Star College Honors College system.</w:t>
+        <w:t>Assisted in fundraising events for the Lone Star College Honors College system</w:t>
       </w:r>
     </w:p>
     <w:p>

</xml_diff>

<commit_message>
add more grammar and format changes
</commit_message>
<xml_diff>
--- a/RESUME.docx
+++ b/RESUME.docx
@@ -147,6 +147,14 @@
           <w:szCs w:val="20"/>
         </w:rPr>
         <w:t>7</w:t>
+      </w:r>
+      <w:r>
+        <w:rPr>
+          <w:rFonts w:ascii="Times New Roman" w:eastAsia="Times New Roman" w:hAnsi="Times New Roman" w:cs="Times New Roman"/>
+          <w:sz w:val="20"/>
+          <w:szCs w:val="20"/>
+        </w:rPr>
+        <w:t>0</w:t>
       </w:r>
     </w:p>
     <w:p>
@@ -601,7 +609,39 @@
           <w:sz w:val="20"/>
           <w:szCs w:val="20"/>
         </w:rPr>
-        <w:t>Contextualized, rudimentarily, recent history of China’s most prominent phases with Mao Zedong, Deng Xiaoping, and Xi Jinping and how that has shaped and formed one of the most formidable challenges to Nvidia</w:t>
+        <w:t>Contextualized, rudimentarily, recent history of China’s most prominent phases with Mao Zedong, Deng Xiaoping, and Xi Jinping and form</w:t>
+      </w:r>
+      <w:r>
+        <w:rPr>
+          <w:rFonts w:ascii="Times New Roman" w:eastAsia="Times New Roman" w:hAnsi="Times New Roman" w:cs="Times New Roman"/>
+          <w:sz w:val="20"/>
+          <w:szCs w:val="20"/>
+        </w:rPr>
+        <w:t>s</w:t>
+      </w:r>
+      <w:r>
+        <w:rPr>
+          <w:rFonts w:ascii="Times New Roman" w:eastAsia="Times New Roman" w:hAnsi="Times New Roman" w:cs="Times New Roman"/>
+          <w:sz w:val="20"/>
+          <w:szCs w:val="20"/>
+        </w:rPr>
+        <w:t xml:space="preserve"> </w:t>
+      </w:r>
+      <w:r>
+        <w:rPr>
+          <w:rFonts w:ascii="Times New Roman" w:eastAsia="Times New Roman" w:hAnsi="Times New Roman" w:cs="Times New Roman"/>
+          <w:sz w:val="20"/>
+          <w:szCs w:val="20"/>
+        </w:rPr>
+        <w:t xml:space="preserve">a </w:t>
+      </w:r>
+      <w:r>
+        <w:rPr>
+          <w:rFonts w:ascii="Times New Roman" w:eastAsia="Times New Roman" w:hAnsi="Times New Roman" w:cs="Times New Roman"/>
+          <w:sz w:val="20"/>
+          <w:szCs w:val="20"/>
+        </w:rPr>
+        <w:t>formidable challenge to Nvidia</w:t>
       </w:r>
     </w:p>
     <w:p>
@@ -862,7 +902,23 @@
           <w:sz w:val="20"/>
           <w:szCs w:val="20"/>
         </w:rPr>
-        <w:t>Onboarded and offboarded consultants from a wide market consisting of Houston, Florida, Dallas, California, and some international countries Canada, Philippines, Lithuania, and Poland</w:t>
+        <w:t>Onboarded and off</w:t>
+      </w:r>
+      <w:r>
+        <w:rPr>
+          <w:rFonts w:ascii="Times New Roman" w:eastAsia="Times New Roman" w:hAnsi="Times New Roman" w:cs="Times New Roman"/>
+          <w:sz w:val="20"/>
+          <w:szCs w:val="20"/>
+        </w:rPr>
+        <w:t>-</w:t>
+      </w:r>
+      <w:r>
+        <w:rPr>
+          <w:rFonts w:ascii="Times New Roman" w:eastAsia="Times New Roman" w:hAnsi="Times New Roman" w:cs="Times New Roman"/>
+          <w:sz w:val="20"/>
+          <w:szCs w:val="20"/>
+        </w:rPr>
+        <w:t>boarded consultants from a wide market consisting of Houston, Florida, Dallas, California, and some international countries Canada, Philippines, Lithuania, and Poland</w:t>
       </w:r>
     </w:p>
     <w:p>
@@ -906,7 +962,7 @@
           <w:sz w:val="20"/>
           <w:szCs w:val="20"/>
         </w:rPr>
-        <w:t>Collaborated with the development team and c</w:t>
+        <w:t>Collaborated with development team and c</w:t>
       </w:r>
       <w:r>
         <w:rPr>
@@ -930,7 +986,23 @@
           <w:sz w:val="20"/>
           <w:szCs w:val="20"/>
         </w:rPr>
-        <w:t>design, testing, and implementation of a new CIS system.</w:t>
+        <w:t>design</w:t>
+      </w:r>
+      <w:r>
+        <w:rPr>
+          <w:rFonts w:ascii="Times New Roman" w:eastAsia="Times New Roman" w:hAnsi="Times New Roman" w:cs="Times New Roman"/>
+          <w:sz w:val="20"/>
+          <w:szCs w:val="20"/>
+        </w:rPr>
+        <w:t>ing</w:t>
+      </w:r>
+      <w:r>
+        <w:rPr>
+          <w:rFonts w:ascii="Times New Roman" w:eastAsia="Times New Roman" w:hAnsi="Times New Roman" w:cs="Times New Roman"/>
+          <w:sz w:val="20"/>
+          <w:szCs w:val="20"/>
+        </w:rPr>
+        <w:t>, testing, and implementation of a new CIS system</w:t>
       </w:r>
     </w:p>
     <w:p>
@@ -1136,7 +1208,7 @@
           <w:sz w:val="20"/>
           <w:szCs w:val="20"/>
         </w:rPr>
-        <w:t>Volunteered for many company meeting events</w:t>
+        <w:t>Volunteered for company meeting events</w:t>
       </w:r>
     </w:p>
     <w:p>

</xml_diff>

<commit_message>
add format change header margin
</commit_message>
<xml_diff>
--- a/RESUME.docx
+++ b/RESUME.docx
@@ -836,6 +836,7 @@
         </w:rPr>
         <w:tab/>
       </w:r>
+      <w:proofErr w:type="gramStart"/>
       <w:r>
         <w:rPr>
           <w:rFonts w:ascii="Times New Roman" w:eastAsia="Times New Roman" w:hAnsi="Times New Roman" w:cs="Times New Roman"/>
@@ -854,6 +855,15 @@
           <w:szCs w:val="20"/>
         </w:rPr>
         <w:tab/>
+      </w:r>
+      <w:proofErr w:type="gramEnd"/>
+      <w:r>
+        <w:rPr>
+          <w:rFonts w:ascii="Times New Roman" w:eastAsia="Times New Roman" w:hAnsi="Times New Roman" w:cs="Times New Roman"/>
+          <w:b/>
+          <w:sz w:val="20"/>
+          <w:szCs w:val="20"/>
+        </w:rPr>
         <w:t xml:space="preserve">      </w:t>
       </w:r>
       <w:r>
@@ -940,7 +950,25 @@
           <w:sz w:val="20"/>
           <w:szCs w:val="20"/>
         </w:rPr>
-        <w:t>Collected confidential documents for W2s and other hiring documents and processed them through companies ATS and CIS systems</w:t>
+        <w:t xml:space="preserve">Collected confidential documents for </w:t>
+      </w:r>
+      <w:proofErr w:type="spellStart"/>
+      <w:r>
+        <w:rPr>
+          <w:rFonts w:ascii="Times New Roman" w:eastAsia="Times New Roman" w:hAnsi="Times New Roman" w:cs="Times New Roman"/>
+          <w:sz w:val="20"/>
+          <w:szCs w:val="20"/>
+        </w:rPr>
+        <w:t>W2s</w:t>
+      </w:r>
+      <w:proofErr w:type="spellEnd"/>
+      <w:r>
+        <w:rPr>
+          <w:rFonts w:ascii="Times New Roman" w:eastAsia="Times New Roman" w:hAnsi="Times New Roman" w:cs="Times New Roman"/>
+          <w:sz w:val="20"/>
+          <w:szCs w:val="20"/>
+        </w:rPr>
+        <w:t xml:space="preserve"> and other hiring documents and processed them through companies ATS and CIS systems</w:t>
       </w:r>
     </w:p>
     <w:p>
@@ -1297,6 +1325,7 @@
         </w:rPr>
         <w:tab/>
       </w:r>
+      <w:proofErr w:type="gramStart"/>
       <w:r>
         <w:rPr>
           <w:rFonts w:ascii="Times New Roman" w:eastAsia="Times New Roman" w:hAnsi="Times New Roman" w:cs="Times New Roman"/>
@@ -1317,6 +1346,16 @@
           <w:szCs w:val="20"/>
         </w:rPr>
         <w:tab/>
+      </w:r>
+      <w:proofErr w:type="gramEnd"/>
+      <w:r>
+        <w:rPr>
+          <w:rFonts w:ascii="Times New Roman" w:eastAsia="Times New Roman" w:hAnsi="Times New Roman" w:cs="Times New Roman"/>
+          <w:b/>
+          <w:bCs/>
+          <w:sz w:val="20"/>
+          <w:szCs w:val="20"/>
+        </w:rPr>
         <w:t xml:space="preserve">      </w:t>
       </w:r>
       <w:r>
@@ -1594,8 +1633,20 @@
           <w:szCs w:val="20"/>
           <w:lang w:val="en-US"/>
         </w:rPr>
-        <w:t>Visual Studio Code and Pycharm</w:t>
-      </w:r>
+        <w:t xml:space="preserve">Visual Studio Code and </w:t>
+      </w:r>
+      <w:proofErr w:type="spellStart"/>
+      <w:r>
+        <w:rPr>
+          <w:rFonts w:ascii="Times New Roman" w:eastAsia="Times New Roman" w:hAnsi="Times New Roman" w:cs="Times New Roman"/>
+          <w:spacing w:val="-1"/>
+          <w:sz w:val="20"/>
+          <w:szCs w:val="20"/>
+          <w:lang w:val="en-US"/>
+        </w:rPr>
+        <w:t>Pycharm</w:t>
+      </w:r>
+      <w:proofErr w:type="spellEnd"/>
     </w:p>
     <w:p>
       <w:pPr>
@@ -1651,20 +1702,10 @@
         <w:t>Python 3.12.4</w:t>
       </w:r>
     </w:p>
-    <w:p>
-      <w:pPr>
-        <w:spacing w:line="240" w:lineRule="auto"/>
-        <w:rPr>
-          <w:rFonts w:ascii="Times New Roman" w:eastAsia="Times New Roman" w:hAnsi="Times New Roman" w:cs="Times New Roman"/>
-          <w:sz w:val="20"/>
-          <w:szCs w:val="20"/>
-        </w:rPr>
-      </w:pPr>
-    </w:p>
     <w:sectPr>
       <w:headerReference w:type="default" r:id="rId7"/>
       <w:pgSz w:w="12240" w:h="15840"/>
-      <w:pgMar w:top="720" w:right="720" w:bottom="720" w:left="720" w:header="431" w:footer="720" w:gutter="0"/>
+      <w:pgMar w:top="720" w:right="720" w:bottom="720" w:left="720" w:header="720" w:footer="720" w:gutter="0"/>
       <w:pgNumType w:start="1"/>
       <w:cols w:space="720"/>
       <w:docGrid w:linePitch="299"/>
@@ -1758,18 +1799,42 @@
       </w:rPr>
       <w:t xml:space="preserve">832-296-0183 | Spring, TX 77373 | </w:t>
     </w:r>
+    <w:proofErr w:type="spellStart"/>
     <w:r>
       <w:rPr>
         <w:rFonts w:ascii="Times New Roman" w:eastAsia="Times New Roman" w:hAnsi="Times New Roman" w:cs="Times New Roman"/>
       </w:rPr>
       <w:t>mbcastan@cougarnet.uh.edu</w:t>
     </w:r>
+    <w:proofErr w:type="spellEnd"/>
     <w:r>
       <w:rPr>
         <w:rFonts w:ascii="Times New Roman" w:eastAsia="Times New Roman" w:hAnsi="Times New Roman" w:cs="Times New Roman"/>
       </w:rPr>
-      <w:t xml:space="preserve"> | www.linkedin.com/in/matthew-castaneda-7b382a1a7</w:t>
+      <w:t xml:space="preserve"> | </w:t>
     </w:r>
+    <w:proofErr w:type="spellStart"/>
+    <w:r>
+      <w:rPr>
+        <w:rFonts w:ascii="Times New Roman" w:eastAsia="Times New Roman" w:hAnsi="Times New Roman" w:cs="Times New Roman"/>
+      </w:rPr>
+      <w:t>www.linkedin.com</w:t>
+    </w:r>
+    <w:proofErr w:type="spellEnd"/>
+    <w:r>
+      <w:rPr>
+        <w:rFonts w:ascii="Times New Roman" w:eastAsia="Times New Roman" w:hAnsi="Times New Roman" w:cs="Times New Roman"/>
+      </w:rPr>
+      <w:t>/in/</w:t>
+    </w:r>
+    <w:proofErr w:type="spellStart"/>
+    <w:r>
+      <w:rPr>
+        <w:rFonts w:ascii="Times New Roman" w:eastAsia="Times New Roman" w:hAnsi="Times New Roman" w:cs="Times New Roman"/>
+      </w:rPr>
+      <w:t>matthew-castaneda-7b382a1a7</w:t>
+    </w:r>
+    <w:proofErr w:type="spellEnd"/>
   </w:p>
 </w:hdr>
 </file>

</xml_diff>

<commit_message>
add changes to main resume. Also add outdated pdf version
</commit_message>
<xml_diff>
--- a/RESUME.docx
+++ b/RESUME.docx
@@ -8,8 +8,8 @@
         <w:rPr>
           <w:rFonts w:ascii="Times New Roman" w:eastAsia="Times New Roman" w:hAnsi="Times New Roman" w:cs="Times New Roman"/>
           <w:b/>
-          <w:sz w:val="28"/>
-          <w:szCs w:val="28"/>
+          <w:sz w:val="20"/>
+          <w:szCs w:val="20"/>
         </w:rPr>
       </w:pPr>
     </w:p>
@@ -52,7 +52,7 @@
           <w:sz w:val="20"/>
           <w:szCs w:val="20"/>
         </w:rPr>
-        <w:t>C. T. Bauer College of Business, University of Houston, Houston, Texas</w:t>
+        <w:t>C. T. Bauer College of Business, University of Houston, Houston, TX</w:t>
       </w:r>
     </w:p>
     <w:p>
@@ -138,23 +138,7 @@
           <w:sz w:val="20"/>
           <w:szCs w:val="20"/>
         </w:rPr>
-        <w:t>Cumulative GPA: 3.</w:t>
-      </w:r>
-      <w:r>
-        <w:rPr>
-          <w:rFonts w:ascii="Times New Roman" w:eastAsia="Times New Roman" w:hAnsi="Times New Roman" w:cs="Times New Roman"/>
-          <w:sz w:val="20"/>
-          <w:szCs w:val="20"/>
-        </w:rPr>
-        <w:t>7</w:t>
-      </w:r>
-      <w:r>
-        <w:rPr>
-          <w:rFonts w:ascii="Times New Roman" w:eastAsia="Times New Roman" w:hAnsi="Times New Roman" w:cs="Times New Roman"/>
-          <w:sz w:val="20"/>
-          <w:szCs w:val="20"/>
-        </w:rPr>
-        <w:t>0</w:t>
+        <w:t>Cumulative GPA: 3.62</w:t>
       </w:r>
     </w:p>
     <w:p>
@@ -191,7 +175,7 @@
           <w:sz w:val="20"/>
           <w:szCs w:val="20"/>
         </w:rPr>
-        <w:t>Lone Star College North Harris, Houston, Texas</w:t>
+        <w:t>Lone Star College North Harris, Houston, TX</w:t>
       </w:r>
     </w:p>
     <w:p>
@@ -305,39 +289,23 @@
           <w:szCs w:val="20"/>
         </w:rPr>
         <w:tab/>
-        <w:t xml:space="preserve">         </w:t>
-      </w:r>
-      <w:r>
-        <w:rPr>
-          <w:rFonts w:ascii="Times New Roman" w:eastAsia="Times New Roman" w:hAnsi="Times New Roman" w:cs="Times New Roman"/>
-          <w:sz w:val="20"/>
-          <w:szCs w:val="20"/>
-        </w:rPr>
-        <w:t xml:space="preserve">   </w:t>
-      </w:r>
-      <w:r>
-        <w:rPr>
-          <w:rFonts w:ascii="Times New Roman" w:eastAsia="Times New Roman" w:hAnsi="Times New Roman" w:cs="Times New Roman"/>
-          <w:sz w:val="20"/>
-          <w:szCs w:val="20"/>
-        </w:rPr>
-        <w:t>Dec</w:t>
-      </w:r>
-      <w:r>
-        <w:rPr>
-          <w:rFonts w:ascii="Times New Roman" w:eastAsia="Times New Roman" w:hAnsi="Times New Roman" w:cs="Times New Roman"/>
-          <w:sz w:val="20"/>
-          <w:szCs w:val="20"/>
-        </w:rPr>
-        <w:t>.</w:t>
-      </w:r>
-      <w:r>
-        <w:rPr>
-          <w:rFonts w:ascii="Times New Roman" w:eastAsia="Times New Roman" w:hAnsi="Times New Roman" w:cs="Times New Roman"/>
-          <w:sz w:val="20"/>
-          <w:szCs w:val="20"/>
-        </w:rPr>
-        <w:t xml:space="preserve"> 2021</w:t>
+        <w:t xml:space="preserve">        </w:t>
+      </w:r>
+      <w:r>
+        <w:rPr>
+          <w:rFonts w:ascii="Times New Roman" w:eastAsia="Times New Roman" w:hAnsi="Times New Roman" w:cs="Times New Roman"/>
+          <w:sz w:val="20"/>
+          <w:szCs w:val="20"/>
+        </w:rPr>
+        <w:t xml:space="preserve">    </w:t>
+      </w:r>
+      <w:r>
+        <w:rPr>
+          <w:rFonts w:ascii="Times New Roman" w:eastAsia="Times New Roman" w:hAnsi="Times New Roman" w:cs="Times New Roman"/>
+          <w:sz w:val="20"/>
+          <w:szCs w:val="20"/>
+        </w:rPr>
+        <w:t>Dec. 2021</w:t>
       </w:r>
     </w:p>
     <w:p>
@@ -392,6 +360,128 @@
           <w:sz w:val="20"/>
           <w:szCs w:val="20"/>
         </w:rPr>
+        <w:t>RELEVANT COURSEWORK</w:t>
+      </w:r>
+    </w:p>
+    <w:p>
+      <w:pPr>
+        <w:pStyle w:val="ListParagraph"/>
+        <w:numPr>
+          <w:ilvl w:val="0"/>
+          <w:numId w:val="10"/>
+        </w:numPr>
+        <w:spacing w:line="240" w:lineRule="auto"/>
+        <w:rPr>
+          <w:rFonts w:ascii="Times New Roman" w:eastAsia="Times New Roman" w:hAnsi="Times New Roman" w:cs="Times New Roman"/>
+          <w:sz w:val="20"/>
+          <w:szCs w:val="20"/>
+        </w:rPr>
+      </w:pPr>
+      <w:r>
+        <w:rPr>
+          <w:rFonts w:ascii="Times New Roman" w:eastAsia="Times New Roman" w:hAnsi="Times New Roman" w:cs="Times New Roman"/>
+          <w:sz w:val="20"/>
+          <w:szCs w:val="20"/>
+        </w:rPr>
+        <w:t>MIS 3360 – Systems Analysis &amp; Design: Fundamentals of software development life cycle and systems integration</w:t>
+      </w:r>
+    </w:p>
+    <w:p>
+      <w:pPr>
+        <w:pStyle w:val="ListParagraph"/>
+        <w:numPr>
+          <w:ilvl w:val="0"/>
+          <w:numId w:val="10"/>
+        </w:numPr>
+        <w:spacing w:line="240" w:lineRule="auto"/>
+        <w:rPr>
+          <w:rFonts w:ascii="Times New Roman" w:eastAsia="Times New Roman" w:hAnsi="Times New Roman" w:cs="Times New Roman"/>
+          <w:sz w:val="20"/>
+          <w:szCs w:val="20"/>
+        </w:rPr>
+      </w:pPr>
+      <w:r>
+        <w:rPr>
+          <w:rFonts w:ascii="Times New Roman" w:eastAsia="Times New Roman" w:hAnsi="Times New Roman" w:cs="Times New Roman"/>
+          <w:sz w:val="20"/>
+          <w:szCs w:val="20"/>
+        </w:rPr>
+        <w:t>MIS 3370 – Information Systems Dev Tools: Learned Java</w:t>
+      </w:r>
+    </w:p>
+    <w:p>
+      <w:pPr>
+        <w:pStyle w:val="ListParagraph"/>
+        <w:numPr>
+          <w:ilvl w:val="0"/>
+          <w:numId w:val="10"/>
+        </w:numPr>
+        <w:spacing w:line="240" w:lineRule="auto"/>
+        <w:rPr>
+          <w:rFonts w:ascii="Times New Roman" w:eastAsia="Times New Roman" w:hAnsi="Times New Roman" w:cs="Times New Roman"/>
+          <w:sz w:val="20"/>
+          <w:szCs w:val="20"/>
+        </w:rPr>
+      </w:pPr>
+      <w:r>
+        <w:rPr>
+          <w:rFonts w:ascii="Times New Roman" w:eastAsia="Times New Roman" w:hAnsi="Times New Roman" w:cs="Times New Roman"/>
+          <w:sz w:val="20"/>
+          <w:szCs w:val="20"/>
+        </w:rPr>
+        <w:t>MIS 3371 – Transaction Processing Syst. 1: Front-end web coding (HTML, CSS, JavaScript)</w:t>
+      </w:r>
+    </w:p>
+    <w:p>
+      <w:pPr>
+        <w:pStyle w:val="ListParagraph"/>
+        <w:numPr>
+          <w:ilvl w:val="0"/>
+          <w:numId w:val="10"/>
+        </w:numPr>
+        <w:spacing w:line="240" w:lineRule="auto"/>
+        <w:rPr>
+          <w:rFonts w:ascii="Times New Roman" w:eastAsia="Times New Roman" w:hAnsi="Times New Roman" w:cs="Times New Roman"/>
+          <w:sz w:val="20"/>
+          <w:szCs w:val="20"/>
+        </w:rPr>
+      </w:pPr>
+      <w:r>
+        <w:rPr>
+          <w:rFonts w:ascii="Times New Roman" w:eastAsia="Times New Roman" w:hAnsi="Times New Roman" w:cs="Times New Roman"/>
+          <w:sz w:val="20"/>
+          <w:szCs w:val="20"/>
+        </w:rPr>
+        <w:t>MIS 3376 – Business Apps of Database Mgt. 1: Transaction driven information systems including system design, file design, program structure, and internal control</w:t>
+      </w:r>
+    </w:p>
+    <w:p>
+      <w:pPr>
+        <w:spacing w:line="240" w:lineRule="auto"/>
+        <w:rPr>
+          <w:rFonts w:ascii="Times New Roman" w:eastAsia="Times New Roman" w:hAnsi="Times New Roman" w:cs="Times New Roman"/>
+          <w:sz w:val="20"/>
+          <w:szCs w:val="20"/>
+        </w:rPr>
+      </w:pPr>
+    </w:p>
+    <w:p>
+      <w:pPr>
+        <w:spacing w:line="240" w:lineRule="auto"/>
+        <w:rPr>
+          <w:rFonts w:ascii="Times New Roman" w:eastAsia="Times New Roman" w:hAnsi="Times New Roman" w:cs="Times New Roman"/>
+          <w:b/>
+          <w:sz w:val="20"/>
+          <w:szCs w:val="20"/>
+        </w:rPr>
+      </w:pPr>
+      <w:r>
+        <w:rPr>
+          <w:rFonts w:ascii="Times New Roman" w:eastAsia="Times New Roman" w:hAnsi="Times New Roman" w:cs="Times New Roman"/>
+          <w:b/>
+          <w:sz w:val="20"/>
+          <w:szCs w:val="20"/>
+        </w:rPr>
         <w:t>ACADEMIC PROJECTS</w:t>
       </w:r>
     </w:p>
@@ -414,35 +504,7 @@
           <w:sz w:val="20"/>
           <w:szCs w:val="20"/>
         </w:rPr>
-        <w:t>University of Houston, BUSI 1301</w:t>
-      </w:r>
-      <w:r>
-        <w:rPr>
-          <w:rFonts w:ascii="Times New Roman" w:eastAsia="Times New Roman" w:hAnsi="Times New Roman" w:cs="Times New Roman"/>
-          <w:b/>
-          <w:bCs/>
-          <w:sz w:val="20"/>
-          <w:szCs w:val="20"/>
-        </w:rPr>
-        <w:t>:</w:t>
-      </w:r>
-      <w:r>
-        <w:rPr>
-          <w:rFonts w:ascii="Times New Roman" w:eastAsia="Times New Roman" w:hAnsi="Times New Roman" w:cs="Times New Roman"/>
-          <w:b/>
-          <w:bCs/>
-          <w:sz w:val="20"/>
-          <w:szCs w:val="20"/>
-        </w:rPr>
-        <w:t xml:space="preserve"> Business Principles</w:t>
-      </w:r>
-      <w:r>
-        <w:rPr>
-          <w:rFonts w:ascii="Times New Roman" w:eastAsia="Times New Roman" w:hAnsi="Times New Roman" w:cs="Times New Roman"/>
-          <w:sz w:val="20"/>
-          <w:szCs w:val="20"/>
-        </w:rPr>
-        <w:t xml:space="preserve"> </w:t>
+        <w:t>University of Houston, BUSI 3302: City of Pearland Retiree Program CBA Sponsored Project</w:t>
       </w:r>
       <w:r>
         <w:rPr>
@@ -452,6 +514,7 @@
         </w:rPr>
         <w:tab/>
       </w:r>
+      <w:proofErr w:type="gramStart"/>
       <w:r>
         <w:rPr>
           <w:rFonts w:ascii="Times New Roman" w:eastAsia="Times New Roman" w:hAnsi="Times New Roman" w:cs="Times New Roman"/>
@@ -459,73 +522,16 @@
           <w:szCs w:val="20"/>
         </w:rPr>
         <w:tab/>
-      </w:r>
-      <w:r>
-        <w:rPr>
-          <w:rFonts w:ascii="Times New Roman" w:eastAsia="Times New Roman" w:hAnsi="Times New Roman" w:cs="Times New Roman"/>
-          <w:sz w:val="20"/>
-          <w:szCs w:val="20"/>
-        </w:rPr>
-        <w:tab/>
-      </w:r>
-      <w:r>
-        <w:rPr>
-          <w:rFonts w:ascii="Times New Roman" w:eastAsia="Times New Roman" w:hAnsi="Times New Roman" w:cs="Times New Roman"/>
-          <w:sz w:val="20"/>
-          <w:szCs w:val="20"/>
-        </w:rPr>
-        <w:tab/>
-      </w:r>
-      <w:r>
-        <w:rPr>
-          <w:rFonts w:ascii="Times New Roman" w:eastAsia="Times New Roman" w:hAnsi="Times New Roman" w:cs="Times New Roman"/>
-          <w:sz w:val="20"/>
-          <w:szCs w:val="20"/>
-        </w:rPr>
-        <w:tab/>
-        <w:t xml:space="preserve">    </w:t>
-      </w:r>
-      <w:r>
-        <w:rPr>
-          <w:rFonts w:ascii="Times New Roman" w:eastAsia="Times New Roman" w:hAnsi="Times New Roman" w:cs="Times New Roman"/>
-          <w:sz w:val="20"/>
-          <w:szCs w:val="20"/>
-        </w:rPr>
-        <w:tab/>
-        <w:t xml:space="preserve">         </w:t>
-      </w:r>
-      <w:r>
-        <w:rPr>
-          <w:rFonts w:ascii="Times New Roman" w:eastAsia="Times New Roman" w:hAnsi="Times New Roman" w:cs="Times New Roman"/>
-          <w:sz w:val="20"/>
-          <w:szCs w:val="20"/>
-        </w:rPr>
-        <w:tab/>
-        <w:t xml:space="preserve">            </w:t>
-      </w:r>
-      <w:r>
-        <w:rPr>
-          <w:rFonts w:ascii="Times New Roman" w:eastAsia="Times New Roman" w:hAnsi="Times New Roman" w:cs="Times New Roman"/>
-          <w:sz w:val="20"/>
-          <w:szCs w:val="20"/>
-        </w:rPr>
-        <w:t>Dec.</w:t>
-      </w:r>
-      <w:r>
-        <w:rPr>
-          <w:rFonts w:ascii="Times New Roman" w:eastAsia="Times New Roman" w:hAnsi="Times New Roman" w:cs="Times New Roman"/>
-          <w:sz w:val="20"/>
-          <w:szCs w:val="20"/>
-        </w:rPr>
-        <w:t xml:space="preserve"> </w:t>
-      </w:r>
-      <w:r>
-        <w:rPr>
-          <w:rFonts w:ascii="Times New Roman" w:eastAsia="Times New Roman" w:hAnsi="Times New Roman" w:cs="Times New Roman"/>
-          <w:sz w:val="20"/>
-          <w:szCs w:val="20"/>
-        </w:rPr>
-        <w:t>2024</w:t>
+        <w:t xml:space="preserve">  Aug.</w:t>
+      </w:r>
+      <w:proofErr w:type="gramEnd"/>
+      <w:r>
+        <w:rPr>
+          <w:rFonts w:ascii="Times New Roman" w:eastAsia="Times New Roman" w:hAnsi="Times New Roman" w:cs="Times New Roman"/>
+          <w:sz w:val="20"/>
+          <w:szCs w:val="20"/>
+        </w:rPr>
+        <w:t>--Dec 2025</w:t>
       </w:r>
     </w:p>
     <w:p>
@@ -545,7 +551,7 @@
           <w:sz w:val="20"/>
           <w:szCs w:val="20"/>
         </w:rPr>
-        <w:t>Nvidia’s Future Centric Focus: Long-Term Strategies to Prepare for a Rising China</w:t>
+        <w:t>Project Manager</w:t>
       </w:r>
     </w:p>
     <w:p>
@@ -569,23 +575,7 @@
           <w:sz w:val="20"/>
           <w:szCs w:val="20"/>
         </w:rPr>
-        <w:t>Researched recent Chinese history, history of Nvidia, U.S. and Chinese relation</w:t>
-      </w:r>
-      <w:r>
-        <w:rPr>
-          <w:rFonts w:ascii="Times New Roman" w:eastAsia="Times New Roman" w:hAnsi="Times New Roman" w:cs="Times New Roman"/>
-          <w:sz w:val="20"/>
-          <w:szCs w:val="20"/>
-        </w:rPr>
-        <w:t>s</w:t>
-      </w:r>
-      <w:r>
-        <w:rPr>
-          <w:rFonts w:ascii="Times New Roman" w:eastAsia="Times New Roman" w:hAnsi="Times New Roman" w:cs="Times New Roman"/>
-          <w:sz w:val="20"/>
-          <w:szCs w:val="20"/>
-        </w:rPr>
-        <w:t>, and Nvidia’s most vulnerable input, chip manufacturing plants in Taiwan</w:t>
+        <w:t>Tasked with conducting a CBA on a potential retiree program and comparing it with conventional staffing methods</w:t>
       </w:r>
     </w:p>
     <w:p>
@@ -609,39 +599,7 @@
           <w:sz w:val="20"/>
           <w:szCs w:val="20"/>
         </w:rPr>
-        <w:t>Contextualized, rudimentarily, recent history of China’s most prominent phases with Mao Zedong, Deng Xiaoping, and Xi Jinping and form</w:t>
-      </w:r>
-      <w:r>
-        <w:rPr>
-          <w:rFonts w:ascii="Times New Roman" w:eastAsia="Times New Roman" w:hAnsi="Times New Roman" w:cs="Times New Roman"/>
-          <w:sz w:val="20"/>
-          <w:szCs w:val="20"/>
-        </w:rPr>
-        <w:t>s</w:t>
-      </w:r>
-      <w:r>
-        <w:rPr>
-          <w:rFonts w:ascii="Times New Roman" w:eastAsia="Times New Roman" w:hAnsi="Times New Roman" w:cs="Times New Roman"/>
-          <w:sz w:val="20"/>
-          <w:szCs w:val="20"/>
-        </w:rPr>
-        <w:t xml:space="preserve"> </w:t>
-      </w:r>
-      <w:r>
-        <w:rPr>
-          <w:rFonts w:ascii="Times New Roman" w:eastAsia="Times New Roman" w:hAnsi="Times New Roman" w:cs="Times New Roman"/>
-          <w:sz w:val="20"/>
-          <w:szCs w:val="20"/>
-        </w:rPr>
-        <w:t xml:space="preserve">a </w:t>
-      </w:r>
-      <w:r>
-        <w:rPr>
-          <w:rFonts w:ascii="Times New Roman" w:eastAsia="Times New Roman" w:hAnsi="Times New Roman" w:cs="Times New Roman"/>
-          <w:sz w:val="20"/>
-          <w:szCs w:val="20"/>
-        </w:rPr>
-        <w:t>formidable challenge to Nvidia</w:t>
+        <w:t>Elected by peers to be project manager</w:t>
       </w:r>
     </w:p>
     <w:p>
@@ -665,7 +623,23 @@
           <w:sz w:val="20"/>
           <w:szCs w:val="20"/>
         </w:rPr>
-        <w:t>Utilized a positive and normative analysis to conclude the Chinese tech industry would challenge and possibly overtake Nvidia’s dominance</w:t>
+        <w:t>Deconstructed and analyzed project requirements and created Gantt/network models to break down the necessary tasks</w:t>
+      </w:r>
+      <w:r>
+        <w:rPr>
+          <w:rFonts w:ascii="Times New Roman" w:eastAsia="Times New Roman" w:hAnsi="Times New Roman" w:cs="Times New Roman"/>
+          <w:sz w:val="20"/>
+          <w:szCs w:val="20"/>
+        </w:rPr>
+        <w:t xml:space="preserve"> and time constraints</w:t>
+      </w:r>
+      <w:r>
+        <w:rPr>
+          <w:rFonts w:ascii="Times New Roman" w:eastAsia="Times New Roman" w:hAnsi="Times New Roman" w:cs="Times New Roman"/>
+          <w:sz w:val="20"/>
+          <w:szCs w:val="20"/>
+        </w:rPr>
+        <w:t xml:space="preserve"> for project completion</w:t>
       </w:r>
     </w:p>
     <w:p>
@@ -689,47 +663,31 @@
           <w:sz w:val="20"/>
           <w:szCs w:val="20"/>
         </w:rPr>
-        <w:t>Predicted conclusions</w:t>
-      </w:r>
-      <w:r>
-        <w:rPr>
-          <w:rFonts w:ascii="Times New Roman" w:eastAsia="Times New Roman" w:hAnsi="Times New Roman" w:cs="Times New Roman"/>
-          <w:sz w:val="20"/>
-          <w:szCs w:val="20"/>
-        </w:rPr>
-        <w:t xml:space="preserve"> of China’s emerging dominance in the tech sector</w:t>
-      </w:r>
-      <w:r>
-        <w:rPr>
-          <w:rFonts w:ascii="Times New Roman" w:eastAsia="Times New Roman" w:hAnsi="Times New Roman" w:cs="Times New Roman"/>
-          <w:sz w:val="20"/>
-          <w:szCs w:val="20"/>
-        </w:rPr>
-        <w:t xml:space="preserve"> </w:t>
-      </w:r>
-      <w:r>
-        <w:rPr>
-          <w:rFonts w:ascii="Times New Roman" w:eastAsia="Times New Roman" w:hAnsi="Times New Roman" w:cs="Times New Roman"/>
-          <w:sz w:val="20"/>
-          <w:szCs w:val="20"/>
-        </w:rPr>
-        <w:t xml:space="preserve">evident in </w:t>
-      </w:r>
-      <w:r>
-        <w:rPr>
-          <w:rFonts w:ascii="Times New Roman" w:eastAsia="Times New Roman" w:hAnsi="Times New Roman" w:cs="Times New Roman"/>
-          <w:sz w:val="20"/>
-          <w:szCs w:val="20"/>
-        </w:rPr>
-        <w:t>the</w:t>
-      </w:r>
-      <w:r>
-        <w:rPr>
-          <w:rFonts w:ascii="Times New Roman" w:eastAsia="Times New Roman" w:hAnsi="Times New Roman" w:cs="Times New Roman"/>
-          <w:sz w:val="20"/>
-          <w:szCs w:val="20"/>
-        </w:rPr>
-        <w:t xml:space="preserve"> early 2025 stock market dip due to DeepSeek’s AI model</w:t>
+        <w:t>Delegated key responsibilities to other team members such as survey creation, graphic design, analysis, and communications</w:t>
+      </w:r>
+    </w:p>
+    <w:p>
+      <w:pPr>
+        <w:widowControl w:val="0"/>
+        <w:numPr>
+          <w:ilvl w:val="0"/>
+          <w:numId w:val="2"/>
+        </w:numPr>
+        <w:spacing w:line="263" w:lineRule="exact"/>
+        <w:outlineLvl w:val="0"/>
+        <w:rPr>
+          <w:rFonts w:ascii="Times New Roman" w:eastAsia="Times New Roman" w:hAnsi="Times New Roman" w:cs="Times New Roman"/>
+          <w:sz w:val="20"/>
+          <w:szCs w:val="20"/>
+        </w:rPr>
+      </w:pPr>
+      <w:r>
+        <w:rPr>
+          <w:rFonts w:ascii="Times New Roman" w:eastAsia="Times New Roman" w:hAnsi="Times New Roman" w:cs="Times New Roman"/>
+          <w:sz w:val="20"/>
+          <w:szCs w:val="20"/>
+        </w:rPr>
+        <w:t>Managed team morale, expectations, and work to successfully complete and present our work to the City of Pearland</w:t>
       </w:r>
     </w:p>
     <w:p>
@@ -760,7 +718,7 @@
           <w:sz w:val="20"/>
           <w:szCs w:val="20"/>
         </w:rPr>
-        <w:t>EXPERIENCE</w:t>
+        <w:t>WORK EXPERIENCE</w:t>
       </w:r>
     </w:p>
     <w:p>
@@ -897,7 +855,7 @@
       <w:pPr>
         <w:numPr>
           <w:ilvl w:val="0"/>
-          <w:numId w:val="6"/>
+          <w:numId w:val="1"/>
         </w:numPr>
         <w:spacing w:line="240" w:lineRule="auto"/>
         <w:rPr>
@@ -912,30 +870,14 @@
           <w:sz w:val="20"/>
           <w:szCs w:val="20"/>
         </w:rPr>
-        <w:t>Onboarded and off</w:t>
-      </w:r>
-      <w:r>
-        <w:rPr>
-          <w:rFonts w:ascii="Times New Roman" w:eastAsia="Times New Roman" w:hAnsi="Times New Roman" w:cs="Times New Roman"/>
-          <w:sz w:val="20"/>
-          <w:szCs w:val="20"/>
-        </w:rPr>
-        <w:t>-</w:t>
-      </w:r>
-      <w:r>
-        <w:rPr>
-          <w:rFonts w:ascii="Times New Roman" w:eastAsia="Times New Roman" w:hAnsi="Times New Roman" w:cs="Times New Roman"/>
-          <w:sz w:val="20"/>
-          <w:szCs w:val="20"/>
-        </w:rPr>
-        <w:t>boarded consultants from a wide market consisting of Houston, Florida, Dallas, California, and some international countries Canada, Philippines, Lithuania, and Poland</w:t>
+        <w:t>Onboarded and offboarded consultants from a wide market consisting of Houston, Florida, Dallas, California, and some international countries Canada, Philippines, Lithuania, and Poland</w:t>
       </w:r>
     </w:p>
     <w:p>
       <w:pPr>
         <w:numPr>
           <w:ilvl w:val="0"/>
-          <w:numId w:val="6"/>
+          <w:numId w:val="1"/>
         </w:numPr>
         <w:spacing w:line="240" w:lineRule="auto"/>
         <w:rPr>
@@ -950,32 +892,14 @@
           <w:sz w:val="20"/>
           <w:szCs w:val="20"/>
         </w:rPr>
-        <w:t xml:space="preserve">Collected confidential documents for </w:t>
-      </w:r>
-      <w:proofErr w:type="spellStart"/>
-      <w:r>
-        <w:rPr>
-          <w:rFonts w:ascii="Times New Roman" w:eastAsia="Times New Roman" w:hAnsi="Times New Roman" w:cs="Times New Roman"/>
-          <w:sz w:val="20"/>
-          <w:szCs w:val="20"/>
-        </w:rPr>
-        <w:t>W2s</w:t>
-      </w:r>
-      <w:proofErr w:type="spellEnd"/>
-      <w:r>
-        <w:rPr>
-          <w:rFonts w:ascii="Times New Roman" w:eastAsia="Times New Roman" w:hAnsi="Times New Roman" w:cs="Times New Roman"/>
-          <w:sz w:val="20"/>
-          <w:szCs w:val="20"/>
-        </w:rPr>
-        <w:t xml:space="preserve"> and other hiring documents and processed them through companies ATS and CIS systems</w:t>
+        <w:t>Collected and audited hiring documents and processed them through the company’s ATS and CIS systems</w:t>
       </w:r>
     </w:p>
     <w:p>
       <w:pPr>
         <w:numPr>
           <w:ilvl w:val="0"/>
-          <w:numId w:val="6"/>
+          <w:numId w:val="1"/>
         </w:numPr>
         <w:spacing w:line="240" w:lineRule="auto"/>
         <w:rPr>
@@ -990,54 +914,32 @@
           <w:sz w:val="20"/>
           <w:szCs w:val="20"/>
         </w:rPr>
-        <w:t>Collaborated with development team and c</w:t>
-      </w:r>
-      <w:r>
-        <w:rPr>
-          <w:rFonts w:ascii="Times New Roman" w:eastAsia="Times New Roman" w:hAnsi="Times New Roman" w:cs="Times New Roman"/>
-          <w:sz w:val="20"/>
-          <w:szCs w:val="20"/>
-        </w:rPr>
-        <w:t xml:space="preserve">ontributed </w:t>
-      </w:r>
-      <w:r>
-        <w:rPr>
-          <w:rFonts w:ascii="Times New Roman" w:eastAsia="Times New Roman" w:hAnsi="Times New Roman" w:cs="Times New Roman"/>
-          <w:sz w:val="20"/>
-          <w:szCs w:val="20"/>
-        </w:rPr>
-        <w:t xml:space="preserve">to </w:t>
-      </w:r>
-      <w:r>
-        <w:rPr>
-          <w:rFonts w:ascii="Times New Roman" w:eastAsia="Times New Roman" w:hAnsi="Times New Roman" w:cs="Times New Roman"/>
-          <w:sz w:val="20"/>
-          <w:szCs w:val="20"/>
-        </w:rPr>
-        <w:t>design</w:t>
-      </w:r>
-      <w:r>
-        <w:rPr>
-          <w:rFonts w:ascii="Times New Roman" w:eastAsia="Times New Roman" w:hAnsi="Times New Roman" w:cs="Times New Roman"/>
-          <w:sz w:val="20"/>
-          <w:szCs w:val="20"/>
-        </w:rPr>
-        <w:t>ing</w:t>
-      </w:r>
-      <w:r>
-        <w:rPr>
-          <w:rFonts w:ascii="Times New Roman" w:eastAsia="Times New Roman" w:hAnsi="Times New Roman" w:cs="Times New Roman"/>
-          <w:sz w:val="20"/>
-          <w:szCs w:val="20"/>
-        </w:rPr>
-        <w:t>, testing, and implementation of a new CIS system</w:t>
+        <w:t xml:space="preserve">Created weekly status updates on consultant onboarding and reports on </w:t>
+      </w:r>
+      <w:proofErr w:type="spellStart"/>
+      <w:r>
+        <w:rPr>
+          <w:rFonts w:ascii="Times New Roman" w:eastAsia="Times New Roman" w:hAnsi="Times New Roman" w:cs="Times New Roman"/>
+          <w:sz w:val="20"/>
+          <w:szCs w:val="20"/>
+        </w:rPr>
+        <w:t>KPIs</w:t>
+      </w:r>
+      <w:proofErr w:type="spellEnd"/>
+      <w:r>
+        <w:rPr>
+          <w:rFonts w:ascii="Times New Roman" w:eastAsia="Times New Roman" w:hAnsi="Times New Roman" w:cs="Times New Roman"/>
+          <w:sz w:val="20"/>
+          <w:szCs w:val="20"/>
+        </w:rPr>
+        <w:t xml:space="preserve"> for improved onboarding practices</w:t>
       </w:r>
     </w:p>
     <w:p>
       <w:pPr>
         <w:numPr>
           <w:ilvl w:val="0"/>
-          <w:numId w:val="6"/>
+          <w:numId w:val="1"/>
         </w:numPr>
         <w:spacing w:line="240" w:lineRule="auto"/>
         <w:rPr>
@@ -1052,14 +954,14 @@
           <w:sz w:val="20"/>
           <w:szCs w:val="20"/>
         </w:rPr>
-        <w:t>Succeeded in a rapid transition of 40+ consultant transfer from independent suppliers working for Chevron to Strategic Staffing Solutions</w:t>
+        <w:t>Cooperated and assisted with the design, testing, and implementation of a new CIS system.</w:t>
       </w:r>
     </w:p>
     <w:p>
       <w:pPr>
         <w:numPr>
           <w:ilvl w:val="0"/>
-          <w:numId w:val="6"/>
+          <w:numId w:val="1"/>
         </w:numPr>
         <w:spacing w:line="240" w:lineRule="auto"/>
         <w:rPr>
@@ -1074,23 +976,29 @@
           <w:sz w:val="20"/>
           <w:szCs w:val="20"/>
         </w:rPr>
-        <w:t xml:space="preserve">Consisted mainly of working with CEOs and higher-level management of these suppliers to </w:t>
-      </w:r>
-      <w:r>
-        <w:rPr>
-          <w:rFonts w:ascii="Times New Roman" w:eastAsia="Times New Roman" w:hAnsi="Times New Roman" w:cs="Times New Roman"/>
-          <w:sz w:val="20"/>
-          <w:szCs w:val="20"/>
-        </w:rPr>
-        <w:t xml:space="preserve">confidentially collect/audit COIs </w:t>
-      </w:r>
-      <w:r>
-        <w:rPr>
-          <w:rFonts w:ascii="Times New Roman" w:eastAsia="Times New Roman" w:hAnsi="Times New Roman" w:cs="Times New Roman"/>
-          <w:sz w:val="20"/>
-          <w:szCs w:val="20"/>
-        </w:rPr>
-        <w:t>and supplier contracts</w:t>
+        <w:t>Managed a rapid transition of 40+ consultant transfer of independent suppliers from a customer to Strategic Staffing Solutions</w:t>
+      </w:r>
+    </w:p>
+    <w:p>
+      <w:pPr>
+        <w:numPr>
+          <w:ilvl w:val="0"/>
+          <w:numId w:val="1"/>
+        </w:numPr>
+        <w:spacing w:line="240" w:lineRule="auto"/>
+        <w:rPr>
+          <w:rFonts w:ascii="Times New Roman" w:eastAsia="Times New Roman" w:hAnsi="Times New Roman" w:cs="Times New Roman"/>
+          <w:sz w:val="20"/>
+          <w:szCs w:val="20"/>
+        </w:rPr>
+      </w:pPr>
+      <w:r>
+        <w:rPr>
+          <w:rFonts w:ascii="Times New Roman" w:eastAsia="Times New Roman" w:hAnsi="Times New Roman" w:cs="Times New Roman"/>
+          <w:sz w:val="20"/>
+          <w:szCs w:val="20"/>
+        </w:rPr>
+        <w:t>Communicated with CEOs and higher-level management of suppliers to collect confidential documentation like COIs and supplier contracts</w:t>
       </w:r>
     </w:p>
     <w:p>
@@ -1140,7 +1048,36 @@
           <w:sz w:val="20"/>
           <w:szCs w:val="20"/>
         </w:rPr>
-        <w:t xml:space="preserve">Management Information Systems Student Organization, </w:t>
+        <w:t>Young Democratic Socialist of America (</w:t>
+      </w:r>
+      <w:proofErr w:type="spellStart"/>
+      <w:r>
+        <w:rPr>
+          <w:rFonts w:ascii="Times New Roman" w:eastAsia="Times New Roman" w:hAnsi="Times New Roman" w:cs="Times New Roman"/>
+          <w:b/>
+          <w:sz w:val="20"/>
+          <w:szCs w:val="20"/>
+        </w:rPr>
+        <w:t>YDSA</w:t>
+      </w:r>
+      <w:proofErr w:type="spellEnd"/>
+      <w:r>
+        <w:rPr>
+          <w:rFonts w:ascii="Times New Roman" w:eastAsia="Times New Roman" w:hAnsi="Times New Roman" w:cs="Times New Roman"/>
+          <w:b/>
+          <w:sz w:val="20"/>
+          <w:szCs w:val="20"/>
+        </w:rPr>
+        <w:t>),</w:t>
+      </w:r>
+      <w:r>
+        <w:rPr>
+          <w:rFonts w:ascii="Times New Roman" w:eastAsia="Times New Roman" w:hAnsi="Times New Roman" w:cs="Times New Roman"/>
+          <w:b/>
+          <w:sz w:val="20"/>
+          <w:szCs w:val="20"/>
+        </w:rPr>
+        <w:t xml:space="preserve"> </w:t>
       </w:r>
       <w:r>
         <w:rPr>
@@ -1182,46 +1119,84 @@
           <w:sz w:val="20"/>
           <w:szCs w:val="20"/>
         </w:rPr>
+        <w:t xml:space="preserve">  </w:t>
+      </w:r>
+      <w:r>
+        <w:rPr>
+          <w:rFonts w:ascii="Times New Roman" w:eastAsia="Times New Roman" w:hAnsi="Times New Roman" w:cs="Times New Roman"/>
+          <w:b/>
+          <w:bCs/>
+          <w:sz w:val="20"/>
+          <w:szCs w:val="20"/>
+        </w:rPr>
         <w:tab/>
-        <w:t xml:space="preserve">          </w:t>
-      </w:r>
-      <w:r>
-        <w:rPr>
-          <w:rFonts w:ascii="Times New Roman" w:eastAsia="Times New Roman" w:hAnsi="Times New Roman" w:cs="Times New Roman"/>
-          <w:sz w:val="20"/>
-          <w:szCs w:val="20"/>
-        </w:rPr>
-        <w:t>Jan. 2025 –</w:t>
-      </w:r>
-    </w:p>
-    <w:p>
-      <w:pPr>
-        <w:spacing w:line="240" w:lineRule="auto"/>
-        <w:rPr>
-          <w:rFonts w:ascii="Times New Roman" w:eastAsia="Times New Roman" w:hAnsi="Times New Roman" w:cs="Times New Roman"/>
+      </w:r>
+      <w:r>
+        <w:rPr>
+          <w:rFonts w:ascii="Times New Roman" w:eastAsia="Times New Roman" w:hAnsi="Times New Roman" w:cs="Times New Roman"/>
+          <w:b/>
           <w:bCs/>
           <w:sz w:val="20"/>
           <w:szCs w:val="20"/>
         </w:rPr>
-      </w:pPr>
-      <w:r>
-        <w:rPr>
-          <w:rFonts w:ascii="Times New Roman" w:eastAsia="Times New Roman" w:hAnsi="Times New Roman" w:cs="Times New Roman"/>
+        <w:tab/>
+      </w:r>
+      <w:r>
+        <w:rPr>
+          <w:rFonts w:ascii="Times New Roman" w:eastAsia="Times New Roman" w:hAnsi="Times New Roman" w:cs="Times New Roman"/>
+          <w:b/>
           <w:bCs/>
           <w:sz w:val="20"/>
           <w:szCs w:val="20"/>
         </w:rPr>
+        <w:tab/>
+        <w:t xml:space="preserve">        </w:t>
+      </w:r>
+      <w:r>
+        <w:rPr>
+          <w:rFonts w:ascii="Times New Roman" w:eastAsia="Times New Roman" w:hAnsi="Times New Roman" w:cs="Times New Roman"/>
+          <w:sz w:val="20"/>
+          <w:szCs w:val="20"/>
+        </w:rPr>
+        <w:t>Aug.</w:t>
+      </w:r>
+      <w:r>
+        <w:rPr>
+          <w:rFonts w:ascii="Times New Roman" w:eastAsia="Times New Roman" w:hAnsi="Times New Roman" w:cs="Times New Roman"/>
+          <w:sz w:val="20"/>
+          <w:szCs w:val="20"/>
+        </w:rPr>
+        <w:t xml:space="preserve"> 2025 –</w:t>
+      </w:r>
+    </w:p>
+    <w:p>
+      <w:pPr>
+        <w:spacing w:line="240" w:lineRule="auto"/>
+        <w:rPr>
+          <w:rFonts w:ascii="Times New Roman" w:eastAsia="Times New Roman" w:hAnsi="Times New Roman" w:cs="Times New Roman"/>
+          <w:bCs/>
+          <w:sz w:val="20"/>
+          <w:szCs w:val="20"/>
+        </w:rPr>
+      </w:pPr>
+      <w:r>
+        <w:rPr>
+          <w:rFonts w:ascii="Times New Roman" w:eastAsia="Times New Roman" w:hAnsi="Times New Roman" w:cs="Times New Roman"/>
+          <w:bCs/>
+          <w:sz w:val="20"/>
+          <w:szCs w:val="20"/>
+        </w:rPr>
         <w:t>Member</w:t>
       </w:r>
     </w:p>
     <w:p>
       <w:pPr>
+        <w:pStyle w:val="ListParagraph"/>
         <w:numPr>
           <w:ilvl w:val="0"/>
           <w:numId w:val="7"/>
         </w:numPr>
         <w:spacing w:line="240" w:lineRule="auto"/>
-        <w:contextualSpacing/>
         <w:rPr>
           <w:rFonts w:ascii="Times New Roman" w:eastAsia="Times New Roman" w:hAnsi="Times New Roman" w:cs="Times New Roman"/>
           <w:bCs/>
@@ -1236,17 +1211,35 @@
           <w:sz w:val="20"/>
           <w:szCs w:val="20"/>
         </w:rPr>
-        <w:t>Volunteered for company meeting events</w:t>
-      </w:r>
-    </w:p>
-    <w:p>
-      <w:pPr>
+        <w:t>Canvassed</w:t>
+      </w:r>
+      <w:r>
+        <w:rPr>
+          <w:rFonts w:ascii="Times New Roman" w:eastAsia="Times New Roman" w:hAnsi="Times New Roman" w:cs="Times New Roman"/>
+          <w:bCs/>
+          <w:sz w:val="20"/>
+          <w:szCs w:val="20"/>
+        </w:rPr>
+        <w:t xml:space="preserve"> fo</w:t>
+      </w:r>
+      <w:r>
+        <w:rPr>
+          <w:rFonts w:ascii="Times New Roman" w:eastAsia="Times New Roman" w:hAnsi="Times New Roman" w:cs="Times New Roman"/>
+          <w:bCs/>
+          <w:sz w:val="20"/>
+          <w:szCs w:val="20"/>
+        </w:rPr>
+        <w:t xml:space="preserve">r immigrant justice and protections against ICE on campus, getting about 200 signatures alone for a petition out of the 2,000+ signatures </w:t>
+      </w:r>
+    </w:p>
+    <w:p>
+      <w:pPr>
+        <w:pStyle w:val="ListParagraph"/>
         <w:numPr>
           <w:ilvl w:val="0"/>
           <w:numId w:val="7"/>
         </w:numPr>
         <w:spacing w:line="240" w:lineRule="auto"/>
-        <w:contextualSpacing/>
         <w:rPr>
           <w:rFonts w:ascii="Times New Roman" w:eastAsia="Times New Roman" w:hAnsi="Times New Roman" w:cs="Times New Roman"/>
           <w:bCs/>
@@ -1261,227 +1254,157 @@
           <w:sz w:val="20"/>
           <w:szCs w:val="20"/>
         </w:rPr>
-        <w:t>Volunteered and participated in hackathons</w:t>
-      </w:r>
-    </w:p>
-    <w:p>
-      <w:pPr>
-        <w:spacing w:line="240" w:lineRule="auto"/>
-        <w:rPr>
-          <w:rFonts w:ascii="Times New Roman" w:eastAsia="Times New Roman" w:hAnsi="Times New Roman" w:cs="Times New Roman"/>
-          <w:b/>
-          <w:sz w:val="20"/>
-          <w:szCs w:val="20"/>
-        </w:rPr>
-      </w:pPr>
-    </w:p>
-    <w:p>
-      <w:pPr>
-        <w:widowControl w:val="0"/>
-        <w:spacing w:line="262" w:lineRule="exact"/>
-        <w:rPr>
-          <w:rFonts w:ascii="Times New Roman" w:eastAsia="Times New Roman" w:hAnsi="Times New Roman" w:cs="Times New Roman"/>
-          <w:sz w:val="20"/>
-          <w:szCs w:val="20"/>
-        </w:rPr>
-      </w:pPr>
-      <w:r>
-        <w:rPr>
-          <w:rFonts w:ascii="Times New Roman" w:eastAsia="Times New Roman" w:hAnsi="Times New Roman" w:cs="Times New Roman"/>
-          <w:b/>
+        <w:t xml:space="preserve">Created flyers and graphics for events of </w:t>
+      </w:r>
+      <w:proofErr w:type="spellStart"/>
+      <w:r>
+        <w:rPr>
+          <w:rFonts w:ascii="Times New Roman" w:eastAsia="Times New Roman" w:hAnsi="Times New Roman" w:cs="Times New Roman"/>
           <w:bCs/>
           <w:sz w:val="20"/>
           <w:szCs w:val="20"/>
         </w:rPr>
-        <w:t>Honors College, Lone Star College-North Harris, Houston, TX</w:t>
-      </w:r>
-      <w:r>
-        <w:rPr>
-          <w:rFonts w:ascii="Times New Roman" w:eastAsia="Times New Roman" w:hAnsi="Times New Roman" w:cs="Times New Roman"/>
-          <w:b/>
-          <w:bCs/>
-          <w:sz w:val="20"/>
-          <w:szCs w:val="20"/>
-        </w:rPr>
-        <w:tab/>
-      </w:r>
-      <w:r>
-        <w:rPr>
-          <w:rFonts w:ascii="Times New Roman" w:eastAsia="Times New Roman" w:hAnsi="Times New Roman" w:cs="Times New Roman"/>
-          <w:b/>
-          <w:bCs/>
-          <w:sz w:val="20"/>
-          <w:szCs w:val="20"/>
-        </w:rPr>
-        <w:tab/>
-      </w:r>
-      <w:r>
-        <w:rPr>
-          <w:rFonts w:ascii="Times New Roman" w:eastAsia="Times New Roman" w:hAnsi="Times New Roman" w:cs="Times New Roman"/>
-          <w:b/>
-          <w:bCs/>
-          <w:sz w:val="20"/>
-          <w:szCs w:val="20"/>
-        </w:rPr>
-        <w:tab/>
-      </w:r>
-      <w:proofErr w:type="gramStart"/>
-      <w:r>
-        <w:rPr>
-          <w:rFonts w:ascii="Times New Roman" w:eastAsia="Times New Roman" w:hAnsi="Times New Roman" w:cs="Times New Roman"/>
-          <w:b/>
-          <w:bCs/>
-          <w:sz w:val="20"/>
-          <w:szCs w:val="20"/>
-        </w:rPr>
-        <w:tab/>
-        <w:t xml:space="preserve">  </w:t>
-      </w:r>
-      <w:r>
-        <w:rPr>
-          <w:rFonts w:ascii="Times New Roman" w:eastAsia="Times New Roman" w:hAnsi="Times New Roman" w:cs="Times New Roman"/>
-          <w:b/>
-          <w:bCs/>
-          <w:sz w:val="20"/>
-          <w:szCs w:val="20"/>
-        </w:rPr>
-        <w:tab/>
-      </w:r>
-      <w:proofErr w:type="gramEnd"/>
-      <w:r>
-        <w:rPr>
-          <w:rFonts w:ascii="Times New Roman" w:eastAsia="Times New Roman" w:hAnsi="Times New Roman" w:cs="Times New Roman"/>
-          <w:b/>
-          <w:bCs/>
-          <w:sz w:val="20"/>
-          <w:szCs w:val="20"/>
-        </w:rPr>
-        <w:t xml:space="preserve">      </w:t>
-      </w:r>
-      <w:r>
-        <w:rPr>
-          <w:rFonts w:ascii="Times New Roman" w:eastAsia="Times New Roman" w:hAnsi="Times New Roman" w:cs="Times New Roman"/>
-          <w:sz w:val="20"/>
-          <w:szCs w:val="20"/>
-        </w:rPr>
-        <w:t>Dec. 2018 – Dec. 2020</w:t>
-      </w:r>
-    </w:p>
-    <w:p>
-      <w:pPr>
-        <w:widowControl w:val="0"/>
-        <w:spacing w:line="262" w:lineRule="exact"/>
-        <w:rPr>
-          <w:rFonts w:ascii="Times New Roman" w:eastAsia="Times New Roman" w:hAnsi="Times New Roman" w:cs="Times New Roman"/>
-          <w:sz w:val="20"/>
-          <w:szCs w:val="20"/>
-        </w:rPr>
-      </w:pPr>
-      <w:r>
-        <w:rPr>
-          <w:rFonts w:ascii="Times New Roman" w:eastAsia="Times New Roman" w:hAnsi="Times New Roman" w:cs="Times New Roman"/>
-          <w:sz w:val="20"/>
-          <w:szCs w:val="20"/>
-        </w:rPr>
-        <w:t>Leadership Committee Member</w:t>
-      </w:r>
-    </w:p>
-    <w:p>
-      <w:pPr>
-        <w:widowControl w:val="0"/>
+        <w:t>YDSA</w:t>
+      </w:r>
+      <w:proofErr w:type="spellEnd"/>
+    </w:p>
+    <w:p>
+      <w:pPr>
+        <w:pStyle w:val="ListParagraph"/>
         <w:numPr>
           <w:ilvl w:val="0"/>
-          <w:numId w:val="8"/>
+          <w:numId w:val="7"/>
         </w:numPr>
+        <w:spacing w:line="240" w:lineRule="auto"/>
+        <w:rPr>
+          <w:rFonts w:ascii="Times New Roman" w:eastAsia="Times New Roman" w:hAnsi="Times New Roman" w:cs="Times New Roman"/>
+          <w:bCs/>
+          <w:sz w:val="20"/>
+          <w:szCs w:val="20"/>
+        </w:rPr>
+      </w:pPr>
+      <w:r>
+        <w:rPr>
+          <w:rFonts w:ascii="Times New Roman" w:eastAsia="Times New Roman" w:hAnsi="Times New Roman" w:cs="Times New Roman"/>
+          <w:bCs/>
+          <w:sz w:val="20"/>
+          <w:szCs w:val="20"/>
+        </w:rPr>
+        <w:t>Organized joint-rallies and protest among different student organizations</w:t>
+      </w:r>
+    </w:p>
+    <w:p>
+      <w:pPr>
+        <w:pStyle w:val="ListParagraph"/>
+        <w:numPr>
+          <w:ilvl w:val="0"/>
+          <w:numId w:val="7"/>
+        </w:numPr>
+        <w:spacing w:line="240" w:lineRule="auto"/>
+        <w:rPr>
+          <w:rFonts w:ascii="Times New Roman" w:eastAsia="Times New Roman" w:hAnsi="Times New Roman" w:cs="Times New Roman"/>
+          <w:bCs/>
+          <w:sz w:val="20"/>
+          <w:szCs w:val="20"/>
+        </w:rPr>
+      </w:pPr>
+      <w:r>
+        <w:rPr>
+          <w:rFonts w:ascii="Times New Roman" w:eastAsia="Times New Roman" w:hAnsi="Times New Roman" w:cs="Times New Roman"/>
+          <w:bCs/>
+          <w:sz w:val="20"/>
+          <w:szCs w:val="20"/>
+        </w:rPr>
+        <w:t xml:space="preserve">Managed a political education </w:t>
+      </w:r>
+      <w:r>
+        <w:rPr>
+          <w:rFonts w:ascii="Times New Roman" w:eastAsia="Times New Roman" w:hAnsi="Times New Roman" w:cs="Times New Roman"/>
+          <w:bCs/>
+          <w:sz w:val="20"/>
+          <w:szCs w:val="20"/>
+        </w:rPr>
+        <w:t>group</w:t>
+      </w:r>
+      <w:r>
+        <w:rPr>
+          <w:rFonts w:ascii="Times New Roman" w:eastAsia="Times New Roman" w:hAnsi="Times New Roman" w:cs="Times New Roman"/>
+          <w:bCs/>
+          <w:sz w:val="20"/>
+          <w:szCs w:val="20"/>
+        </w:rPr>
+        <w:t xml:space="preserve"> with the purpose of educating students on progressive politics</w:t>
+      </w:r>
+    </w:p>
+    <w:p>
+      <w:pPr>
+        <w:pStyle w:val="BodyText"/>
         <w:tabs>
           <w:tab w:val="left" w:pos="860"/>
         </w:tabs>
-        <w:spacing w:line="281" w:lineRule="exact"/>
-        <w:rPr>
-          <w:rFonts w:ascii="Times New Roman" w:eastAsia="Times New Roman" w:hAnsi="Times New Roman" w:cs="Times New Roman"/>
-          <w:sz w:val="20"/>
-          <w:szCs w:val="20"/>
-        </w:rPr>
-      </w:pPr>
-      <w:r>
-        <w:rPr>
-          <w:rFonts w:ascii="Times New Roman" w:eastAsia="Times New Roman" w:hAnsi="Times New Roman" w:cs="Times New Roman"/>
-          <w:sz w:val="20"/>
-          <w:szCs w:val="20"/>
-        </w:rPr>
-        <w:t>Collaborated with a committee of 12 other members to organize events, track student progress, set meetings, and select research papers for the North Harris location each semester of over 80+ honor students</w:t>
-      </w:r>
-    </w:p>
-    <w:p>
-      <w:pPr>
-        <w:widowControl w:val="0"/>
+        <w:ind w:left="0"/>
+        <w:rPr>
+          <w:rFonts w:cs="Times New Roman"/>
+          <w:sz w:val="20"/>
+          <w:szCs w:val="20"/>
+        </w:rPr>
+      </w:pPr>
+    </w:p>
+    <w:p>
+      <w:pPr>
+        <w:spacing w:line="240" w:lineRule="auto"/>
+        <w:rPr>
+          <w:rFonts w:ascii="Times New Roman" w:eastAsia="Times New Roman" w:hAnsi="Times New Roman" w:cs="Times New Roman"/>
+          <w:b/>
+          <w:sz w:val="20"/>
+          <w:szCs w:val="20"/>
+        </w:rPr>
+      </w:pPr>
+      <w:r>
+        <w:rPr>
+          <w:rFonts w:ascii="Times New Roman" w:eastAsia="Times New Roman" w:hAnsi="Times New Roman" w:cs="Times New Roman"/>
+          <w:b/>
+          <w:sz w:val="20"/>
+          <w:szCs w:val="20"/>
+        </w:rPr>
+        <w:t>SKILLS</w:t>
+      </w:r>
+    </w:p>
+    <w:p>
+      <w:pPr>
+        <w:pStyle w:val="ListParagraph"/>
         <w:numPr>
           <w:ilvl w:val="0"/>
-          <w:numId w:val="8"/>
+          <w:numId w:val="5"/>
         </w:numPr>
-        <w:tabs>
-          <w:tab w:val="left" w:pos="860"/>
-        </w:tabs>
-        <w:spacing w:line="240" w:lineRule="auto"/>
-        <w:rPr>
-          <w:rFonts w:ascii="Times New Roman" w:eastAsia="Times New Roman" w:hAnsi="Times New Roman" w:cs="Times New Roman"/>
-          <w:sz w:val="20"/>
-          <w:szCs w:val="20"/>
-        </w:rPr>
-      </w:pPr>
-      <w:r>
-        <w:rPr>
-          <w:rFonts w:ascii="Times New Roman" w:eastAsia="Times New Roman" w:hAnsi="Times New Roman" w:cs="Times New Roman"/>
-          <w:sz w:val="20"/>
-          <w:szCs w:val="20"/>
-        </w:rPr>
-        <w:t>Assisted in fundraising events for the Lone Star College Honors College system</w:t>
-      </w:r>
-    </w:p>
-    <w:p>
-      <w:pPr>
-        <w:widowControl w:val="0"/>
-        <w:tabs>
-          <w:tab w:val="left" w:pos="860"/>
-        </w:tabs>
-        <w:spacing w:line="240" w:lineRule="auto"/>
-        <w:ind w:left="720"/>
-        <w:rPr>
-          <w:rFonts w:ascii="Times New Roman" w:eastAsia="Times New Roman" w:hAnsi="Times New Roman" w:cs="Times New Roman"/>
+        <w:spacing w:line="240" w:lineRule="auto"/>
+        <w:rPr>
+          <w:rFonts w:ascii="Times New Roman" w:eastAsia="Times New Roman" w:hAnsi="Times New Roman" w:cs="Times New Roman"/>
+          <w:spacing w:val="-1"/>
           <w:sz w:val="20"/>
           <w:szCs w:val="20"/>
           <w:lang w:val="en-US"/>
         </w:rPr>
       </w:pPr>
-    </w:p>
-    <w:p>
-      <w:pPr>
-        <w:spacing w:line="240" w:lineRule="auto"/>
-        <w:rPr>
-          <w:rFonts w:ascii="Times New Roman" w:eastAsia="Times New Roman" w:hAnsi="Times New Roman" w:cs="Times New Roman"/>
-          <w:b/>
-          <w:sz w:val="20"/>
-          <w:szCs w:val="20"/>
-        </w:rPr>
-      </w:pPr>
-      <w:r>
-        <w:rPr>
-          <w:rFonts w:ascii="Times New Roman" w:eastAsia="Times New Roman" w:hAnsi="Times New Roman" w:cs="Times New Roman"/>
-          <w:b/>
-          <w:sz w:val="20"/>
-          <w:szCs w:val="20"/>
-        </w:rPr>
-        <w:t>SKILLS AND CERTIFICATES</w:t>
-      </w:r>
-    </w:p>
-    <w:p>
-      <w:pPr>
+      <w:r>
+        <w:rPr>
+          <w:rFonts w:ascii="Times New Roman" w:eastAsia="Times New Roman" w:hAnsi="Times New Roman" w:cs="Times New Roman"/>
+          <w:spacing w:val="-1"/>
+          <w:sz w:val="20"/>
+          <w:szCs w:val="20"/>
+          <w:lang w:val="en-US"/>
+        </w:rPr>
+        <w:t>Microsoft Office Suite</w:t>
+      </w:r>
+    </w:p>
+    <w:p>
+      <w:pPr>
+        <w:pStyle w:val="ListParagraph"/>
         <w:numPr>
           <w:ilvl w:val="0"/>
-          <w:numId w:val="9"/>
+          <w:numId w:val="5"/>
         </w:numPr>
         <w:spacing w:line="240" w:lineRule="auto"/>
-        <w:contextualSpacing/>
         <w:rPr>
           <w:rFonts w:ascii="Times New Roman" w:eastAsia="Times New Roman" w:hAnsi="Times New Roman" w:cs="Times New Roman"/>
           <w:spacing w:val="-1"/>
@@ -1498,17 +1421,17 @@
           <w:szCs w:val="20"/>
           <w:lang w:val="en-US"/>
         </w:rPr>
-        <w:t>Word, PowerPoint, and google adjacent products</w:t>
-      </w:r>
-    </w:p>
-    <w:p>
-      <w:pPr>
+        <w:t>Power BI desktop and web application</w:t>
+      </w:r>
+    </w:p>
+    <w:p>
+      <w:pPr>
+        <w:pStyle w:val="ListParagraph"/>
         <w:numPr>
           <w:ilvl w:val="0"/>
-          <w:numId w:val="9"/>
+          <w:numId w:val="5"/>
         </w:numPr>
         <w:spacing w:line="240" w:lineRule="auto"/>
-        <w:contextualSpacing/>
         <w:rPr>
           <w:rFonts w:ascii="Times New Roman" w:eastAsia="Times New Roman" w:hAnsi="Times New Roman" w:cs="Times New Roman"/>
           <w:spacing w:val="-1"/>
@@ -1525,17 +1448,17 @@
           <w:szCs w:val="20"/>
           <w:lang w:val="en-US"/>
         </w:rPr>
-        <w:t>Excel (Pivot tables, data consistency, data manipulation, conditional formatting, functions)</w:t>
-      </w:r>
-    </w:p>
-    <w:p>
-      <w:pPr>
+        <w:t>HTML, CSS, JavaScript, Jinja, Flask</w:t>
+      </w:r>
+    </w:p>
+    <w:p>
+      <w:pPr>
+        <w:pStyle w:val="ListParagraph"/>
         <w:numPr>
           <w:ilvl w:val="0"/>
-          <w:numId w:val="9"/>
+          <w:numId w:val="5"/>
         </w:numPr>
         <w:spacing w:line="240" w:lineRule="auto"/>
-        <w:contextualSpacing/>
         <w:rPr>
           <w:rFonts w:ascii="Times New Roman" w:eastAsia="Times New Roman" w:hAnsi="Times New Roman" w:cs="Times New Roman"/>
           <w:spacing w:val="-1"/>
@@ -1552,17 +1475,17 @@
           <w:szCs w:val="20"/>
           <w:lang w:val="en-US"/>
         </w:rPr>
-        <w:t>Power BI desktop and web application</w:t>
-      </w:r>
-    </w:p>
-    <w:p>
-      <w:pPr>
+        <w:t>MySQL</w:t>
+      </w:r>
+    </w:p>
+    <w:p>
+      <w:pPr>
+        <w:pStyle w:val="ListParagraph"/>
         <w:numPr>
           <w:ilvl w:val="0"/>
-          <w:numId w:val="9"/>
+          <w:numId w:val="5"/>
         </w:numPr>
         <w:spacing w:line="240" w:lineRule="auto"/>
-        <w:contextualSpacing/>
         <w:rPr>
           <w:rFonts w:ascii="Times New Roman" w:eastAsia="Times New Roman" w:hAnsi="Times New Roman" w:cs="Times New Roman"/>
           <w:spacing w:val="-1"/>
@@ -1579,17 +1502,17 @@
           <w:szCs w:val="20"/>
           <w:lang w:val="en-US"/>
         </w:rPr>
-        <w:t>HTML, CSS, Jinja, and Flask</w:t>
-      </w:r>
-    </w:p>
-    <w:p>
-      <w:pPr>
+        <w:t>Visual Studio Code and PyCharm</w:t>
+      </w:r>
+    </w:p>
+    <w:p>
+      <w:pPr>
+        <w:pStyle w:val="ListParagraph"/>
         <w:numPr>
           <w:ilvl w:val="0"/>
-          <w:numId w:val="9"/>
+          <w:numId w:val="5"/>
         </w:numPr>
         <w:spacing w:line="240" w:lineRule="auto"/>
-        <w:contextualSpacing/>
         <w:rPr>
           <w:rFonts w:ascii="Times New Roman" w:eastAsia="Times New Roman" w:hAnsi="Times New Roman" w:cs="Times New Roman"/>
           <w:spacing w:val="-1"/>
@@ -1606,17 +1529,17 @@
           <w:szCs w:val="20"/>
           <w:lang w:val="en-US"/>
         </w:rPr>
-        <w:t>MySQL</w:t>
-      </w:r>
-    </w:p>
-    <w:p>
-      <w:pPr>
+        <w:t>Git and GitHub</w:t>
+      </w:r>
+    </w:p>
+    <w:p>
+      <w:pPr>
+        <w:pStyle w:val="ListParagraph"/>
         <w:numPr>
           <w:ilvl w:val="0"/>
-          <w:numId w:val="9"/>
+          <w:numId w:val="5"/>
         </w:numPr>
         <w:spacing w:line="240" w:lineRule="auto"/>
-        <w:contextualSpacing/>
         <w:rPr>
           <w:rFonts w:ascii="Times New Roman" w:eastAsia="Times New Roman" w:hAnsi="Times New Roman" w:cs="Times New Roman"/>
           <w:spacing w:val="-1"/>
@@ -1633,29 +1556,17 @@
           <w:szCs w:val="20"/>
           <w:lang w:val="en-US"/>
         </w:rPr>
-        <w:t xml:space="preserve">Visual Studio Code and </w:t>
-      </w:r>
-      <w:proofErr w:type="spellStart"/>
-      <w:r>
-        <w:rPr>
-          <w:rFonts w:ascii="Times New Roman" w:eastAsia="Times New Roman" w:hAnsi="Times New Roman" w:cs="Times New Roman"/>
-          <w:spacing w:val="-1"/>
-          <w:sz w:val="20"/>
-          <w:szCs w:val="20"/>
-          <w:lang w:val="en-US"/>
-        </w:rPr>
-        <w:t>Pycharm</w:t>
-      </w:r>
-      <w:proofErr w:type="spellEnd"/>
-    </w:p>
-    <w:p>
-      <w:pPr>
+        <w:t>Python 3.12.4</w:t>
+      </w:r>
+    </w:p>
+    <w:p>
+      <w:pPr>
+        <w:pStyle w:val="ListParagraph"/>
         <w:numPr>
           <w:ilvl w:val="0"/>
-          <w:numId w:val="9"/>
+          <w:numId w:val="5"/>
         </w:numPr>
         <w:spacing w:line="240" w:lineRule="auto"/>
-        <w:contextualSpacing/>
         <w:rPr>
           <w:rFonts w:ascii="Times New Roman" w:eastAsia="Times New Roman" w:hAnsi="Times New Roman" w:cs="Times New Roman"/>
           <w:spacing w:val="-1"/>
@@ -1672,17 +1583,10 @@
           <w:szCs w:val="20"/>
           <w:lang w:val="en-US"/>
         </w:rPr>
-        <w:t>Git and GitHub</w:t>
-      </w:r>
-    </w:p>
-    <w:p>
-      <w:pPr>
-        <w:numPr>
-          <w:ilvl w:val="0"/>
-          <w:numId w:val="9"/>
-        </w:numPr>
-        <w:spacing w:line="240" w:lineRule="auto"/>
-        <w:contextualSpacing/>
+        <w:t xml:space="preserve">Canva and </w:t>
+      </w:r>
+      <w:proofErr w:type="spellStart"/>
+      <w:r>
         <w:rPr>
           <w:rFonts w:ascii="Times New Roman" w:eastAsia="Times New Roman" w:hAnsi="Times New Roman" w:cs="Times New Roman"/>
           <w:spacing w:val="-1"/>
@@ -1690,17 +1594,9 @@
           <w:szCs w:val="20"/>
           <w:lang w:val="en-US"/>
         </w:rPr>
-      </w:pPr>
-      <w:r>
-        <w:rPr>
-          <w:rFonts w:ascii="Times New Roman" w:eastAsia="Times New Roman" w:hAnsi="Times New Roman" w:cs="Times New Roman"/>
-          <w:spacing w:val="-1"/>
-          <w:sz w:val="20"/>
-          <w:szCs w:val="20"/>
-          <w:lang w:val="en-US"/>
-        </w:rPr>
-        <w:t>Python 3.12.4</w:t>
-      </w:r>
+        <w:t>G.I.M.P</w:t>
+      </w:r>
+      <w:proofErr w:type="spellEnd"/>
     </w:p>
     <w:sectPr>
       <w:headerReference w:type="default" r:id="rId7"/>
@@ -1772,16 +1668,12 @@
       <w:rPr>
         <w:rFonts w:ascii="Times New Roman" w:eastAsia="Times New Roman" w:hAnsi="Times New Roman" w:cs="Times New Roman"/>
         <w:b/>
-        <w:sz w:val="28"/>
-        <w:szCs w:val="28"/>
       </w:rPr>
     </w:pPr>
     <w:r>
       <w:rPr>
         <w:rFonts w:ascii="Times New Roman" w:eastAsia="Times New Roman" w:hAnsi="Times New Roman" w:cs="Times New Roman"/>
         <w:b/>
-        <w:sz w:val="28"/>
-        <w:szCs w:val="28"/>
       </w:rPr>
       <w:t>Matthew Castaneda</w:t>
     </w:r>
@@ -1791,11 +1683,15 @@
       <w:jc w:val="center"/>
       <w:rPr>
         <w:rFonts w:ascii="Times New Roman" w:eastAsia="Times New Roman" w:hAnsi="Times New Roman" w:cs="Times New Roman"/>
+        <w:sz w:val="20"/>
+        <w:szCs w:val="20"/>
       </w:rPr>
     </w:pPr>
     <w:r>
       <w:rPr>
         <w:rFonts w:ascii="Times New Roman" w:eastAsia="Times New Roman" w:hAnsi="Times New Roman" w:cs="Times New Roman"/>
+        <w:sz w:val="20"/>
+        <w:szCs w:val="20"/>
       </w:rPr>
       <w:t xml:space="preserve">832-296-0183 | Spring, TX 77373 | </w:t>
     </w:r>
@@ -1803,6 +1699,8 @@
     <w:r>
       <w:rPr>
         <w:rFonts w:ascii="Times New Roman" w:eastAsia="Times New Roman" w:hAnsi="Times New Roman" w:cs="Times New Roman"/>
+        <w:sz w:val="20"/>
+        <w:szCs w:val="20"/>
       </w:rPr>
       <w:t>mbcastan@cougarnet.uh.edu</w:t>
     </w:r>
@@ -1810,6 +1708,8 @@
     <w:r>
       <w:rPr>
         <w:rFonts w:ascii="Times New Roman" w:eastAsia="Times New Roman" w:hAnsi="Times New Roman" w:cs="Times New Roman"/>
+        <w:sz w:val="20"/>
+        <w:szCs w:val="20"/>
       </w:rPr>
       <w:t xml:space="preserve"> | </w:t>
     </w:r>
@@ -1817,6 +1717,8 @@
     <w:r>
       <w:rPr>
         <w:rFonts w:ascii="Times New Roman" w:eastAsia="Times New Roman" w:hAnsi="Times New Roman" w:cs="Times New Roman"/>
+        <w:sz w:val="20"/>
+        <w:szCs w:val="20"/>
       </w:rPr>
       <w:t>www.linkedin.com</w:t>
     </w:r>
@@ -1824,6 +1726,8 @@
     <w:r>
       <w:rPr>
         <w:rFonts w:ascii="Times New Roman" w:eastAsia="Times New Roman" w:hAnsi="Times New Roman" w:cs="Times New Roman"/>
+        <w:sz w:val="20"/>
+        <w:szCs w:val="20"/>
       </w:rPr>
       <w:t>/in/</w:t>
     </w:r>
@@ -1831,6 +1735,8 @@
     <w:r>
       <w:rPr>
         <w:rFonts w:ascii="Times New Roman" w:eastAsia="Times New Roman" w:hAnsi="Times New Roman" w:cs="Times New Roman"/>
+        <w:sz w:val="20"/>
+        <w:szCs w:val="20"/>
       </w:rPr>
       <w:t>matthew-castaneda-7b382a1a7</w:t>
     </w:r>
@@ -2068,6 +1974,119 @@
     </w:lvl>
   </w:abstractNum>
   <w:abstractNum w:abstractNumId="2" w15:restartNumberingAfterBreak="0">
+    <w:nsid w:val="2CFD19CE"/>
+    <w:multiLevelType w:val="hybridMultilevel"/>
+    <w:tmpl w:val="3760F08A"/>
+    <w:lvl w:ilvl="0" w:tplc="04090001">
+      <w:start w:val="1"/>
+      <w:numFmt w:val="bullet"/>
+      <w:lvlText w:val=""/>
+      <w:lvlJc w:val="left"/>
+      <w:pPr>
+        <w:ind w:left="720" w:hanging="360"/>
+      </w:pPr>
+      <w:rPr>
+        <w:rFonts w:ascii="Symbol" w:hAnsi="Symbol" w:hint="default"/>
+      </w:rPr>
+    </w:lvl>
+    <w:lvl w:ilvl="1" w:tplc="04090003" w:tentative="1">
+      <w:start w:val="1"/>
+      <w:numFmt w:val="bullet"/>
+      <w:lvlText w:val="o"/>
+      <w:lvlJc w:val="left"/>
+      <w:pPr>
+        <w:ind w:left="1440" w:hanging="360"/>
+      </w:pPr>
+      <w:rPr>
+        <w:rFonts w:ascii="Courier New" w:hAnsi="Courier New" w:cs="Courier New" w:hint="default"/>
+      </w:rPr>
+    </w:lvl>
+    <w:lvl w:ilvl="2" w:tplc="04090005" w:tentative="1">
+      <w:start w:val="1"/>
+      <w:numFmt w:val="bullet"/>
+      <w:lvlText w:val=""/>
+      <w:lvlJc w:val="left"/>
+      <w:pPr>
+        <w:ind w:left="2160" w:hanging="360"/>
+      </w:pPr>
+      <w:rPr>
+        <w:rFonts w:ascii="Wingdings" w:hAnsi="Wingdings" w:hint="default"/>
+      </w:rPr>
+    </w:lvl>
+    <w:lvl w:ilvl="3" w:tplc="04090001" w:tentative="1">
+      <w:start w:val="1"/>
+      <w:numFmt w:val="bullet"/>
+      <w:lvlText w:val=""/>
+      <w:lvlJc w:val="left"/>
+      <w:pPr>
+        <w:ind w:left="2880" w:hanging="360"/>
+      </w:pPr>
+      <w:rPr>
+        <w:rFonts w:ascii="Symbol" w:hAnsi="Symbol" w:hint="default"/>
+      </w:rPr>
+    </w:lvl>
+    <w:lvl w:ilvl="4" w:tplc="04090003" w:tentative="1">
+      <w:start w:val="1"/>
+      <w:numFmt w:val="bullet"/>
+      <w:lvlText w:val="o"/>
+      <w:lvlJc w:val="left"/>
+      <w:pPr>
+        <w:ind w:left="3600" w:hanging="360"/>
+      </w:pPr>
+      <w:rPr>
+        <w:rFonts w:ascii="Courier New" w:hAnsi="Courier New" w:cs="Courier New" w:hint="default"/>
+      </w:rPr>
+    </w:lvl>
+    <w:lvl w:ilvl="5" w:tplc="04090005" w:tentative="1">
+      <w:start w:val="1"/>
+      <w:numFmt w:val="bullet"/>
+      <w:lvlText w:val=""/>
+      <w:lvlJc w:val="left"/>
+      <w:pPr>
+        <w:ind w:left="4320" w:hanging="360"/>
+      </w:pPr>
+      <w:rPr>
+        <w:rFonts w:ascii="Wingdings" w:hAnsi="Wingdings" w:hint="default"/>
+      </w:rPr>
+    </w:lvl>
+    <w:lvl w:ilvl="6" w:tplc="04090001" w:tentative="1">
+      <w:start w:val="1"/>
+      <w:numFmt w:val="bullet"/>
+      <w:lvlText w:val=""/>
+      <w:lvlJc w:val="left"/>
+      <w:pPr>
+        <w:ind w:left="5040" w:hanging="360"/>
+      </w:pPr>
+      <w:rPr>
+        <w:rFonts w:ascii="Symbol" w:hAnsi="Symbol" w:hint="default"/>
+      </w:rPr>
+    </w:lvl>
+    <w:lvl w:ilvl="7" w:tplc="04090003" w:tentative="1">
+      <w:start w:val="1"/>
+      <w:numFmt w:val="bullet"/>
+      <w:lvlText w:val="o"/>
+      <w:lvlJc w:val="left"/>
+      <w:pPr>
+        <w:ind w:left="5760" w:hanging="360"/>
+      </w:pPr>
+      <w:rPr>
+        <w:rFonts w:ascii="Courier New" w:hAnsi="Courier New" w:cs="Courier New" w:hint="default"/>
+      </w:rPr>
+    </w:lvl>
+    <w:lvl w:ilvl="8" w:tplc="04090005" w:tentative="1">
+      <w:start w:val="1"/>
+      <w:numFmt w:val="bullet"/>
+      <w:lvlText w:val=""/>
+      <w:lvlJc w:val="left"/>
+      <w:pPr>
+        <w:ind w:left="6480" w:hanging="360"/>
+      </w:pPr>
+      <w:rPr>
+        <w:rFonts w:ascii="Wingdings" w:hAnsi="Wingdings" w:hint="default"/>
+      </w:rPr>
+    </w:lvl>
+  </w:abstractNum>
+  <w:abstractNum w:abstractNumId="3" w15:restartNumberingAfterBreak="0">
     <w:nsid w:val="49C129A3"/>
     <w:multiLevelType w:val="hybridMultilevel"/>
     <w:tmpl w:val="3BEC3F3C"/>
@@ -2180,7 +2199,7 @@
       </w:rPr>
     </w:lvl>
   </w:abstractNum>
-  <w:abstractNum w:abstractNumId="3" w15:restartNumberingAfterBreak="0">
+  <w:abstractNum w:abstractNumId="4" w15:restartNumberingAfterBreak="0">
     <w:nsid w:val="4FAE04BD"/>
     <w:multiLevelType w:val="hybridMultilevel"/>
     <w:tmpl w:val="AC34F026"/>
@@ -2293,7 +2312,7 @@
       </w:rPr>
     </w:lvl>
   </w:abstractNum>
-  <w:abstractNum w:abstractNumId="4" w15:restartNumberingAfterBreak="0">
+  <w:abstractNum w:abstractNumId="5" w15:restartNumberingAfterBreak="0">
     <w:nsid w:val="6F0F618A"/>
     <w:multiLevelType w:val="multilevel"/>
     <w:tmpl w:val="4D7612D8"/>
@@ -2406,7 +2425,7 @@
       </w:rPr>
     </w:lvl>
   </w:abstractNum>
-  <w:abstractNum w:abstractNumId="5" w15:restartNumberingAfterBreak="0">
+  <w:abstractNum w:abstractNumId="6" w15:restartNumberingAfterBreak="0">
     <w:nsid w:val="7194084A"/>
     <w:multiLevelType w:val="hybridMultilevel"/>
     <w:tmpl w:val="801E6024"/>
@@ -2520,31 +2539,34 @@
     </w:lvl>
   </w:abstractNum>
   <w:num w:numId="1" w16cid:durableId="820122117">
-    <w:abstractNumId w:val="4"/>
+    <w:abstractNumId w:val="5"/>
   </w:num>
   <w:num w:numId="2" w16cid:durableId="2114011562">
-    <w:abstractNumId w:val="5"/>
+    <w:abstractNumId w:val="6"/>
   </w:num>
   <w:num w:numId="3" w16cid:durableId="432013805">
     <w:abstractNumId w:val="0"/>
   </w:num>
   <w:num w:numId="4" w16cid:durableId="1226113337">
-    <w:abstractNumId w:val="3"/>
+    <w:abstractNumId w:val="4"/>
   </w:num>
   <w:num w:numId="5" w16cid:durableId="2046100737">
     <w:abstractNumId w:val="1"/>
   </w:num>
   <w:num w:numId="6" w16cid:durableId="1030180991">
-    <w:abstractNumId w:val="4"/>
+    <w:abstractNumId w:val="5"/>
   </w:num>
   <w:num w:numId="7" w16cid:durableId="2118138982">
-    <w:abstractNumId w:val="2"/>
+    <w:abstractNumId w:val="3"/>
   </w:num>
   <w:num w:numId="8" w16cid:durableId="1283145577">
     <w:abstractNumId w:val="0"/>
   </w:num>
   <w:num w:numId="9" w16cid:durableId="271910529">
     <w:abstractNumId w:val="1"/>
+  </w:num>
+  <w:num w:numId="10" w16cid:durableId="1321302355">
+    <w:abstractNumId w:val="2"/>
   </w:num>
 </w:numbering>
 </file>

</xml_diff>